<commit_message>
Updated for imod=45 model.
</commit_message>
<xml_diff>
--- a/manuals/Nemesis_3.0.docx
+++ b/manuals/Nemesis_3.0.docx
@@ -372,23 +372,7 @@
           <w:b/>
           <w:sz w:val="28"/>
         </w:rPr>
-        <w:t xml:space="preserve">Version </w:t>
-      </w:r>
-      <w:r>
-        <w:rPr>
-          <w:rFonts w:ascii="Times New Roman" w:hAnsi="Times New Roman"/>
-          <w:b/>
-          <w:sz w:val="28"/>
-        </w:rPr>
-        <w:t>3</w:t>
-      </w:r>
-      <w:r>
-        <w:rPr>
-          <w:rFonts w:ascii="Times New Roman" w:hAnsi="Times New Roman"/>
-          <w:b/>
-          <w:sz w:val="28"/>
-        </w:rPr>
-        <w:t>.0 8/3/21</w:t>
+        <w:t>Version 3.0 8/3/21</w:t>
       </w:r>
       <w:r>
         <w:rPr>
@@ -3591,25 +3575,7 @@
                 <w:noProof/>
                 <w:lang w:val="en-US"/>
               </w:rPr>
-              <w:t xml:space="preserve">11. Note on </w:t>
-            </w:r>
-            <w:r>
-              <w:rPr>
-                <w:rStyle w:val="Hyperlink"/>
-                <w:rFonts w:ascii="Times New Roman" w:hAnsi="Times New Roman"/>
-                <w:noProof/>
-                <w:lang w:val="en-US"/>
-              </w:rPr>
-              <w:t>k</w:t>
-            </w:r>
-            <w:r>
-              <w:rPr>
-                <w:rStyle w:val="Hyperlink"/>
-                <w:rFonts w:ascii="Times New Roman" w:hAnsi="Times New Roman"/>
-                <w:noProof/>
-                <w:lang w:val="en-US"/>
-              </w:rPr>
-              <w:t>-table formats</w:t>
+              <w:t>11. Note on k-table formats</w:t>
             </w:r>
             <w:r>
               <w:rPr>
@@ -5950,89 +5916,6 @@
     </w:p>
     <w:p>
       <w:pPr>
-        <w:ind w:left="1418" w:hanging="1418"/>
-        <w:rPr>
-          <w:rFonts w:ascii="Times New Roman" w:hAnsi="Times New Roman"/>
-        </w:rPr>
-      </w:pPr>
-      <w:proofErr w:type="spellStart"/>
-      <w:r>
-        <w:rPr>
-          <w:rFonts w:ascii="Times New Roman" w:hAnsi="Times New Roman"/>
-          <w:u w:val="single"/>
-        </w:rPr>
-        <w:t>NemesisMC</w:t>
-      </w:r>
-      <w:proofErr w:type="spellEnd"/>
-      <w:r>
-        <w:rPr>
-          <w:rFonts w:ascii="Times New Roman" w:hAnsi="Times New Roman"/>
-        </w:rPr>
-        <w:tab/>
-      </w:r>
-      <w:r>
-        <w:rPr>
-          <w:rFonts w:ascii="Times New Roman" w:hAnsi="Times New Roman"/>
-        </w:rPr>
-        <w:t xml:space="preserve">As </w:t>
-      </w:r>
-      <w:r>
-        <w:rPr>
-          <w:rFonts w:ascii="Times New Roman" w:hAnsi="Times New Roman"/>
-          <w:u w:val="single"/>
-        </w:rPr>
-        <w:t>Nemesis</w:t>
-      </w:r>
-      <w:r>
-        <w:rPr>
-          <w:rFonts w:ascii="Times New Roman" w:hAnsi="Times New Roman"/>
-        </w:rPr>
-        <w:t xml:space="preserve">, but uses a Monte Carlo </w:t>
-      </w:r>
-      <w:r>
-        <w:rPr>
-          <w:rFonts w:ascii="Times New Roman" w:hAnsi="Times New Roman"/>
-        </w:rPr>
-        <w:t xml:space="preserve">layering and </w:t>
-      </w:r>
-      <w:r>
-        <w:rPr>
-          <w:rFonts w:ascii="Times New Roman" w:hAnsi="Times New Roman"/>
-        </w:rPr>
-        <w:t>scattering scheme</w:t>
-      </w:r>
-      <w:r>
-        <w:rPr>
-          <w:rFonts w:ascii="Times New Roman" w:hAnsi="Times New Roman"/>
-        </w:rPr>
-        <w:t xml:space="preserve"> (IFORM=0)</w:t>
-      </w:r>
-      <w:r>
-        <w:rPr>
-          <w:rFonts w:ascii="Times New Roman" w:hAnsi="Times New Roman"/>
-        </w:rPr>
-        <w:t>.</w:t>
-      </w:r>
-    </w:p>
-    <w:p>
-      <w:pPr>
-        <w:tabs>
-          <w:tab w:val="left" w:pos="1418"/>
-        </w:tabs>
-        <w:rPr>
-          <w:rFonts w:ascii="Times New Roman" w:hAnsi="Times New Roman"/>
-        </w:rPr>
-      </w:pPr>
-    </w:p>
-    <w:p>
-      <w:pPr>
-        <w:rPr>
-          <w:rFonts w:ascii="Times New Roman" w:hAnsi="Times New Roman"/>
-        </w:rPr>
-      </w:pPr>
-    </w:p>
-    <w:p>
-      <w:pPr>
         <w:outlineLvl w:val="0"/>
         <w:rPr>
           <w:rFonts w:ascii="Times New Roman" w:hAnsi="Times New Roman"/>
@@ -6045,6 +5928,7 @@
           <w:rFonts w:ascii="Times New Roman" w:hAnsi="Times New Roman"/>
           <w:b/>
         </w:rPr>
+        <w:lastRenderedPageBreak/>
         <w:t>1. Introduction</w:t>
       </w:r>
       <w:bookmarkEnd w:id="5"/>
@@ -6770,7 +6654,6 @@
         <w:rPr>
           <w:rFonts w:ascii="Copperplate" w:hAnsi="Copperplate"/>
         </w:rPr>
-        <w:lastRenderedPageBreak/>
         <w:t>Nemesis</w:t>
       </w:r>
       <w:r>
@@ -6825,6 +6708,7 @@
         <w:rPr>
           <w:rFonts w:ascii="Copperplate" w:hAnsi="Copperplate"/>
         </w:rPr>
+        <w:lastRenderedPageBreak/>
         <w:t>Nemesis</w:t>
       </w:r>
       <w:r>
@@ -8236,7 +8120,7 @@
         <w:rPr>
           <w:rFonts w:ascii="Times New Roman" w:hAnsi="Times New Roman"/>
         </w:rPr>
-        <w:t xml:space="preserve"> file) is set negative. Albedo is also set to 1-emissivity for Monte Carlo scattering.</w:t>
+        <w:t xml:space="preserve"> file) is set negative. </w:t>
       </w:r>
     </w:p>
     <w:p>
@@ -10919,6 +10803,7 @@
         <w:rPr>
           <w:rFonts w:ascii="Times New Roman" w:hAnsi="Times New Roman"/>
         </w:rPr>
+        <w:lastRenderedPageBreak/>
         <w:t>In addition, if only one profile is retrieved from the input .</w:t>
       </w:r>
       <w:proofErr w:type="spellStart"/>
@@ -12067,48 +11952,48 @@
         <w:rPr>
           <w:rFonts w:ascii="Times New Roman" w:hAnsi="Times New Roman"/>
         </w:rPr>
+        <w:t xml:space="preserve">0.15 0.05               </w:t>
+      </w:r>
+      <w:r>
+        <w:rPr>
+          <w:rFonts w:ascii="Times New Roman" w:hAnsi="Times New Roman"/>
+        </w:rPr>
+        <w:tab/>
+      </w:r>
+      <w:r>
+        <w:rPr>
+          <w:rFonts w:ascii="Times New Roman" w:hAnsi="Times New Roman"/>
+        </w:rPr>
+        <w:t xml:space="preserve">! </w:t>
+      </w:r>
+      <w:proofErr w:type="spellStart"/>
+      <w:r>
+        <w:rPr>
+          <w:rFonts w:ascii="Times New Roman" w:hAnsi="Times New Roman"/>
+        </w:rPr>
+        <w:t>fsh</w:t>
+      </w:r>
+      <w:proofErr w:type="spellEnd"/>
+      <w:r>
+        <w:rPr>
+          <w:rFonts w:ascii="Times New Roman" w:hAnsi="Times New Roman"/>
+        </w:rPr>
+        <w:t xml:space="preserve"> and error</w:t>
+      </w:r>
+    </w:p>
+    <w:p>
+      <w:pPr>
+        <w:ind w:left="-11"/>
+        <w:jc w:val="both"/>
+        <w:rPr>
+          <w:rFonts w:ascii="Times New Roman" w:hAnsi="Times New Roman"/>
+        </w:rPr>
+      </w:pPr>
+      <w:r>
+        <w:rPr>
+          <w:rFonts w:ascii="Times New Roman" w:hAnsi="Times New Roman"/>
+        </w:rPr>
         <w:lastRenderedPageBreak/>
-        <w:t xml:space="preserve">0.15 0.05               </w:t>
-      </w:r>
-      <w:r>
-        <w:rPr>
-          <w:rFonts w:ascii="Times New Roman" w:hAnsi="Times New Roman"/>
-        </w:rPr>
-        <w:tab/>
-      </w:r>
-      <w:r>
-        <w:rPr>
-          <w:rFonts w:ascii="Times New Roman" w:hAnsi="Times New Roman"/>
-        </w:rPr>
-        <w:t xml:space="preserve">! </w:t>
-      </w:r>
-      <w:proofErr w:type="spellStart"/>
-      <w:r>
-        <w:rPr>
-          <w:rFonts w:ascii="Times New Roman" w:hAnsi="Times New Roman"/>
-        </w:rPr>
-        <w:t>fsh</w:t>
-      </w:r>
-      <w:proofErr w:type="spellEnd"/>
-      <w:r>
-        <w:rPr>
-          <w:rFonts w:ascii="Times New Roman" w:hAnsi="Times New Roman"/>
-        </w:rPr>
-        <w:t xml:space="preserve"> and error</w:t>
-      </w:r>
-    </w:p>
-    <w:p>
-      <w:pPr>
-        <w:ind w:left="-11"/>
-        <w:jc w:val="both"/>
-        <w:rPr>
-          <w:rFonts w:ascii="Times New Roman" w:hAnsi="Times New Roman"/>
-        </w:rPr>
-      </w:pPr>
-      <w:r>
-        <w:rPr>
-          <w:rFonts w:ascii="Times New Roman" w:hAnsi="Times New Roman"/>
-        </w:rPr>
         <w:t xml:space="preserve">0 0 0                   </w:t>
       </w:r>
       <w:r>
@@ -12656,8 +12541,14 @@
         <w:rPr>
           <w:rFonts w:ascii="Times New Roman" w:hAnsi="Times New Roman"/>
         </w:rPr>
+        <w:t xml:space="preserve">If VARIDENT(IVAR,1) is equal to 666 then the parameter described is a retrieval of the pressure at a defined altitude used for Mars MCS limb observations. The next </w:t>
+      </w:r>
+      <w:r>
+        <w:rPr>
+          <w:rFonts w:ascii="Times New Roman" w:hAnsi="Times New Roman"/>
+        </w:rPr>
         <w:lastRenderedPageBreak/>
-        <w:t>If VARIDENT(IVAR,1) is equal to 666 then the parameter described is a retrieval of the pressure at a defined altitude used for Mars MCS limb observations. The next line contains the assumed defined altitude and the following line gives the assumed pressure together with the error.</w:t>
+        <w:t>line contains the assumed defined altitude and the following line gives the assumed pressure together with the error.</w:t>
       </w:r>
     </w:p>
     <w:p>
@@ -13151,8 +13042,14 @@
         <w:rPr>
           <w:rFonts w:ascii="Times New Roman" w:hAnsi="Times New Roman"/>
         </w:rPr>
+        <w:t xml:space="preserve">If VARIDENT(IVAR,1) is equal to 442 then the parameter retrieves a cloud with a variable top and base pressures, deep value and scattering power law index. The </w:t>
+      </w:r>
+      <w:r>
+        <w:rPr>
+          <w:rFonts w:ascii="Times New Roman" w:hAnsi="Times New Roman"/>
+        </w:rPr>
         <w:lastRenderedPageBreak/>
-        <w:t xml:space="preserve">If VARIDENT(IVAR,1) is equal to 442 then the parameter retrieves a cloud with a variable top and base pressures, deep value and scattering power law index. The scale height is assumed to be equal to the atmospheric pressure scale height. The second line of the parameterization in </w:t>
+        <w:t xml:space="preserve">scale height is assumed to be equal to the atmospheric pressure scale height. The second line of the parameterization in </w:t>
       </w:r>
       <w:proofErr w:type="gramStart"/>
       <w:r>
@@ -13761,14 +13658,7 @@
         <w:rPr>
           <w:rFonts w:ascii="Times New Roman" w:hAnsi="Times New Roman"/>
         </w:rPr>
-        <w:t xml:space="preserve"> setting this line to 0.2 would make the top pressure of the CB </w:t>
-      </w:r>
-      <w:r>
-        <w:rPr>
-          <w:rFonts w:ascii="Times New Roman" w:hAnsi="Times New Roman"/>
-        </w:rPr>
-        <w:lastRenderedPageBreak/>
-        <w:t xml:space="preserve">equal to 1/5 of the CB base pressure). To use the default </w:t>
+        <w:t xml:space="preserve"> setting this line to 0.2 would make the top pressure of the CB equal to 1/5 of the CB base pressure). To use the default </w:t>
       </w:r>
       <w:r>
         <w:rPr>
@@ -13822,6 +13712,7 @@
         <w:rPr>
           <w:rFonts w:ascii="Times New Roman" w:hAnsi="Times New Roman"/>
         </w:rPr>
+        <w:lastRenderedPageBreak/>
         <w:t xml:space="preserve">If VARIDENT(IVAR,1) is equal to </w:t>
       </w:r>
       <w:r>
@@ -14710,15 +14601,7 @@
           <w:rFonts w:ascii="Times New Roman" w:hAnsi="Times New Roman"/>
           <w:color w:val="000000"/>
         </w:rPr>
-        <w:t xml:space="preserve"> file then contains the reference altitude, </w:t>
-      </w:r>
-      <w:r>
-        <w:rPr>
-          <w:rFonts w:ascii="Times New Roman" w:hAnsi="Times New Roman"/>
-          <w:color w:val="000000"/>
-        </w:rPr>
-        <w:lastRenderedPageBreak/>
-        <w:t xml:space="preserve">followed by the </w:t>
+        <w:t xml:space="preserve"> file then contains the reference altitude, followed by the </w:t>
       </w:r>
       <w:r>
         <w:rPr>
@@ -14740,7 +14623,15 @@
           <w:rFonts w:ascii="Times New Roman" w:hAnsi="Times New Roman"/>
           <w:color w:val="000000"/>
         </w:rPr>
-        <w:t xml:space="preserve"> and scale height values together with their estimated errors. All quantities are taken as logs so negative fractional scale heights are not allowed</w:t>
+        <w:t xml:space="preserve"> and scale height values together with their </w:t>
+      </w:r>
+      <w:r>
+        <w:rPr>
+          <w:rFonts w:ascii="Times New Roman" w:hAnsi="Times New Roman"/>
+          <w:color w:val="000000"/>
+        </w:rPr>
+        <w:lastRenderedPageBreak/>
+        <w:t>estimated errors. All quantities are taken as logs so negative fractional scale heights are not allowed</w:t>
       </w:r>
       <w:r>
         <w:rPr>
@@ -15829,15 +15720,7 @@
           <w:rFonts w:ascii="Times New Roman" w:hAnsi="Times New Roman"/>
           <w:color w:val="000000"/>
         </w:rPr>
-        <w:t xml:space="preserve">followed </w:t>
-      </w:r>
-      <w:r>
-        <w:rPr>
-          <w:rFonts w:ascii="Times New Roman" w:hAnsi="Times New Roman"/>
-          <w:color w:val="000000"/>
-        </w:rPr>
-        <w:lastRenderedPageBreak/>
-        <w:t xml:space="preserve">by the </w:t>
+        <w:t xml:space="preserve">followed by the </w:t>
       </w:r>
       <w:r>
         <w:rPr>
@@ -15852,7 +15735,15 @@
           <w:rFonts w:ascii="Times New Roman" w:hAnsi="Times New Roman"/>
           <w:color w:val="000000"/>
         </w:rPr>
-        <w:t xml:space="preserve"> altitude where the distribution peaks and the log width in km, with their respective errors. </w:t>
+        <w:t xml:space="preserve"> altitude where the distribution peaks and the log width in km, </w:t>
+      </w:r>
+      <w:r>
+        <w:rPr>
+          <w:rFonts w:ascii="Times New Roman" w:hAnsi="Times New Roman"/>
+          <w:color w:val="000000"/>
+        </w:rPr>
+        <w:lastRenderedPageBreak/>
+        <w:t xml:space="preserve">with their respective errors. </w:t>
       </w:r>
       <w:r>
         <w:rPr>
@@ -23486,13 +23377,105 @@
     </w:p>
     <w:p>
       <w:pPr>
+        <w:tabs>
+          <w:tab w:val="left" w:pos="284"/>
+        </w:tabs>
+        <w:jc w:val="both"/>
+        <w:rPr>
+          <w:rFonts w:ascii="Times New Roman" w:hAnsi="Times New Roman"/>
+        </w:rPr>
+      </w:pPr>
+    </w:p>
+    <w:p>
+      <w:pPr>
         <w:pStyle w:val="ListParagraph"/>
-        <w:ind w:left="644"/>
-        <w:jc w:val="both"/>
-        <w:rPr>
-          <w:rFonts w:ascii="Times New Roman" w:hAnsi="Times New Roman"/>
-        </w:rPr>
-      </w:pPr>
+        <w:numPr>
+          <w:ilvl w:val="0"/>
+          <w:numId w:val="18"/>
+        </w:numPr>
+        <w:tabs>
+          <w:tab w:val="left" w:pos="284"/>
+        </w:tabs>
+        <w:ind w:left="709"/>
+        <w:jc w:val="both"/>
+        <w:rPr>
+          <w:rFonts w:ascii="Times New Roman" w:hAnsi="Times New Roman"/>
+        </w:rPr>
+      </w:pPr>
+      <w:r>
+        <w:rPr>
+          <w:rFonts w:ascii="Times New Roman" w:hAnsi="Times New Roman"/>
+        </w:rPr>
+        <w:t xml:space="preserve">As Model 39 in that this is the </w:t>
+      </w:r>
+      <w:r>
+        <w:rPr>
+          <w:rFonts w:ascii="Times New Roman" w:hAnsi="Times New Roman"/>
+        </w:rPr>
+        <w:t>Irwin et al. (2020) Neptune methane profile.</w:t>
+      </w:r>
+      <w:r>
+        <w:rPr>
+          <w:rFonts w:ascii="Times New Roman" w:hAnsi="Times New Roman"/>
+        </w:rPr>
+        <w:t xml:space="preserve"> However, in this case all parameters are variable.</w:t>
+      </w:r>
+      <w:r>
+        <w:rPr>
+          <w:rFonts w:ascii="Times New Roman" w:hAnsi="Times New Roman"/>
+        </w:rPr>
+        <w:t xml:space="preserve"> User enters required deep CH4 </w:t>
+      </w:r>
+      <w:proofErr w:type="spellStart"/>
+      <w:r>
+        <w:rPr>
+          <w:rFonts w:ascii="Times New Roman" w:hAnsi="Times New Roman"/>
+        </w:rPr>
+        <w:t>vmr</w:t>
+      </w:r>
+      <w:proofErr w:type="spellEnd"/>
+      <w:r>
+        <w:rPr>
+          <w:rFonts w:ascii="Times New Roman" w:hAnsi="Times New Roman"/>
+        </w:rPr>
+        <w:t xml:space="preserve"> and error</w:t>
+      </w:r>
+      <w:r>
+        <w:rPr>
+          <w:rFonts w:ascii="Times New Roman" w:hAnsi="Times New Roman"/>
+        </w:rPr>
+        <w:t xml:space="preserve">, followed by </w:t>
+      </w:r>
+      <w:r>
+        <w:rPr>
+          <w:rFonts w:ascii="Times New Roman" w:hAnsi="Times New Roman"/>
+        </w:rPr>
+        <w:t>relative humidity (RH: 0 - 1)</w:t>
+      </w:r>
+      <w:r>
+        <w:rPr>
+          <w:rFonts w:ascii="Times New Roman" w:hAnsi="Times New Roman"/>
+        </w:rPr>
+        <w:t xml:space="preserve"> and error, and then stratospheric </w:t>
+      </w:r>
+      <w:r>
+        <w:rPr>
+          <w:rFonts w:ascii="Times New Roman" w:hAnsi="Times New Roman"/>
+        </w:rPr>
+        <w:t xml:space="preserve">methane VMR </w:t>
+      </w:r>
+      <w:r>
+        <w:rPr>
+          <w:rFonts w:ascii="Times New Roman" w:hAnsi="Times New Roman"/>
+        </w:rPr>
+        <w:t>and error.</w:t>
+      </w:r>
+      <w:r>
+        <w:rPr>
+          <w:rFonts w:ascii="Times New Roman" w:hAnsi="Times New Roman"/>
+        </w:rPr>
+        <w:t xml:space="preserve"> </w:t>
+      </w:r>
     </w:p>
     <w:p>
       <w:pPr>
@@ -23853,7 +23836,6 @@
           <w:rFonts w:ascii="Times New Roman" w:hAnsi="Times New Roman"/>
           <w:b/>
         </w:rPr>
-        <w:lastRenderedPageBreak/>
         <w:t>3</w:t>
       </w:r>
       <w:r>
@@ -24564,7 +24546,6 @@
         <w:rPr>
           <w:rFonts w:ascii="Times New Roman" w:hAnsi="Times New Roman"/>
         </w:rPr>
-        <w:lastRenderedPageBreak/>
         <w:t>PHILIMIT is the percentage convergence limit. If the percentage reduction of the cost function PHI between iterations is less than PHILIMIT then the retrieval is deemed to have converged, and the retrieval terminated early.</w:t>
       </w:r>
     </w:p>
@@ -25156,7 +25137,6 @@
           <w:rFonts w:ascii="Times New Roman" w:hAnsi="Times New Roman"/>
           <w:b/>
         </w:rPr>
-        <w:lastRenderedPageBreak/>
         <w:t>3</w:t>
       </w:r>
       <w:r>
@@ -25907,6 +25887,7 @@
         <w:rPr>
           <w:rFonts w:ascii="Times New Roman" w:hAnsi="Times New Roman"/>
         </w:rPr>
+        <w:lastRenderedPageBreak/>
         <w:t xml:space="preserve">NCONV </w:t>
       </w:r>
       <w:r>
@@ -25929,7 +25910,6 @@
         <w:rPr>
           <w:rFonts w:ascii="Times New Roman" w:hAnsi="Times New Roman"/>
         </w:rPr>
-        <w:lastRenderedPageBreak/>
         <w:t>NAV</w:t>
       </w:r>
       <w:r>
@@ -27348,7 +27328,6 @@
           <w:rFonts w:ascii="Times New Roman" w:hAnsi="Times New Roman"/>
           <w:b/>
         </w:rPr>
-        <w:lastRenderedPageBreak/>
         <w:t>3</w:t>
       </w:r>
       <w:r>
@@ -28209,7 +28188,6 @@
         <w:rPr>
           <w:rFonts w:ascii="Times New Roman" w:hAnsi="Times New Roman"/>
         </w:rPr>
-        <w:lastRenderedPageBreak/>
         <w:t>HEIGHT(</w:t>
       </w:r>
       <w:proofErr w:type="gramEnd"/>
@@ -29426,6 +29404,7 @@
         <w:rPr>
           <w:rFonts w:ascii="Times New Roman" w:hAnsi="Times New Roman"/>
         </w:rPr>
+        <w:lastRenderedPageBreak/>
         <w:tab/>
       </w:r>
       <w:r>
@@ -29565,7 +29544,6 @@
         <w:rPr>
           <w:rFonts w:ascii="Times New Roman" w:hAnsi="Times New Roman"/>
         </w:rPr>
-        <w:lastRenderedPageBreak/>
         <w:t>ICH4</w:t>
       </w:r>
       <w:r>
@@ -30847,7 +30825,6 @@
         <w:rPr>
           <w:rFonts w:ascii="Times New Roman" w:hAnsi="Times New Roman"/>
         </w:rPr>
-        <w:lastRenderedPageBreak/>
         <w:t>ID, ISO, VP, SVPFLAG</w:t>
       </w:r>
     </w:p>
@@ -32199,6 +32176,7 @@
           <w:szCs w:val="24"/>
           <w:lang w:val="en-US"/>
         </w:rPr>
+        <w:lastRenderedPageBreak/>
         <w:t xml:space="preserve">#Lines of comment preceded by a hash (or ‘pound’ if you’re American) sign. </w:t>
       </w:r>
     </w:p>
@@ -32257,7 +32235,6 @@
           <w:szCs w:val="24"/>
           <w:lang w:val="en-US"/>
         </w:rPr>
-        <w:lastRenderedPageBreak/>
         <w:t>NCONV</w:t>
       </w:r>
     </w:p>
@@ -33109,6 +33086,7 @@
         <w:rPr>
           <w:rFonts w:ascii="Times New Roman" w:hAnsi="Times New Roman"/>
         </w:rPr>
+        <w:lastRenderedPageBreak/>
         <w:t>A &lt;</w:t>
       </w:r>
       <w:proofErr w:type="spellStart"/>
@@ -33274,14 +33252,7 @@
         <w:rPr>
           <w:rFonts w:ascii="Times New Roman" w:hAnsi="Times New Roman"/>
         </w:rPr>
-        <w:t xml:space="preserve"> which line database is to be used </w:t>
-      </w:r>
-      <w:r>
-        <w:rPr>
-          <w:rFonts w:ascii="Times New Roman" w:hAnsi="Times New Roman"/>
-        </w:rPr>
-        <w:lastRenderedPageBreak/>
-        <w:t xml:space="preserve">and which gas information files. The contents of this file are described in the </w:t>
+        <w:t xml:space="preserve"> which line database is to be used and which gas information files. The contents of this file are described in the </w:t>
       </w:r>
       <w:proofErr w:type="spellStart"/>
       <w:r>
@@ -34252,6 +34223,7 @@
         <w:rPr>
           <w:rFonts w:ascii="Times New Roman" w:hAnsi="Times New Roman"/>
         </w:rPr>
+        <w:lastRenderedPageBreak/>
         <w:t>Update to allow ‘gradient’ or implicit differentiation to determine Jacobian for scattering retrievals (hard).</w:t>
       </w:r>
       <w:r>
@@ -34816,6 +34788,7 @@
           <w:rFonts w:ascii="Times New Roman" w:hAnsi="Times New Roman"/>
           <w:b/>
         </w:rPr>
+        <w:lastRenderedPageBreak/>
         <w:t>8.2</w:t>
       </w:r>
       <w:r>
@@ -34898,14 +34871,7 @@
         <w:rPr>
           <w:rFonts w:ascii="Times New Roman" w:hAnsi="Times New Roman"/>
         </w:rPr>
-        <w:t xml:space="preserve"> files are read in, and </w:t>
-      </w:r>
-      <w:r>
-        <w:rPr>
-          <w:rFonts w:ascii="Times New Roman" w:hAnsi="Times New Roman"/>
-        </w:rPr>
-        <w:lastRenderedPageBreak/>
-        <w:t xml:space="preserve">implicitly use small differences in the wavenumbers listed to identify different detectors, which have slightly different spectral and FOV responses. </w:t>
+        <w:t xml:space="preserve"> files are read in, and implicitly use small differences in the wavenumbers listed to identify different detectors, which have slightly different spectral and FOV responses. </w:t>
       </w:r>
     </w:p>
     <w:p>
@@ -35765,7 +35731,14 @@
         <w:rPr>
           <w:rFonts w:ascii="Times New Roman" w:hAnsi="Times New Roman"/>
         </w:rPr>
-        <w:t>. The input script is essentially identical, except that there is now no need to define the k-table minimum wavelength/wavenumber and step. However, the user does need to provide the additional .key</w:t>
+        <w:t xml:space="preserve">. The input script is essentially identical, except that </w:t>
+      </w:r>
+      <w:r>
+        <w:rPr>
+          <w:rFonts w:ascii="Times New Roman" w:hAnsi="Times New Roman"/>
+        </w:rPr>
+        <w:lastRenderedPageBreak/>
+        <w:t>there is now no need to define the k-table minimum wavelength/wavenumber and step. However, the user does need to provide the additional .key</w:t>
       </w:r>
       <w:proofErr w:type="gramStart"/>
       <w:r>
@@ -35793,14 +35766,7 @@
         <w:rPr>
           <w:rFonts w:ascii="Times New Roman" w:hAnsi="Times New Roman"/>
         </w:rPr>
-        <w:t xml:space="preserve">The output is also an ASCII file, but here there is one spectrum </w:t>
-      </w:r>
-      <w:r>
-        <w:rPr>
-          <w:rFonts w:ascii="Times New Roman" w:hAnsi="Times New Roman"/>
-        </w:rPr>
-        <w:lastRenderedPageBreak/>
-        <w:t>per defined path, smoothed with the FWHM defined in the .pat file and with the instrument function defined in the .sha file.</w:t>
+        <w:t>The output is also an ASCII file, but here there is one spectrum per defined path, smoothed with the FWHM defined in the .pat file and with the instrument function defined in the .sha file.</w:t>
       </w:r>
     </w:p>
     <w:p>
@@ -36629,6 +36595,7 @@
         <w:pStyle w:val="Equation"/>
       </w:pPr>
       <w:r>
+        <w:lastRenderedPageBreak/>
         <w:tab/>
       </w:r>
       <w:r>
@@ -37522,20 +37489,20 @@
       </w:r>
       <w:proofErr w:type="spellEnd"/>
       <w:r>
-        <w:t xml:space="preserve">) actually does is to extract a smoothed representation of a real continuous profile from a limited set of data. For a reliable retrieval we require that the level of smoothing is sufficient to damp the ripples </w:t>
+        <w:t xml:space="preserve">) actually does is to extract a smoothed representation of a real continuous profile from a limited set of data. For a reliable retrieval we require that the level of smoothing is sufficient to damp the ripples that appear in exact retrievals. If the </w:t>
+      </w:r>
+      <w:r>
+        <w:rPr>
+          <w:i/>
+        </w:rPr>
+        <w:t>a priori</w:t>
+      </w:r>
+      <w:r>
+        <w:t xml:space="preserve"> errors are large, then the retrieval is exact </w:t>
       </w:r>
       <w:r>
         <w:lastRenderedPageBreak/>
-        <w:t xml:space="preserve">that appear in exact retrievals. If the </w:t>
-      </w:r>
-      <w:r>
-        <w:rPr>
-          <w:i/>
-        </w:rPr>
-        <w:t>a priori</w:t>
-      </w:r>
-      <w:r>
-        <w:t xml:space="preserve"> errors are large, then the retrieval is exact and although the retrieved errors are small, the profile is ‘wiggly’. As the </w:t>
+        <w:t xml:space="preserve">and although the retrieved errors are small, the profile is ‘wiggly’. As the </w:t>
       </w:r>
       <w:r>
         <w:rPr>
@@ -38405,34 +38372,34 @@
         <w:rPr>
           <w:rFonts w:ascii="Times New Roman" w:hAnsi="Times New Roman"/>
         </w:rPr>
-        <w:t xml:space="preserve"> that get written to </w:t>
+        <w:t xml:space="preserve"> that get written to the .</w:t>
+      </w:r>
+      <w:proofErr w:type="spellStart"/>
+      <w:r>
+        <w:rPr>
+          <w:rFonts w:ascii="Times New Roman" w:hAnsi="Times New Roman"/>
+        </w:rPr>
+        <w:t>prf</w:t>
+      </w:r>
+      <w:proofErr w:type="spellEnd"/>
+      <w:r>
+        <w:rPr>
+          <w:rFonts w:ascii="Times New Roman" w:hAnsi="Times New Roman"/>
+        </w:rPr>
+        <w:t xml:space="preserve"> file can never become negative.</w:t>
+      </w:r>
+      <w:r>
+        <w:rPr>
+          <w:rFonts w:ascii="Times New Roman" w:hAnsi="Times New Roman"/>
+        </w:rPr>
+        <w:t xml:space="preserve"> For each variable type, there are three </w:t>
       </w:r>
       <w:r>
         <w:rPr>
           <w:rFonts w:ascii="Times New Roman" w:hAnsi="Times New Roman"/>
         </w:rPr>
         <w:lastRenderedPageBreak/>
-        <w:t>the .</w:t>
-      </w:r>
-      <w:proofErr w:type="spellStart"/>
-      <w:r>
-        <w:rPr>
-          <w:rFonts w:ascii="Times New Roman" w:hAnsi="Times New Roman"/>
-        </w:rPr>
-        <w:t>prf</w:t>
-      </w:r>
-      <w:proofErr w:type="spellEnd"/>
-      <w:r>
-        <w:rPr>
-          <w:rFonts w:ascii="Times New Roman" w:hAnsi="Times New Roman"/>
-        </w:rPr>
-        <w:t xml:space="preserve"> file can never become negative.</w:t>
-      </w:r>
-      <w:r>
-        <w:rPr>
-          <w:rFonts w:ascii="Times New Roman" w:hAnsi="Times New Roman"/>
-        </w:rPr>
-        <w:t xml:space="preserve"> For each variable type, there are three variables initially read in</w:t>
+        <w:t>variables initially read in</w:t>
       </w:r>
       <w:r>
         <w:rPr>
@@ -44267,7 +44234,7 @@
 </file>
 
 <file path=customXml/itemProps2.xml><?xml version="1.0" encoding="utf-8"?>
-<ds:datastoreItem xmlns:ds="http://schemas.openxmlformats.org/officeDocument/2006/customXml" ds:itemID="{4A355A2C-5EA4-6441-9C9A-9F534BC7F044}">
+<ds:datastoreItem xmlns:ds="http://schemas.openxmlformats.org/officeDocument/2006/customXml" ds:itemID="{7C58F384-5FFD-2B4B-9AC9-24BC2A8C61F7}">
   <ds:schemaRefs>
     <ds:schemaRef ds:uri="http://schemas.openxmlformats.org/officeDocument/2006/bibliography"/>
   </ds:schemaRefs>
@@ -44275,7 +44242,7 @@
 </file>
 
 <file path=customXml/itemProps3.xml><?xml version="1.0" encoding="utf-8"?>
-<ds:datastoreItem xmlns:ds="http://schemas.openxmlformats.org/officeDocument/2006/customXml" ds:itemID="{7C58F384-5FFD-2B4B-9AC9-24BC2A8C61F7}">
+<ds:datastoreItem xmlns:ds="http://schemas.openxmlformats.org/officeDocument/2006/customXml" ds:itemID="{4A355A2C-5EA4-6441-9C9A-9F534BC7F044}">
   <ds:schemaRefs>
     <ds:schemaRef ds:uri="http://schemas.openxmlformats.org/officeDocument/2006/bibliography"/>
   </ds:schemaRefs>

</xml_diff>

<commit_message>
Updated for Ackerman and Marley model
</commit_message>
<xml_diff>
--- a/manuals/Nemesis_3.0.docx
+++ b/manuals/Nemesis_3.0.docx
@@ -2117,7 +2117,7 @@
                 <w:noProof/>
                 <w:webHidden/>
               </w:rPr>
-              <w:t>31</w:t>
+              <w:t>32</w:t>
             </w:r>
             <w:r>
               <w:rPr>
@@ -2565,7 +2565,7 @@
                 <w:noProof/>
                 <w:webHidden/>
               </w:rPr>
-              <w:t>34</w:t>
+              <w:t>35</w:t>
             </w:r>
             <w:r>
               <w:rPr>
@@ -2790,7 +2790,7 @@
                 <w:noProof/>
                 <w:webHidden/>
               </w:rPr>
-              <w:t>35</w:t>
+              <w:t>36</w:t>
             </w:r>
             <w:r>
               <w:rPr>
@@ -3090,7 +3090,7 @@
                 <w:noProof/>
                 <w:webHidden/>
               </w:rPr>
-              <w:t>36</w:t>
+              <w:t>37</w:t>
             </w:r>
             <w:r>
               <w:rPr>
@@ -5928,7 +5928,6 @@
           <w:rFonts w:ascii="Times New Roman" w:hAnsi="Times New Roman"/>
           <w:b/>
         </w:rPr>
-        <w:lastRenderedPageBreak/>
         <w:t>1. Introduction</w:t>
       </w:r>
       <w:bookmarkEnd w:id="5"/>
@@ -6684,6 +6683,7 @@
         <w:rPr>
           <w:rFonts w:ascii="Copperplate" w:hAnsi="Copperplate"/>
         </w:rPr>
+        <w:lastRenderedPageBreak/>
         <w:t>Nemesis</w:t>
       </w:r>
       <w:r>
@@ -6708,7 +6708,6 @@
         <w:rPr>
           <w:rFonts w:ascii="Copperplate" w:hAnsi="Copperplate"/>
         </w:rPr>
-        <w:lastRenderedPageBreak/>
         <w:t>Nemesis</w:t>
       </w:r>
       <w:r>
@@ -10803,7 +10802,6 @@
         <w:rPr>
           <w:rFonts w:ascii="Times New Roman" w:hAnsi="Times New Roman"/>
         </w:rPr>
-        <w:lastRenderedPageBreak/>
         <w:t>In addition, if only one profile is retrieved from the input .</w:t>
       </w:r>
       <w:proofErr w:type="spellStart"/>
@@ -11952,6 +11950,7 @@
         <w:rPr>
           <w:rFonts w:ascii="Times New Roman" w:hAnsi="Times New Roman"/>
         </w:rPr>
+        <w:lastRenderedPageBreak/>
         <w:t xml:space="preserve">0.15 0.05               </w:t>
       </w:r>
       <w:r>
@@ -11993,7 +11992,6 @@
         <w:rPr>
           <w:rFonts w:ascii="Times New Roman" w:hAnsi="Times New Roman"/>
         </w:rPr>
-        <w:lastRenderedPageBreak/>
         <w:t xml:space="preserve">0 0 0                   </w:t>
       </w:r>
       <w:r>
@@ -12541,14 +12539,8 @@
         <w:rPr>
           <w:rFonts w:ascii="Times New Roman" w:hAnsi="Times New Roman"/>
         </w:rPr>
-        <w:t xml:space="preserve">If VARIDENT(IVAR,1) is equal to 666 then the parameter described is a retrieval of the pressure at a defined altitude used for Mars MCS limb observations. The next </w:t>
-      </w:r>
-      <w:r>
-        <w:rPr>
-          <w:rFonts w:ascii="Times New Roman" w:hAnsi="Times New Roman"/>
-        </w:rPr>
         <w:lastRenderedPageBreak/>
-        <w:t>line contains the assumed defined altitude and the following line gives the assumed pressure together with the error.</w:t>
+        <w:t>If VARIDENT(IVAR,1) is equal to 666 then the parameter described is a retrieval of the pressure at a defined altitude used for Mars MCS limb observations. The next line contains the assumed defined altitude and the following line gives the assumed pressure together with the error.</w:t>
       </w:r>
     </w:p>
     <w:p>
@@ -13042,14 +13034,8 @@
         <w:rPr>
           <w:rFonts w:ascii="Times New Roman" w:hAnsi="Times New Roman"/>
         </w:rPr>
-        <w:t xml:space="preserve">If VARIDENT(IVAR,1) is equal to 442 then the parameter retrieves a cloud with a variable top and base pressures, deep value and scattering power law index. The </w:t>
-      </w:r>
-      <w:r>
-        <w:rPr>
-          <w:rFonts w:ascii="Times New Roman" w:hAnsi="Times New Roman"/>
-        </w:rPr>
         <w:lastRenderedPageBreak/>
-        <w:t xml:space="preserve">scale height is assumed to be equal to the atmospheric pressure scale height. The second line of the parameterization in </w:t>
+        <w:t xml:space="preserve">If VARIDENT(IVAR,1) is equal to 442 then the parameter retrieves a cloud with a variable top and base pressures, deep value and scattering power law index. The scale height is assumed to be equal to the atmospheric pressure scale height. The second line of the parameterization in </w:t>
       </w:r>
       <w:proofErr w:type="gramStart"/>
       <w:r>
@@ -13658,7 +13644,14 @@
         <w:rPr>
           <w:rFonts w:ascii="Times New Roman" w:hAnsi="Times New Roman"/>
         </w:rPr>
-        <w:t xml:space="preserve"> setting this line to 0.2 would make the top pressure of the CB equal to 1/5 of the CB base pressure). To use the default </w:t>
+        <w:t xml:space="preserve"> setting this line to 0.2 would make the top pressure of the CB </w:t>
+      </w:r>
+      <w:r>
+        <w:rPr>
+          <w:rFonts w:ascii="Times New Roman" w:hAnsi="Times New Roman"/>
+        </w:rPr>
+        <w:lastRenderedPageBreak/>
+        <w:t xml:space="preserve">equal to 1/5 of the CB base pressure). To use the default </w:t>
       </w:r>
       <w:r>
         <w:rPr>
@@ -13712,7 +13705,6 @@
         <w:rPr>
           <w:rFonts w:ascii="Times New Roman" w:hAnsi="Times New Roman"/>
         </w:rPr>
-        <w:lastRenderedPageBreak/>
         <w:t xml:space="preserve">If VARIDENT(IVAR,1) is equal to </w:t>
       </w:r>
       <w:r>
@@ -14601,7 +14593,15 @@
           <w:rFonts w:ascii="Times New Roman" w:hAnsi="Times New Roman"/>
           <w:color w:val="000000"/>
         </w:rPr>
-        <w:t xml:space="preserve"> file then contains the reference altitude, followed by the </w:t>
+        <w:t xml:space="preserve"> file then contains the reference altitude, </w:t>
+      </w:r>
+      <w:r>
+        <w:rPr>
+          <w:rFonts w:ascii="Times New Roman" w:hAnsi="Times New Roman"/>
+          <w:color w:val="000000"/>
+        </w:rPr>
+        <w:lastRenderedPageBreak/>
+        <w:t xml:space="preserve">followed by the </w:t>
       </w:r>
       <w:r>
         <w:rPr>
@@ -14623,15 +14623,7 @@
           <w:rFonts w:ascii="Times New Roman" w:hAnsi="Times New Roman"/>
           <w:color w:val="000000"/>
         </w:rPr>
-        <w:t xml:space="preserve"> and scale height values together with their </w:t>
-      </w:r>
-      <w:r>
-        <w:rPr>
-          <w:rFonts w:ascii="Times New Roman" w:hAnsi="Times New Roman"/>
-          <w:color w:val="000000"/>
-        </w:rPr>
-        <w:lastRenderedPageBreak/>
-        <w:t>estimated errors. All quantities are taken as logs so negative fractional scale heights are not allowed</w:t>
+        <w:t xml:space="preserve"> and scale height values together with their estimated errors. All quantities are taken as logs so negative fractional scale heights are not allowed</w:t>
       </w:r>
       <w:r>
         <w:rPr>
@@ -15720,7 +15712,15 @@
           <w:rFonts w:ascii="Times New Roman" w:hAnsi="Times New Roman"/>
           <w:color w:val="000000"/>
         </w:rPr>
-        <w:t xml:space="preserve">followed by the </w:t>
+        <w:t xml:space="preserve">followed </w:t>
+      </w:r>
+      <w:r>
+        <w:rPr>
+          <w:rFonts w:ascii="Times New Roman" w:hAnsi="Times New Roman"/>
+          <w:color w:val="000000"/>
+        </w:rPr>
+        <w:lastRenderedPageBreak/>
+        <w:t xml:space="preserve">by the </w:t>
       </w:r>
       <w:r>
         <w:rPr>
@@ -15735,15 +15735,7 @@
           <w:rFonts w:ascii="Times New Roman" w:hAnsi="Times New Roman"/>
           <w:color w:val="000000"/>
         </w:rPr>
-        <w:t xml:space="preserve"> altitude where the distribution peaks and the log width in km, </w:t>
-      </w:r>
-      <w:r>
-        <w:rPr>
-          <w:rFonts w:ascii="Times New Roman" w:hAnsi="Times New Roman"/>
-          <w:color w:val="000000"/>
-        </w:rPr>
-        <w:lastRenderedPageBreak/>
-        <w:t xml:space="preserve">with their respective errors. </w:t>
+        <w:t xml:space="preserve"> altitude where the distribution peaks and the log width in km, with their respective errors. </w:t>
       </w:r>
       <w:r>
         <w:rPr>
@@ -22123,7 +22115,26 @@
           <w:rFonts w:ascii="Times New Roman" w:hAnsi="Times New Roman"/>
         </w:rPr>
         <w:tab/>
-        <w:t>Upwards flux and error</w:t>
+      </w:r>
+      <w:r>
+        <w:rPr>
+          <w:rFonts w:ascii="Times New Roman" w:hAnsi="Times New Roman"/>
+        </w:rPr>
+        <w:t xml:space="preserve">Deep </w:t>
+      </w:r>
+      <w:proofErr w:type="spellStart"/>
+      <w:r>
+        <w:rPr>
+          <w:rFonts w:ascii="Times New Roman" w:hAnsi="Times New Roman"/>
+        </w:rPr>
+        <w:t>vmr</w:t>
+      </w:r>
+      <w:proofErr w:type="spellEnd"/>
+      <w:r>
+        <w:rPr>
+          <w:rFonts w:ascii="Times New Roman" w:hAnsi="Times New Roman"/>
+        </w:rPr>
+        <w:t xml:space="preserve"> and error;</w:t>
       </w:r>
     </w:p>
     <w:p>
@@ -22150,6 +22161,80 @@
         </w:rPr>
         <w:tab/>
       </w:r>
+      <w:r>
+        <w:rPr>
+          <w:rFonts w:ascii="Times New Roman" w:hAnsi="Times New Roman"/>
+        </w:rPr>
+        <w:t xml:space="preserve">Upwards </w:t>
+      </w:r>
+      <w:r>
+        <w:rPr>
+          <w:rFonts w:ascii="Times New Roman" w:hAnsi="Times New Roman"/>
+        </w:rPr>
+        <w:t xml:space="preserve">heat </w:t>
+      </w:r>
+      <w:r>
+        <w:rPr>
+          <w:rFonts w:ascii="Times New Roman" w:hAnsi="Times New Roman"/>
+        </w:rPr>
+        <w:t xml:space="preserve">flux </w:t>
+      </w:r>
+      <w:r>
+        <w:rPr>
+          <w:rFonts w:ascii="Times New Roman" w:hAnsi="Times New Roman"/>
+        </w:rPr>
+        <w:t>(W m</w:t>
+      </w:r>
+      <w:r>
+        <w:rPr>
+          <w:rFonts w:ascii="Times New Roman" w:hAnsi="Times New Roman"/>
+          <w:vertAlign w:val="superscript"/>
+        </w:rPr>
+        <w:t>-2</w:t>
+      </w:r>
+      <w:r>
+        <w:rPr>
+          <w:rFonts w:ascii="Times New Roman" w:hAnsi="Times New Roman"/>
+        </w:rPr>
+        <w:t xml:space="preserve">) </w:t>
+      </w:r>
+      <w:r>
+        <w:rPr>
+          <w:rFonts w:ascii="Times New Roman" w:hAnsi="Times New Roman"/>
+        </w:rPr>
+        <w:t>and error</w:t>
+      </w:r>
+      <w:r>
+        <w:rPr>
+          <w:rFonts w:ascii="Times New Roman" w:hAnsi="Times New Roman"/>
+        </w:rPr>
+        <w:t>;</w:t>
+      </w:r>
+    </w:p>
+    <w:p>
+      <w:pPr>
+        <w:pStyle w:val="ListParagraph"/>
+        <w:tabs>
+          <w:tab w:val="left" w:pos="284"/>
+        </w:tabs>
+        <w:ind w:left="709"/>
+        <w:jc w:val="both"/>
+        <w:rPr>
+          <w:rFonts w:ascii="Times New Roman" w:hAnsi="Times New Roman"/>
+        </w:rPr>
+      </w:pPr>
+      <w:r>
+        <w:rPr>
+          <w:rFonts w:ascii="Times New Roman" w:hAnsi="Times New Roman"/>
+        </w:rPr>
+        <w:tab/>
+      </w:r>
+      <w:r>
+        <w:rPr>
+          <w:rFonts w:ascii="Times New Roman" w:hAnsi="Times New Roman"/>
+        </w:rPr>
+        <w:tab/>
+      </w:r>
       <w:proofErr w:type="spellStart"/>
       <w:r>
         <w:rPr>
@@ -22171,6 +22256,25 @@
         </w:rPr>
         <w:t xml:space="preserve"> parameter and error</w:t>
       </w:r>
+      <w:r>
+        <w:rPr>
+          <w:rFonts w:ascii="Times New Roman" w:hAnsi="Times New Roman"/>
+        </w:rPr>
+        <w:t>.</w:t>
+      </w:r>
+    </w:p>
+    <w:p>
+      <w:pPr>
+        <w:pStyle w:val="ListParagraph"/>
+        <w:tabs>
+          <w:tab w:val="left" w:pos="284"/>
+        </w:tabs>
+        <w:ind w:left="709"/>
+        <w:jc w:val="both"/>
+        <w:rPr>
+          <w:rFonts w:ascii="Times New Roman" w:hAnsi="Times New Roman"/>
+        </w:rPr>
+      </w:pPr>
     </w:p>
     <w:p>
       <w:pPr>
@@ -22188,8 +22292,42 @@
         <w:rPr>
           <w:rFonts w:ascii="Times New Roman" w:hAnsi="Times New Roman"/>
         </w:rPr>
-        <w:t xml:space="preserve">Followed by 5 parameters in one row: </w:t>
-      </w:r>
+        <w:t>This is f</w:t>
+      </w:r>
+      <w:r>
+        <w:rPr>
+          <w:rFonts w:ascii="Times New Roman" w:hAnsi="Times New Roman"/>
+        </w:rPr>
+        <w:t xml:space="preserve">ollowed by </w:t>
+      </w:r>
+      <w:r>
+        <w:rPr>
+          <w:rFonts w:ascii="Times New Roman" w:hAnsi="Times New Roman"/>
+        </w:rPr>
+        <w:t>6</w:t>
+      </w:r>
+      <w:r>
+        <w:rPr>
+          <w:rFonts w:ascii="Times New Roman" w:hAnsi="Times New Roman"/>
+        </w:rPr>
+        <w:t xml:space="preserve"> parameters in one row: </w:t>
+      </w:r>
+    </w:p>
+    <w:p>
+      <w:pPr>
+        <w:pStyle w:val="ListParagraph"/>
+        <w:numPr>
+          <w:ilvl w:val="0"/>
+          <w:numId w:val="29"/>
+        </w:numPr>
+        <w:tabs>
+          <w:tab w:val="left" w:pos="284"/>
+        </w:tabs>
+        <w:jc w:val="both"/>
+        <w:rPr>
+          <w:rFonts w:ascii="Times New Roman" w:hAnsi="Times New Roman"/>
+        </w:rPr>
+      </w:pPr>
       <w:proofErr w:type="spellStart"/>
       <w:r>
         <w:rPr>
@@ -22208,8 +22346,24 @@
         <w:rPr>
           <w:rFonts w:ascii="Times New Roman" w:hAnsi="Times New Roman"/>
         </w:rPr>
-        <w:t xml:space="preserve">, </w:t>
-      </w:r>
+        <w:t>;</w:t>
+      </w:r>
+    </w:p>
+    <w:p>
+      <w:pPr>
+        <w:pStyle w:val="ListParagraph"/>
+        <w:numPr>
+          <w:ilvl w:val="0"/>
+          <w:numId w:val="29"/>
+        </w:numPr>
+        <w:tabs>
+          <w:tab w:val="left" w:pos="284"/>
+        </w:tabs>
+        <w:jc w:val="both"/>
+        <w:rPr>
+          <w:rFonts w:ascii="Times New Roman" w:hAnsi="Times New Roman"/>
+        </w:rPr>
+      </w:pPr>
       <w:r>
         <w:rPr>
           <w:rFonts w:ascii="Times New Roman" w:hAnsi="Times New Roman"/>
@@ -22220,7 +22374,185 @@
         <w:rPr>
           <w:rFonts w:ascii="Times New Roman" w:hAnsi="Times New Roman"/>
         </w:rPr>
-        <w:t>, DENSCOD (density of condensate in g/cm3), RADCOND (radius of condensate in microns), and MWCOND (molecular weight of condensate in g).</w:t>
+        <w:t>;</w:t>
+      </w:r>
+    </w:p>
+    <w:p>
+      <w:pPr>
+        <w:pStyle w:val="ListParagraph"/>
+        <w:numPr>
+          <w:ilvl w:val="0"/>
+          <w:numId w:val="29"/>
+        </w:numPr>
+        <w:tabs>
+          <w:tab w:val="left" w:pos="284"/>
+        </w:tabs>
+        <w:jc w:val="both"/>
+        <w:rPr>
+          <w:rFonts w:ascii="Times New Roman" w:hAnsi="Times New Roman"/>
+        </w:rPr>
+      </w:pPr>
+      <w:r>
+        <w:rPr>
+          <w:rFonts w:ascii="Times New Roman" w:hAnsi="Times New Roman"/>
+        </w:rPr>
+        <w:t>DENSCOD (density of condensate in g/cm3)</w:t>
+      </w:r>
+      <w:r>
+        <w:rPr>
+          <w:rFonts w:ascii="Times New Roman" w:hAnsi="Times New Roman"/>
+        </w:rPr>
+        <w:t>;</w:t>
+      </w:r>
+      <w:r>
+        <w:rPr>
+          <w:rFonts w:ascii="Times New Roman" w:hAnsi="Times New Roman"/>
+        </w:rPr>
+        <w:t xml:space="preserve"> </w:t>
+      </w:r>
+    </w:p>
+    <w:p>
+      <w:pPr>
+        <w:pStyle w:val="ListParagraph"/>
+        <w:numPr>
+          <w:ilvl w:val="0"/>
+          <w:numId w:val="29"/>
+        </w:numPr>
+        <w:tabs>
+          <w:tab w:val="left" w:pos="284"/>
+        </w:tabs>
+        <w:jc w:val="both"/>
+        <w:rPr>
+          <w:rFonts w:ascii="Times New Roman" w:hAnsi="Times New Roman"/>
+        </w:rPr>
+      </w:pPr>
+      <w:r>
+        <w:rPr>
+          <w:rFonts w:ascii="Times New Roman" w:hAnsi="Times New Roman"/>
+        </w:rPr>
+        <w:t>RADCOND (radius of condensate in microns)</w:t>
+      </w:r>
+      <w:r>
+        <w:rPr>
+          <w:rFonts w:ascii="Times New Roman" w:hAnsi="Times New Roman"/>
+        </w:rPr>
+        <w:t>;</w:t>
+      </w:r>
+      <w:r>
+        <w:rPr>
+          <w:rFonts w:ascii="Times New Roman" w:hAnsi="Times New Roman"/>
+        </w:rPr>
+        <w:t xml:space="preserve"> </w:t>
+      </w:r>
+    </w:p>
+    <w:p>
+      <w:pPr>
+        <w:pStyle w:val="ListParagraph"/>
+        <w:numPr>
+          <w:ilvl w:val="0"/>
+          <w:numId w:val="29"/>
+        </w:numPr>
+        <w:tabs>
+          <w:tab w:val="left" w:pos="284"/>
+        </w:tabs>
+        <w:jc w:val="both"/>
+        <w:rPr>
+          <w:rFonts w:ascii="Times New Roman" w:hAnsi="Times New Roman"/>
+        </w:rPr>
+      </w:pPr>
+      <w:r>
+        <w:rPr>
+          <w:rFonts w:ascii="Times New Roman" w:hAnsi="Times New Roman"/>
+        </w:rPr>
+        <w:t>MWCOND (molecular weight of condensate in g)</w:t>
+      </w:r>
+      <w:r>
+        <w:rPr>
+          <w:rFonts w:ascii="Times New Roman" w:hAnsi="Times New Roman"/>
+        </w:rPr>
+        <w:t>;</w:t>
+      </w:r>
+    </w:p>
+    <w:p>
+      <w:pPr>
+        <w:pStyle w:val="ListParagraph"/>
+        <w:numPr>
+          <w:ilvl w:val="0"/>
+          <w:numId w:val="29"/>
+        </w:numPr>
+        <w:tabs>
+          <w:tab w:val="left" w:pos="284"/>
+        </w:tabs>
+        <w:jc w:val="both"/>
+        <w:rPr>
+          <w:rFonts w:ascii="Times New Roman" w:hAnsi="Times New Roman"/>
+        </w:rPr>
+      </w:pPr>
+      <w:r>
+        <w:rPr>
+          <w:rFonts w:ascii="Times New Roman" w:hAnsi="Times New Roman"/>
+        </w:rPr>
+        <w:t>XCORR (reference extinction x-section of particles (cm</w:t>
+      </w:r>
+      <w:r>
+        <w:rPr>
+          <w:rFonts w:ascii="Times New Roman" w:hAnsi="Times New Roman"/>
+          <w:vertAlign w:val="superscript"/>
+        </w:rPr>
+        <w:t>2</w:t>
+      </w:r>
+      <w:r>
+        <w:rPr>
+          <w:rFonts w:ascii="Times New Roman" w:hAnsi="Times New Roman"/>
+        </w:rPr>
+        <w:t>).</w:t>
+      </w:r>
+    </w:p>
+    <w:p>
+      <w:pPr>
+        <w:tabs>
+          <w:tab w:val="left" w:pos="284"/>
+        </w:tabs>
+        <w:ind w:left="1418"/>
+        <w:jc w:val="both"/>
+        <w:rPr>
+          <w:rFonts w:ascii="Times New Roman" w:hAnsi="Times New Roman"/>
+        </w:rPr>
+      </w:pPr>
+      <w:r>
+        <w:rPr>
+          <w:rFonts w:ascii="Times New Roman" w:hAnsi="Times New Roman"/>
+        </w:rPr>
+        <w:tab/>
+        <w:t>The last parameter is necessary as in most cases the .</w:t>
+      </w:r>
+      <w:proofErr w:type="spellStart"/>
+      <w:r>
+        <w:rPr>
+          <w:rFonts w:ascii="Times New Roman" w:hAnsi="Times New Roman"/>
+        </w:rPr>
+        <w:t>xsc</w:t>
+      </w:r>
+      <w:proofErr w:type="spellEnd"/>
+      <w:r>
+        <w:rPr>
+          <w:rFonts w:ascii="Times New Roman" w:hAnsi="Times New Roman"/>
+        </w:rPr>
+        <w:t xml:space="preserve"> files are normalised to a reference </w:t>
+      </w:r>
+      <w:proofErr w:type="gramStart"/>
+      <w:r>
+        <w:rPr>
+          <w:rFonts w:ascii="Times New Roman" w:hAnsi="Times New Roman"/>
+        </w:rPr>
+        <w:t>wavelengths</w:t>
+      </w:r>
+      <w:proofErr w:type="gramEnd"/>
+      <w:r>
+        <w:rPr>
+          <w:rFonts w:ascii="Times New Roman" w:hAnsi="Times New Roman"/>
+        </w:rPr>
+        <w:t>.</w:t>
       </w:r>
     </w:p>
     <w:p>
@@ -22494,6 +22826,7 @@
         <w:rPr>
           <w:rFonts w:ascii="Times New Roman" w:hAnsi="Times New Roman"/>
         </w:rPr>
+        <w:lastRenderedPageBreak/>
         <w:t xml:space="preserve">Followed by </w:t>
       </w:r>
       <w:r>
@@ -23406,25 +23739,7 @@
         <w:rPr>
           <w:rFonts w:ascii="Times New Roman" w:hAnsi="Times New Roman"/>
         </w:rPr>
-        <w:t xml:space="preserve">As Model 39 in that this is the </w:t>
-      </w:r>
-      <w:r>
-        <w:rPr>
-          <w:rFonts w:ascii="Times New Roman" w:hAnsi="Times New Roman"/>
-        </w:rPr>
-        <w:t>Irwin et al. (2020) Neptune methane profile.</w:t>
-      </w:r>
-      <w:r>
-        <w:rPr>
-          <w:rFonts w:ascii="Times New Roman" w:hAnsi="Times New Roman"/>
-        </w:rPr>
-        <w:t xml:space="preserve"> However, in this case all parameters are variable.</w:t>
-      </w:r>
-      <w:r>
-        <w:rPr>
-          <w:rFonts w:ascii="Times New Roman" w:hAnsi="Times New Roman"/>
-        </w:rPr>
-        <w:t xml:space="preserve"> User enters required deep CH4 </w:t>
+        <w:t xml:space="preserve">As Model 39 in that this is the Irwin et al. (2020) Neptune methane profile. However, in this case all parameters are variable. User enters required deep CH4 </w:t>
       </w:r>
       <w:proofErr w:type="spellStart"/>
       <w:r>
@@ -23438,37 +23753,7 @@
         <w:rPr>
           <w:rFonts w:ascii="Times New Roman" w:hAnsi="Times New Roman"/>
         </w:rPr>
-        <w:t xml:space="preserve"> and error</w:t>
-      </w:r>
-      <w:r>
-        <w:rPr>
-          <w:rFonts w:ascii="Times New Roman" w:hAnsi="Times New Roman"/>
-        </w:rPr>
-        <w:t xml:space="preserve">, followed by </w:t>
-      </w:r>
-      <w:r>
-        <w:rPr>
-          <w:rFonts w:ascii="Times New Roman" w:hAnsi="Times New Roman"/>
-        </w:rPr>
-        <w:t>relative humidity (RH: 0 - 1)</w:t>
-      </w:r>
-      <w:r>
-        <w:rPr>
-          <w:rFonts w:ascii="Times New Roman" w:hAnsi="Times New Roman"/>
-        </w:rPr>
-        <w:t xml:space="preserve"> and error, and then stratospheric </w:t>
-      </w:r>
-      <w:r>
-        <w:rPr>
-          <w:rFonts w:ascii="Times New Roman" w:hAnsi="Times New Roman"/>
-        </w:rPr>
-        <w:t xml:space="preserve">methane VMR </w:t>
-      </w:r>
-      <w:r>
-        <w:rPr>
-          <w:rFonts w:ascii="Times New Roman" w:hAnsi="Times New Roman"/>
-        </w:rPr>
-        <w:t>and error.</w:t>
+        <w:t xml:space="preserve"> and error, followed by relative humidity (RH: 0 - 1) and error, and then stratospheric methane VMR and error.</w:t>
       </w:r>
       <w:r>
         <w:rPr>
@@ -23686,6 +23971,7 @@
         <w:rPr>
           <w:rFonts w:ascii="Times New Roman" w:hAnsi="Times New Roman"/>
         </w:rPr>
+        <w:lastRenderedPageBreak/>
         <w:tab/>
       </w:r>
       <w:proofErr w:type="spellStart"/>
@@ -24997,6 +25283,7 @@
         <w:rPr>
           <w:rFonts w:ascii="Times New Roman" w:hAnsi="Times New Roman"/>
         </w:rPr>
+        <w:lastRenderedPageBreak/>
         <w:t>IFORM defines the unit of the calculated spectrum and is defined in Section 0.3.</w:t>
       </w:r>
       <w:r>
@@ -25764,6 +26051,7 @@
         <w:rPr>
           <w:rFonts w:ascii="Courier New" w:hAnsi="Courier New" w:cs="Courier New"/>
         </w:rPr>
+        <w:lastRenderedPageBreak/>
         <w:t>wavesetb.f</w:t>
       </w:r>
       <w:proofErr w:type="spellEnd"/>
@@ -25887,7 +26175,6 @@
         <w:rPr>
           <w:rFonts w:ascii="Times New Roman" w:hAnsi="Times New Roman"/>
         </w:rPr>
-        <w:lastRenderedPageBreak/>
         <w:t xml:space="preserve">NCONV </w:t>
       </w:r>
       <w:r>
@@ -27236,7 +27523,14 @@
         <w:rPr>
           <w:rFonts w:ascii="Times New Roman" w:hAnsi="Times New Roman"/>
         </w:rPr>
-        <w:t>When reading in the viewing angles, a negative emission zenith angle (EMISS_ANG) indicates that the observed spectrum is actually a limb observation where the solar zenith angle (SOL_ANG) then contains the tangent altitude (km). The definition of these angles is explained in Fig. 1. N.B. Setting AZI_ANG=0 implies FORWARD scattering.</w:t>
+        <w:t xml:space="preserve">When reading in the viewing angles, a negative emission zenith angle (EMISS_ANG) indicates that the observed spectrum is actually a limb observation where the solar zenith angle (SOL_ANG) then contains the tangent altitude (km). The definition of </w:t>
+      </w:r>
+      <w:r>
+        <w:rPr>
+          <w:rFonts w:ascii="Times New Roman" w:hAnsi="Times New Roman"/>
+        </w:rPr>
+        <w:lastRenderedPageBreak/>
+        <w:t>these angles is explained in Fig. 1. N.B. Setting AZI_ANG=0 implies FORWARD scattering.</w:t>
       </w:r>
     </w:p>
     <w:p>
@@ -28039,6 +28333,7 @@
         <w:rPr>
           <w:rFonts w:ascii="Times New Roman" w:hAnsi="Times New Roman"/>
         </w:rPr>
+        <w:lastRenderedPageBreak/>
         <w:t xml:space="preserve">If aerosols are defined then </w:t>
       </w:r>
       <w:proofErr w:type="spellStart"/>
@@ -29404,7 +29699,6 @@
         <w:rPr>
           <w:rFonts w:ascii="Times New Roman" w:hAnsi="Times New Roman"/>
         </w:rPr>
-        <w:lastRenderedPageBreak/>
         <w:tab/>
       </w:r>
       <w:r>
@@ -30674,6 +30968,7 @@
         <w:rPr>
           <w:rFonts w:ascii="Times New Roman" w:hAnsi="Times New Roman"/>
         </w:rPr>
+        <w:lastRenderedPageBreak/>
         <w:t>Reflecting layer albedo</w:t>
       </w:r>
     </w:p>
@@ -31939,7 +32234,16 @@
           <w:szCs w:val="24"/>
           <w:lang w:val="en-US"/>
         </w:rPr>
-        <w:t xml:space="preserve"> in the same fashion.</w:t>
+        <w:t xml:space="preserve"> in </w:t>
+      </w:r>
+      <w:r>
+        <w:rPr>
+          <w:rFonts w:ascii="Times New Roman" w:hAnsi="Times New Roman"/>
+          <w:szCs w:val="24"/>
+          <w:lang w:val="en-US"/>
+        </w:rPr>
+        <w:lastRenderedPageBreak/>
+        <w:t>the same fashion.</w:t>
       </w:r>
     </w:p>
     <w:p>
@@ -32176,7 +32480,6 @@
           <w:szCs w:val="24"/>
           <w:lang w:val="en-US"/>
         </w:rPr>
-        <w:lastRenderedPageBreak/>
         <w:t xml:space="preserve">#Lines of comment preceded by a hash (or ‘pound’ if you’re American) sign. </w:t>
       </w:r>
     </w:p>
@@ -32919,7 +33222,14 @@
         <w:rPr>
           <w:rFonts w:ascii="Times New Roman" w:hAnsi="Times New Roman"/>
         </w:rPr>
-        <w:t xml:space="preserve"> behaviour of real lines. It is usual to set VREL=VCUTOFF</w:t>
+        <w:t xml:space="preserve"> behaviour of real lines. It is </w:t>
+      </w:r>
+      <w:r>
+        <w:rPr>
+          <w:rFonts w:ascii="Times New Roman" w:hAnsi="Times New Roman"/>
+        </w:rPr>
+        <w:lastRenderedPageBreak/>
+        <w:t>usual to set VREL=VCUTOFF</w:t>
       </w:r>
       <w:r>
         <w:rPr>
@@ -33086,7 +33396,6 @@
         <w:rPr>
           <w:rFonts w:ascii="Times New Roman" w:hAnsi="Times New Roman"/>
         </w:rPr>
-        <w:lastRenderedPageBreak/>
         <w:t>A &lt;</w:t>
       </w:r>
       <w:proofErr w:type="spellStart"/>
@@ -34135,6 +34444,7 @@
           <w:rFonts w:ascii="Times New Roman" w:hAnsi="Times New Roman"/>
           <w:b/>
         </w:rPr>
+        <w:lastRenderedPageBreak/>
         <w:t xml:space="preserve">7. </w:t>
       </w:r>
       <w:r>
@@ -34223,7 +34533,6 @@
         <w:rPr>
           <w:rFonts w:ascii="Times New Roman" w:hAnsi="Times New Roman"/>
         </w:rPr>
-        <w:lastRenderedPageBreak/>
         <w:t>Update to allow ‘gradient’ or implicit differentiation to determine Jacobian for scattering retrievals (hard).</w:t>
       </w:r>
       <w:r>
@@ -34695,7 +35004,14 @@
         <w:rPr>
           <w:rFonts w:ascii="Times New Roman" w:hAnsi="Times New Roman"/>
         </w:rPr>
-        <w:t>For most cases the Jacobeans can be calculated analytically, for which INUM=0. However, when trying to retrieve temperature and pressure together, the effects of varying each changes the atmospheric profile in a complicated and non-linear way. Hence, these Jacobeans have to be calculated by numerical differencing, set by INUM=1.</w:t>
+        <w:t xml:space="preserve">For most cases the Jacobeans can be calculated analytically, for which INUM=0. However, when trying to retrieve temperature and pressure together, the </w:t>
+      </w:r>
+      <w:r>
+        <w:rPr>
+          <w:rFonts w:ascii="Times New Roman" w:hAnsi="Times New Roman"/>
+        </w:rPr>
+        <w:lastRenderedPageBreak/>
+        <w:t>effects of varying each changes the atmospheric profile in a complicated and non-linear way. Hence, these Jacobeans have to be calculated by numerical differencing, set by INUM=1.</w:t>
       </w:r>
     </w:p>
     <w:p>
@@ -34788,7 +35104,6 @@
           <w:rFonts w:ascii="Times New Roman" w:hAnsi="Times New Roman"/>
           <w:b/>
         </w:rPr>
-        <w:lastRenderedPageBreak/>
         <w:t>8.2</w:t>
       </w:r>
       <w:r>
@@ -35630,7 +35945,14 @@
         <w:rPr>
           <w:rFonts w:ascii="Times New Roman" w:hAnsi="Times New Roman"/>
         </w:rPr>
-        <w:t xml:space="preserve"> is an ASCII file containing the computed spectra for each path defined in the .pat file. Two spectra are output per path, one which is the raw spectrum calculated at the k-table wavelengths/wavenumbers spanning the requested range and the second is this spectrum convolved with a box of width FWHM (defined in the .pat file) and output at the wavelengths/wavenumbers specified in the .pat file.</w:t>
+        <w:t xml:space="preserve"> is an ASCII file containing the computed spectra for each path defined in the .pat file. Two spectra are output per path, one which is the raw spectrum calculated at the k-table wavelengths/wavenumbers spanning the </w:t>
+      </w:r>
+      <w:r>
+        <w:rPr>
+          <w:rFonts w:ascii="Times New Roman" w:hAnsi="Times New Roman"/>
+        </w:rPr>
+        <w:lastRenderedPageBreak/>
+        <w:t>requested range and the second is this spectrum convolved with a box of width FWHM (defined in the .pat file) and output at the wavelengths/wavenumbers specified in the .pat file.</w:t>
       </w:r>
     </w:p>
     <w:p>
@@ -35731,14 +36053,7 @@
         <w:rPr>
           <w:rFonts w:ascii="Times New Roman" w:hAnsi="Times New Roman"/>
         </w:rPr>
-        <w:t xml:space="preserve">. The input script is essentially identical, except that </w:t>
-      </w:r>
-      <w:r>
-        <w:rPr>
-          <w:rFonts w:ascii="Times New Roman" w:hAnsi="Times New Roman"/>
-        </w:rPr>
-        <w:lastRenderedPageBreak/>
-        <w:t>there is now no need to define the k-table minimum wavelength/wavenumber and step. However, the user does need to provide the additional .key</w:t>
+        <w:t>. The input script is essentially identical, except that there is now no need to define the k-table minimum wavelength/wavenumber and step. However, the user does need to provide the additional .key</w:t>
       </w:r>
       <w:proofErr w:type="gramStart"/>
       <w:r>
@@ -36595,7 +36910,6 @@
         <w:pStyle w:val="Equation"/>
       </w:pPr>
       <w:r>
-        <w:lastRenderedPageBreak/>
         <w:tab/>
       </w:r>
       <w:r>
@@ -37489,7 +37803,11 @@
       </w:r>
       <w:proofErr w:type="spellEnd"/>
       <w:r>
-        <w:t xml:space="preserve">) actually does is to extract a smoothed representation of a real continuous profile from a limited set of data. For a reliable retrieval we require that the level of smoothing is sufficient to damp the ripples that appear in exact retrievals. If the </w:t>
+        <w:t xml:space="preserve">) actually does is to extract a smoothed representation of a real continuous profile from a limited set of data. For a reliable retrieval we require that the level of smoothing is sufficient to damp the ripples </w:t>
+      </w:r>
+      <w:r>
+        <w:lastRenderedPageBreak/>
+        <w:t xml:space="preserve">that appear in exact retrievals. If the </w:t>
       </w:r>
       <w:r>
         <w:rPr>
@@ -37498,11 +37816,7 @@
         <w:t>a priori</w:t>
       </w:r>
       <w:r>
-        <w:t xml:space="preserve"> errors are large, then the retrieval is exact </w:t>
-      </w:r>
-      <w:r>
-        <w:lastRenderedPageBreak/>
-        <w:t xml:space="preserve">and although the retrieved errors are small, the profile is ‘wiggly’. As the </w:t>
+        <w:t xml:space="preserve"> errors are large, then the retrieval is exact and although the retrieved errors are small, the profile is ‘wiggly’. As the </w:t>
       </w:r>
       <w:r>
         <w:rPr>
@@ -38372,7 +38686,14 @@
         <w:rPr>
           <w:rFonts w:ascii="Times New Roman" w:hAnsi="Times New Roman"/>
         </w:rPr>
-        <w:t xml:space="preserve"> that get written to the .</w:t>
+        <w:t xml:space="preserve"> that get written to </w:t>
+      </w:r>
+      <w:r>
+        <w:rPr>
+          <w:rFonts w:ascii="Times New Roman" w:hAnsi="Times New Roman"/>
+        </w:rPr>
+        <w:lastRenderedPageBreak/>
+        <w:t>the .</w:t>
       </w:r>
       <w:proofErr w:type="spellStart"/>
       <w:r>
@@ -38392,14 +38713,7 @@
         <w:rPr>
           <w:rFonts w:ascii="Times New Roman" w:hAnsi="Times New Roman"/>
         </w:rPr>
-        <w:t xml:space="preserve"> For each variable type, there are three </w:t>
-      </w:r>
-      <w:r>
-        <w:rPr>
-          <w:rFonts w:ascii="Times New Roman" w:hAnsi="Times New Roman"/>
-        </w:rPr>
-        <w:lastRenderedPageBreak/>
-        <w:t>variables initially read in</w:t>
+        <w:t xml:space="preserve"> For each variable type, there are three variables initially read in</w:t>
       </w:r>
       <w:r>
         <w:rPr>
@@ -40403,6 +40717,95 @@
     </w:lvl>
   </w:abstractNum>
   <w:abstractNum w:abstractNumId="10" w15:restartNumberingAfterBreak="0">
+    <w:nsid w:val="02BE66DA"/>
+    <w:multiLevelType w:val="hybridMultilevel"/>
+    <w:tmpl w:val="BF0A84F0"/>
+    <w:lvl w:ilvl="0" w:tplc="0FF6B588">
+      <w:start w:val="1"/>
+      <w:numFmt w:val="lowerLetter"/>
+      <w:lvlText w:val="%1)"/>
+      <w:lvlJc w:val="left"/>
+      <w:pPr>
+        <w:ind w:left="1958" w:hanging="360"/>
+      </w:pPr>
+      <w:rPr>
+        <w:rFonts w:hint="default"/>
+      </w:rPr>
+    </w:lvl>
+    <w:lvl w:ilvl="1" w:tplc="08090019" w:tentative="1">
+      <w:start w:val="1"/>
+      <w:numFmt w:val="lowerLetter"/>
+      <w:lvlText w:val="%2."/>
+      <w:lvlJc w:val="left"/>
+      <w:pPr>
+        <w:ind w:left="2678" w:hanging="360"/>
+      </w:pPr>
+    </w:lvl>
+    <w:lvl w:ilvl="2" w:tplc="0809001B" w:tentative="1">
+      <w:start w:val="1"/>
+      <w:numFmt w:val="lowerRoman"/>
+      <w:lvlText w:val="%3."/>
+      <w:lvlJc w:val="right"/>
+      <w:pPr>
+        <w:ind w:left="3398" w:hanging="180"/>
+      </w:pPr>
+    </w:lvl>
+    <w:lvl w:ilvl="3" w:tplc="0809000F" w:tentative="1">
+      <w:start w:val="1"/>
+      <w:numFmt w:val="decimal"/>
+      <w:lvlText w:val="%4."/>
+      <w:lvlJc w:val="left"/>
+      <w:pPr>
+        <w:ind w:left="4118" w:hanging="360"/>
+      </w:pPr>
+    </w:lvl>
+    <w:lvl w:ilvl="4" w:tplc="08090019" w:tentative="1">
+      <w:start w:val="1"/>
+      <w:numFmt w:val="lowerLetter"/>
+      <w:lvlText w:val="%5."/>
+      <w:lvlJc w:val="left"/>
+      <w:pPr>
+        <w:ind w:left="4838" w:hanging="360"/>
+      </w:pPr>
+    </w:lvl>
+    <w:lvl w:ilvl="5" w:tplc="0809001B" w:tentative="1">
+      <w:start w:val="1"/>
+      <w:numFmt w:val="lowerRoman"/>
+      <w:lvlText w:val="%6."/>
+      <w:lvlJc w:val="right"/>
+      <w:pPr>
+        <w:ind w:left="5558" w:hanging="180"/>
+      </w:pPr>
+    </w:lvl>
+    <w:lvl w:ilvl="6" w:tplc="0809000F" w:tentative="1">
+      <w:start w:val="1"/>
+      <w:numFmt w:val="decimal"/>
+      <w:lvlText w:val="%7."/>
+      <w:lvlJc w:val="left"/>
+      <w:pPr>
+        <w:ind w:left="6278" w:hanging="360"/>
+      </w:pPr>
+    </w:lvl>
+    <w:lvl w:ilvl="7" w:tplc="08090019" w:tentative="1">
+      <w:start w:val="1"/>
+      <w:numFmt w:val="lowerLetter"/>
+      <w:lvlText w:val="%8."/>
+      <w:lvlJc w:val="left"/>
+      <w:pPr>
+        <w:ind w:left="6998" w:hanging="360"/>
+      </w:pPr>
+    </w:lvl>
+    <w:lvl w:ilvl="8" w:tplc="0809001B" w:tentative="1">
+      <w:start w:val="1"/>
+      <w:numFmt w:val="lowerRoman"/>
+      <w:lvlText w:val="%9."/>
+      <w:lvlJc w:val="right"/>
+      <w:pPr>
+        <w:ind w:left="7718" w:hanging="180"/>
+      </w:pPr>
+    </w:lvl>
+  </w:abstractNum>
+  <w:abstractNum w:abstractNumId="11" w15:restartNumberingAfterBreak="0">
     <w:nsid w:val="0A7F4EFC"/>
     <w:multiLevelType w:val="hybridMultilevel"/>
     <w:tmpl w:val="9AEE1B46"/>
@@ -40488,7 +40891,7 @@
       </w:pPr>
     </w:lvl>
   </w:abstractNum>
-  <w:abstractNum w:abstractNumId="11" w15:restartNumberingAfterBreak="0">
+  <w:abstractNum w:abstractNumId="12" w15:restartNumberingAfterBreak="0">
     <w:nsid w:val="17D32753"/>
     <w:multiLevelType w:val="hybridMultilevel"/>
     <w:tmpl w:val="9E1868A2"/>
@@ -40601,7 +41004,7 @@
       </w:pPr>
     </w:lvl>
   </w:abstractNum>
-  <w:abstractNum w:abstractNumId="12" w15:restartNumberingAfterBreak="0">
+  <w:abstractNum w:abstractNumId="13" w15:restartNumberingAfterBreak="0">
     <w:nsid w:val="1D4E7F12"/>
     <w:multiLevelType w:val="hybridMultilevel"/>
     <w:tmpl w:val="3E745314"/>
@@ -40741,7 +41144,7 @@
       </w:rPr>
     </w:lvl>
   </w:abstractNum>
-  <w:abstractNum w:abstractNumId="13" w15:restartNumberingAfterBreak="0">
+  <w:abstractNum w:abstractNumId="14" w15:restartNumberingAfterBreak="0">
     <w:nsid w:val="1F9F3FF1"/>
     <w:multiLevelType w:val="hybridMultilevel"/>
     <w:tmpl w:val="A008BF0E"/>
@@ -40854,7 +41257,7 @@
       </w:pPr>
     </w:lvl>
   </w:abstractNum>
-  <w:abstractNum w:abstractNumId="14" w15:restartNumberingAfterBreak="0">
+  <w:abstractNum w:abstractNumId="15" w15:restartNumberingAfterBreak="0">
     <w:nsid w:val="246F7769"/>
     <w:multiLevelType w:val="hybridMultilevel"/>
     <w:tmpl w:val="46BC00FE"/>
@@ -40943,7 +41346,7 @@
       </w:pPr>
     </w:lvl>
   </w:abstractNum>
-  <w:abstractNum w:abstractNumId="15" w15:restartNumberingAfterBreak="0">
+  <w:abstractNum w:abstractNumId="16" w15:restartNumberingAfterBreak="0">
     <w:nsid w:val="2A1778ED"/>
     <w:multiLevelType w:val="hybridMultilevel"/>
     <w:tmpl w:val="CAD6F482"/>
@@ -41056,7 +41459,7 @@
       </w:rPr>
     </w:lvl>
   </w:abstractNum>
-  <w:abstractNum w:abstractNumId="16" w15:restartNumberingAfterBreak="0">
+  <w:abstractNum w:abstractNumId="17" w15:restartNumberingAfterBreak="0">
     <w:nsid w:val="2A6346C3"/>
     <w:multiLevelType w:val="hybridMultilevel"/>
     <w:tmpl w:val="F0860B68"/>
@@ -41169,7 +41572,7 @@
       </w:pPr>
     </w:lvl>
   </w:abstractNum>
-  <w:abstractNum w:abstractNumId="17" w15:restartNumberingAfterBreak="0">
+  <w:abstractNum w:abstractNumId="18" w15:restartNumberingAfterBreak="0">
     <w:nsid w:val="2D8F7505"/>
     <w:multiLevelType w:val="hybridMultilevel"/>
     <w:tmpl w:val="01DA60C4"/>
@@ -41255,7 +41658,7 @@
       </w:pPr>
     </w:lvl>
   </w:abstractNum>
-  <w:abstractNum w:abstractNumId="18" w15:restartNumberingAfterBreak="0">
+  <w:abstractNum w:abstractNumId="19" w15:restartNumberingAfterBreak="0">
     <w:nsid w:val="377E261F"/>
     <w:multiLevelType w:val="hybridMultilevel"/>
     <w:tmpl w:val="3CA0542E"/>
@@ -41368,7 +41771,7 @@
       </w:pPr>
     </w:lvl>
   </w:abstractNum>
-  <w:abstractNum w:abstractNumId="19" w15:restartNumberingAfterBreak="0">
+  <w:abstractNum w:abstractNumId="20" w15:restartNumberingAfterBreak="0">
     <w:nsid w:val="39E370D2"/>
     <w:multiLevelType w:val="hybridMultilevel"/>
     <w:tmpl w:val="C14885AE"/>
@@ -41457,7 +41860,7 @@
       </w:pPr>
     </w:lvl>
   </w:abstractNum>
-  <w:abstractNum w:abstractNumId="20" w15:restartNumberingAfterBreak="0">
+  <w:abstractNum w:abstractNumId="21" w15:restartNumberingAfterBreak="0">
     <w:nsid w:val="408D2CCA"/>
     <w:multiLevelType w:val="hybridMultilevel"/>
     <w:tmpl w:val="D506F95E"/>
@@ -41570,7 +41973,7 @@
       </w:pPr>
     </w:lvl>
   </w:abstractNum>
-  <w:abstractNum w:abstractNumId="21" w15:restartNumberingAfterBreak="0">
+  <w:abstractNum w:abstractNumId="22" w15:restartNumberingAfterBreak="0">
     <w:nsid w:val="453123AD"/>
     <w:multiLevelType w:val="hybridMultilevel"/>
     <w:tmpl w:val="94481E42"/>
@@ -41656,7 +42059,7 @@
       </w:pPr>
     </w:lvl>
   </w:abstractNum>
-  <w:abstractNum w:abstractNumId="22" w15:restartNumberingAfterBreak="0">
+  <w:abstractNum w:abstractNumId="23" w15:restartNumberingAfterBreak="0">
     <w:nsid w:val="46F90C77"/>
     <w:multiLevelType w:val="hybridMultilevel"/>
     <w:tmpl w:val="E8E2CB36"/>
@@ -41742,7 +42145,7 @@
       </w:pPr>
     </w:lvl>
   </w:abstractNum>
-  <w:abstractNum w:abstractNumId="23" w15:restartNumberingAfterBreak="0">
+  <w:abstractNum w:abstractNumId="24" w15:restartNumberingAfterBreak="0">
     <w:nsid w:val="47E01C26"/>
     <w:multiLevelType w:val="hybridMultilevel"/>
     <w:tmpl w:val="1B805E58"/>
@@ -41858,7 +42261,7 @@
       </w:pPr>
     </w:lvl>
   </w:abstractNum>
-  <w:abstractNum w:abstractNumId="24" w15:restartNumberingAfterBreak="0">
+  <w:abstractNum w:abstractNumId="25" w15:restartNumberingAfterBreak="0">
     <w:nsid w:val="628677ED"/>
     <w:multiLevelType w:val="hybridMultilevel"/>
     <w:tmpl w:val="01DA60C4"/>
@@ -41944,7 +42347,7 @@
       </w:pPr>
     </w:lvl>
   </w:abstractNum>
-  <w:abstractNum w:abstractNumId="25" w15:restartNumberingAfterBreak="0">
+  <w:abstractNum w:abstractNumId="26" w15:restartNumberingAfterBreak="0">
     <w:nsid w:val="641C6197"/>
     <w:multiLevelType w:val="hybridMultilevel"/>
     <w:tmpl w:val="3586D63E"/>
@@ -42033,7 +42436,7 @@
       </w:pPr>
     </w:lvl>
   </w:abstractNum>
-  <w:abstractNum w:abstractNumId="26" w15:restartNumberingAfterBreak="0">
+  <w:abstractNum w:abstractNumId="27" w15:restartNumberingAfterBreak="0">
     <w:nsid w:val="6D0F1B82"/>
     <w:multiLevelType w:val="hybridMultilevel"/>
     <w:tmpl w:val="141847B6"/>
@@ -42119,7 +42522,7 @@
       </w:pPr>
     </w:lvl>
   </w:abstractNum>
-  <w:abstractNum w:abstractNumId="27" w15:restartNumberingAfterBreak="0">
+  <w:abstractNum w:abstractNumId="28" w15:restartNumberingAfterBreak="0">
     <w:nsid w:val="72B435A1"/>
     <w:multiLevelType w:val="hybridMultilevel"/>
     <w:tmpl w:val="543E4CF4"/>
@@ -42266,57 +42669,60 @@
     <w:abstractNumId w:val="0"/>
   </w:num>
   <w:num w:numId="11">
+    <w:abstractNumId w:val="13"/>
+  </w:num>
+  <w:num w:numId="12">
+    <w:abstractNumId w:val="19"/>
+  </w:num>
+  <w:num w:numId="13">
     <w:abstractNumId w:val="12"/>
   </w:num>
-  <w:num w:numId="12">
+  <w:num w:numId="14">
+    <w:abstractNumId w:val="24"/>
+  </w:num>
+  <w:num w:numId="15">
+    <w:abstractNumId w:val="17"/>
+  </w:num>
+  <w:num w:numId="16">
+    <w:abstractNumId w:val="21"/>
+  </w:num>
+  <w:num w:numId="17">
+    <w:abstractNumId w:val="14"/>
+  </w:num>
+  <w:num w:numId="18">
+    <w:abstractNumId w:val="28"/>
+  </w:num>
+  <w:num w:numId="19">
+    <w:abstractNumId w:val="20"/>
+  </w:num>
+  <w:num w:numId="20">
     <w:abstractNumId w:val="18"/>
   </w:num>
-  <w:num w:numId="13">
+  <w:num w:numId="21">
+    <w:abstractNumId w:val="26"/>
+  </w:num>
+  <w:num w:numId="22">
+    <w:abstractNumId w:val="25"/>
+  </w:num>
+  <w:num w:numId="23">
+    <w:abstractNumId w:val="16"/>
+  </w:num>
+  <w:num w:numId="24">
+    <w:abstractNumId w:val="27"/>
+  </w:num>
+  <w:num w:numId="25">
+    <w:abstractNumId w:val="23"/>
+  </w:num>
+  <w:num w:numId="26">
+    <w:abstractNumId w:val="22"/>
+  </w:num>
+  <w:num w:numId="27">
+    <w:abstractNumId w:val="15"/>
+  </w:num>
+  <w:num w:numId="28">
     <w:abstractNumId w:val="11"/>
   </w:num>
-  <w:num w:numId="14">
-    <w:abstractNumId w:val="23"/>
-  </w:num>
-  <w:num w:numId="15">
-    <w:abstractNumId w:val="16"/>
-  </w:num>
-  <w:num w:numId="16">
-    <w:abstractNumId w:val="20"/>
-  </w:num>
-  <w:num w:numId="17">
-    <w:abstractNumId w:val="13"/>
-  </w:num>
-  <w:num w:numId="18">
-    <w:abstractNumId w:val="27"/>
-  </w:num>
-  <w:num w:numId="19">
-    <w:abstractNumId w:val="19"/>
-  </w:num>
-  <w:num w:numId="20">
-    <w:abstractNumId w:val="17"/>
-  </w:num>
-  <w:num w:numId="21">
-    <w:abstractNumId w:val="25"/>
-  </w:num>
-  <w:num w:numId="22">
-    <w:abstractNumId w:val="24"/>
-  </w:num>
-  <w:num w:numId="23">
-    <w:abstractNumId w:val="15"/>
-  </w:num>
-  <w:num w:numId="24">
-    <w:abstractNumId w:val="26"/>
-  </w:num>
-  <w:num w:numId="25">
-    <w:abstractNumId w:val="22"/>
-  </w:num>
-  <w:num w:numId="26">
-    <w:abstractNumId w:val="21"/>
-  </w:num>
-  <w:num w:numId="27">
-    <w:abstractNumId w:val="14"/>
-  </w:num>
-  <w:num w:numId="28">
+  <w:num w:numId="29">
     <w:abstractNumId w:val="10"/>
   </w:num>
   <w:numIdMacAtCleanup w:val="23"/>
@@ -44226,7 +44632,7 @@
 </file>
 
 <file path=customXml/itemProps1.xml><?xml version="1.0" encoding="utf-8"?>
-<ds:datastoreItem xmlns:ds="http://schemas.openxmlformats.org/officeDocument/2006/customXml" ds:itemID="{AAA29315-6B41-884F-BB4D-A1F80E4B7350}">
+<ds:datastoreItem xmlns:ds="http://schemas.openxmlformats.org/officeDocument/2006/customXml" ds:itemID="{7C58F384-5FFD-2B4B-9AC9-24BC2A8C61F7}">
   <ds:schemaRefs>
     <ds:schemaRef ds:uri="http://schemas.openxmlformats.org/officeDocument/2006/bibliography"/>
   </ds:schemaRefs>
@@ -44234,7 +44640,7 @@
 </file>
 
 <file path=customXml/itemProps2.xml><?xml version="1.0" encoding="utf-8"?>
-<ds:datastoreItem xmlns:ds="http://schemas.openxmlformats.org/officeDocument/2006/customXml" ds:itemID="{7C58F384-5FFD-2B4B-9AC9-24BC2A8C61F7}">
+<ds:datastoreItem xmlns:ds="http://schemas.openxmlformats.org/officeDocument/2006/customXml" ds:itemID="{AAA29315-6B41-884F-BB4D-A1F80E4B7350}">
   <ds:schemaRefs>
     <ds:schemaRef ds:uri="http://schemas.openxmlformats.org/officeDocument/2006/bibliography"/>
   </ds:schemaRefs>

</xml_diff>

<commit_message>
Updated manual to describe IDIAG and IQUIET, used for suppressing output print statements.
</commit_message>
<xml_diff>
--- a/manuals/Nemesis_3.0.docx
+++ b/manuals/Nemesis_3.0.docx
@@ -416,7 +416,7 @@
         </w:rPr>
         <w:fldChar w:fldCharType="separate"/>
       </w:r>
-      <w:hyperlink w:anchor="_Toc74211413" w:history="1">
+      <w:hyperlink w:anchor="_Toc74810174" w:history="1">
         <w:r>
           <w:rPr>
             <w:rStyle w:val="Hyperlink"/>
@@ -444,7 +444,7 @@
             <w:noProof/>
             <w:webHidden/>
           </w:rPr>
-          <w:instrText xml:space="preserve"> PAGEREF _Toc74211413 \h </w:instrText>
+          <w:instrText xml:space="preserve"> PAGEREF _Toc74810174 \h </w:instrText>
         </w:r>
         <w:r>
           <w:rPr>
@@ -491,7 +491,7 @@
           <w:lang w:eastAsia="en-GB"/>
         </w:rPr>
       </w:pPr>
-      <w:hyperlink w:anchor="_Toc74211414" w:history="1">
+      <w:hyperlink w:anchor="_Toc74810175" w:history="1">
         <w:r>
           <w:rPr>
             <w:rStyle w:val="Hyperlink"/>
@@ -519,7 +519,7 @@
             <w:noProof/>
             <w:webHidden/>
           </w:rPr>
-          <w:instrText xml:space="preserve"> PAGEREF _Toc74211414 \h </w:instrText>
+          <w:instrText xml:space="preserve"> PAGEREF _Toc74810175 \h </w:instrText>
         </w:r>
         <w:r>
           <w:rPr>
@@ -566,7 +566,7 @@
           <w:lang w:eastAsia="en-GB"/>
         </w:rPr>
       </w:pPr>
-      <w:hyperlink w:anchor="_Toc74211415" w:history="1">
+      <w:hyperlink w:anchor="_Toc74810176" w:history="1">
         <w:r>
           <w:rPr>
             <w:rStyle w:val="Hyperlink"/>
@@ -594,7 +594,7 @@
             <w:noProof/>
             <w:webHidden/>
           </w:rPr>
-          <w:instrText xml:space="preserve"> PAGEREF _Toc74211415 \h </w:instrText>
+          <w:instrText xml:space="preserve"> PAGEREF _Toc74810176 \h </w:instrText>
         </w:r>
         <w:r>
           <w:rPr>
@@ -641,7 +641,7 @@
           <w:lang w:eastAsia="en-GB"/>
         </w:rPr>
       </w:pPr>
-      <w:hyperlink w:anchor="_Toc74211416" w:history="1">
+      <w:hyperlink w:anchor="_Toc74810177" w:history="1">
         <w:r>
           <w:rPr>
             <w:rStyle w:val="Hyperlink"/>
@@ -669,7 +669,7 @@
             <w:noProof/>
             <w:webHidden/>
           </w:rPr>
-          <w:instrText xml:space="preserve"> PAGEREF _Toc74211416 \h </w:instrText>
+          <w:instrText xml:space="preserve"> PAGEREF _Toc74810177 \h </w:instrText>
         </w:r>
         <w:r>
           <w:rPr>
@@ -716,7 +716,7 @@
           <w:lang w:eastAsia="en-GB"/>
         </w:rPr>
       </w:pPr>
-      <w:hyperlink w:anchor="_Toc74211417" w:history="1">
+      <w:hyperlink w:anchor="_Toc74810178" w:history="1">
         <w:r>
           <w:rPr>
             <w:rStyle w:val="Hyperlink"/>
@@ -760,7 +760,7 @@
             <w:noProof/>
             <w:webHidden/>
           </w:rPr>
-          <w:instrText xml:space="preserve"> PAGEREF _Toc74211417 \h </w:instrText>
+          <w:instrText xml:space="preserve"> PAGEREF _Toc74810178 \h </w:instrText>
         </w:r>
         <w:r>
           <w:rPr>
@@ -807,7 +807,7 @@
           <w:lang w:eastAsia="en-GB"/>
         </w:rPr>
       </w:pPr>
-      <w:hyperlink w:anchor="_Toc74211418" w:history="1">
+      <w:hyperlink w:anchor="_Toc74810179" w:history="1">
         <w:r>
           <w:rPr>
             <w:rStyle w:val="Hyperlink"/>
@@ -835,7 +835,7 @@
             <w:noProof/>
             <w:webHidden/>
           </w:rPr>
-          <w:instrText xml:space="preserve"> PAGEREF _Toc74211418 \h </w:instrText>
+          <w:instrText xml:space="preserve"> PAGEREF _Toc74810179 \h </w:instrText>
         </w:r>
         <w:r>
           <w:rPr>
@@ -882,7 +882,7 @@
           <w:lang w:eastAsia="en-GB"/>
         </w:rPr>
       </w:pPr>
-      <w:hyperlink w:anchor="_Toc74211419" w:history="1">
+      <w:hyperlink w:anchor="_Toc74810180" w:history="1">
         <w:r>
           <w:rPr>
             <w:rStyle w:val="Hyperlink"/>
@@ -910,7 +910,7 @@
             <w:noProof/>
             <w:webHidden/>
           </w:rPr>
-          <w:instrText xml:space="preserve"> PAGEREF _Toc74211419 \h </w:instrText>
+          <w:instrText xml:space="preserve"> PAGEREF _Toc74810180 \h </w:instrText>
         </w:r>
         <w:r>
           <w:rPr>
@@ -957,7 +957,7 @@
           <w:lang w:eastAsia="en-GB"/>
         </w:rPr>
       </w:pPr>
-      <w:hyperlink w:anchor="_Toc74211420" w:history="1">
+      <w:hyperlink w:anchor="_Toc74810181" w:history="1">
         <w:r>
           <w:rPr>
             <w:rStyle w:val="Hyperlink"/>
@@ -993,7 +993,7 @@
             <w:noProof/>
             <w:webHidden/>
           </w:rPr>
-          <w:instrText xml:space="preserve"> PAGEREF _Toc74211420 \h </w:instrText>
+          <w:instrText xml:space="preserve"> PAGEREF _Toc74810181 \h </w:instrText>
         </w:r>
         <w:r>
           <w:rPr>
@@ -1040,7 +1040,7 @@
           <w:lang w:eastAsia="en-GB"/>
         </w:rPr>
       </w:pPr>
-      <w:hyperlink w:anchor="_Toc74211421" w:history="1">
+      <w:hyperlink w:anchor="_Toc74810182" w:history="1">
         <w:r>
           <w:rPr>
             <w:rStyle w:val="Hyperlink"/>
@@ -1076,7 +1076,7 @@
             <w:noProof/>
             <w:webHidden/>
           </w:rPr>
-          <w:instrText xml:space="preserve"> PAGEREF _Toc74211421 \h </w:instrText>
+          <w:instrText xml:space="preserve"> PAGEREF _Toc74810182 \h </w:instrText>
         </w:r>
         <w:r>
           <w:rPr>
@@ -1123,7 +1123,7 @@
           <w:lang w:eastAsia="en-GB"/>
         </w:rPr>
       </w:pPr>
-      <w:hyperlink w:anchor="_Toc74211422" w:history="1">
+      <w:hyperlink w:anchor="_Toc74810183" w:history="1">
         <w:r>
           <w:rPr>
             <w:rStyle w:val="Hyperlink"/>
@@ -1151,7 +1151,7 @@
             <w:noProof/>
             <w:webHidden/>
           </w:rPr>
-          <w:instrText xml:space="preserve"> PAGEREF _Toc74211422 \h </w:instrText>
+          <w:instrText xml:space="preserve"> PAGEREF _Toc74810183 \h </w:instrText>
         </w:r>
         <w:r>
           <w:rPr>
@@ -1198,7 +1198,7 @@
           <w:lang w:eastAsia="en-GB"/>
         </w:rPr>
       </w:pPr>
-      <w:hyperlink w:anchor="_Toc74211423" w:history="1">
+      <w:hyperlink w:anchor="_Toc74810184" w:history="1">
         <w:r>
           <w:rPr>
             <w:rStyle w:val="Hyperlink"/>
@@ -1226,7 +1226,7 @@
             <w:noProof/>
             <w:webHidden/>
           </w:rPr>
-          <w:instrText xml:space="preserve"> PAGEREF _Toc74211423 \h </w:instrText>
+          <w:instrText xml:space="preserve"> PAGEREF _Toc74810184 \h </w:instrText>
         </w:r>
         <w:r>
           <w:rPr>
@@ -1273,7 +1273,7 @@
           <w:lang w:eastAsia="en-GB"/>
         </w:rPr>
       </w:pPr>
-      <w:hyperlink w:anchor="_Toc74211424" w:history="1">
+      <w:hyperlink w:anchor="_Toc74810185" w:history="1">
         <w:r>
           <w:rPr>
             <w:rStyle w:val="Hyperlink"/>
@@ -1301,7 +1301,7 @@
             <w:noProof/>
             <w:webHidden/>
           </w:rPr>
-          <w:instrText xml:space="preserve"> PAGEREF _Toc74211424 \h </w:instrText>
+          <w:instrText xml:space="preserve"> PAGEREF _Toc74810185 \h </w:instrText>
         </w:r>
         <w:r>
           <w:rPr>
@@ -1348,7 +1348,7 @@
           <w:lang w:eastAsia="en-GB"/>
         </w:rPr>
       </w:pPr>
-      <w:hyperlink w:anchor="_Toc74211425" w:history="1">
+      <w:hyperlink w:anchor="_Toc74810186" w:history="1">
         <w:r>
           <w:rPr>
             <w:rStyle w:val="Hyperlink"/>
@@ -1393,7 +1393,7 @@
             <w:noProof/>
             <w:webHidden/>
           </w:rPr>
-          <w:instrText xml:space="preserve"> PAGEREF _Toc74211425 \h </w:instrText>
+          <w:instrText xml:space="preserve"> PAGEREF _Toc74810186 \h </w:instrText>
         </w:r>
         <w:r>
           <w:rPr>
@@ -1440,7 +1440,7 @@
           <w:lang w:eastAsia="en-GB"/>
         </w:rPr>
       </w:pPr>
-      <w:hyperlink w:anchor="_Toc74211426" w:history="1">
+      <w:hyperlink w:anchor="_Toc74810187" w:history="1">
         <w:r>
           <w:rPr>
             <w:rStyle w:val="Hyperlink"/>
@@ -1468,7 +1468,7 @@
             <w:noProof/>
             <w:webHidden/>
           </w:rPr>
-          <w:instrText xml:space="preserve"> PAGEREF _Toc74211426 \h </w:instrText>
+          <w:instrText xml:space="preserve"> PAGEREF _Toc74810187 \h </w:instrText>
         </w:r>
         <w:r>
           <w:rPr>
@@ -1515,7 +1515,7 @@
           <w:lang w:eastAsia="en-GB"/>
         </w:rPr>
       </w:pPr>
-      <w:hyperlink w:anchor="_Toc74211427" w:history="1">
+      <w:hyperlink w:anchor="_Toc74810188" w:history="1">
         <w:r>
           <w:rPr>
             <w:rStyle w:val="Hyperlink"/>
@@ -1543,7 +1543,7 @@
             <w:noProof/>
             <w:webHidden/>
           </w:rPr>
-          <w:instrText xml:space="preserve"> PAGEREF _Toc74211427 \h </w:instrText>
+          <w:instrText xml:space="preserve"> PAGEREF _Toc74810188 \h </w:instrText>
         </w:r>
         <w:r>
           <w:rPr>
@@ -1590,7 +1590,7 @@
           <w:lang w:eastAsia="en-GB"/>
         </w:rPr>
       </w:pPr>
-      <w:hyperlink w:anchor="_Toc74211428" w:history="1">
+      <w:hyperlink w:anchor="_Toc74810189" w:history="1">
         <w:r>
           <w:rPr>
             <w:rStyle w:val="Hyperlink"/>
@@ -1618,7 +1618,7 @@
             <w:noProof/>
             <w:webHidden/>
           </w:rPr>
-          <w:instrText xml:space="preserve"> PAGEREF _Toc74211428 \h </w:instrText>
+          <w:instrText xml:space="preserve"> PAGEREF _Toc74810189 \h </w:instrText>
         </w:r>
         <w:r>
           <w:rPr>
@@ -1665,7 +1665,7 @@
           <w:lang w:eastAsia="en-GB"/>
         </w:rPr>
       </w:pPr>
-      <w:hyperlink w:anchor="_Toc74211429" w:history="1">
+      <w:hyperlink w:anchor="_Toc74810190" w:history="1">
         <w:r>
           <w:rPr>
             <w:rStyle w:val="Hyperlink"/>
@@ -1693,7 +1693,7 @@
             <w:noProof/>
             <w:webHidden/>
           </w:rPr>
-          <w:instrText xml:space="preserve"> PAGEREF _Toc74211429 \h </w:instrText>
+          <w:instrText xml:space="preserve"> PAGEREF _Toc74810190 \h </w:instrText>
         </w:r>
         <w:r>
           <w:rPr>
@@ -1740,7 +1740,7 @@
           <w:lang w:eastAsia="en-GB"/>
         </w:rPr>
       </w:pPr>
-      <w:hyperlink w:anchor="_Toc74211430" w:history="1">
+      <w:hyperlink w:anchor="_Toc74810191" w:history="1">
         <w:r>
           <w:rPr>
             <w:rStyle w:val="Hyperlink"/>
@@ -1768,7 +1768,7 @@
             <w:noProof/>
             <w:webHidden/>
           </w:rPr>
-          <w:instrText xml:space="preserve"> PAGEREF _Toc74211430 \h </w:instrText>
+          <w:instrText xml:space="preserve"> PAGEREF _Toc74810191 \h </w:instrText>
         </w:r>
         <w:r>
           <w:rPr>
@@ -1815,7 +1815,7 @@
           <w:lang w:eastAsia="en-GB"/>
         </w:rPr>
       </w:pPr>
-      <w:hyperlink w:anchor="_Toc74211431" w:history="1">
+      <w:hyperlink w:anchor="_Toc74810192" w:history="1">
         <w:r>
           <w:rPr>
             <w:rStyle w:val="Hyperlink"/>
@@ -1843,7 +1843,7 @@
             <w:noProof/>
             <w:webHidden/>
           </w:rPr>
-          <w:instrText xml:space="preserve"> PAGEREF _Toc74211431 \h </w:instrText>
+          <w:instrText xml:space="preserve"> PAGEREF _Toc74810192 \h </w:instrText>
         </w:r>
         <w:r>
           <w:rPr>
@@ -1890,7 +1890,7 @@
           <w:lang w:eastAsia="en-GB"/>
         </w:rPr>
       </w:pPr>
-      <w:hyperlink w:anchor="_Toc74211432" w:history="1">
+      <w:hyperlink w:anchor="_Toc74810193" w:history="1">
         <w:r>
           <w:rPr>
             <w:rStyle w:val="Hyperlink"/>
@@ -1918,7 +1918,7 @@
             <w:noProof/>
             <w:webHidden/>
           </w:rPr>
-          <w:instrText xml:space="preserve"> PAGEREF _Toc74211432 \h </w:instrText>
+          <w:instrText xml:space="preserve"> PAGEREF _Toc74810193 \h </w:instrText>
         </w:r>
         <w:r>
           <w:rPr>
@@ -1965,7 +1965,7 @@
           <w:lang w:eastAsia="en-GB"/>
         </w:rPr>
       </w:pPr>
-      <w:hyperlink w:anchor="_Toc74211433" w:history="1">
+      <w:hyperlink w:anchor="_Toc74810194" w:history="1">
         <w:r>
           <w:rPr>
             <w:rStyle w:val="Hyperlink"/>
@@ -1993,7 +1993,7 @@
             <w:noProof/>
             <w:webHidden/>
           </w:rPr>
-          <w:instrText xml:space="preserve"> PAGEREF _Toc74211433 \h </w:instrText>
+          <w:instrText xml:space="preserve"> PAGEREF _Toc74810194 \h </w:instrText>
         </w:r>
         <w:r>
           <w:rPr>
@@ -2040,7 +2040,7 @@
           <w:lang w:eastAsia="en-GB"/>
         </w:rPr>
       </w:pPr>
-      <w:hyperlink w:anchor="_Toc74211434" w:history="1">
+      <w:hyperlink w:anchor="_Toc74810195" w:history="1">
         <w:r>
           <w:rPr>
             <w:rStyle w:val="Hyperlink"/>
@@ -2068,7 +2068,7 @@
             <w:noProof/>
             <w:webHidden/>
           </w:rPr>
-          <w:instrText xml:space="preserve"> PAGEREF _Toc74211434 \h </w:instrText>
+          <w:instrText xml:space="preserve"> PAGEREF _Toc74810195 \h </w:instrText>
         </w:r>
         <w:r>
           <w:rPr>
@@ -2115,7 +2115,7 @@
           <w:lang w:eastAsia="en-GB"/>
         </w:rPr>
       </w:pPr>
-      <w:hyperlink w:anchor="_Toc74211435" w:history="1">
+      <w:hyperlink w:anchor="_Toc74810196" w:history="1">
         <w:r>
           <w:rPr>
             <w:rStyle w:val="Hyperlink"/>
@@ -2142,81 +2142,7 @@
             <w:noProof/>
             <w:webHidden/>
           </w:rPr>
-          <w:instrText xml:space="preserve"> PAGEREF _Toc74211435 \h </w:instrText>
-        </w:r>
-        <w:r>
-          <w:rPr>
-            <w:noProof/>
-            <w:webHidden/>
-          </w:rPr>
-        </w:r>
-        <w:r>
-          <w:rPr>
-            <w:noProof/>
-            <w:webHidden/>
-          </w:rPr>
-          <w:fldChar w:fldCharType="separate"/>
-        </w:r>
-        <w:r>
-          <w:rPr>
-            <w:noProof/>
-            <w:webHidden/>
-          </w:rPr>
-          <w:t>33</w:t>
-        </w:r>
-        <w:r>
-          <w:rPr>
-            <w:noProof/>
-            <w:webHidden/>
-          </w:rPr>
-          <w:fldChar w:fldCharType="end"/>
-        </w:r>
-      </w:hyperlink>
-    </w:p>
-    <w:p>
-      <w:pPr>
-        <w:pStyle w:val="TOC2"/>
-        <w:tabs>
-          <w:tab w:val="right" w:leader="dot" w:pos="8290"/>
-        </w:tabs>
-        <w:rPr>
-          <w:rFonts w:eastAsiaTheme="minorEastAsia" w:cstheme="minorBidi"/>
-          <w:b w:val="0"/>
-          <w:bCs w:val="0"/>
-          <w:noProof/>
-          <w:sz w:val="24"/>
-          <w:szCs w:val="24"/>
-          <w:lang w:eastAsia="en-GB"/>
-        </w:rPr>
-      </w:pPr>
-      <w:hyperlink w:anchor="_Toc74211436" w:history="1">
-        <w:r>
-          <w:rPr>
-            <w:rStyle w:val="Hyperlink"/>
-            <w:noProof/>
-          </w:rPr>
-          <w:t>4.1 Running Nemesis in LBL mode</w:t>
-        </w:r>
-        <w:r>
-          <w:rPr>
-            <w:noProof/>
-            <w:webHidden/>
-          </w:rPr>
-          <w:tab/>
-        </w:r>
-        <w:r>
-          <w:rPr>
-            <w:noProof/>
-            <w:webHidden/>
-          </w:rPr>
-          <w:fldChar w:fldCharType="begin"/>
-        </w:r>
-        <w:r>
-          <w:rPr>
-            <w:noProof/>
-            <w:webHidden/>
-          </w:rPr>
-          <w:instrText xml:space="preserve"> PAGEREF _Toc74211436 \h </w:instrText>
+          <w:instrText xml:space="preserve"> PAGEREF _Toc74810196 \h </w:instrText>
         </w:r>
         <w:r>
           <w:rPr>
@@ -2263,14 +2189,13 @@
           <w:lang w:eastAsia="en-GB"/>
         </w:rPr>
       </w:pPr>
-      <w:hyperlink w:anchor="_Toc74211437" w:history="1">
+      <w:hyperlink w:anchor="_Toc74810197" w:history="1">
         <w:r>
           <w:rPr>
             <w:rStyle w:val="Hyperlink"/>
-            <w:rFonts w:ascii="Times New Roman" w:hAnsi="Times New Roman"/>
             <w:noProof/>
           </w:rPr>
-          <w:t>4.2 Running Nemesis in pretabulated LBL mode.</w:t>
+          <w:t>4.1 Running Nemesis in LBL mode</w:t>
         </w:r>
         <w:r>
           <w:rPr>
@@ -2291,7 +2216,7 @@
             <w:noProof/>
             <w:webHidden/>
           </w:rPr>
-          <w:instrText xml:space="preserve"> PAGEREF _Toc74211437 \h </w:instrText>
+          <w:instrText xml:space="preserve"> PAGEREF _Toc74810197 \h </w:instrText>
         </w:r>
         <w:r>
           <w:rPr>
@@ -2324,6 +2249,81 @@
     </w:p>
     <w:p>
       <w:pPr>
+        <w:pStyle w:val="TOC2"/>
+        <w:tabs>
+          <w:tab w:val="right" w:leader="dot" w:pos="8290"/>
+        </w:tabs>
+        <w:rPr>
+          <w:rFonts w:eastAsiaTheme="minorEastAsia" w:cstheme="minorBidi"/>
+          <w:b w:val="0"/>
+          <w:bCs w:val="0"/>
+          <w:noProof/>
+          <w:sz w:val="24"/>
+          <w:szCs w:val="24"/>
+          <w:lang w:eastAsia="en-GB"/>
+        </w:rPr>
+      </w:pPr>
+      <w:hyperlink w:anchor="_Toc74810198" w:history="1">
+        <w:r>
+          <w:rPr>
+            <w:rStyle w:val="Hyperlink"/>
+            <w:rFonts w:ascii="Times New Roman" w:hAnsi="Times New Roman"/>
+            <w:noProof/>
+          </w:rPr>
+          <w:t>4.2 Running Nemesis in pretabulated LBL mode.</w:t>
+        </w:r>
+        <w:r>
+          <w:rPr>
+            <w:noProof/>
+            <w:webHidden/>
+          </w:rPr>
+          <w:tab/>
+        </w:r>
+        <w:r>
+          <w:rPr>
+            <w:noProof/>
+            <w:webHidden/>
+          </w:rPr>
+          <w:fldChar w:fldCharType="begin"/>
+        </w:r>
+        <w:r>
+          <w:rPr>
+            <w:noProof/>
+            <w:webHidden/>
+          </w:rPr>
+          <w:instrText xml:space="preserve"> PAGEREF _Toc74810198 \h </w:instrText>
+        </w:r>
+        <w:r>
+          <w:rPr>
+            <w:noProof/>
+            <w:webHidden/>
+          </w:rPr>
+        </w:r>
+        <w:r>
+          <w:rPr>
+            <w:noProof/>
+            <w:webHidden/>
+          </w:rPr>
+          <w:fldChar w:fldCharType="separate"/>
+        </w:r>
+        <w:r>
+          <w:rPr>
+            <w:noProof/>
+            <w:webHidden/>
+          </w:rPr>
+          <w:t>34</w:t>
+        </w:r>
+        <w:r>
+          <w:rPr>
+            <w:noProof/>
+            <w:webHidden/>
+          </w:rPr>
+          <w:fldChar w:fldCharType="end"/>
+        </w:r>
+      </w:hyperlink>
+    </w:p>
+    <w:p>
+      <w:pPr>
         <w:pStyle w:val="TOC1"/>
         <w:tabs>
           <w:tab w:val="right" w:leader="dot" w:pos="8290"/>
@@ -2338,7 +2338,7 @@
           <w:lang w:eastAsia="en-GB"/>
         </w:rPr>
       </w:pPr>
-      <w:hyperlink w:anchor="_Toc74211438" w:history="1">
+      <w:hyperlink w:anchor="_Toc74810199" w:history="1">
         <w:r>
           <w:rPr>
             <w:rStyle w:val="Hyperlink"/>
@@ -2366,7 +2366,7 @@
             <w:noProof/>
             <w:webHidden/>
           </w:rPr>
-          <w:instrText xml:space="preserve"> PAGEREF _Toc74211438 \h </w:instrText>
+          <w:instrText xml:space="preserve"> PAGEREF _Toc74810199 \h </w:instrText>
         </w:r>
         <w:r>
           <w:rPr>
@@ -2413,7 +2413,7 @@
           <w:lang w:eastAsia="en-GB"/>
         </w:rPr>
       </w:pPr>
-      <w:hyperlink w:anchor="_Toc74211439" w:history="1">
+      <w:hyperlink w:anchor="_Toc74810200" w:history="1">
         <w:r>
           <w:rPr>
             <w:rStyle w:val="Hyperlink"/>
@@ -2441,7 +2441,7 @@
             <w:noProof/>
             <w:webHidden/>
           </w:rPr>
-          <w:instrText xml:space="preserve"> PAGEREF _Toc74211439 \h </w:instrText>
+          <w:instrText xml:space="preserve"> PAGEREF _Toc74810200 \h </w:instrText>
         </w:r>
         <w:r>
           <w:rPr>
@@ -2488,7 +2488,7 @@
           <w:lang w:eastAsia="en-GB"/>
         </w:rPr>
       </w:pPr>
-      <w:hyperlink w:anchor="_Toc74211440" w:history="1">
+      <w:hyperlink w:anchor="_Toc74810201" w:history="1">
         <w:r>
           <w:rPr>
             <w:rStyle w:val="Hyperlink"/>
@@ -2516,7 +2516,7 @@
             <w:noProof/>
             <w:webHidden/>
           </w:rPr>
-          <w:instrText xml:space="preserve"> PAGEREF _Toc74211440 \h </w:instrText>
+          <w:instrText xml:space="preserve"> PAGEREF _Toc74810201 \h </w:instrText>
         </w:r>
         <w:r>
           <w:rPr>
@@ -2563,7 +2563,7 @@
           <w:lang w:eastAsia="en-GB"/>
         </w:rPr>
       </w:pPr>
-      <w:hyperlink w:anchor="_Toc74211441" w:history="1">
+      <w:hyperlink w:anchor="_Toc74810202" w:history="1">
         <w:r>
           <w:rPr>
             <w:rStyle w:val="Hyperlink"/>
@@ -2591,7 +2591,7 @@
             <w:noProof/>
             <w:webHidden/>
           </w:rPr>
-          <w:instrText xml:space="preserve"> PAGEREF _Toc74211441 \h </w:instrText>
+          <w:instrText xml:space="preserve"> PAGEREF _Toc74810202 \h </w:instrText>
         </w:r>
         <w:r>
           <w:rPr>
@@ -2638,7 +2638,7 @@
           <w:lang w:eastAsia="en-GB"/>
         </w:rPr>
       </w:pPr>
-      <w:hyperlink w:anchor="_Toc74211442" w:history="1">
+      <w:hyperlink w:anchor="_Toc74810203" w:history="1">
         <w:r>
           <w:rPr>
             <w:rStyle w:val="Hyperlink"/>
@@ -2666,7 +2666,7 @@
             <w:noProof/>
             <w:webHidden/>
           </w:rPr>
-          <w:instrText xml:space="preserve"> PAGEREF _Toc74211442 \h </w:instrText>
+          <w:instrText xml:space="preserve"> PAGEREF _Toc74810203 \h </w:instrText>
         </w:r>
         <w:r>
           <w:rPr>
@@ -2713,7 +2713,7 @@
           <w:lang w:eastAsia="en-GB"/>
         </w:rPr>
       </w:pPr>
-      <w:hyperlink w:anchor="_Toc74211443" w:history="1">
+      <w:hyperlink w:anchor="_Toc74810204" w:history="1">
         <w:r>
           <w:rPr>
             <w:rStyle w:val="Hyperlink"/>
@@ -2741,7 +2741,7 @@
             <w:noProof/>
             <w:webHidden/>
           </w:rPr>
-          <w:instrText xml:space="preserve"> PAGEREF _Toc74211443 \h </w:instrText>
+          <w:instrText xml:space="preserve"> PAGEREF _Toc74810204 \h </w:instrText>
         </w:r>
         <w:r>
           <w:rPr>
@@ -2788,7 +2788,7 @@
           <w:lang w:eastAsia="en-GB"/>
         </w:rPr>
       </w:pPr>
-      <w:hyperlink w:anchor="_Toc74211444" w:history="1">
+      <w:hyperlink w:anchor="_Toc74810205" w:history="1">
         <w:r>
           <w:rPr>
             <w:rStyle w:val="Hyperlink"/>
@@ -2816,7 +2816,7 @@
             <w:noProof/>
             <w:webHidden/>
           </w:rPr>
-          <w:instrText xml:space="preserve"> PAGEREF _Toc74211444 \h </w:instrText>
+          <w:instrText xml:space="preserve"> PAGEREF _Toc74810205 \h </w:instrText>
         </w:r>
         <w:r>
           <w:rPr>
@@ -2863,7 +2863,7 @@
           <w:lang w:eastAsia="en-GB"/>
         </w:rPr>
       </w:pPr>
-      <w:hyperlink w:anchor="_Toc74211445" w:history="1">
+      <w:hyperlink w:anchor="_Toc74810206" w:history="1">
         <w:r>
           <w:rPr>
             <w:rStyle w:val="Hyperlink"/>
@@ -2891,7 +2891,7 @@
             <w:noProof/>
             <w:webHidden/>
           </w:rPr>
-          <w:instrText xml:space="preserve"> PAGEREF _Toc74211445 \h </w:instrText>
+          <w:instrText xml:space="preserve"> PAGEREF _Toc74810206 \h </w:instrText>
         </w:r>
         <w:r>
           <w:rPr>
@@ -2938,7 +2938,7 @@
           <w:lang w:eastAsia="en-GB"/>
         </w:rPr>
       </w:pPr>
-      <w:hyperlink w:anchor="_Toc74211446" w:history="1">
+      <w:hyperlink w:anchor="_Toc74810207" w:history="1">
         <w:r>
           <w:rPr>
             <w:rStyle w:val="Hyperlink"/>
@@ -2966,82 +2966,7 @@
             <w:noProof/>
             <w:webHidden/>
           </w:rPr>
-          <w:instrText xml:space="preserve"> PAGEREF _Toc74211446 \h </w:instrText>
-        </w:r>
-        <w:r>
-          <w:rPr>
-            <w:noProof/>
-            <w:webHidden/>
-          </w:rPr>
-        </w:r>
-        <w:r>
-          <w:rPr>
-            <w:noProof/>
-            <w:webHidden/>
-          </w:rPr>
-          <w:fldChar w:fldCharType="separate"/>
-        </w:r>
-        <w:r>
-          <w:rPr>
-            <w:noProof/>
-            <w:webHidden/>
-          </w:rPr>
-          <w:t>36</w:t>
-        </w:r>
-        <w:r>
-          <w:rPr>
-            <w:noProof/>
-            <w:webHidden/>
-          </w:rPr>
-          <w:fldChar w:fldCharType="end"/>
-        </w:r>
-      </w:hyperlink>
-    </w:p>
-    <w:p>
-      <w:pPr>
-        <w:pStyle w:val="TOC2"/>
-        <w:tabs>
-          <w:tab w:val="right" w:leader="dot" w:pos="8290"/>
-        </w:tabs>
-        <w:rPr>
-          <w:rFonts w:eastAsiaTheme="minorEastAsia" w:cstheme="minorBidi"/>
-          <w:b w:val="0"/>
-          <w:bCs w:val="0"/>
-          <w:noProof/>
-          <w:sz w:val="24"/>
-          <w:szCs w:val="24"/>
-          <w:lang w:eastAsia="en-GB"/>
-        </w:rPr>
-      </w:pPr>
-      <w:hyperlink w:anchor="_Toc74211447" w:history="1">
-        <w:r>
-          <w:rPr>
-            <w:rStyle w:val="Hyperlink"/>
-            <w:rFonts w:ascii="Times New Roman" w:hAnsi="Times New Roman"/>
-            <w:noProof/>
-          </w:rPr>
-          <w:t>8.6 Lbldrv_wave</w:t>
-        </w:r>
-        <w:r>
-          <w:rPr>
-            <w:noProof/>
-            <w:webHidden/>
-          </w:rPr>
-          <w:tab/>
-        </w:r>
-        <w:r>
-          <w:rPr>
-            <w:noProof/>
-            <w:webHidden/>
-          </w:rPr>
-          <w:fldChar w:fldCharType="begin"/>
-        </w:r>
-        <w:r>
-          <w:rPr>
-            <w:noProof/>
-            <w:webHidden/>
-          </w:rPr>
-          <w:instrText xml:space="preserve"> PAGEREF _Toc74211447 \h </w:instrText>
+          <w:instrText xml:space="preserve"> PAGEREF _Toc74810207 \h </w:instrText>
         </w:r>
         <w:r>
           <w:rPr>
@@ -3074,6 +2999,81 @@
     </w:p>
     <w:p>
       <w:pPr>
+        <w:pStyle w:val="TOC2"/>
+        <w:tabs>
+          <w:tab w:val="right" w:leader="dot" w:pos="8290"/>
+        </w:tabs>
+        <w:rPr>
+          <w:rFonts w:eastAsiaTheme="minorEastAsia" w:cstheme="minorBidi"/>
+          <w:b w:val="0"/>
+          <w:bCs w:val="0"/>
+          <w:noProof/>
+          <w:sz w:val="24"/>
+          <w:szCs w:val="24"/>
+          <w:lang w:eastAsia="en-GB"/>
+        </w:rPr>
+      </w:pPr>
+      <w:hyperlink w:anchor="_Toc74810208" w:history="1">
+        <w:r>
+          <w:rPr>
+            <w:rStyle w:val="Hyperlink"/>
+            <w:rFonts w:ascii="Times New Roman" w:hAnsi="Times New Roman"/>
+            <w:noProof/>
+          </w:rPr>
+          <w:t>8.6 Lbldrv_wave</w:t>
+        </w:r>
+        <w:r>
+          <w:rPr>
+            <w:noProof/>
+            <w:webHidden/>
+          </w:rPr>
+          <w:tab/>
+        </w:r>
+        <w:r>
+          <w:rPr>
+            <w:noProof/>
+            <w:webHidden/>
+          </w:rPr>
+          <w:fldChar w:fldCharType="begin"/>
+        </w:r>
+        <w:r>
+          <w:rPr>
+            <w:noProof/>
+            <w:webHidden/>
+          </w:rPr>
+          <w:instrText xml:space="preserve"> PAGEREF _Toc74810208 \h </w:instrText>
+        </w:r>
+        <w:r>
+          <w:rPr>
+            <w:noProof/>
+            <w:webHidden/>
+          </w:rPr>
+        </w:r>
+        <w:r>
+          <w:rPr>
+            <w:noProof/>
+            <w:webHidden/>
+          </w:rPr>
+          <w:fldChar w:fldCharType="separate"/>
+        </w:r>
+        <w:r>
+          <w:rPr>
+            <w:noProof/>
+            <w:webHidden/>
+          </w:rPr>
+          <w:t>37</w:t>
+        </w:r>
+        <w:r>
+          <w:rPr>
+            <w:noProof/>
+            <w:webHidden/>
+          </w:rPr>
+          <w:fldChar w:fldCharType="end"/>
+        </w:r>
+      </w:hyperlink>
+    </w:p>
+    <w:p>
+      <w:pPr>
         <w:pStyle w:val="TOC1"/>
         <w:tabs>
           <w:tab w:val="right" w:leader="dot" w:pos="8290"/>
@@ -3088,7 +3088,7 @@
           <w:lang w:eastAsia="en-GB"/>
         </w:rPr>
       </w:pPr>
-      <w:hyperlink w:anchor="_Toc74211448" w:history="1">
+      <w:hyperlink w:anchor="_Toc74810209" w:history="1">
         <w:r>
           <w:rPr>
             <w:rStyle w:val="Hyperlink"/>
@@ -3116,7 +3116,7 @@
             <w:noProof/>
             <w:webHidden/>
           </w:rPr>
-          <w:instrText xml:space="preserve"> PAGEREF _Toc74211448 \h </w:instrText>
+          <w:instrText xml:space="preserve"> PAGEREF _Toc74810209 \h </w:instrText>
         </w:r>
         <w:r>
           <w:rPr>
@@ -3163,7 +3163,7 @@
           <w:lang w:eastAsia="en-GB"/>
         </w:rPr>
       </w:pPr>
-      <w:hyperlink w:anchor="_Toc74211449" w:history="1">
+      <w:hyperlink w:anchor="_Toc74810210" w:history="1">
         <w:r>
           <w:rPr>
             <w:rStyle w:val="Hyperlink"/>
@@ -3191,7 +3191,7 @@
             <w:noProof/>
             <w:webHidden/>
           </w:rPr>
-          <w:instrText xml:space="preserve"> PAGEREF _Toc74211449 \h </w:instrText>
+          <w:instrText xml:space="preserve"> PAGEREF _Toc74810210 \h </w:instrText>
         </w:r>
         <w:r>
           <w:rPr>
@@ -3238,7 +3238,7 @@
           <w:lang w:eastAsia="en-GB"/>
         </w:rPr>
       </w:pPr>
-      <w:hyperlink w:anchor="_Toc74211450" w:history="1">
+      <w:hyperlink w:anchor="_Toc74810211" w:history="1">
         <w:r>
           <w:rPr>
             <w:rStyle w:val="Hyperlink"/>
@@ -3266,7 +3266,7 @@
             <w:noProof/>
             <w:webHidden/>
           </w:rPr>
-          <w:instrText xml:space="preserve"> PAGEREF _Toc74211450 \h </w:instrText>
+          <w:instrText xml:space="preserve"> PAGEREF _Toc74810211 \h </w:instrText>
         </w:r>
         <w:r>
           <w:rPr>
@@ -3313,7 +3313,7 @@
           <w:lang w:eastAsia="en-GB"/>
         </w:rPr>
       </w:pPr>
-      <w:hyperlink w:anchor="_Toc74211451" w:history="1">
+      <w:hyperlink w:anchor="_Toc74810212" w:history="1">
         <w:r>
           <w:rPr>
             <w:rStyle w:val="Hyperlink"/>
@@ -3341,7 +3341,7 @@
             <w:noProof/>
             <w:webHidden/>
           </w:rPr>
-          <w:instrText xml:space="preserve"> PAGEREF _Toc74211451 \h </w:instrText>
+          <w:instrText xml:space="preserve"> PAGEREF _Toc74810212 \h </w:instrText>
         </w:r>
         <w:r>
           <w:rPr>
@@ -3388,7 +3388,7 @@
           <w:lang w:eastAsia="en-GB"/>
         </w:rPr>
       </w:pPr>
-      <w:hyperlink w:anchor="_Toc74211452" w:history="1">
+      <w:hyperlink w:anchor="_Toc74810213" w:history="1">
         <w:r>
           <w:rPr>
             <w:rStyle w:val="Hyperlink"/>
@@ -3416,7 +3416,7 @@
             <w:noProof/>
             <w:webHidden/>
           </w:rPr>
-          <w:instrText xml:space="preserve"> PAGEREF _Toc74211452 \h </w:instrText>
+          <w:instrText xml:space="preserve"> PAGEREF _Toc74810213 \h </w:instrText>
         </w:r>
         <w:r>
           <w:rPr>
@@ -3463,7 +3463,7 @@
           <w:lang w:eastAsia="en-GB"/>
         </w:rPr>
       </w:pPr>
-      <w:hyperlink w:anchor="_Toc74211453" w:history="1">
+      <w:hyperlink w:anchor="_Toc74810214" w:history="1">
         <w:r>
           <w:rPr>
             <w:rStyle w:val="Hyperlink"/>
@@ -3491,7 +3491,7 @@
             <w:noProof/>
             <w:webHidden/>
           </w:rPr>
-          <w:instrText xml:space="preserve"> PAGEREF _Toc74211453 \h </w:instrText>
+          <w:instrText xml:space="preserve"> PAGEREF _Toc74810214 \h </w:instrText>
         </w:r>
         <w:r>
           <w:rPr>
@@ -3538,7 +3538,7 @@
           <w:lang w:eastAsia="en-GB"/>
         </w:rPr>
       </w:pPr>
-      <w:hyperlink w:anchor="_Toc74211454" w:history="1">
+      <w:hyperlink w:anchor="_Toc74810215" w:history="1">
         <w:r>
           <w:rPr>
             <w:rStyle w:val="Hyperlink"/>
@@ -3567,7 +3567,7 @@
             <w:noProof/>
             <w:webHidden/>
           </w:rPr>
-          <w:instrText xml:space="preserve"> PAGEREF _Toc74211454 \h </w:instrText>
+          <w:instrText xml:space="preserve"> PAGEREF _Toc74810215 \h </w:instrText>
         </w:r>
         <w:r>
           <w:rPr>
@@ -3627,6 +3627,7 @@
       </w:pPr>
       <w:bookmarkStart w:id="0" w:name="_Toc74210735"/>
       <w:bookmarkStart w:id="1" w:name="_Toc74211413"/>
+      <w:bookmarkStart w:id="2" w:name="_Toc74810174"/>
       <w:r>
         <w:rPr>
           <w:rFonts w:ascii="Times New Roman" w:hAnsi="Times New Roman"/>
@@ -3637,6 +3638,7 @@
       </w:r>
       <w:bookmarkEnd w:id="0"/>
       <w:bookmarkEnd w:id="1"/>
+      <w:bookmarkEnd w:id="2"/>
     </w:p>
     <w:p>
       <w:pPr>
@@ -3784,8 +3786,9 @@
           <w:b/>
         </w:rPr>
       </w:pPr>
-      <w:bookmarkStart w:id="2" w:name="_Toc74210736"/>
-      <w:bookmarkStart w:id="3" w:name="_Toc74211414"/>
+      <w:bookmarkStart w:id="3" w:name="_Toc74210736"/>
+      <w:bookmarkStart w:id="4" w:name="_Toc74211414"/>
+      <w:bookmarkStart w:id="5" w:name="_Toc74810175"/>
       <w:r>
         <w:rPr>
           <w:rFonts w:ascii="Times New Roman" w:hAnsi="Times New Roman"/>
@@ -3793,8 +3796,9 @@
         </w:rPr>
         <w:t>0.1. Reference Documents</w:t>
       </w:r>
-      <w:bookmarkEnd w:id="2"/>
       <w:bookmarkEnd w:id="3"/>
+      <w:bookmarkEnd w:id="4"/>
+      <w:bookmarkEnd w:id="5"/>
     </w:p>
     <w:p>
       <w:pPr>
@@ -3983,8 +3987,9 @@
           <w:b/>
         </w:rPr>
       </w:pPr>
-      <w:bookmarkStart w:id="4" w:name="_Toc74210737"/>
-      <w:bookmarkStart w:id="5" w:name="_Toc74211415"/>
+      <w:bookmarkStart w:id="6" w:name="_Toc74210737"/>
+      <w:bookmarkStart w:id="7" w:name="_Toc74211415"/>
+      <w:bookmarkStart w:id="8" w:name="_Toc74810176"/>
       <w:r>
         <w:rPr>
           <w:rFonts w:ascii="Times New Roman" w:hAnsi="Times New Roman"/>
@@ -3992,8 +3997,9 @@
         </w:rPr>
         <w:t>0.2. Defined Fonts</w:t>
       </w:r>
-      <w:bookmarkEnd w:id="4"/>
-      <w:bookmarkEnd w:id="5"/>
+      <w:bookmarkEnd w:id="6"/>
+      <w:bookmarkEnd w:id="7"/>
+      <w:bookmarkEnd w:id="8"/>
     </w:p>
     <w:p>
       <w:pPr>
@@ -4193,8 +4199,9 @@
           <w:b/>
         </w:rPr>
       </w:pPr>
-      <w:bookmarkStart w:id="6" w:name="_Toc74210738"/>
-      <w:bookmarkStart w:id="7" w:name="_Toc74211416"/>
+      <w:bookmarkStart w:id="9" w:name="_Toc74210738"/>
+      <w:bookmarkStart w:id="10" w:name="_Toc74211416"/>
+      <w:bookmarkStart w:id="11" w:name="_Toc74810177"/>
       <w:r>
         <w:rPr>
           <w:rFonts w:ascii="Times New Roman" w:hAnsi="Times New Roman"/>
@@ -4209,8 +4216,9 @@
         </w:rPr>
         <w:t>. Radiance Units</w:t>
       </w:r>
-      <w:bookmarkEnd w:id="6"/>
-      <w:bookmarkEnd w:id="7"/>
+      <w:bookmarkEnd w:id="9"/>
+      <w:bookmarkEnd w:id="10"/>
+      <w:bookmarkEnd w:id="11"/>
     </w:p>
     <w:p>
       <w:pPr>
@@ -5331,8 +5339,9 @@
           <w:b/>
         </w:rPr>
       </w:pPr>
-      <w:bookmarkStart w:id="8" w:name="_Toc74210739"/>
-      <w:bookmarkStart w:id="9" w:name="_Toc74211417"/>
+      <w:bookmarkStart w:id="12" w:name="_Toc74210739"/>
+      <w:bookmarkStart w:id="13" w:name="_Toc74211417"/>
+      <w:bookmarkStart w:id="14" w:name="_Toc74810178"/>
       <w:r>
         <w:rPr>
           <w:rFonts w:ascii="Times New Roman" w:hAnsi="Times New Roman"/>
@@ -5354,8 +5363,9 @@
         </w:rPr>
         <w:t xml:space="preserve"> variants</w:t>
       </w:r>
-      <w:bookmarkEnd w:id="8"/>
-      <w:bookmarkEnd w:id="9"/>
+      <w:bookmarkEnd w:id="12"/>
+      <w:bookmarkEnd w:id="13"/>
+      <w:bookmarkEnd w:id="14"/>
     </w:p>
     <w:p>
       <w:pPr>
@@ -5897,8 +5907,9 @@
           <w:b/>
         </w:rPr>
       </w:pPr>
-      <w:bookmarkStart w:id="10" w:name="_Toc74210740"/>
-      <w:bookmarkStart w:id="11" w:name="_Toc74211418"/>
+      <w:bookmarkStart w:id="15" w:name="_Toc74210740"/>
+      <w:bookmarkStart w:id="16" w:name="_Toc74211418"/>
+      <w:bookmarkStart w:id="17" w:name="_Toc74810179"/>
       <w:r>
         <w:rPr>
           <w:rFonts w:ascii="Times New Roman" w:hAnsi="Times New Roman"/>
@@ -5907,8 +5918,9 @@
         <w:lastRenderedPageBreak/>
         <w:t>1. Introduction</w:t>
       </w:r>
-      <w:bookmarkEnd w:id="10"/>
-      <w:bookmarkEnd w:id="11"/>
+      <w:bookmarkEnd w:id="15"/>
+      <w:bookmarkEnd w:id="16"/>
+      <w:bookmarkEnd w:id="17"/>
     </w:p>
     <w:p>
       <w:pPr>
@@ -6840,8 +6852,9 @@
           <w:b/>
         </w:rPr>
       </w:pPr>
-      <w:bookmarkStart w:id="12" w:name="_Toc74210741"/>
-      <w:bookmarkStart w:id="13" w:name="_Toc74211419"/>
+      <w:bookmarkStart w:id="18" w:name="_Toc74210741"/>
+      <w:bookmarkStart w:id="19" w:name="_Toc74211419"/>
+      <w:bookmarkStart w:id="20" w:name="_Toc74810180"/>
       <w:r>
         <w:rPr>
           <w:rFonts w:ascii="Times New Roman" w:hAnsi="Times New Roman"/>
@@ -6863,8 +6876,9 @@
         </w:rPr>
         <w:t>called Nemesis?</w:t>
       </w:r>
-      <w:bookmarkEnd w:id="12"/>
-      <w:bookmarkEnd w:id="13"/>
+      <w:bookmarkEnd w:id="18"/>
+      <w:bookmarkEnd w:id="19"/>
+      <w:bookmarkEnd w:id="20"/>
     </w:p>
     <w:p>
       <w:pPr>
@@ -7228,8 +7242,9 @@
         </w:rPr>
         <w:br w:type="page"/>
       </w:r>
-      <w:bookmarkStart w:id="14" w:name="_Toc74210742"/>
-      <w:bookmarkStart w:id="15" w:name="_Toc74211420"/>
+      <w:bookmarkStart w:id="21" w:name="_Toc74210742"/>
+      <w:bookmarkStart w:id="22" w:name="_Toc74211420"/>
+      <w:bookmarkStart w:id="23" w:name="_Toc74810181"/>
       <w:r>
         <w:rPr>
           <w:rFonts w:ascii="Times New Roman" w:hAnsi="Times New Roman"/>
@@ -7245,8 +7260,9 @@
         </w:rPr>
         <w:t>Nemesis</w:t>
       </w:r>
-      <w:bookmarkEnd w:id="14"/>
-      <w:bookmarkEnd w:id="15"/>
+      <w:bookmarkEnd w:id="21"/>
+      <w:bookmarkEnd w:id="22"/>
+      <w:bookmarkEnd w:id="23"/>
     </w:p>
     <w:p>
       <w:pPr>
@@ -7266,8 +7282,9 @@
           <w:b/>
         </w:rPr>
       </w:pPr>
-      <w:bookmarkStart w:id="16" w:name="_Toc74210743"/>
-      <w:bookmarkStart w:id="17" w:name="_Toc74211421"/>
+      <w:bookmarkStart w:id="24" w:name="_Toc74210743"/>
+      <w:bookmarkStart w:id="25" w:name="_Toc74211421"/>
+      <w:bookmarkStart w:id="26" w:name="_Toc74810182"/>
       <w:r>
         <w:rPr>
           <w:rFonts w:ascii="Times New Roman" w:hAnsi="Times New Roman"/>
@@ -7282,8 +7299,9 @@
         </w:rPr>
         <w:t>Nemesis</w:t>
       </w:r>
-      <w:bookmarkEnd w:id="16"/>
-      <w:bookmarkEnd w:id="17"/>
+      <w:bookmarkEnd w:id="24"/>
+      <w:bookmarkEnd w:id="25"/>
+      <w:bookmarkEnd w:id="26"/>
     </w:p>
     <w:p>
       <w:pPr>
@@ -9767,6 +9785,117 @@
         </w:rPr>
         <w:t xml:space="preserve"> &amp;’. </w:t>
       </w:r>
+      <w:r>
+        <w:rPr>
+          <w:rFonts w:ascii="Times New Roman" w:hAnsi="Times New Roman"/>
+        </w:rPr>
+        <w:t xml:space="preserve">Note, that the last part of this line, </w:t>
+      </w:r>
+      <w:r>
+        <w:rPr>
+          <w:rFonts w:ascii="Times New Roman" w:hAnsi="Times New Roman"/>
+        </w:rPr>
+        <w:lastRenderedPageBreak/>
+        <w:t xml:space="preserve">i.e., ‘&gt; </w:t>
+      </w:r>
+      <w:proofErr w:type="spellStart"/>
+      <w:r>
+        <w:rPr>
+          <w:rFonts w:ascii="Times New Roman" w:hAnsi="Times New Roman"/>
+        </w:rPr>
+        <w:t>test.prc</w:t>
+      </w:r>
+      <w:proofErr w:type="spellEnd"/>
+      <w:r>
+        <w:rPr>
+          <w:rFonts w:ascii="Times New Roman" w:hAnsi="Times New Roman"/>
+        </w:rPr>
+        <w:t xml:space="preserve"> &amp;’, redirects diagnostic print information to an output file rather than the screen and the ‘&amp;’ part makes the program run in the background. By default, </w:t>
+      </w:r>
+      <w:r>
+        <w:rPr>
+          <w:rFonts w:ascii="Copperplate" w:hAnsi="Copperplate"/>
+        </w:rPr>
+        <w:t>Nemesis</w:t>
+      </w:r>
+      <w:r>
+        <w:rPr>
+          <w:rFonts w:ascii="Times New Roman" w:hAnsi="Times New Roman"/>
+        </w:rPr>
+        <w:t xml:space="preserve"> outputs a lot of diagnostic information to the screen. This can be suppressed, if the user wishes, but editing the </w:t>
+      </w:r>
+      <w:proofErr w:type="spellStart"/>
+      <w:proofErr w:type="gramStart"/>
+      <w:r>
+        <w:rPr>
+          <w:rFonts w:ascii="Courier" w:hAnsi="Courier"/>
+        </w:rPr>
+        <w:t>nemesis.f</w:t>
+      </w:r>
+      <w:proofErr w:type="spellEnd"/>
+      <w:proofErr w:type="gramEnd"/>
+      <w:r>
+        <w:rPr>
+          <w:rFonts w:ascii="Times New Roman" w:hAnsi="Times New Roman"/>
+        </w:rPr>
+        <w:t xml:space="preserve"> file and setting IDIAG=0. In addition, some of writing to meta files (such as </w:t>
+      </w:r>
+      <w:proofErr w:type="gramStart"/>
+      <w:r>
+        <w:rPr>
+          <w:rFonts w:ascii="Times New Roman" w:hAnsi="Times New Roman"/>
+        </w:rPr>
+        <w:t xml:space="preserve">the  </w:t>
+      </w:r>
+      <w:r>
+        <w:rPr>
+          <w:rFonts w:ascii="Times New Roman" w:hAnsi="Times New Roman"/>
+        </w:rPr>
+        <w:t>&lt;</w:t>
+      </w:r>
+      <w:proofErr w:type="spellStart"/>
+      <w:proofErr w:type="gramEnd"/>
+      <w:r>
+        <w:rPr>
+          <w:rFonts w:ascii="Times New Roman" w:hAnsi="Times New Roman"/>
+        </w:rPr>
+        <w:t>runname</w:t>
+      </w:r>
+      <w:proofErr w:type="spellEnd"/>
+      <w:r>
+        <w:rPr>
+          <w:rFonts w:ascii="Times New Roman" w:hAnsi="Times New Roman"/>
+        </w:rPr>
+        <w:t>&gt;.</w:t>
+      </w:r>
+      <w:proofErr w:type="spellStart"/>
+      <w:r>
+        <w:rPr>
+          <w:rFonts w:ascii="Times New Roman" w:hAnsi="Times New Roman"/>
+        </w:rPr>
+        <w:t>drv</w:t>
+      </w:r>
+      <w:proofErr w:type="spellEnd"/>
+      <w:r>
+        <w:rPr>
+          <w:rFonts w:ascii="Times New Roman" w:hAnsi="Times New Roman"/>
+        </w:rPr>
+        <w:t xml:space="preserve">) file can be suppressed by additionally setting IQUIET=1 in </w:t>
+      </w:r>
+      <w:proofErr w:type="spellStart"/>
+      <w:r>
+        <w:rPr>
+          <w:rFonts w:ascii="Courier" w:hAnsi="Courier"/>
+        </w:rPr>
+        <w:t>nemesis.f</w:t>
+      </w:r>
+      <w:proofErr w:type="spellEnd"/>
+      <w:r>
+        <w:rPr>
+          <w:rFonts w:ascii="Times New Roman" w:hAnsi="Times New Roman"/>
+        </w:rPr>
+        <w:t>. Obviously, the code needs to be recompiled to implement these changes.</w:t>
+      </w:r>
     </w:p>
     <w:p>
       <w:pPr>
@@ -9789,7 +9918,19 @@
         <w:rPr>
           <w:rFonts w:ascii="Times New Roman" w:hAnsi="Times New Roman"/>
         </w:rPr>
-        <w:t xml:space="preserve">N.B. There is an additional version of </w:t>
+        <w:t xml:space="preserve">N.B. </w:t>
+      </w:r>
+      <w:r>
+        <w:rPr>
+          <w:rFonts w:ascii="Times New Roman" w:hAnsi="Times New Roman"/>
+        </w:rPr>
+        <w:t>There are additional slight variants of</w:t>
+      </w:r>
+      <w:r>
+        <w:rPr>
+          <w:rFonts w:ascii="Times New Roman" w:hAnsi="Times New Roman"/>
+        </w:rPr>
+        <w:t xml:space="preserve"> </w:t>
       </w:r>
       <w:r>
         <w:rPr>
@@ -9801,7 +9942,25 @@
         <w:rPr>
           <w:rFonts w:ascii="Times New Roman" w:hAnsi="Times New Roman"/>
         </w:rPr>
-        <w:t xml:space="preserve"> called </w:t>
+        <w:t xml:space="preserve"> </w:t>
+      </w:r>
+      <w:r>
+        <w:rPr>
+          <w:rFonts w:ascii="Times New Roman" w:hAnsi="Times New Roman"/>
+        </w:rPr>
+        <w:t>described in section</w:t>
+      </w:r>
+      <w:r>
+        <w:rPr>
+          <w:rFonts w:ascii="Times New Roman" w:hAnsi="Times New Roman"/>
+        </w:rPr>
+        <w:t>s 0.4 and</w:t>
+      </w:r>
+      <w:r>
+        <w:rPr>
+          <w:rFonts w:ascii="Times New Roman" w:hAnsi="Times New Roman"/>
+        </w:rPr>
+        <w:t xml:space="preserve"> 8, such as </w:t>
       </w:r>
       <w:proofErr w:type="spellStart"/>
       <w:r>
@@ -9821,8 +9980,15 @@
         <w:rPr>
           <w:rFonts w:ascii="Times New Roman" w:hAnsi="Times New Roman"/>
         </w:rPr>
-        <w:t xml:space="preserve"> which has been optimised for multiple limb retrievals. Its functionality is identical to the main code, but it splits up the atmosphere more efficiently for multiple limb views. If you are modelling a single limb view, the default </w:t>
-      </w:r>
+        <w:t xml:space="preserve"> </w:t>
+      </w:r>
+      <w:r>
+        <w:rPr>
+          <w:rFonts w:ascii="Times New Roman" w:hAnsi="Times New Roman"/>
+        </w:rPr>
+        <w:t xml:space="preserve">and </w:t>
+      </w:r>
+      <w:proofErr w:type="spellStart"/>
       <w:r>
         <w:rPr>
           <w:rFonts w:ascii="Copperplate" w:hAnsi="Copperplate"/>
@@ -9831,9 +9997,40 @@
       </w:r>
       <w:r>
         <w:rPr>
-          <w:rFonts w:ascii="Times New Roman" w:hAnsi="Times New Roman"/>
-        </w:rPr>
-        <w:t xml:space="preserve"> is faster and more accurate.  </w:t>
+          <w:rFonts w:ascii="Copperplate" w:hAnsi="Copperplate"/>
+        </w:rPr>
+        <w:t>disc</w:t>
+      </w:r>
+      <w:proofErr w:type="spellEnd"/>
+      <w:r>
+        <w:rPr>
+          <w:rFonts w:ascii="Times New Roman" w:hAnsi="Times New Roman"/>
+        </w:rPr>
+        <w:t xml:space="preserve">, </w:t>
+      </w:r>
+      <w:r>
+        <w:rPr>
+          <w:rFonts w:ascii="Times New Roman" w:hAnsi="Times New Roman"/>
+        </w:rPr>
+        <w:t xml:space="preserve">which </w:t>
+      </w:r>
+      <w:r>
+        <w:rPr>
+          <w:rFonts w:ascii="Times New Roman" w:hAnsi="Times New Roman"/>
+        </w:rPr>
+        <w:t>are</w:t>
+      </w:r>
+      <w:r>
+        <w:rPr>
+          <w:rFonts w:ascii="Times New Roman" w:hAnsi="Times New Roman"/>
+        </w:rPr>
+        <w:t xml:space="preserve"> optimised </w:t>
+      </w:r>
+      <w:r>
+        <w:rPr>
+          <w:rFonts w:ascii="Times New Roman" w:hAnsi="Times New Roman"/>
+        </w:rPr>
+        <w:t>specific geometries.</w:t>
       </w:r>
     </w:p>
     <w:p>
@@ -9853,8 +10050,9 @@
           <w:b/>
         </w:rPr>
       </w:pPr>
-      <w:bookmarkStart w:id="18" w:name="_Toc74210744"/>
-      <w:bookmarkStart w:id="19" w:name="_Toc74211422"/>
+      <w:bookmarkStart w:id="27" w:name="_Toc74210744"/>
+      <w:bookmarkStart w:id="28" w:name="_Toc74211422"/>
+      <w:bookmarkStart w:id="29" w:name="_Toc74810183"/>
       <w:r>
         <w:rPr>
           <w:rFonts w:ascii="Times New Roman" w:hAnsi="Times New Roman"/>
@@ -9862,8 +10060,9 @@
         </w:rPr>
         <w:t>2.2 Intermediate files</w:t>
       </w:r>
-      <w:bookmarkEnd w:id="18"/>
-      <w:bookmarkEnd w:id="19"/>
+      <w:bookmarkEnd w:id="27"/>
+      <w:bookmarkEnd w:id="28"/>
+      <w:bookmarkEnd w:id="29"/>
     </w:p>
     <w:p>
       <w:pPr>
@@ -10489,8 +10688,9 @@
           <w:b/>
         </w:rPr>
       </w:pPr>
-      <w:bookmarkStart w:id="20" w:name="_Toc74210745"/>
-      <w:bookmarkStart w:id="21" w:name="_Toc74211423"/>
+      <w:bookmarkStart w:id="30" w:name="_Toc74210745"/>
+      <w:bookmarkStart w:id="31" w:name="_Toc74211423"/>
+      <w:bookmarkStart w:id="32" w:name="_Toc74810184"/>
       <w:r>
         <w:rPr>
           <w:rFonts w:ascii="Times New Roman" w:hAnsi="Times New Roman"/>
@@ -10498,8 +10698,9 @@
         </w:rPr>
         <w:t>2.3 Output files and inspecting output</w:t>
       </w:r>
-      <w:bookmarkEnd w:id="20"/>
-      <w:bookmarkEnd w:id="21"/>
+      <w:bookmarkEnd w:id="30"/>
+      <w:bookmarkEnd w:id="31"/>
+      <w:bookmarkEnd w:id="32"/>
     </w:p>
     <w:p>
       <w:pPr>
@@ -10790,7 +10991,6 @@
         <w:rPr>
           <w:rFonts w:ascii="Times New Roman" w:hAnsi="Times New Roman"/>
         </w:rPr>
-        <w:lastRenderedPageBreak/>
         <w:t>In addition, if only one profile is retrieved from the input .</w:t>
       </w:r>
       <w:proofErr w:type="spellStart"/>
@@ -11092,8 +11292,9 @@
           <w:b/>
         </w:rPr>
       </w:pPr>
-      <w:bookmarkStart w:id="22" w:name="_Toc74210746"/>
-      <w:bookmarkStart w:id="23" w:name="_Toc74211424"/>
+      <w:bookmarkStart w:id="33" w:name="_Toc74210746"/>
+      <w:bookmarkStart w:id="34" w:name="_Toc74211424"/>
+      <w:bookmarkStart w:id="35" w:name="_Toc74810185"/>
       <w:r>
         <w:rPr>
           <w:rFonts w:ascii="Times New Roman" w:hAnsi="Times New Roman"/>
@@ -11122,8 +11323,9 @@
         </w:rPr>
         <w:t>ormats</w:t>
       </w:r>
-      <w:bookmarkEnd w:id="22"/>
-      <w:bookmarkEnd w:id="23"/>
+      <w:bookmarkEnd w:id="33"/>
+      <w:bookmarkEnd w:id="34"/>
+      <w:bookmarkEnd w:id="35"/>
     </w:p>
     <w:p>
       <w:pPr>
@@ -11366,8 +11568,9 @@
           <w:b/>
         </w:rPr>
       </w:pPr>
-      <w:bookmarkStart w:id="24" w:name="_Toc74210747"/>
-      <w:bookmarkStart w:id="25" w:name="_Toc74211425"/>
+      <w:bookmarkStart w:id="36" w:name="_Toc74210747"/>
+      <w:bookmarkStart w:id="37" w:name="_Toc74211425"/>
+      <w:bookmarkStart w:id="38" w:name="_Toc74810186"/>
       <w:r>
         <w:rPr>
           <w:rFonts w:ascii="Times New Roman" w:hAnsi="Times New Roman"/>
@@ -11413,8 +11616,9 @@
         </w:rPr>
         <w:t xml:space="preserve"> file.</w:t>
       </w:r>
-      <w:bookmarkEnd w:id="24"/>
-      <w:bookmarkEnd w:id="25"/>
+      <w:bookmarkEnd w:id="36"/>
+      <w:bookmarkEnd w:id="37"/>
+      <w:bookmarkEnd w:id="38"/>
     </w:p>
     <w:p>
       <w:pPr>
@@ -11742,6 +11946,7 @@
         <w:rPr>
           <w:rFonts w:ascii="Times New Roman" w:hAnsi="Times New Roman"/>
         </w:rPr>
+        <w:lastRenderedPageBreak/>
         <w:t>******** any header info you like. One line only ********</w:t>
       </w:r>
     </w:p>
@@ -11984,7 +12189,6 @@
         <w:rPr>
           <w:rFonts w:ascii="Times New Roman" w:hAnsi="Times New Roman"/>
         </w:rPr>
-        <w:lastRenderedPageBreak/>
         <w:t xml:space="preserve">0 0 0                   </w:t>
       </w:r>
       <w:r>
@@ -12482,7 +12686,14 @@
         <w:rPr>
           <w:rFonts w:ascii="Times New Roman" w:hAnsi="Times New Roman"/>
         </w:rPr>
-        <w:t>albedos and errors. The number of spectral points and the wavelengths/wavenumbers should agree with those defined in the accompanying .</w:t>
+        <w:t xml:space="preserve">albedos and errors. The </w:t>
+      </w:r>
+      <w:r>
+        <w:rPr>
+          <w:rFonts w:ascii="Times New Roman" w:hAnsi="Times New Roman"/>
+        </w:rPr>
+        <w:lastRenderedPageBreak/>
+        <w:t>number of spectral points and the wavelengths/wavenumbers should agree with those defined in the accompanying .</w:t>
       </w:r>
       <w:proofErr w:type="spellStart"/>
       <w:r>
@@ -12532,14 +12743,7 @@
         <w:rPr>
           <w:rFonts w:ascii="Times New Roman" w:hAnsi="Times New Roman"/>
         </w:rPr>
-        <w:t xml:space="preserve">If VARIDENT(IVAR,1) is equal to 666 then the parameter described is a retrieval of the pressure at a defined altitude used for Mars MCS limb observations. The next </w:t>
-      </w:r>
-      <w:r>
-        <w:rPr>
-          <w:rFonts w:ascii="Times New Roman" w:hAnsi="Times New Roman"/>
-        </w:rPr>
-        <w:lastRenderedPageBreak/>
-        <w:t>line contains the assumed defined altitude and the following line gives the assumed pressure together with the error.</w:t>
+        <w:t>If VARIDENT(IVAR,1) is equal to 666 then the parameter described is a retrieval of the pressure at a defined altitude used for Mars MCS limb observations. The next line contains the assumed defined altitude and the following line gives the assumed pressure together with the error.</w:t>
       </w:r>
     </w:p>
     <w:p>
@@ -12979,6 +13183,7 @@
         <w:rPr>
           <w:rFonts w:ascii="Times New Roman" w:hAnsi="Times New Roman"/>
         </w:rPr>
+        <w:lastRenderedPageBreak/>
         <w:t xml:space="preserve">If VARIDENT(IVAR,1) is equal to 443 then the parameter retrieves a cloud with a variable top pressure, deep value and scattering power law index. The scale height is assumed to be equal to the atmospheric pressure scale height. The second line of the parameterization in </w:t>
       </w:r>
       <w:proofErr w:type="gramStart"/>
@@ -13033,14 +13238,7 @@
         <w:rPr>
           <w:rFonts w:ascii="Times New Roman" w:hAnsi="Times New Roman"/>
         </w:rPr>
-        <w:t xml:space="preserve">If VARIDENT(IVAR,1) is equal to 442 then the parameter retrieves a cloud with a variable top and base pressures, deep value and scattering power law index. The </w:t>
-      </w:r>
-      <w:r>
-        <w:rPr>
-          <w:rFonts w:ascii="Times New Roman" w:hAnsi="Times New Roman"/>
-        </w:rPr>
-        <w:lastRenderedPageBreak/>
-        <w:t xml:space="preserve">scale height is assumed to be equal to the atmospheric pressure scale height. The second line of the parameterization in </w:t>
+        <w:t xml:space="preserve">If VARIDENT(IVAR,1) is equal to 442 then the parameter retrieves a cloud with a variable top and base pressures, deep value and scattering power law index. The scale height is assumed to be equal to the atmospheric pressure scale height. The second line of the parameterization in </w:t>
       </w:r>
       <w:proofErr w:type="gramStart"/>
       <w:r>
@@ -13593,7 +13791,14 @@
         <w:rPr>
           <w:rFonts w:ascii="Times New Roman" w:hAnsi="Times New Roman"/>
         </w:rPr>
-        <w:t xml:space="preserve"> et al (2017)/Baines et al (2016) is used. Next lines contain the base pressure, opacity and fractional scale height of the main tropospheric cloud layer</w:t>
+        <w:t xml:space="preserve"> et al (2017)/Baines et al (2016) is used. Next lines contain the base </w:t>
+      </w:r>
+      <w:r>
+        <w:rPr>
+          <w:rFonts w:ascii="Times New Roman" w:hAnsi="Times New Roman"/>
+        </w:rPr>
+        <w:lastRenderedPageBreak/>
+        <w:t>pressure, opacity and fractional scale height of the main tropospheric cloud layer</w:t>
       </w:r>
       <w:r>
         <w:rPr>
@@ -13703,7 +13908,6 @@
         <w:rPr>
           <w:rFonts w:ascii="Times New Roman" w:hAnsi="Times New Roman"/>
         </w:rPr>
-        <w:lastRenderedPageBreak/>
         <w:t xml:space="preserve">If VARIDENT(IVAR,1) is equal to </w:t>
       </w:r>
       <w:r>
@@ -14514,7 +14718,14 @@
           <w:rFonts w:ascii="Times New Roman" w:hAnsi="Times New Roman"/>
         </w:rPr>
         <w:tab/>
-        <w:t>Very similar to case when VARIDENT(IVAR,3) = 1 in that the profile is to be represented as a deep value up to a certain ‘knee’ pressure, and then a defined fractional scale height. However, in this case the knee pressure is also a variable parameter and thus must be supplied with an error estimate.</w:t>
+        <w:t xml:space="preserve">Very similar to case when VARIDENT(IVAR,3) = 1 in that the profile is to be represented as a deep value up to a certain ‘knee’ pressure, and then a defined </w:t>
+      </w:r>
+      <w:r>
+        <w:rPr>
+          <w:rFonts w:ascii="Times New Roman" w:hAnsi="Times New Roman"/>
+        </w:rPr>
+        <w:lastRenderedPageBreak/>
+        <w:t>fractional scale height. However, in this case the knee pressure is also a variable parameter and thus must be supplied with an error estimate.</w:t>
       </w:r>
     </w:p>
     <w:p>
@@ -14614,15 +14825,7 @@
           <w:rFonts w:ascii="Times New Roman" w:hAnsi="Times New Roman"/>
           <w:color w:val="000000"/>
         </w:rPr>
-        <w:t xml:space="preserve"> and scale height values together with their </w:t>
-      </w:r>
-      <w:r>
-        <w:rPr>
-          <w:rFonts w:ascii="Times New Roman" w:hAnsi="Times New Roman"/>
-          <w:color w:val="000000"/>
-        </w:rPr>
-        <w:lastRenderedPageBreak/>
-        <w:t>estimated errors. All quantities are taken as logs so negative fractional scale heights are not allowed</w:t>
+        <w:t xml:space="preserve"> and scale height values together with their estimated errors. All quantities are taken as logs so negative fractional scale heights are not allowed</w:t>
       </w:r>
       <w:r>
         <w:rPr>
@@ -15603,7 +15806,15 @@
           <w:rFonts w:ascii="Times New Roman" w:hAnsi="Times New Roman"/>
           <w:color w:val="000000"/>
         </w:rPr>
-        <w:t xml:space="preserve"> altitude where the distribution peaks and the log width in km, with their respective errors. </w:t>
+        <w:t xml:space="preserve"> </w:t>
+      </w:r>
+      <w:r>
+        <w:rPr>
+          <w:rFonts w:ascii="Times New Roman" w:hAnsi="Times New Roman"/>
+          <w:color w:val="000000"/>
+        </w:rPr>
+        <w:lastRenderedPageBreak/>
+        <w:t xml:space="preserve">altitude where the distribution peaks and the log width in km, with their respective errors. </w:t>
       </w:r>
       <w:r>
         <w:rPr>
@@ -15726,15 +15937,7 @@
           <w:rFonts w:ascii="Times New Roman" w:hAnsi="Times New Roman"/>
           <w:color w:val="000000"/>
         </w:rPr>
-        <w:t xml:space="preserve"> altitude where the distribution peaks and the log width in km, </w:t>
-      </w:r>
-      <w:r>
-        <w:rPr>
-          <w:rFonts w:ascii="Times New Roman" w:hAnsi="Times New Roman"/>
-          <w:color w:val="000000"/>
-        </w:rPr>
-        <w:lastRenderedPageBreak/>
-        <w:t xml:space="preserve">with their respective errors. </w:t>
+        <w:t xml:space="preserve"> altitude where the distribution peaks and the log width in km, with their respective errors. </w:t>
       </w:r>
       <w:r>
         <w:rPr>
@@ -16478,7 +16681,14 @@
         <w:rPr>
           <w:rFonts w:ascii="Times New Roman" w:hAnsi="Times New Roman"/>
         </w:rPr>
-        <w:t>this model scales the profile to give the requested integrated cloud</w:t>
+        <w:t xml:space="preserve">this model scales the profile to give the requested </w:t>
+      </w:r>
+      <w:r>
+        <w:rPr>
+          <w:rFonts w:ascii="Times New Roman" w:hAnsi="Times New Roman"/>
+        </w:rPr>
+        <w:lastRenderedPageBreak/>
+        <w:t>integrated cloud</w:t>
       </w:r>
       <w:r>
         <w:rPr>
@@ -16622,7 +16832,6 @@
         <w:rPr>
           <w:rFonts w:ascii="Times New Roman" w:hAnsi="Times New Roman"/>
         </w:rPr>
-        <w:lastRenderedPageBreak/>
         <w:t>Teff</w:t>
       </w:r>
       <w:r>
@@ -17618,6 +17827,7 @@
         <w:rPr>
           <w:rFonts w:ascii="Times New Roman" w:hAnsi="Times New Roman"/>
         </w:rPr>
+        <w:lastRenderedPageBreak/>
         <w:tab/>
       </w:r>
       <w:r>
@@ -17795,14 +18005,7 @@
         <w:rPr>
           <w:rFonts w:ascii="Times New Roman" w:hAnsi="Times New Roman"/>
         </w:rPr>
-        <w:t xml:space="preserve"> approximation to the step function in a similar </w:t>
-      </w:r>
-      <w:r>
-        <w:rPr>
-          <w:rFonts w:ascii="Times New Roman" w:hAnsi="Times New Roman"/>
-        </w:rPr>
-        <w:lastRenderedPageBreak/>
-        <w:t>way to 24, except pressure is logged to give more consistent step transition (in log(p</w:t>
+        <w:t xml:space="preserve"> approximation to the step function in a similar way to 24, except pressure is logged to give more consistent step transition (in log(p</w:t>
       </w:r>
       <w:proofErr w:type="gramStart"/>
       <w:r>
@@ -19073,6 +19276,7 @@
         <w:rPr>
           <w:rFonts w:ascii="Times New Roman" w:hAnsi="Times New Roman"/>
         </w:rPr>
+        <w:lastRenderedPageBreak/>
         <w:t xml:space="preserve">Where NLONG is the number of longitudes that </w:t>
       </w:r>
       <w:r>
@@ -19188,7 +19392,6 @@
         <w:rPr>
           <w:rFonts w:ascii="Times New Roman" w:hAnsi="Times New Roman"/>
         </w:rPr>
-        <w:lastRenderedPageBreak/>
         <w:t xml:space="preserve"> </w:t>
       </w:r>
       <w:r>
@@ -20519,6 +20722,7 @@
         <w:rPr>
           <w:rFonts w:ascii="Times New Roman" w:hAnsi="Times New Roman"/>
         </w:rPr>
+        <w:lastRenderedPageBreak/>
         <w:t xml:space="preserve">  </w:t>
       </w:r>
       <w:r>
@@ -20708,7 +20912,6 @@
         <w:rPr>
           <w:rFonts w:ascii="Times New Roman" w:hAnsi="Times New Roman"/>
         </w:rPr>
-        <w:lastRenderedPageBreak/>
         <w:t xml:space="preserve">Where NLONG is the number of longitudes that profile is held for, covering the longitudes 0 to NLONG*360/(NLONG+1), and N is the number of vertical levels. CLEN1 is the vertical correlation length (in units of log(pressure)), while CLEN2 is the longitudinal correlation length (in degrees). FRAC is the required fraction, </w:t>
       </w:r>
       <w:r>
@@ -21587,7 +21790,14 @@
         <w:rPr>
           <w:rFonts w:ascii="Times New Roman" w:hAnsi="Times New Roman"/>
         </w:rPr>
-        <w:t>) and error. In the following line the user also specifies the required (and fixed) values of the tropospheric methane VMT, the stratospheric methane VMR and intermediate relative humidity (RH: 0 - 1).</w:t>
+        <w:t xml:space="preserve">) and error. In the following line the user also specifies </w:t>
+      </w:r>
+      <w:r>
+        <w:rPr>
+          <w:rFonts w:ascii="Times New Roman" w:hAnsi="Times New Roman"/>
+        </w:rPr>
+        <w:lastRenderedPageBreak/>
+        <w:t>the required (and fixed) values of the tropospheric methane VMT, the stratospheric methane VMR and intermediate relative humidity (RH: 0 - 1).</w:t>
       </w:r>
       <w:r>
         <w:rPr>
@@ -21638,14 +21848,7 @@
         <w:rPr>
           <w:rFonts w:ascii="Times New Roman" w:hAnsi="Times New Roman"/>
         </w:rPr>
-        <w:t xml:space="preserve"> and error. In the following line the user also specifies the required (and fixed) </w:t>
-      </w:r>
-      <w:r>
-        <w:rPr>
-          <w:rFonts w:ascii="Times New Roman" w:hAnsi="Times New Roman"/>
-        </w:rPr>
-        <w:lastRenderedPageBreak/>
-        <w:t>values of the stratospheric methane VMR and intermediate relative humidity (RH: 0 - 1).</w:t>
+        <w:t xml:space="preserve"> and error. In the following line the user also specifies the required (and fixed) values of the stratospheric methane VMR and intermediate relative humidity (RH: 0 - 1).</w:t>
       </w:r>
       <w:r>
         <w:rPr>
@@ -22657,6 +22860,7 @@
         <w:rPr>
           <w:rFonts w:ascii="Times New Roman" w:hAnsi="Times New Roman"/>
         </w:rPr>
+        <w:lastRenderedPageBreak/>
         <w:tab/>
       </w:r>
       <w:r>
@@ -22825,7 +23029,6 @@
         <w:rPr>
           <w:rFonts w:ascii="Times New Roman" w:hAnsi="Times New Roman"/>
         </w:rPr>
-        <w:lastRenderedPageBreak/>
         <w:t xml:space="preserve">Followed by </w:t>
       </w:r>
       <w:r>
@@ -23861,7 +24064,15 @@
           <w:rFonts w:ascii="Times New Roman" w:hAnsi="Times New Roman"/>
           <w:color w:val="000000"/>
         </w:rPr>
-        <w:t xml:space="preserve"> altitude where the distribution peaks and the log width in km, with their respective errors. </w:t>
+        <w:t xml:space="preserve"> altitude where </w:t>
+      </w:r>
+      <w:r>
+        <w:rPr>
+          <w:rFonts w:ascii="Times New Roman" w:hAnsi="Times New Roman"/>
+          <w:color w:val="000000"/>
+        </w:rPr>
+        <w:lastRenderedPageBreak/>
+        <w:t xml:space="preserve">the distribution peaks and the log width in km, with their respective errors. </w:t>
       </w:r>
       <w:r>
         <w:rPr>
@@ -23911,14 +24122,7 @@
         <w:rPr>
           <w:rFonts w:ascii="Times New Roman" w:hAnsi="Times New Roman"/>
         </w:rPr>
-        <w:lastRenderedPageBreak/>
-        <w:t xml:space="preserve">As model 14, but </w:t>
-      </w:r>
-      <w:r>
-        <w:rPr>
-          <w:rFonts w:ascii="Times New Roman" w:hAnsi="Times New Roman"/>
-        </w:rPr>
-        <w:t xml:space="preserve">for a cloud centred at a specified pressure (rather than altitude), variable FWHM (log pressure units) and defined total opacity. </w:t>
+        <w:t xml:space="preserve">As model 14, but for a cloud centred at a specified pressure (rather than altitude), variable FWHM (log pressure units) and defined total opacity. </w:t>
       </w:r>
       <w:r>
         <w:rPr>
@@ -23956,14 +24160,7 @@
           <w:rFonts w:ascii="Times New Roman" w:hAnsi="Times New Roman"/>
           <w:color w:val="000000"/>
         </w:rPr>
-        <w:t xml:space="preserve"> opacity</w:t>
-      </w:r>
-      <w:r>
-        <w:rPr>
-          <w:rFonts w:ascii="Times New Roman" w:hAnsi="Times New Roman"/>
-          <w:color w:val="000000"/>
-        </w:rPr>
-        <w:t xml:space="preserve">, </w:t>
+        <w:t xml:space="preserve"> opacity, </w:t>
       </w:r>
       <w:r>
         <w:rPr>
@@ -23985,35 +24182,7 @@
           <w:rFonts w:ascii="Times New Roman" w:hAnsi="Times New Roman"/>
           <w:color w:val="000000"/>
         </w:rPr>
-        <w:t xml:space="preserve"> </w:t>
-      </w:r>
-      <w:r>
-        <w:rPr>
-          <w:rFonts w:ascii="Times New Roman" w:hAnsi="Times New Roman"/>
-          <w:color w:val="000000"/>
-        </w:rPr>
-        <w:t>pressure</w:t>
-      </w:r>
-      <w:r>
-        <w:rPr>
-          <w:rFonts w:ascii="Times New Roman" w:hAnsi="Times New Roman"/>
-          <w:color w:val="000000"/>
-        </w:rPr>
-        <w:t xml:space="preserve"> where the distribution peaks</w:t>
-      </w:r>
-      <w:r>
-        <w:rPr>
-          <w:rFonts w:ascii="Times New Roman" w:hAnsi="Times New Roman"/>
-          <w:color w:val="000000"/>
-        </w:rPr>
-        <w:t>,</w:t>
-      </w:r>
-      <w:r>
-        <w:rPr>
-          <w:rFonts w:ascii="Times New Roman" w:hAnsi="Times New Roman"/>
-          <w:color w:val="000000"/>
-        </w:rPr>
-        <w:t xml:space="preserve"> and the </w:t>
+        <w:t xml:space="preserve"> pressure where the distribution peaks, and the </w:t>
       </w:r>
       <w:r>
         <w:rPr>
@@ -24028,42 +24197,7 @@
           <w:rFonts w:ascii="Times New Roman" w:hAnsi="Times New Roman"/>
           <w:color w:val="000000"/>
         </w:rPr>
-        <w:t xml:space="preserve"> </w:t>
-      </w:r>
-      <w:r>
-        <w:rPr>
-          <w:rFonts w:ascii="Times New Roman" w:hAnsi="Times New Roman"/>
-          <w:color w:val="000000"/>
-        </w:rPr>
-        <w:t xml:space="preserve">width </w:t>
-      </w:r>
-      <w:r>
-        <w:rPr>
-          <w:rFonts w:ascii="Times New Roman" w:hAnsi="Times New Roman"/>
-          <w:color w:val="000000"/>
-        </w:rPr>
-        <w:t>(</w:t>
-      </w:r>
-      <w:r>
-        <w:rPr>
-          <w:rFonts w:ascii="Times New Roman" w:hAnsi="Times New Roman"/>
-          <w:color w:val="000000"/>
-        </w:rPr>
-        <w:t xml:space="preserve">in </w:t>
-      </w:r>
-      <w:r>
-        <w:rPr>
-          <w:rFonts w:ascii="Times New Roman" w:hAnsi="Times New Roman"/>
-          <w:color w:val="000000"/>
-        </w:rPr>
-        <w:t>units of log pressure)</w:t>
-      </w:r>
-      <w:r>
-        <w:rPr>
-          <w:rFonts w:ascii="Times New Roman" w:hAnsi="Times New Roman"/>
-          <w:color w:val="000000"/>
-        </w:rPr>
-        <w:t xml:space="preserve">, with their respective errors. </w:t>
+        <w:t xml:space="preserve"> width (in units of log pressure), with their respective errors. </w:t>
       </w:r>
       <w:r>
         <w:rPr>
@@ -24354,8 +24488,9 @@
           <w:b/>
         </w:rPr>
       </w:pPr>
-      <w:bookmarkStart w:id="26" w:name="_Toc74210748"/>
-      <w:bookmarkStart w:id="27" w:name="_Toc74211426"/>
+      <w:bookmarkStart w:id="39" w:name="_Toc74210748"/>
+      <w:bookmarkStart w:id="40" w:name="_Toc74211426"/>
+      <w:bookmarkStart w:id="41" w:name="_Toc74810187"/>
       <w:r>
         <w:rPr>
           <w:rFonts w:ascii="Times New Roman" w:hAnsi="Times New Roman"/>
@@ -24386,8 +24521,9 @@
         </w:rPr>
         <w:t xml:space="preserve"> file</w:t>
       </w:r>
-      <w:bookmarkEnd w:id="26"/>
-      <w:bookmarkEnd w:id="27"/>
+      <w:bookmarkEnd w:id="39"/>
+      <w:bookmarkEnd w:id="40"/>
+      <w:bookmarkEnd w:id="41"/>
     </w:p>
     <w:p>
       <w:pPr>
@@ -24861,7 +24997,14 @@
         <w:rPr>
           <w:rFonts w:ascii="Times New Roman" w:hAnsi="Times New Roman"/>
         </w:rPr>
-        <w:t xml:space="preserve"> If ISCAT = 5, then an internal flux calculation is performed, in which case the .</w:t>
+        <w:t xml:space="preserve"> If ISCAT = </w:t>
+      </w:r>
+      <w:r>
+        <w:rPr>
+          <w:rFonts w:ascii="Times New Roman" w:hAnsi="Times New Roman"/>
+        </w:rPr>
+        <w:lastRenderedPageBreak/>
+        <w:t>5, then an internal flux calculation is performed, in which case the .</w:t>
       </w:r>
       <w:proofErr w:type="spellStart"/>
       <w:r>
@@ -24897,7 +25040,6 @@
         <w:rPr>
           <w:rFonts w:ascii="Times New Roman" w:hAnsi="Times New Roman"/>
         </w:rPr>
-        <w:lastRenderedPageBreak/>
         <w:t>ILBL = 0 indicates that a correlated-K calculation is required. ILBL=1</w:t>
       </w:r>
       <w:r>
@@ -25416,7 +25558,14 @@
         <w:rPr>
           <w:rFonts w:ascii="Times New Roman" w:hAnsi="Times New Roman"/>
         </w:rPr>
-        <w:t xml:space="preserve"> file) then the </w:t>
+        <w:t xml:space="preserve"> file) then </w:t>
+      </w:r>
+      <w:r>
+        <w:rPr>
+          <w:rFonts w:ascii="Times New Roman" w:hAnsi="Times New Roman"/>
+        </w:rPr>
+        <w:lastRenderedPageBreak/>
+        <w:t xml:space="preserve">the </w:t>
       </w:r>
       <w:r>
         <w:rPr>
@@ -25453,7 +25602,6 @@
         <w:rPr>
           <w:rFonts w:ascii="Times New Roman" w:hAnsi="Times New Roman"/>
         </w:rPr>
-        <w:lastRenderedPageBreak/>
         <w:t>If LIN is set to 3, then the previous retrievals are read in, and if any variable is the same as one of the variables to be retrieved (as listed in the .</w:t>
       </w:r>
       <w:proofErr w:type="spellStart"/>
@@ -25659,8 +25807,9 @@
           <w:b/>
         </w:rPr>
       </w:pPr>
-      <w:bookmarkStart w:id="28" w:name="_Toc74210749"/>
-      <w:bookmarkStart w:id="29" w:name="_Toc74211427"/>
+      <w:bookmarkStart w:id="42" w:name="_Toc74210749"/>
+      <w:bookmarkStart w:id="43" w:name="_Toc74211427"/>
+      <w:bookmarkStart w:id="44" w:name="_Toc74810188"/>
       <w:r>
         <w:rPr>
           <w:rFonts w:ascii="Times New Roman" w:hAnsi="Times New Roman"/>
@@ -25698,8 +25847,9 @@
         </w:rPr>
         <w:t xml:space="preserve"> file</w:t>
       </w:r>
-      <w:bookmarkEnd w:id="28"/>
-      <w:bookmarkEnd w:id="29"/>
+      <w:bookmarkEnd w:id="42"/>
+      <w:bookmarkEnd w:id="43"/>
+      <w:bookmarkEnd w:id="44"/>
     </w:p>
     <w:p>
       <w:pPr>
@@ -26158,6 +26308,7 @@
           <w:rFonts w:ascii="Times New Roman" w:hAnsi="Times New Roman"/>
           <w:lang w:val="fr-FR"/>
         </w:rPr>
+        <w:lastRenderedPageBreak/>
         <w:t>VCONV(</w:t>
       </w:r>
       <w:proofErr w:type="gramStart"/>
@@ -26216,7 +26367,6 @@
         <w:rPr>
           <w:rFonts w:ascii="Times New Roman" w:hAnsi="Times New Roman"/>
         </w:rPr>
-        <w:lastRenderedPageBreak/>
         <w:t>… weights, angles and spectra repeated for NGEOM spectra in total.</w:t>
       </w:r>
     </w:p>
@@ -26647,7 +26797,14 @@
         <w:rPr>
           <w:rFonts w:ascii="Times New Roman" w:hAnsi="Times New Roman"/>
         </w:rPr>
-        <w:t xml:space="preserve"> limb-darkening coefficient </w:t>
+        <w:t xml:space="preserve"> limb-</w:t>
+      </w:r>
+      <w:r>
+        <w:rPr>
+          <w:rFonts w:ascii="Times New Roman" w:hAnsi="Times New Roman"/>
+        </w:rPr>
+        <w:lastRenderedPageBreak/>
+        <w:t xml:space="preserve">darkening coefficient </w:t>
       </w:r>
       <m:oMath>
         <m:r>
@@ -26886,13 +27043,7 @@
         <w:rPr>
           <w:rFonts w:ascii="Times New Roman" w:hAnsi="Times New Roman"/>
         </w:rPr>
-        <w:t>,</w:t>
-      </w:r>
-      <w:r>
-        <w:rPr>
-          <w:rFonts w:ascii="Times New Roman" w:hAnsi="Times New Roman"/>
-        </w:rPr>
-        <w:t xml:space="preserve"> and </w:t>
+        <w:t xml:space="preserve">, and </w:t>
       </w:r>
       <w:r>
         <w:rPr>
@@ -26936,7 +27087,6 @@
           <w:noProof/>
           <w:lang w:val="en-US"/>
         </w:rPr>
-        <w:lastRenderedPageBreak/>
         <mc:AlternateContent>
           <mc:Choice Requires="wpg">
             <w:drawing>
@@ -28272,8 +28422,9 @@
           <w:rFonts w:ascii="Times New Roman" w:hAnsi="Times New Roman"/>
         </w:rPr>
       </w:pPr>
-      <w:bookmarkStart w:id="30" w:name="_Toc74210750"/>
-      <w:bookmarkStart w:id="31" w:name="_Toc74211428"/>
+      <w:bookmarkStart w:id="45" w:name="_Toc74210750"/>
+      <w:bookmarkStart w:id="46" w:name="_Toc74211428"/>
+      <w:bookmarkStart w:id="47" w:name="_Toc74810189"/>
       <w:r>
         <w:rPr>
           <w:rFonts w:ascii="Times New Roman" w:hAnsi="Times New Roman"/>
@@ -28288,8 +28439,9 @@
         </w:rPr>
         <w:t>.4 Setup .set file</w:t>
       </w:r>
-      <w:bookmarkEnd w:id="30"/>
-      <w:bookmarkEnd w:id="31"/>
+      <w:bookmarkEnd w:id="45"/>
+      <w:bookmarkEnd w:id="46"/>
+      <w:bookmarkEnd w:id="47"/>
     </w:p>
     <w:p>
       <w:pPr>
@@ -28565,6 +28717,7 @@
         <w:rPr>
           <w:rFonts w:ascii="Times New Roman" w:hAnsi="Times New Roman"/>
         </w:rPr>
+        <w:lastRenderedPageBreak/>
         <w:t xml:space="preserve"> Distance from Sun (AU</w:t>
       </w:r>
       <w:proofErr w:type="gramStart"/>
@@ -28649,7 +28802,6 @@
         <w:rPr>
           <w:rFonts w:ascii="Times New Roman" w:hAnsi="Times New Roman"/>
         </w:rPr>
-        <w:lastRenderedPageBreak/>
         <w:t xml:space="preserve"> Surface temperature: 150.0</w:t>
       </w:r>
     </w:p>
@@ -28933,8 +29085,9 @@
           <w:b/>
         </w:rPr>
       </w:pPr>
-      <w:bookmarkStart w:id="32" w:name="_Toc74210751"/>
-      <w:bookmarkStart w:id="33" w:name="_Toc74211429"/>
+      <w:bookmarkStart w:id="48" w:name="_Toc74210751"/>
+      <w:bookmarkStart w:id="49" w:name="_Toc74211429"/>
+      <w:bookmarkStart w:id="50" w:name="_Toc74810190"/>
       <w:r>
         <w:rPr>
           <w:rFonts w:ascii="Times New Roman" w:hAnsi="Times New Roman"/>
@@ -28972,8 +29125,9 @@
         </w:rPr>
         <w:t>format</w:t>
       </w:r>
-      <w:bookmarkEnd w:id="32"/>
-      <w:bookmarkEnd w:id="33"/>
+      <w:bookmarkEnd w:id="48"/>
+      <w:bookmarkEnd w:id="49"/>
+      <w:bookmarkEnd w:id="50"/>
     </w:p>
     <w:p>
       <w:pPr>
@@ -29261,8 +29415,9 @@
           <w:b/>
         </w:rPr>
       </w:pPr>
-      <w:bookmarkStart w:id="34" w:name="_Toc74210752"/>
-      <w:bookmarkStart w:id="35" w:name="_Toc74211430"/>
+      <w:bookmarkStart w:id="51" w:name="_Toc74210752"/>
+      <w:bookmarkStart w:id="52" w:name="_Toc74211430"/>
+      <w:bookmarkStart w:id="53" w:name="_Toc74810191"/>
       <w:r>
         <w:rPr>
           <w:rFonts w:ascii="Times New Roman" w:hAnsi="Times New Roman"/>
@@ -29298,8 +29453,9 @@
         </w:rPr>
         <w:t>File.</w:t>
       </w:r>
-      <w:bookmarkEnd w:id="34"/>
-      <w:bookmarkEnd w:id="35"/>
+      <w:bookmarkEnd w:id="51"/>
+      <w:bookmarkEnd w:id="52"/>
+      <w:bookmarkEnd w:id="53"/>
     </w:p>
     <w:p>
       <w:pPr>
@@ -29407,6 +29563,7 @@
         <w:rPr>
           <w:rFonts w:ascii="Times New Roman" w:hAnsi="Times New Roman"/>
         </w:rPr>
+        <w:lastRenderedPageBreak/>
         <w:t>The first</w:t>
       </w:r>
       <w:r>
@@ -29465,7 +29622,6 @@
         <w:rPr>
           <w:rFonts w:ascii="Times New Roman" w:hAnsi="Times New Roman"/>
         </w:rPr>
-        <w:lastRenderedPageBreak/>
         <w:t xml:space="preserve">The rest of the file contains </w:t>
       </w:r>
       <w:r>
@@ -29567,8 +29723,9 @@
           <w:b/>
         </w:rPr>
       </w:pPr>
-      <w:bookmarkStart w:id="36" w:name="_Toc74210753"/>
-      <w:bookmarkStart w:id="37" w:name="_Toc74211431"/>
+      <w:bookmarkStart w:id="54" w:name="_Toc74210753"/>
+      <w:bookmarkStart w:id="55" w:name="_Toc74211431"/>
+      <w:bookmarkStart w:id="56" w:name="_Toc74810192"/>
       <w:r>
         <w:rPr>
           <w:rFonts w:ascii="Times New Roman" w:hAnsi="Times New Roman"/>
@@ -29634,8 +29791,9 @@
         </w:rPr>
         <w:t>file.</w:t>
       </w:r>
-      <w:bookmarkEnd w:id="36"/>
-      <w:bookmarkEnd w:id="37"/>
+      <w:bookmarkEnd w:id="54"/>
+      <w:bookmarkEnd w:id="55"/>
+      <w:bookmarkEnd w:id="56"/>
     </w:p>
     <w:p>
       <w:pPr>
@@ -30090,8 +30248,9 @@
           <w:b/>
         </w:rPr>
       </w:pPr>
-      <w:bookmarkStart w:id="38" w:name="_Toc74210754"/>
-      <w:bookmarkStart w:id="39" w:name="_Toc74211432"/>
+      <w:bookmarkStart w:id="57" w:name="_Toc74210754"/>
+      <w:bookmarkStart w:id="58" w:name="_Toc74211432"/>
+      <w:bookmarkStart w:id="59" w:name="_Toc74810193"/>
       <w:r>
         <w:rPr>
           <w:rFonts w:ascii="Times New Roman" w:hAnsi="Times New Roman"/>
@@ -30143,8 +30302,9 @@
         </w:rPr>
         <w:t>file.</w:t>
       </w:r>
-      <w:bookmarkEnd w:id="38"/>
-      <w:bookmarkEnd w:id="39"/>
+      <w:bookmarkEnd w:id="57"/>
+      <w:bookmarkEnd w:id="58"/>
+      <w:bookmarkEnd w:id="59"/>
     </w:p>
     <w:p>
       <w:pPr>
@@ -30442,33 +30602,7 @@
         <w:rPr>
           <w:rFonts w:ascii="Times New Roman" w:hAnsi="Times New Roman"/>
         </w:rPr>
-        <w:t xml:space="preserve">5 = </w:t>
-      </w:r>
-      <w:r>
-        <w:rPr>
-          <w:rFonts w:ascii="Times New Roman" w:hAnsi="Times New Roman"/>
-        </w:rPr>
-        <w:t xml:space="preserve">New Rayleigh optical depths suitable for a gas giant </w:t>
-      </w:r>
-      <w:proofErr w:type="gramStart"/>
-      <w:r>
-        <w:rPr>
-          <w:rFonts w:ascii="Times New Roman" w:hAnsi="Times New Roman"/>
-        </w:rPr>
-        <w:t>atmosphere</w:t>
-      </w:r>
-      <w:r>
-        <w:rPr>
-          <w:rFonts w:ascii="Times New Roman" w:hAnsi="Times New Roman"/>
-        </w:rPr>
-        <w:t xml:space="preserve">  PLUS</w:t>
-      </w:r>
-      <w:proofErr w:type="gramEnd"/>
-      <w:r>
-        <w:rPr>
-          <w:rFonts w:ascii="Times New Roman" w:hAnsi="Times New Roman"/>
-        </w:rPr>
-        <w:t xml:space="preserve"> Raman scattering.</w:t>
+        <w:t>5 = New Rayleigh optical depths suitable for a gas giant atmosphere PLUS Raman scattering.</w:t>
       </w:r>
     </w:p>
     <w:p>
@@ -30800,14 +30934,14 @@
           <w:rFonts w:ascii="Times New Roman" w:hAnsi="Times New Roman"/>
         </w:rPr>
         <w:tab/>
-        <w:t xml:space="preserve">Used for ultraviolet reflectance spectra, otherwise set to (0). The value of this flag determines what molecular species are included in the absorption of the Rayleigh scattered light that dominates the ultraviolet spectrum. The value is a bitmap: for example, to include all the scattering species below, set IUVSCAT to 511 (the sum of all the bit </w:t>
+        <w:t xml:space="preserve">Used for ultraviolet reflectance spectra, otherwise set to (0). The value of this flag determines what molecular species are included in the absorption of the Rayleigh scattered light that dominates the ultraviolet </w:t>
       </w:r>
       <w:r>
         <w:rPr>
           <w:rFonts w:ascii="Times New Roman" w:hAnsi="Times New Roman"/>
         </w:rPr>
         <w:lastRenderedPageBreak/>
-        <w:t>values), or if you want include only C</w:t>
+        <w:t>spectrum. The value is a bitmap: for example, to include all the scattering species below, set IUVSCAT to 511 (the sum of all the bit values), or if you want include only C</w:t>
       </w:r>
       <w:r>
         <w:rPr>
@@ -31493,8 +31627,9 @@
           <w:b/>
         </w:rPr>
       </w:pPr>
-      <w:bookmarkStart w:id="40" w:name="_Toc74210755"/>
-      <w:bookmarkStart w:id="41" w:name="_Toc74211433"/>
+      <w:bookmarkStart w:id="60" w:name="_Toc74210755"/>
+      <w:bookmarkStart w:id="61" w:name="_Toc74211433"/>
+      <w:bookmarkStart w:id="62" w:name="_Toc74810194"/>
       <w:r>
         <w:rPr>
           <w:rFonts w:ascii="Times New Roman" w:hAnsi="Times New Roman"/>
@@ -31539,8 +31674,9 @@
         </w:rPr>
         <w:t xml:space="preserve"> file.</w:t>
       </w:r>
-      <w:bookmarkEnd w:id="40"/>
-      <w:bookmarkEnd w:id="41"/>
+      <w:bookmarkEnd w:id="60"/>
+      <w:bookmarkEnd w:id="61"/>
+      <w:bookmarkEnd w:id="62"/>
     </w:p>
     <w:p>
       <w:pPr>
@@ -31705,8 +31841,9 @@
           <w:b/>
         </w:rPr>
       </w:pPr>
-      <w:bookmarkStart w:id="42" w:name="_Toc74210756"/>
-      <w:bookmarkStart w:id="43" w:name="_Toc74211434"/>
+      <w:bookmarkStart w:id="63" w:name="_Toc74210756"/>
+      <w:bookmarkStart w:id="64" w:name="_Toc74211434"/>
+      <w:bookmarkStart w:id="65" w:name="_Toc74810195"/>
       <w:r>
         <w:rPr>
           <w:rFonts w:ascii="Times New Roman" w:hAnsi="Times New Roman"/>
@@ -31744,8 +31881,9 @@
         </w:rPr>
         <w:t xml:space="preserve"> file.</w:t>
       </w:r>
-      <w:bookmarkEnd w:id="42"/>
-      <w:bookmarkEnd w:id="43"/>
+      <w:bookmarkEnd w:id="63"/>
+      <w:bookmarkEnd w:id="64"/>
+      <w:bookmarkEnd w:id="65"/>
     </w:p>
     <w:p>
       <w:pPr>
@@ -32264,7 +32402,16 @@
           <w:szCs w:val="24"/>
           <w:lang w:val="en-US"/>
         </w:rPr>
-        <w:t xml:space="preserve"> but it should be OK for the giant planets too as any photochemical weirdness is usually high</w:t>
+        <w:t xml:space="preserve"> but it should be OK for the giant planets too as any photochemical weirdness </w:t>
+      </w:r>
+      <w:r>
+        <w:rPr>
+          <w:rFonts w:ascii="Times New Roman" w:hAnsi="Times New Roman"/>
+          <w:szCs w:val="24"/>
+          <w:lang w:val="en-US"/>
+        </w:rPr>
+        <w:lastRenderedPageBreak/>
+        <w:t>is usually high</w:t>
       </w:r>
       <w:r>
         <w:rPr>
@@ -32316,7 +32463,6 @@
           <w:szCs w:val="24"/>
           <w:lang w:val="en-US"/>
         </w:rPr>
-        <w:lastRenderedPageBreak/>
         <w:t xml:space="preserve">At the moment, </w:t>
       </w:r>
       <w:r>
@@ -33550,12 +33696,14 @@
           <w:b/>
         </w:rPr>
       </w:pPr>
-      <w:bookmarkStart w:id="44" w:name="_Toc74210757"/>
-      <w:bookmarkStart w:id="45" w:name="_Toc74211435"/>
+      <w:bookmarkStart w:id="66" w:name="_Toc74210757"/>
+      <w:bookmarkStart w:id="67" w:name="_Toc74211435"/>
+      <w:bookmarkStart w:id="68" w:name="_Toc74810196"/>
       <w:r>
         <w:rPr>
           <w:b/>
         </w:rPr>
+        <w:lastRenderedPageBreak/>
         <w:t>4</w:t>
       </w:r>
       <w:r>
@@ -33570,8 +33718,9 @@
         </w:rPr>
         <w:t>Nemesis</w:t>
       </w:r>
-      <w:bookmarkEnd w:id="44"/>
-      <w:bookmarkEnd w:id="45"/>
+      <w:bookmarkEnd w:id="66"/>
+      <w:bookmarkEnd w:id="67"/>
+      <w:bookmarkEnd w:id="68"/>
       <w:r>
         <w:rPr>
           <w:b/>
@@ -33594,17 +33743,18 @@
           <w:b/>
         </w:rPr>
       </w:pPr>
-      <w:bookmarkStart w:id="46" w:name="_Toc74210758"/>
-      <w:bookmarkStart w:id="47" w:name="_Toc74211436"/>
+      <w:bookmarkStart w:id="69" w:name="_Toc74210758"/>
+      <w:bookmarkStart w:id="70" w:name="_Toc74211436"/>
+      <w:bookmarkStart w:id="71" w:name="_Toc74810197"/>
       <w:r>
         <w:rPr>
           <w:b/>
         </w:rPr>
-        <w:lastRenderedPageBreak/>
         <w:t>4.1 Running Nemesis in LBL mode</w:t>
       </w:r>
-      <w:bookmarkEnd w:id="46"/>
-      <w:bookmarkEnd w:id="47"/>
+      <w:bookmarkEnd w:id="69"/>
+      <w:bookmarkEnd w:id="70"/>
+      <w:bookmarkEnd w:id="71"/>
     </w:p>
     <w:p>
       <w:pPr>
@@ -34388,8 +34538,9 @@
           <w:b/>
         </w:rPr>
       </w:pPr>
-      <w:bookmarkStart w:id="48" w:name="_Toc74210759"/>
-      <w:bookmarkStart w:id="49" w:name="_Toc74211437"/>
+      <w:bookmarkStart w:id="72" w:name="_Toc74210759"/>
+      <w:bookmarkStart w:id="73" w:name="_Toc74211437"/>
+      <w:bookmarkStart w:id="74" w:name="_Toc74810198"/>
       <w:r>
         <w:rPr>
           <w:rFonts w:ascii="Times New Roman" w:hAnsi="Times New Roman"/>
@@ -34413,8 +34564,9 @@
         </w:rPr>
         <w:t xml:space="preserve"> LBL mode.</w:t>
       </w:r>
-      <w:bookmarkEnd w:id="48"/>
-      <w:bookmarkEnd w:id="49"/>
+      <w:bookmarkEnd w:id="72"/>
+      <w:bookmarkEnd w:id="73"/>
+      <w:bookmarkEnd w:id="74"/>
     </w:p>
     <w:p>
       <w:pPr>
@@ -34436,6 +34588,7 @@
         <w:rPr>
           <w:rFonts w:ascii="Copperplate" w:hAnsi="Copperplate"/>
         </w:rPr>
+        <w:lastRenderedPageBreak/>
         <w:t>Nemesis</w:t>
       </w:r>
       <w:r>
@@ -34493,7 +34646,6 @@
         <w:rPr>
           <w:rFonts w:ascii="Times New Roman" w:hAnsi="Times New Roman"/>
         </w:rPr>
-        <w:lastRenderedPageBreak/>
         <w:t>A &lt;</w:t>
       </w:r>
       <w:proofErr w:type="spellStart"/>
@@ -34786,8 +34938,9 @@
           <w:b/>
         </w:rPr>
       </w:pPr>
-      <w:bookmarkStart w:id="50" w:name="_Toc74210760"/>
-      <w:bookmarkStart w:id="51" w:name="_Toc74211438"/>
+      <w:bookmarkStart w:id="75" w:name="_Toc74210760"/>
+      <w:bookmarkStart w:id="76" w:name="_Toc74211438"/>
+      <w:bookmarkStart w:id="77" w:name="_Toc74810199"/>
       <w:r>
         <w:rPr>
           <w:rFonts w:ascii="Times New Roman" w:hAnsi="Times New Roman"/>
@@ -34795,8 +34948,9 @@
         </w:rPr>
         <w:t>5. Location of code and example input files</w:t>
       </w:r>
-      <w:bookmarkEnd w:id="50"/>
-      <w:bookmarkEnd w:id="51"/>
+      <w:bookmarkEnd w:id="75"/>
+      <w:bookmarkEnd w:id="76"/>
+      <w:bookmarkEnd w:id="77"/>
     </w:p>
     <w:p>
       <w:pPr>
@@ -34992,8 +35146,9 @@
           <w:b/>
         </w:rPr>
       </w:pPr>
-      <w:bookmarkStart w:id="52" w:name="_Toc74210761"/>
-      <w:bookmarkStart w:id="53" w:name="_Toc74211439"/>
+      <w:bookmarkStart w:id="78" w:name="_Toc74210761"/>
+      <w:bookmarkStart w:id="79" w:name="_Toc74211439"/>
+      <w:bookmarkStart w:id="80" w:name="_Toc74810200"/>
       <w:r>
         <w:rPr>
           <w:rFonts w:ascii="Times New Roman" w:hAnsi="Times New Roman"/>
@@ -35015,8 +35170,9 @@
         </w:rPr>
         <w:t>Recent Developments</w:t>
       </w:r>
-      <w:bookmarkEnd w:id="52"/>
-      <w:bookmarkEnd w:id="53"/>
+      <w:bookmarkEnd w:id="78"/>
+      <w:bookmarkEnd w:id="79"/>
+      <w:bookmarkEnd w:id="80"/>
     </w:p>
     <w:p>
       <w:pPr>
@@ -35125,8 +35281,9 @@
           <w:b/>
         </w:rPr>
       </w:pPr>
-      <w:bookmarkStart w:id="54" w:name="_Toc74210762"/>
-      <w:bookmarkStart w:id="55" w:name="_Toc74211440"/>
+      <w:bookmarkStart w:id="81" w:name="_Toc74210762"/>
+      <w:bookmarkStart w:id="82" w:name="_Toc74211440"/>
+      <w:bookmarkStart w:id="83" w:name="_Toc74810201"/>
       <w:r>
         <w:rPr>
           <w:rFonts w:ascii="Times New Roman" w:hAnsi="Times New Roman"/>
@@ -35155,8 +35312,9 @@
         </w:rPr>
         <w:t>evelopments</w:t>
       </w:r>
-      <w:bookmarkEnd w:id="54"/>
-      <w:bookmarkEnd w:id="55"/>
+      <w:bookmarkEnd w:id="81"/>
+      <w:bookmarkEnd w:id="82"/>
+      <w:bookmarkEnd w:id="83"/>
     </w:p>
     <w:p>
       <w:pPr>
@@ -35267,8 +35425,9 @@
           <w:b/>
         </w:rPr>
       </w:pPr>
-      <w:bookmarkStart w:id="56" w:name="_Toc74210763"/>
-      <w:bookmarkStart w:id="57" w:name="_Toc74211441"/>
+      <w:bookmarkStart w:id="84" w:name="_Toc74210763"/>
+      <w:bookmarkStart w:id="85" w:name="_Toc74211441"/>
+      <w:bookmarkStart w:id="86" w:name="_Toc74810202"/>
       <w:r>
         <w:rPr>
           <w:rFonts w:ascii="Times New Roman" w:hAnsi="Times New Roman"/>
@@ -35290,8 +35449,9 @@
         </w:rPr>
         <w:t>Significant offshoots</w:t>
       </w:r>
-      <w:bookmarkEnd w:id="56"/>
-      <w:bookmarkEnd w:id="57"/>
+      <w:bookmarkEnd w:id="84"/>
+      <w:bookmarkEnd w:id="85"/>
+      <w:bookmarkEnd w:id="86"/>
     </w:p>
     <w:p>
       <w:pPr>
@@ -35342,7 +35502,14 @@
         <w:rPr>
           <w:rFonts w:ascii="Times New Roman" w:hAnsi="Times New Roman"/>
         </w:rPr>
-        <w:t xml:space="preserve"> the different offshoots generate different .pat files, which in turn generates different .</w:t>
+        <w:t xml:space="preserve"> the different offshoots generate different .pat files, which in turn generates </w:t>
+      </w:r>
+      <w:r>
+        <w:rPr>
+          <w:rFonts w:ascii="Times New Roman" w:hAnsi="Times New Roman"/>
+        </w:rPr>
+        <w:lastRenderedPageBreak/>
+        <w:t>different .</w:t>
       </w:r>
       <w:proofErr w:type="spellStart"/>
       <w:r>
@@ -35376,14 +35543,14 @@
           <w:b/>
         </w:rPr>
       </w:pPr>
-      <w:bookmarkStart w:id="58" w:name="_Toc74210764"/>
-      <w:bookmarkStart w:id="59" w:name="_Toc74211442"/>
+      <w:bookmarkStart w:id="87" w:name="_Toc74210764"/>
+      <w:bookmarkStart w:id="88" w:name="_Toc74211442"/>
+      <w:bookmarkStart w:id="89" w:name="_Toc74810203"/>
       <w:r>
         <w:rPr>
           <w:rFonts w:ascii="Times New Roman" w:hAnsi="Times New Roman"/>
           <w:b/>
         </w:rPr>
-        <w:lastRenderedPageBreak/>
         <w:t>8</w:t>
       </w:r>
       <w:r>
@@ -35402,8 +35569,9 @@
         </w:rPr>
         <w:t>NemesisL</w:t>
       </w:r>
-      <w:bookmarkEnd w:id="58"/>
-      <w:bookmarkEnd w:id="59"/>
+      <w:bookmarkEnd w:id="87"/>
+      <w:bookmarkEnd w:id="88"/>
+      <w:bookmarkEnd w:id="89"/>
       <w:proofErr w:type="spellEnd"/>
     </w:p>
     <w:p>
@@ -35784,8 +35952,9 @@
           <w:b/>
         </w:rPr>
       </w:pPr>
-      <w:bookmarkStart w:id="60" w:name="_Toc74210765"/>
-      <w:bookmarkStart w:id="61" w:name="_Toc74211443"/>
+      <w:bookmarkStart w:id="90" w:name="_Toc74210765"/>
+      <w:bookmarkStart w:id="91" w:name="_Toc74211443"/>
+      <w:bookmarkStart w:id="92" w:name="_Toc74810204"/>
       <w:r>
         <w:rPr>
           <w:rFonts w:ascii="Times New Roman" w:hAnsi="Times New Roman"/>
@@ -35809,8 +35978,9 @@
         </w:rPr>
         <w:t>NemesisMCS</w:t>
       </w:r>
-      <w:bookmarkEnd w:id="60"/>
-      <w:bookmarkEnd w:id="61"/>
+      <w:bookmarkEnd w:id="90"/>
+      <w:bookmarkEnd w:id="91"/>
+      <w:bookmarkEnd w:id="92"/>
       <w:proofErr w:type="spellEnd"/>
     </w:p>
     <w:p>
@@ -35894,8 +36064,9 @@
           <w:b/>
         </w:rPr>
       </w:pPr>
-      <w:bookmarkStart w:id="62" w:name="_Toc74210766"/>
-      <w:bookmarkStart w:id="63" w:name="_Toc74211444"/>
+      <w:bookmarkStart w:id="93" w:name="_Toc74210766"/>
+      <w:bookmarkStart w:id="94" w:name="_Toc74211444"/>
+      <w:bookmarkStart w:id="95" w:name="_Toc74810205"/>
       <w:r>
         <w:rPr>
           <w:rFonts w:ascii="Times New Roman" w:hAnsi="Times New Roman"/>
@@ -35918,8 +36089,9 @@
         </w:rPr>
         <w:t>Nemesisdisc</w:t>
       </w:r>
-      <w:bookmarkEnd w:id="62"/>
-      <w:bookmarkEnd w:id="63"/>
+      <w:bookmarkEnd w:id="93"/>
+      <w:bookmarkEnd w:id="94"/>
+      <w:bookmarkEnd w:id="95"/>
       <w:proofErr w:type="spellEnd"/>
     </w:p>
     <w:p>
@@ -35962,8 +36134,9 @@
           <w:b/>
         </w:rPr>
       </w:pPr>
-      <w:bookmarkStart w:id="64" w:name="_Toc74210767"/>
-      <w:bookmarkStart w:id="65" w:name="_Toc74211445"/>
+      <w:bookmarkStart w:id="96" w:name="_Toc74210767"/>
+      <w:bookmarkStart w:id="97" w:name="_Toc74211445"/>
+      <w:bookmarkStart w:id="98" w:name="_Toc74810206"/>
       <w:r>
         <w:rPr>
           <w:rFonts w:ascii="Times New Roman" w:hAnsi="Times New Roman"/>
@@ -35986,8 +36159,9 @@
         </w:rPr>
         <w:t>NemesisPT</w:t>
       </w:r>
-      <w:bookmarkEnd w:id="64"/>
-      <w:bookmarkEnd w:id="65"/>
+      <w:bookmarkEnd w:id="96"/>
+      <w:bookmarkEnd w:id="97"/>
+      <w:bookmarkEnd w:id="98"/>
       <w:proofErr w:type="spellEnd"/>
     </w:p>
     <w:p>
@@ -36051,13 +36225,15 @@
           <w:b/>
         </w:rPr>
       </w:pPr>
-      <w:bookmarkStart w:id="66" w:name="_Toc74210768"/>
-      <w:bookmarkStart w:id="67" w:name="_Toc74211446"/>
+      <w:bookmarkStart w:id="99" w:name="_Toc74210768"/>
+      <w:bookmarkStart w:id="100" w:name="_Toc74211446"/>
+      <w:bookmarkStart w:id="101" w:name="_Toc74810207"/>
       <w:r>
         <w:rPr>
           <w:rFonts w:ascii="Times New Roman" w:hAnsi="Times New Roman"/>
           <w:b/>
         </w:rPr>
+        <w:lastRenderedPageBreak/>
         <w:t>8.5</w:t>
       </w:r>
       <w:r>
@@ -36075,8 +36251,9 @@
         </w:rPr>
         <w:t>CIRSdrv_wave</w:t>
       </w:r>
-      <w:bookmarkEnd w:id="66"/>
-      <w:bookmarkEnd w:id="67"/>
+      <w:bookmarkEnd w:id="99"/>
+      <w:bookmarkEnd w:id="100"/>
+      <w:bookmarkEnd w:id="101"/>
       <w:proofErr w:type="spellEnd"/>
     </w:p>
     <w:p>
@@ -36131,14 +36308,7 @@
         <w:rPr>
           <w:rFonts w:ascii="Times New Roman" w:hAnsi="Times New Roman"/>
         </w:rPr>
-        <w:t xml:space="preserve"> programs, which write their own .pat files </w:t>
-      </w:r>
-      <w:r>
-        <w:rPr>
-          <w:rFonts w:ascii="Times New Roman" w:hAnsi="Times New Roman"/>
-        </w:rPr>
-        <w:lastRenderedPageBreak/>
-        <w:t xml:space="preserve">to model specific geometries. </w:t>
+        <w:t xml:space="preserve"> programs, which write their own .pat files to model specific geometries. </w:t>
       </w:r>
       <w:proofErr w:type="spellStart"/>
       <w:r>
@@ -36666,8 +36836,9 @@
           <w:b/>
         </w:rPr>
       </w:pPr>
-      <w:bookmarkStart w:id="68" w:name="_Toc74210769"/>
-      <w:bookmarkStart w:id="69" w:name="_Toc74211447"/>
+      <w:bookmarkStart w:id="102" w:name="_Toc74210769"/>
+      <w:bookmarkStart w:id="103" w:name="_Toc74211447"/>
+      <w:bookmarkStart w:id="104" w:name="_Toc74810208"/>
       <w:r>
         <w:rPr>
           <w:rFonts w:ascii="Times New Roman" w:hAnsi="Times New Roman"/>
@@ -36690,8 +36861,9 @@
         </w:rPr>
         <w:t>Lbldrv_wave</w:t>
       </w:r>
-      <w:bookmarkEnd w:id="68"/>
-      <w:bookmarkEnd w:id="69"/>
+      <w:bookmarkEnd w:id="102"/>
+      <w:bookmarkEnd w:id="103"/>
+      <w:bookmarkEnd w:id="104"/>
       <w:proofErr w:type="spellEnd"/>
     </w:p>
     <w:p>
@@ -36804,8 +36976,9 @@
           <w:b/>
         </w:rPr>
       </w:pPr>
-      <w:bookmarkStart w:id="70" w:name="_Toc74210770"/>
-      <w:bookmarkStart w:id="71" w:name="_Toc74211448"/>
+      <w:bookmarkStart w:id="105" w:name="_Toc74210770"/>
+      <w:bookmarkStart w:id="106" w:name="_Toc74211448"/>
+      <w:bookmarkStart w:id="107" w:name="_Toc74810209"/>
       <w:r>
         <w:rPr>
           <w:rFonts w:ascii="Times New Roman" w:hAnsi="Times New Roman"/>
@@ -36821,8 +36994,9 @@
         </w:rPr>
         <w:t>. Notes</w:t>
       </w:r>
-      <w:bookmarkEnd w:id="70"/>
-      <w:bookmarkEnd w:id="71"/>
+      <w:bookmarkEnd w:id="105"/>
+      <w:bookmarkEnd w:id="106"/>
+      <w:bookmarkEnd w:id="107"/>
     </w:p>
     <w:p>
       <w:pPr>
@@ -36841,8 +37015,9 @@
           <w:b/>
         </w:rPr>
       </w:pPr>
-      <w:bookmarkStart w:id="72" w:name="_Toc74210771"/>
-      <w:bookmarkStart w:id="73" w:name="_Toc74211449"/>
+      <w:bookmarkStart w:id="108" w:name="_Toc74210771"/>
+      <w:bookmarkStart w:id="109" w:name="_Toc74211449"/>
+      <w:bookmarkStart w:id="110" w:name="_Toc74810210"/>
       <w:r>
         <w:rPr>
           <w:rFonts w:ascii="Times New Roman" w:hAnsi="Times New Roman"/>
@@ -36857,8 +37032,9 @@
         </w:rPr>
         <w:t>.1 Matrix inversion instability</w:t>
       </w:r>
-      <w:bookmarkEnd w:id="72"/>
-      <w:bookmarkEnd w:id="73"/>
+      <w:bookmarkEnd w:id="108"/>
+      <w:bookmarkEnd w:id="109"/>
+      <w:bookmarkEnd w:id="110"/>
     </w:p>
     <w:p>
       <w:pPr>
@@ -37216,8 +37392,9 @@
           <w:b/>
         </w:rPr>
       </w:pPr>
-      <w:bookmarkStart w:id="74" w:name="_Toc74210772"/>
-      <w:bookmarkStart w:id="75" w:name="_Toc74211450"/>
+      <w:bookmarkStart w:id="111" w:name="_Toc74210772"/>
+      <w:bookmarkStart w:id="112" w:name="_Toc74211450"/>
+      <w:bookmarkStart w:id="113" w:name="_Toc74810211"/>
       <w:r>
         <w:rPr>
           <w:rFonts w:ascii="Times New Roman" w:hAnsi="Times New Roman"/>
@@ -37232,8 +37409,9 @@
         </w:rPr>
         <w:t>.2 Constraints and ‘exact’ solutions</w:t>
       </w:r>
-      <w:bookmarkEnd w:id="74"/>
-      <w:bookmarkEnd w:id="75"/>
+      <w:bookmarkEnd w:id="111"/>
+      <w:bookmarkEnd w:id="112"/>
+      <w:bookmarkEnd w:id="113"/>
     </w:p>
     <w:p>
       <w:pPr>
@@ -38589,8 +38767,9 @@
           <w:b/>
         </w:rPr>
       </w:pPr>
-      <w:bookmarkStart w:id="76" w:name="_Toc74210773"/>
-      <w:bookmarkStart w:id="77" w:name="_Toc74211451"/>
+      <w:bookmarkStart w:id="114" w:name="_Toc74210773"/>
+      <w:bookmarkStart w:id="115" w:name="_Toc74211451"/>
+      <w:bookmarkStart w:id="116" w:name="_Toc74810212"/>
       <w:r>
         <w:rPr>
           <w:rFonts w:ascii="Times New Roman" w:hAnsi="Times New Roman"/>
@@ -38619,8 +38798,9 @@
         </w:rPr>
         <w:t xml:space="preserve"> Optimisation of retrieval code.</w:t>
       </w:r>
-      <w:bookmarkEnd w:id="76"/>
-      <w:bookmarkEnd w:id="77"/>
+      <w:bookmarkEnd w:id="114"/>
+      <w:bookmarkEnd w:id="115"/>
+      <w:bookmarkEnd w:id="116"/>
     </w:p>
     <w:p>
       <w:pPr>
@@ -39271,8 +39451,9 @@
           <w:szCs w:val="24"/>
         </w:rPr>
       </w:pPr>
-      <w:bookmarkStart w:id="78" w:name="_Toc74210774"/>
-      <w:bookmarkStart w:id="79" w:name="_Toc74211452"/>
+      <w:bookmarkStart w:id="117" w:name="_Toc74210774"/>
+      <w:bookmarkStart w:id="118" w:name="_Toc74211452"/>
+      <w:bookmarkStart w:id="119" w:name="_Toc74810213"/>
       <w:r>
         <w:rPr>
           <w:rFonts w:ascii="Times New Roman" w:hAnsi="Times New Roman" w:cs="Times New Roman"/>
@@ -39300,8 +39481,9 @@
         </w:rPr>
         <w:t xml:space="preserve"> Adding New Parameterisations</w:t>
       </w:r>
-      <w:bookmarkEnd w:id="78"/>
-      <w:bookmarkEnd w:id="79"/>
+      <w:bookmarkEnd w:id="117"/>
+      <w:bookmarkEnd w:id="118"/>
+      <w:bookmarkEnd w:id="119"/>
     </w:p>
     <w:p/>
     <w:p>
@@ -40550,8 +40732,9 @@
           <w:szCs w:val="24"/>
         </w:rPr>
       </w:pPr>
-      <w:bookmarkStart w:id="80" w:name="_Toc74210775"/>
-      <w:bookmarkStart w:id="81" w:name="_Toc74211453"/>
+      <w:bookmarkStart w:id="120" w:name="_Toc74210775"/>
+      <w:bookmarkStart w:id="121" w:name="_Toc74211453"/>
+      <w:bookmarkStart w:id="122" w:name="_Toc74810214"/>
       <w:r>
         <w:rPr>
           <w:rFonts w:ascii="Times New Roman" w:hAnsi="Times New Roman"/>
@@ -40560,8 +40743,9 @@
         </w:rPr>
         <w:t>10. K-table location</w:t>
       </w:r>
-      <w:bookmarkEnd w:id="80"/>
-      <w:bookmarkEnd w:id="81"/>
+      <w:bookmarkEnd w:id="120"/>
+      <w:bookmarkEnd w:id="121"/>
+      <w:bookmarkEnd w:id="122"/>
     </w:p>
     <w:p>
       <w:pPr>
@@ -40672,8 +40856,9 @@
           <w:szCs w:val="24"/>
         </w:rPr>
       </w:pPr>
-      <w:bookmarkStart w:id="82" w:name="_Toc74210776"/>
-      <w:bookmarkStart w:id="83" w:name="_Toc74211454"/>
+      <w:bookmarkStart w:id="123" w:name="_Toc74210776"/>
+      <w:bookmarkStart w:id="124" w:name="_Toc74211454"/>
+      <w:bookmarkStart w:id="125" w:name="_Toc74810215"/>
       <w:r>
         <w:rPr>
           <w:rFonts w:ascii="Times New Roman" w:hAnsi="Times New Roman"/>
@@ -40683,8 +40868,9 @@
         </w:rPr>
         <w:t>11. Note on k-table formats</w:t>
       </w:r>
-      <w:bookmarkEnd w:id="82"/>
-      <w:bookmarkEnd w:id="83"/>
+      <w:bookmarkEnd w:id="123"/>
+      <w:bookmarkEnd w:id="124"/>
+      <w:bookmarkEnd w:id="125"/>
     </w:p>
     <w:p>
       <w:pPr>
@@ -45343,7 +45529,7 @@
 </file>
 
 <file path=customXml/itemProps1.xml><?xml version="1.0" encoding="utf-8"?>
-<ds:datastoreItem xmlns:ds="http://schemas.openxmlformats.org/officeDocument/2006/customXml" ds:itemID="{7C58F384-5FFD-2B4B-9AC9-24BC2A8C61F7}">
+<ds:datastoreItem xmlns:ds="http://schemas.openxmlformats.org/officeDocument/2006/customXml" ds:itemID="{4A355A2C-5EA4-6441-9C9A-9F534BC7F044}">
   <ds:schemaRefs>
     <ds:schemaRef ds:uri="http://schemas.openxmlformats.org/officeDocument/2006/bibliography"/>
   </ds:schemaRefs>
@@ -45359,7 +45545,7 @@
 </file>
 
 <file path=customXml/itemProps3.xml><?xml version="1.0" encoding="utf-8"?>
-<ds:datastoreItem xmlns:ds="http://schemas.openxmlformats.org/officeDocument/2006/customXml" ds:itemID="{4A355A2C-5EA4-6441-9C9A-9F534BC7F044}">
+<ds:datastoreItem xmlns:ds="http://schemas.openxmlformats.org/officeDocument/2006/customXml" ds:itemID="{7C58F384-5FFD-2B4B-9AC9-24BC2A8C61F7}">
   <ds:schemaRefs>
     <ds:schemaRef ds:uri="http://schemas.openxmlformats.org/officeDocument/2006/bibliography"/>
   </ds:schemaRefs>

</xml_diff>

<commit_message>
Added model 48, which is a vertically contained haze layer of variable opacity and FSH.
</commit_message>
<xml_diff>
--- a/manuals/Nemesis_3.0.docx
+++ b/manuals/Nemesis_3.0.docx
@@ -9845,13 +9845,7 @@
         <w:rPr>
           <w:rFonts w:ascii="Times New Roman" w:hAnsi="Times New Roman"/>
         </w:rPr>
-        <w:t xml:space="preserve">the  </w:t>
-      </w:r>
-      <w:r>
-        <w:rPr>
-          <w:rFonts w:ascii="Times New Roman" w:hAnsi="Times New Roman"/>
-        </w:rPr>
-        <w:t>&lt;</w:t>
+        <w:t>the  &lt;</w:t>
       </w:r>
       <w:proofErr w:type="spellStart"/>
       <w:proofErr w:type="gramEnd"/>
@@ -24228,6 +24222,10 @@
     <w:p>
       <w:pPr>
         <w:pStyle w:val="ListParagraph"/>
+        <w:numPr>
+          <w:ilvl w:val="0"/>
+          <w:numId w:val="18"/>
+        </w:numPr>
         <w:tabs>
           <w:tab w:val="left" w:pos="284"/>
         </w:tabs>
@@ -24241,6 +24239,175 @@
         <w:rPr>
           <w:rFonts w:ascii="Times New Roman" w:hAnsi="Times New Roman"/>
         </w:rPr>
+        <w:t xml:space="preserve">As model </w:t>
+      </w:r>
+      <w:r>
+        <w:rPr>
+          <w:rFonts w:ascii="Times New Roman" w:hAnsi="Times New Roman"/>
+        </w:rPr>
+        <w:t>32</w:t>
+      </w:r>
+      <w:r>
+        <w:rPr>
+          <w:rFonts w:ascii="Times New Roman" w:hAnsi="Times New Roman"/>
+        </w:rPr>
+        <w:t xml:space="preserve">, </w:t>
+      </w:r>
+      <w:r>
+        <w:rPr>
+          <w:rFonts w:ascii="Times New Roman" w:hAnsi="Times New Roman"/>
+          <w:color w:val="000000"/>
+        </w:rPr>
+        <w:t>in that p</w:t>
+      </w:r>
+      <w:r>
+        <w:rPr>
+          <w:rFonts w:ascii="Times New Roman" w:hAnsi="Times New Roman"/>
+          <w:color w:val="000000"/>
+        </w:rPr>
+        <w:t>rofile</w:t>
+      </w:r>
+      <w:r>
+        <w:rPr>
+          <w:rFonts w:ascii="Times New Roman" w:hAnsi="Times New Roman"/>
+          <w:color w:val="000000"/>
+        </w:rPr>
+        <w:t xml:space="preserve"> is a cloud profile represented by a variable base </w:t>
+      </w:r>
+      <w:r>
+        <w:rPr>
+          <w:rFonts w:ascii="Times New Roman" w:hAnsi="Times New Roman"/>
+          <w:color w:val="000000"/>
+          <w:u w:val="single"/>
+        </w:rPr>
+        <w:t>pressure</w:t>
+      </w:r>
+      <w:r>
+        <w:rPr>
+          <w:rFonts w:ascii="Times New Roman" w:hAnsi="Times New Roman"/>
+          <w:color w:val="000000"/>
+        </w:rPr>
+        <w:t>, specific density at the level</w:t>
+      </w:r>
+      <w:r>
+        <w:rPr>
+          <w:rFonts w:ascii="Times New Roman" w:hAnsi="Times New Roman"/>
+          <w:color w:val="000000"/>
+        </w:rPr>
+        <w:t xml:space="preserve">, </w:t>
+      </w:r>
+      <w:r>
+        <w:rPr>
+          <w:rFonts w:ascii="Times New Roman" w:hAnsi="Times New Roman"/>
+          <w:color w:val="000000"/>
+        </w:rPr>
+        <w:t>fractional scale height</w:t>
+      </w:r>
+      <w:r>
+        <w:rPr>
+          <w:rFonts w:ascii="Times New Roman" w:hAnsi="Times New Roman"/>
+          <w:color w:val="000000"/>
+        </w:rPr>
+        <w:t>, but also a variable top pressure</w:t>
+      </w:r>
+      <w:r>
+        <w:rPr>
+          <w:rFonts w:ascii="Times New Roman" w:hAnsi="Times New Roman"/>
+          <w:color w:val="000000"/>
+        </w:rPr>
+        <w:t>. The next line of the .</w:t>
+      </w:r>
+      <w:proofErr w:type="spellStart"/>
+      <w:r>
+        <w:rPr>
+          <w:rFonts w:ascii="Times New Roman" w:hAnsi="Times New Roman"/>
+          <w:color w:val="000000"/>
+        </w:rPr>
+        <w:t>apr</w:t>
+      </w:r>
+      <w:proofErr w:type="spellEnd"/>
+      <w:r>
+        <w:rPr>
+          <w:rFonts w:ascii="Times New Roman" w:hAnsi="Times New Roman"/>
+          <w:color w:val="000000"/>
+        </w:rPr>
+        <w:t xml:space="preserve"> file then contains the </w:t>
+      </w:r>
+      <w:r>
+        <w:rPr>
+          <w:rFonts w:ascii="Times New Roman" w:hAnsi="Times New Roman"/>
+          <w:i/>
+          <w:color w:val="000000"/>
+        </w:rPr>
+        <w:t>a priori</w:t>
+      </w:r>
+      <w:r>
+        <w:rPr>
+          <w:rFonts w:ascii="Times New Roman" w:hAnsi="Times New Roman"/>
+          <w:color w:val="000000"/>
+        </w:rPr>
+        <w:t xml:space="preserve"> base pressure, </w:t>
+      </w:r>
+      <w:r>
+        <w:rPr>
+          <w:rFonts w:ascii="Times New Roman" w:hAnsi="Times New Roman"/>
+          <w:color w:val="000000"/>
+        </w:rPr>
+        <w:t xml:space="preserve">followed by the </w:t>
+      </w:r>
+      <w:r>
+        <w:rPr>
+          <w:rFonts w:ascii="Times New Roman" w:hAnsi="Times New Roman"/>
+          <w:i/>
+          <w:color w:val="000000"/>
+        </w:rPr>
+        <w:t>a priori</w:t>
+      </w:r>
+      <w:r>
+        <w:rPr>
+          <w:rFonts w:ascii="Times New Roman" w:hAnsi="Times New Roman"/>
+          <w:color w:val="000000"/>
+        </w:rPr>
+        <w:t xml:space="preserve"> </w:t>
+      </w:r>
+      <w:r>
+        <w:rPr>
+          <w:rFonts w:ascii="Times New Roman" w:hAnsi="Times New Roman"/>
+          <w:color w:val="000000"/>
+        </w:rPr>
+        <w:t xml:space="preserve">top pressure, </w:t>
+      </w:r>
+      <w:r>
+        <w:rPr>
+          <w:rFonts w:ascii="Times New Roman" w:hAnsi="Times New Roman"/>
+          <w:color w:val="000000"/>
+        </w:rPr>
+        <w:t>opacity</w:t>
+      </w:r>
+      <w:r>
+        <w:rPr>
+          <w:rFonts w:ascii="Times New Roman" w:hAnsi="Times New Roman"/>
+          <w:color w:val="000000"/>
+        </w:rPr>
+        <w:t xml:space="preserve"> and fractional scale height values together with their estimated errors.</w:t>
+      </w:r>
+    </w:p>
+    <w:p>
+      <w:pPr>
+        <w:pStyle w:val="ListParagraph"/>
+        <w:tabs>
+          <w:tab w:val="left" w:pos="284"/>
+        </w:tabs>
+        <w:ind w:left="709"/>
+        <w:jc w:val="both"/>
+        <w:rPr>
+          <w:rFonts w:ascii="Times New Roman" w:hAnsi="Times New Roman"/>
+        </w:rPr>
+      </w:pPr>
+      <w:r>
+        <w:rPr>
+          <w:rFonts w:ascii="Times New Roman" w:hAnsi="Times New Roman"/>
+        </w:rPr>
         <w:tab/>
       </w:r>
       <w:r>
@@ -24937,7 +25104,15 @@
           <w:rFonts w:ascii="Times New Roman" w:hAnsi="Times New Roman"/>
           <w:i/>
         </w:rPr>
-        <w:t>, but this turns out not to give any speed advantage</w:t>
+        <w:t xml:space="preserve">, but </w:t>
+      </w:r>
+      <w:r>
+        <w:rPr>
+          <w:rFonts w:ascii="Times New Roman" w:hAnsi="Times New Roman"/>
+          <w:i/>
+        </w:rPr>
+        <w:lastRenderedPageBreak/>
+        <w:t>this turns out not to give any speed advantage</w:t>
       </w:r>
       <w:r>
         <w:rPr>
@@ -24997,14 +25172,7 @@
         <w:rPr>
           <w:rFonts w:ascii="Times New Roman" w:hAnsi="Times New Roman"/>
         </w:rPr>
-        <w:t xml:space="preserve"> If ISCAT = </w:t>
-      </w:r>
-      <w:r>
-        <w:rPr>
-          <w:rFonts w:ascii="Times New Roman" w:hAnsi="Times New Roman"/>
-        </w:rPr>
-        <w:lastRenderedPageBreak/>
-        <w:t>5, then an internal flux calculation is performed, in which case the .</w:t>
+        <w:t xml:space="preserve"> If ISCAT = 5, then an internal flux calculation is performed, in which case the .</w:t>
       </w:r>
       <w:proofErr w:type="spellStart"/>
       <w:r>
@@ -25529,6 +25697,7 @@
         <w:rPr>
           <w:rFonts w:ascii="Times New Roman" w:hAnsi="Times New Roman"/>
         </w:rPr>
+        <w:lastRenderedPageBreak/>
         <w:t xml:space="preserve"> </w:t>
       </w:r>
     </w:p>
@@ -25558,14 +25727,7 @@
         <w:rPr>
           <w:rFonts w:ascii="Times New Roman" w:hAnsi="Times New Roman"/>
         </w:rPr>
-        <w:t xml:space="preserve"> file) then </w:t>
-      </w:r>
-      <w:r>
-        <w:rPr>
-          <w:rFonts w:ascii="Times New Roman" w:hAnsi="Times New Roman"/>
-        </w:rPr>
-        <w:lastRenderedPageBreak/>
-        <w:t xml:space="preserve">the </w:t>
+        <w:t xml:space="preserve"> file) then the </w:t>
       </w:r>
       <w:r>
         <w:rPr>
@@ -26246,6 +26408,7 @@
           <w:rFonts w:ascii="Times New Roman" w:hAnsi="Times New Roman"/>
           <w:lang w:val="fr-CA"/>
         </w:rPr>
+        <w:lastRenderedPageBreak/>
         <w:t>VCONV(</w:t>
       </w:r>
       <w:proofErr w:type="gramEnd"/>
@@ -26308,7 +26471,6 @@
           <w:rFonts w:ascii="Times New Roman" w:hAnsi="Times New Roman"/>
           <w:lang w:val="fr-FR"/>
         </w:rPr>
-        <w:lastRenderedPageBreak/>
         <w:t>VCONV(</w:t>
       </w:r>
       <w:proofErr w:type="gramStart"/>
@@ -26762,7 +26924,14 @@
         <w:rPr>
           <w:rFonts w:ascii="Times New Roman" w:hAnsi="Times New Roman"/>
         </w:rPr>
-        <w:t xml:space="preserve">, and then at one of the scattering quadrature zenith angles (viewing=solar), </w:t>
+        <w:t xml:space="preserve">, and then at one of the scattering quadrature zenith angles </w:t>
+      </w:r>
+      <w:r>
+        <w:rPr>
+          <w:rFonts w:ascii="Times New Roman" w:hAnsi="Times New Roman"/>
+        </w:rPr>
+        <w:lastRenderedPageBreak/>
+        <w:t xml:space="preserve">(viewing=solar), </w:t>
       </w:r>
       <w:r>
         <w:rPr>
@@ -26797,14 +26966,7 @@
         <w:rPr>
           <w:rFonts w:ascii="Times New Roman" w:hAnsi="Times New Roman"/>
         </w:rPr>
-        <w:t xml:space="preserve"> limb-</w:t>
-      </w:r>
-      <w:r>
-        <w:rPr>
-          <w:rFonts w:ascii="Times New Roman" w:hAnsi="Times New Roman"/>
-        </w:rPr>
-        <w:lastRenderedPageBreak/>
-        <w:t xml:space="preserve">darkening coefficient </w:t>
+        <w:t xml:space="preserve"> limb-darkening coefficient </w:t>
       </w:r>
       <m:oMath>
         <m:r>
@@ -28689,6 +28851,7 @@
         <w:rPr>
           <w:rFonts w:ascii="Times New Roman" w:hAnsi="Times New Roman"/>
         </w:rPr>
+        <w:lastRenderedPageBreak/>
         <w:t xml:space="preserve"> Sunlight </w:t>
       </w:r>
       <w:proofErr w:type="gramStart"/>
@@ -28717,7 +28880,6 @@
         <w:rPr>
           <w:rFonts w:ascii="Times New Roman" w:hAnsi="Times New Roman"/>
         </w:rPr>
-        <w:lastRenderedPageBreak/>
         <w:t xml:space="preserve"> Distance from Sun (AU</w:t>
       </w:r>
       <w:proofErr w:type="gramStart"/>
@@ -29531,6 +29693,7 @@
         <w:rPr>
           <w:rFonts w:ascii="Times New Roman" w:hAnsi="Times New Roman"/>
         </w:rPr>
+        <w:lastRenderedPageBreak/>
         <w:t xml:space="preserve">The solar/stellar spectral file format is as follows. The file </w:t>
       </w:r>
       <w:r>
@@ -29563,7 +29726,6 @@
         <w:rPr>
           <w:rFonts w:ascii="Times New Roman" w:hAnsi="Times New Roman"/>
         </w:rPr>
-        <w:lastRenderedPageBreak/>
         <w:t>The first</w:t>
       </w:r>
       <w:r>
@@ -30927,6 +31089,7 @@
         <w:rPr>
           <w:rFonts w:ascii="Times New Roman" w:hAnsi="Times New Roman"/>
         </w:rPr>
+        <w:lastRenderedPageBreak/>
         <w:t>IUVSCAT</w:t>
       </w:r>
       <w:r>
@@ -30934,14 +31097,7 @@
           <w:rFonts w:ascii="Times New Roman" w:hAnsi="Times New Roman"/>
         </w:rPr>
         <w:tab/>
-        <w:t xml:space="preserve">Used for ultraviolet reflectance spectra, otherwise set to (0). The value of this flag determines what molecular species are included in the absorption of the Rayleigh scattered light that dominates the ultraviolet </w:t>
-      </w:r>
-      <w:r>
-        <w:rPr>
-          <w:rFonts w:ascii="Times New Roman" w:hAnsi="Times New Roman"/>
-        </w:rPr>
-        <w:lastRenderedPageBreak/>
-        <w:t>spectrum. The value is a bitmap: for example, to include all the scattering species below, set IUVSCAT to 511 (the sum of all the bit values), or if you want include only C</w:t>
+        <w:t>Used for ultraviolet reflectance spectra, otherwise set to (0). The value of this flag determines what molecular species are included in the absorption of the Rayleigh scattered light that dominates the ultraviolet spectrum. The value is a bitmap: for example, to include all the scattering species below, set IUVSCAT to 511 (the sum of all the bit values), or if you want include only C</w:t>
       </w:r>
       <w:r>
         <w:rPr>
@@ -32288,7 +32444,6 @@
           <w:lang w:val="en-US"/>
         </w:rPr>
         <w:br/>
-        <w:t>0.05 atm. The g</w:t>
       </w:r>
       <w:r>
         <w:rPr>
@@ -32296,7 +32451,8 @@
           <w:szCs w:val="24"/>
           <w:lang w:val="en-US"/>
         </w:rPr>
-        <w:t xml:space="preserve">as </w:t>
+        <w:lastRenderedPageBreak/>
+        <w:t>0.05 atm. The g</w:t>
       </w:r>
       <w:r>
         <w:rPr>
@@ -32304,7 +32460,7 @@
           <w:szCs w:val="24"/>
           <w:lang w:val="en-US"/>
         </w:rPr>
-        <w:t xml:space="preserve">VMR </w:t>
+        <w:t xml:space="preserve">as </w:t>
       </w:r>
       <w:r>
         <w:rPr>
@@ -32312,7 +32468,7 @@
           <w:szCs w:val="24"/>
           <w:lang w:val="en-US"/>
         </w:rPr>
-        <w:t>can only decrease with decreasing altitude deeper than 0.05</w:t>
+        <w:t xml:space="preserve">VMR </w:t>
       </w:r>
       <w:r>
         <w:rPr>
@@ -32320,7 +32476,7 @@
           <w:szCs w:val="24"/>
           <w:lang w:val="en-US"/>
         </w:rPr>
-        <w:t xml:space="preserve"> </w:t>
+        <w:t>can only decrease with decreasing altitude deeper than 0.05</w:t>
       </w:r>
       <w:r>
         <w:rPr>
@@ -32328,7 +32484,7 @@
           <w:szCs w:val="24"/>
           <w:lang w:val="en-US"/>
         </w:rPr>
-        <w:t>atm.</w:t>
+        <w:t xml:space="preserve"> </w:t>
       </w:r>
       <w:r>
         <w:rPr>
@@ -32336,7 +32492,7 @@
           <w:szCs w:val="24"/>
           <w:lang w:val="en-US"/>
         </w:rPr>
-        <w:t xml:space="preserve"> The value of </w:t>
+        <w:t>atm.</w:t>
       </w:r>
       <w:r>
         <w:rPr>
@@ -32344,7 +32500,7 @@
           <w:szCs w:val="24"/>
           <w:lang w:val="en-US"/>
         </w:rPr>
-        <w:t>0.05</w:t>
+        <w:t xml:space="preserve"> The value of </w:t>
       </w:r>
       <w:r>
         <w:rPr>
@@ -32352,7 +32508,7 @@
           <w:szCs w:val="24"/>
           <w:lang w:val="en-US"/>
         </w:rPr>
-        <w:t xml:space="preserve"> </w:t>
+        <w:t>0.05</w:t>
       </w:r>
       <w:r>
         <w:rPr>
@@ -32360,7 +32516,7 @@
           <w:szCs w:val="24"/>
           <w:lang w:val="en-US"/>
         </w:rPr>
-        <w:t xml:space="preserve">atm is what </w:t>
+        <w:t xml:space="preserve"> </w:t>
       </w:r>
       <w:r>
         <w:rPr>
@@ -32368,33 +32524,33 @@
           <w:szCs w:val="24"/>
           <w:lang w:val="en-US"/>
         </w:rPr>
-        <w:t xml:space="preserve">Nick </w:t>
-      </w:r>
-      <w:proofErr w:type="spellStart"/>
+        <w:t xml:space="preserve">atm is what </w:t>
+      </w:r>
       <w:r>
         <w:rPr>
           <w:rFonts w:ascii="Times New Roman" w:hAnsi="Times New Roman"/>
           <w:szCs w:val="24"/>
           <w:lang w:val="en-US"/>
         </w:rPr>
-        <w:t>Teanby</w:t>
-      </w:r>
-      <w:proofErr w:type="spellEnd"/>
+        <w:t xml:space="preserve">Nick </w:t>
+      </w:r>
+      <w:proofErr w:type="spellStart"/>
       <w:r>
         <w:rPr>
           <w:rFonts w:ascii="Times New Roman" w:hAnsi="Times New Roman"/>
           <w:szCs w:val="24"/>
           <w:lang w:val="en-US"/>
         </w:rPr>
-        <w:t xml:space="preserve"> using for Titan</w:t>
-      </w:r>
+        <w:t>Teanby</w:t>
+      </w:r>
+      <w:proofErr w:type="spellEnd"/>
       <w:r>
         <w:rPr>
           <w:rFonts w:ascii="Times New Roman" w:hAnsi="Times New Roman"/>
           <w:szCs w:val="24"/>
           <w:lang w:val="en-US"/>
         </w:rPr>
-        <w:t>,</w:t>
+        <w:t xml:space="preserve"> using for Titan</w:t>
       </w:r>
       <w:r>
         <w:rPr>
@@ -32402,7 +32558,7 @@
           <w:szCs w:val="24"/>
           <w:lang w:val="en-US"/>
         </w:rPr>
-        <w:t xml:space="preserve"> but it should be OK for the giant planets too as any photochemical weirdness </w:t>
+        <w:t>,</w:t>
       </w:r>
       <w:r>
         <w:rPr>
@@ -32410,8 +32566,7 @@
           <w:szCs w:val="24"/>
           <w:lang w:val="en-US"/>
         </w:rPr>
-        <w:lastRenderedPageBreak/>
-        <w:t>is usually high</w:t>
+        <w:t xml:space="preserve"> but it should be OK for the giant planets too as any photochemical weirdness is usually high</w:t>
       </w:r>
       <w:r>
         <w:rPr>
@@ -33660,7 +33815,16 @@
           <w:szCs w:val="24"/>
           <w:lang w:val="en-US"/>
         </w:rPr>
-        <w:t>Note that the largest value of IRANK does not necessarily have to be smaller than MAXIRANK. It’s just that any wavelengths with IRANK&gt;MAXIRANK will be left out of the retrieval. This allows the user to easily remove any wavelengths out of the retrieval temporarily, without having to delete rows from the .</w:t>
+        <w:t xml:space="preserve">Note that the largest value of IRANK does not necessarily have to be smaller than MAXIRANK. It’s just that any wavelengths with IRANK&gt;MAXIRANK will be left </w:t>
+      </w:r>
+      <w:r>
+        <w:rPr>
+          <w:rFonts w:ascii="Times New Roman" w:hAnsi="Times New Roman"/>
+          <w:szCs w:val="24"/>
+          <w:lang w:val="en-US"/>
+        </w:rPr>
+        <w:lastRenderedPageBreak/>
+        <w:t>out of the retrieval. This allows the user to easily remove any wavelengths out of the retrieval temporarily, without having to delete rows from the .</w:t>
       </w:r>
       <w:proofErr w:type="spellStart"/>
       <w:r>
@@ -33703,7 +33867,6 @@
         <w:rPr>
           <w:b/>
         </w:rPr>
-        <w:lastRenderedPageBreak/>
         <w:t>4</w:t>
       </w:r>
       <w:r>
@@ -34588,7 +34751,6 @@
         <w:rPr>
           <w:rFonts w:ascii="Copperplate" w:hAnsi="Copperplate"/>
         </w:rPr>
-        <w:lastRenderedPageBreak/>
         <w:t>Nemesis</w:t>
       </w:r>
       <w:r>
@@ -35495,6 +35657,7 @@
         <w:rPr>
           <w:rFonts w:ascii="Times New Roman" w:hAnsi="Times New Roman"/>
         </w:rPr>
+        <w:lastRenderedPageBreak/>
         <w:t>Specifically</w:t>
       </w:r>
       <w:proofErr w:type="gramEnd"/>
@@ -35502,14 +35665,7 @@
         <w:rPr>
           <w:rFonts w:ascii="Times New Roman" w:hAnsi="Times New Roman"/>
         </w:rPr>
-        <w:t xml:space="preserve"> the different offshoots generate different .pat files, which in turn generates </w:t>
-      </w:r>
-      <w:r>
-        <w:rPr>
-          <w:rFonts w:ascii="Times New Roman" w:hAnsi="Times New Roman"/>
-        </w:rPr>
-        <w:lastRenderedPageBreak/>
-        <w:t>different .</w:t>
+        <w:t xml:space="preserve"> the different offshoots generate different .pat files, which in turn generates different .</w:t>
       </w:r>
       <w:proofErr w:type="spellStart"/>
       <w:r>
@@ -36233,7 +36389,6 @@
           <w:rFonts w:ascii="Times New Roman" w:hAnsi="Times New Roman"/>
           <w:b/>
         </w:rPr>
-        <w:lastRenderedPageBreak/>
         <w:t>8.5</w:t>
       </w:r>
       <w:r>
@@ -45529,7 +45684,7 @@
 </file>
 
 <file path=customXml/itemProps1.xml><?xml version="1.0" encoding="utf-8"?>
-<ds:datastoreItem xmlns:ds="http://schemas.openxmlformats.org/officeDocument/2006/customXml" ds:itemID="{4A355A2C-5EA4-6441-9C9A-9F534BC7F044}">
+<ds:datastoreItem xmlns:ds="http://schemas.openxmlformats.org/officeDocument/2006/customXml" ds:itemID="{7C58F384-5FFD-2B4B-9AC9-24BC2A8C61F7}">
   <ds:schemaRefs>
     <ds:schemaRef ds:uri="http://schemas.openxmlformats.org/officeDocument/2006/bibliography"/>
   </ds:schemaRefs>
@@ -45545,7 +45700,7 @@
 </file>
 
 <file path=customXml/itemProps3.xml><?xml version="1.0" encoding="utf-8"?>
-<ds:datastoreItem xmlns:ds="http://schemas.openxmlformats.org/officeDocument/2006/customXml" ds:itemID="{7C58F384-5FFD-2B4B-9AC9-24BC2A8C61F7}">
+<ds:datastoreItem xmlns:ds="http://schemas.openxmlformats.org/officeDocument/2006/customXml" ds:itemID="{4A355A2C-5EA4-6441-9C9A-9F534BC7F044}">
   <ds:schemaRefs>
     <ds:schemaRef ds:uri="http://schemas.openxmlformats.org/officeDocument/2006/bibliography"/>
   </ds:schemaRefs>

</xml_diff>

<commit_message>
nLTE calcs made a bit more general + manual updated
</commit_message>
<xml_diff>
--- a/manuals/Nemesis_3.0.docx
+++ b/manuals/Nemesis_3.0.docx
@@ -1995,7 +1995,7 @@
             <w:noProof/>
             <w:webHidden/>
           </w:rPr>
-          <w:t>32</w:t>
+          <w:t>33</w:t>
         </w:r>
         <w:r>
           <w:rPr>
@@ -2070,7 +2070,7 @@
             <w:noProof/>
             <w:webHidden/>
           </w:rPr>
-          <w:t>32</w:t>
+          <w:t>33</w:t>
         </w:r>
         <w:r>
           <w:rPr>
@@ -2144,7 +2144,7 @@
             <w:noProof/>
             <w:webHidden/>
           </w:rPr>
-          <w:t>34</w:t>
+          <w:t>35</w:t>
         </w:r>
         <w:r>
           <w:rPr>
@@ -2218,7 +2218,7 @@
             <w:noProof/>
             <w:webHidden/>
           </w:rPr>
-          <w:t>34</w:t>
+          <w:t>35</w:t>
         </w:r>
         <w:r>
           <w:rPr>
@@ -2293,7 +2293,7 @@
             <w:noProof/>
             <w:webHidden/>
           </w:rPr>
-          <w:t>35</w:t>
+          <w:t>36</w:t>
         </w:r>
         <w:r>
           <w:rPr>
@@ -2368,7 +2368,7 @@
             <w:noProof/>
             <w:webHidden/>
           </w:rPr>
-          <w:t>35</w:t>
+          <w:t>36</w:t>
         </w:r>
         <w:r>
           <w:rPr>
@@ -2443,7 +2443,7 @@
             <w:noProof/>
             <w:webHidden/>
           </w:rPr>
-          <w:t>35</w:t>
+          <w:t>36</w:t>
         </w:r>
         <w:r>
           <w:rPr>
@@ -2518,7 +2518,7 @@
             <w:noProof/>
             <w:webHidden/>
           </w:rPr>
-          <w:t>35</w:t>
+          <w:t>36</w:t>
         </w:r>
         <w:r>
           <w:rPr>
@@ -2593,7 +2593,7 @@
             <w:noProof/>
             <w:webHidden/>
           </w:rPr>
-          <w:t>36</w:t>
+          <w:t>37</w:t>
         </w:r>
         <w:r>
           <w:rPr>
@@ -2668,7 +2668,7 @@
             <w:noProof/>
             <w:webHidden/>
           </w:rPr>
-          <w:t>36</w:t>
+          <w:t>37</w:t>
         </w:r>
         <w:r>
           <w:rPr>
@@ -2743,7 +2743,7 @@
             <w:noProof/>
             <w:webHidden/>
           </w:rPr>
-          <w:t>36</w:t>
+          <w:t>37</w:t>
         </w:r>
         <w:r>
           <w:rPr>
@@ -2818,7 +2818,7 @@
             <w:noProof/>
             <w:webHidden/>
           </w:rPr>
-          <w:t>37</w:t>
+          <w:t>38</w:t>
         </w:r>
         <w:r>
           <w:rPr>
@@ -2893,7 +2893,7 @@
             <w:noProof/>
             <w:webHidden/>
           </w:rPr>
-          <w:t>37</w:t>
+          <w:t>38</w:t>
         </w:r>
         <w:r>
           <w:rPr>
@@ -2968,7 +2968,7 @@
             <w:noProof/>
             <w:webHidden/>
           </w:rPr>
-          <w:t>37</w:t>
+          <w:t>38</w:t>
         </w:r>
         <w:r>
           <w:rPr>
@@ -3043,7 +3043,7 @@
             <w:noProof/>
             <w:webHidden/>
           </w:rPr>
-          <w:t>37</w:t>
+          <w:t>38</w:t>
         </w:r>
         <w:r>
           <w:rPr>
@@ -3118,7 +3118,7 @@
             <w:noProof/>
             <w:webHidden/>
           </w:rPr>
-          <w:t>39</w:t>
+          <w:t>40</w:t>
         </w:r>
         <w:r>
           <w:rPr>
@@ -3193,7 +3193,7 @@
             <w:noProof/>
             <w:webHidden/>
           </w:rPr>
-          <w:t>39</w:t>
+          <w:t>40</w:t>
         </w:r>
         <w:r>
           <w:rPr>
@@ -3268,7 +3268,7 @@
             <w:noProof/>
             <w:webHidden/>
           </w:rPr>
-          <w:t>39</w:t>
+          <w:t>40</w:t>
         </w:r>
         <w:r>
           <w:rPr>
@@ -3343,7 +3343,7 @@
             <w:noProof/>
             <w:webHidden/>
           </w:rPr>
-          <w:t>41</w:t>
+          <w:t>42</w:t>
         </w:r>
         <w:r>
           <w:rPr>
@@ -3418,7 +3418,7 @@
             <w:noProof/>
             <w:webHidden/>
           </w:rPr>
-          <w:t>41</w:t>
+          <w:t>42</w:t>
         </w:r>
         <w:r>
           <w:rPr>
@@ -3493,7 +3493,7 @@
             <w:noProof/>
             <w:webHidden/>
           </w:rPr>
-          <w:t>43</w:t>
+          <w:t>44</w:t>
         </w:r>
         <w:r>
           <w:rPr>
@@ -3569,7 +3569,7 @@
             <w:noProof/>
             <w:webHidden/>
           </w:rPr>
-          <w:t>43</w:t>
+          <w:t>44</w:t>
         </w:r>
         <w:r>
           <w:rPr>
@@ -12556,21 +12556,7 @@
         <w:rPr>
           <w:rFonts w:ascii="Times New Roman" w:hAnsi="Times New Roman"/>
         </w:rPr>
-        <w:t xml:space="preserve">, or </w:t>
-      </w:r>
-      <w:proofErr w:type="spellStart"/>
-      <w:r>
-        <w:rPr>
-          <w:rFonts w:ascii="Times New Roman" w:hAnsi="Times New Roman"/>
-        </w:rPr>
-        <w:t>cont</w:t>
-      </w:r>
-      <w:proofErr w:type="spellEnd"/>
-      <w:r>
-        <w:rPr>
-          <w:rFonts w:ascii="Times New Roman" w:hAnsi="Times New Roman"/>
-        </w:rPr>
-        <w:t>)</w:t>
+        <w:t>, or cont)</w:t>
       </w:r>
     </w:p>
     <w:p>
@@ -32661,11 +32647,6 @@
           <w:rFonts w:ascii="Times New Roman" w:hAnsi="Times New Roman"/>
         </w:rPr>
         <w:tab/>
-      </w:r>
-      <w:r>
-        <w:rPr>
-          <w:rFonts w:ascii="Times New Roman" w:hAnsi="Times New Roman"/>
-        </w:rPr>
         <w:t xml:space="preserve">Used to add some basic non-LTE emission </w:t>
       </w:r>
       <w:r>
@@ -32678,7 +32659,131 @@
         <w:rPr>
           <w:rFonts w:ascii="Times New Roman" w:hAnsi="Times New Roman"/>
         </w:rPr>
-        <w:t>.</w:t>
+        <w:t xml:space="preserve">. </w:t>
+      </w:r>
+      <w:r>
+        <w:rPr>
+          <w:rFonts w:ascii="Times New Roman" w:hAnsi="Times New Roman"/>
+        </w:rPr>
+        <w:t>A</w:t>
+      </w:r>
+      <w:r>
+        <w:rPr>
+          <w:rFonts w:ascii="Times New Roman" w:hAnsi="Times New Roman"/>
+        </w:rPr>
+        <w:t xml:space="preserve">pproximations are </w:t>
+      </w:r>
+      <w:r>
+        <w:rPr>
+          <w:rFonts w:ascii="Times New Roman" w:hAnsi="Times New Roman"/>
+        </w:rPr>
+        <w:t>implemented by</w:t>
+      </w:r>
+      <w:r>
+        <w:rPr>
+          <w:rFonts w:ascii="Times New Roman" w:hAnsi="Times New Roman"/>
+        </w:rPr>
+        <w:t xml:space="preserve"> modif</w:t>
+      </w:r>
+      <w:r>
+        <w:rPr>
+          <w:rFonts w:ascii="Times New Roman" w:hAnsi="Times New Roman"/>
+        </w:rPr>
+        <w:t>ying</w:t>
+      </w:r>
+      <w:r>
+        <w:rPr>
+          <w:rFonts w:ascii="Times New Roman" w:hAnsi="Times New Roman"/>
+        </w:rPr>
+        <w:t xml:space="preserve"> the emission temperature of the emitting layer in </w:t>
+      </w:r>
+      <w:proofErr w:type="spellStart"/>
+      <w:r>
+        <w:rPr>
+          <w:rFonts w:ascii="Courier New" w:hAnsi="Courier New" w:cs="Courier New"/>
+        </w:rPr>
+        <w:t>cirsradg_</w:t>
+      </w:r>
+      <w:proofErr w:type="gramStart"/>
+      <w:r>
+        <w:rPr>
+          <w:rFonts w:ascii="Courier New" w:hAnsi="Courier New" w:cs="Courier New"/>
+        </w:rPr>
+        <w:t>wave.f</w:t>
+      </w:r>
+      <w:proofErr w:type="spellEnd"/>
+      <w:proofErr w:type="gramEnd"/>
+      <w:r>
+        <w:rPr>
+          <w:rFonts w:ascii="Times New Roman" w:hAnsi="Times New Roman"/>
+        </w:rPr>
+        <w:t xml:space="preserve"> via </w:t>
+      </w:r>
+      <w:proofErr w:type="spellStart"/>
+      <w:r>
+        <w:rPr>
+          <w:rFonts w:ascii="Courier New" w:hAnsi="Courier New" w:cs="Courier New"/>
+        </w:rPr>
+        <w:t>calc_nlte_t.f</w:t>
+      </w:r>
+      <w:proofErr w:type="spellEnd"/>
+      <w:r>
+        <w:rPr>
+          <w:rFonts w:ascii="Times New Roman" w:hAnsi="Times New Roman"/>
+        </w:rPr>
+        <w:t xml:space="preserve">. </w:t>
+      </w:r>
+      <w:r>
+        <w:rPr>
+          <w:rFonts w:ascii="Times New Roman" w:hAnsi="Times New Roman"/>
+        </w:rPr>
+        <w:t>This is</w:t>
+      </w:r>
+      <w:r>
+        <w:rPr>
+          <w:rFonts w:ascii="Times New Roman" w:hAnsi="Times New Roman"/>
+        </w:rPr>
+        <w:t xml:space="preserve"> a pretty basic way to implement non-LTE</w:t>
+      </w:r>
+      <w:r>
+        <w:rPr>
+          <w:rFonts w:ascii="Times New Roman" w:hAnsi="Times New Roman"/>
+        </w:rPr>
+        <w:t xml:space="preserve"> so use with care!</w:t>
+      </w:r>
+      <w:r>
+        <w:rPr>
+          <w:rFonts w:ascii="Times New Roman" w:hAnsi="Times New Roman"/>
+        </w:rPr>
+        <w:t xml:space="preserve"> The functions are applied to _all_ sources of </w:t>
+      </w:r>
+      <w:r>
+        <w:rPr>
+          <w:rFonts w:ascii="Times New Roman" w:hAnsi="Times New Roman"/>
+        </w:rPr>
+        <w:t xml:space="preserve">opacity </w:t>
+      </w:r>
+      <w:r>
+        <w:rPr>
+          <w:rFonts w:ascii="Times New Roman" w:hAnsi="Times New Roman"/>
+        </w:rPr>
+        <w:t>(</w:t>
+      </w:r>
+      <w:proofErr w:type="spellStart"/>
+      <w:proofErr w:type="gramStart"/>
+      <w:r>
+        <w:rPr>
+          <w:rFonts w:ascii="Times New Roman" w:hAnsi="Times New Roman"/>
+        </w:rPr>
+        <w:t>ie</w:t>
+      </w:r>
+      <w:proofErr w:type="spellEnd"/>
+      <w:proofErr w:type="gramEnd"/>
+      <w:r>
+        <w:rPr>
+          <w:rFonts w:ascii="Times New Roman" w:hAnsi="Times New Roman"/>
+        </w:rPr>
+        <w:t xml:space="preserve"> all gases + continuum CIA + etc). This is probably OK for</w:t>
       </w:r>
       <w:r>
         <w:rPr>
@@ -32690,125 +32795,7 @@
         <w:rPr>
           <w:rFonts w:ascii="Times New Roman" w:hAnsi="Times New Roman"/>
         </w:rPr>
-        <w:t>A</w:t>
-      </w:r>
-      <w:r>
-        <w:rPr>
-          <w:rFonts w:ascii="Times New Roman" w:hAnsi="Times New Roman"/>
-        </w:rPr>
-        <w:t xml:space="preserve">pproximations are </w:t>
-      </w:r>
-      <w:r>
-        <w:rPr>
-          <w:rFonts w:ascii="Times New Roman" w:hAnsi="Times New Roman"/>
-        </w:rPr>
-        <w:t>implemented by</w:t>
-      </w:r>
-      <w:r>
-        <w:rPr>
-          <w:rFonts w:ascii="Times New Roman" w:hAnsi="Times New Roman"/>
-        </w:rPr>
-        <w:t xml:space="preserve"> modif</w:t>
-      </w:r>
-      <w:r>
-        <w:rPr>
-          <w:rFonts w:ascii="Times New Roman" w:hAnsi="Times New Roman"/>
-        </w:rPr>
-        <w:t>ying</w:t>
-      </w:r>
-      <w:r>
-        <w:rPr>
-          <w:rFonts w:ascii="Times New Roman" w:hAnsi="Times New Roman"/>
-        </w:rPr>
-        <w:t xml:space="preserve"> the emission temperature of the emitting layer in </w:t>
-      </w:r>
-      <w:proofErr w:type="spellStart"/>
-      <w:r>
-        <w:rPr>
-          <w:rFonts w:ascii="Courier New" w:hAnsi="Courier New" w:cs="Courier New"/>
-        </w:rPr>
-        <w:t>cirsradg_</w:t>
-      </w:r>
-      <w:proofErr w:type="gramStart"/>
-      <w:r>
-        <w:rPr>
-          <w:rFonts w:ascii="Courier New" w:hAnsi="Courier New" w:cs="Courier New"/>
-        </w:rPr>
-        <w:t>wave.f</w:t>
-      </w:r>
-      <w:proofErr w:type="spellEnd"/>
-      <w:proofErr w:type="gramEnd"/>
-      <w:r>
-        <w:rPr>
-          <w:rFonts w:ascii="Times New Roman" w:hAnsi="Times New Roman"/>
-        </w:rPr>
-        <w:t xml:space="preserve"> via </w:t>
-      </w:r>
-      <w:proofErr w:type="spellStart"/>
-      <w:r>
-        <w:rPr>
-          <w:rFonts w:ascii="Courier New" w:hAnsi="Courier New" w:cs="Courier New"/>
-        </w:rPr>
-        <w:t>calc_nlte_t.f</w:t>
-      </w:r>
-      <w:proofErr w:type="spellEnd"/>
-      <w:r>
-        <w:rPr>
-          <w:rFonts w:ascii="Times New Roman" w:hAnsi="Times New Roman"/>
-        </w:rPr>
-        <w:t xml:space="preserve">. </w:t>
-      </w:r>
-      <w:r>
-        <w:rPr>
-          <w:rFonts w:ascii="Times New Roman" w:hAnsi="Times New Roman"/>
-        </w:rPr>
-        <w:t>This is</w:t>
-      </w:r>
-      <w:r>
-        <w:rPr>
-          <w:rFonts w:ascii="Times New Roman" w:hAnsi="Times New Roman"/>
-        </w:rPr>
-        <w:t xml:space="preserve"> a pretty basic way to implement non-LTE</w:t>
-      </w:r>
-      <w:r>
-        <w:rPr>
-          <w:rFonts w:ascii="Times New Roman" w:hAnsi="Times New Roman"/>
-        </w:rPr>
-        <w:t xml:space="preserve"> so use with care!</w:t>
-      </w:r>
-      <w:r>
-        <w:rPr>
-          <w:rFonts w:ascii="Times New Roman" w:hAnsi="Times New Roman"/>
-        </w:rPr>
-        <w:t xml:space="preserve"> The functions are applied to _all_ sources of </w:t>
-      </w:r>
-      <w:r>
-        <w:rPr>
-          <w:rFonts w:ascii="Times New Roman" w:hAnsi="Times New Roman"/>
-        </w:rPr>
-        <w:t xml:space="preserve">opacity </w:t>
-      </w:r>
-      <w:r>
-        <w:rPr>
-          <w:rFonts w:ascii="Times New Roman" w:hAnsi="Times New Roman"/>
-        </w:rPr>
-        <w:t>(</w:t>
-      </w:r>
-      <w:proofErr w:type="spellStart"/>
-      <w:proofErr w:type="gramStart"/>
-      <w:r>
-        <w:rPr>
-          <w:rFonts w:ascii="Times New Roman" w:hAnsi="Times New Roman"/>
-        </w:rPr>
-        <w:t>ie</w:t>
-      </w:r>
-      <w:proofErr w:type="spellEnd"/>
-      <w:proofErr w:type="gramEnd"/>
-      <w:r>
-        <w:rPr>
-          <w:rFonts w:ascii="Times New Roman" w:hAnsi="Times New Roman"/>
-        </w:rPr>
-        <w:t xml:space="preserve"> all gases + continuum CIA + etc). This is probably OK for</w:t>
+        <w:t>a distinct emission line superimposed on an LTE continuum if the</w:t>
       </w:r>
       <w:r>
         <w:rPr>
@@ -32820,7 +32807,7 @@
         <w:rPr>
           <w:rFonts w:ascii="Times New Roman" w:hAnsi="Times New Roman"/>
         </w:rPr>
-        <w:t>a distinct emission line superimposed on an LTE continuum if the</w:t>
+        <w:t>continuum is generated at higher pressures where these functions</w:t>
       </w:r>
       <w:r>
         <w:rPr>
@@ -32832,7 +32819,31 @@
         <w:rPr>
           <w:rFonts w:ascii="Times New Roman" w:hAnsi="Times New Roman"/>
         </w:rPr>
-        <w:t>continuum is generated at higher pressures where these functions</w:t>
+        <w:t xml:space="preserve">should tend to </w:t>
+      </w:r>
+      <w:r>
+        <w:rPr>
+          <w:rFonts w:ascii="Times New Roman" w:hAnsi="Times New Roman"/>
+        </w:rPr>
+        <w:t>1 (</w:t>
+      </w:r>
+      <w:r>
+        <w:rPr>
+          <w:rFonts w:ascii="Times New Roman" w:hAnsi="Times New Roman"/>
+        </w:rPr>
+        <w:t>LTE</w:t>
+      </w:r>
+      <w:r>
+        <w:rPr>
+          <w:rFonts w:ascii="Times New Roman" w:hAnsi="Times New Roman"/>
+        </w:rPr>
+        <w:t>)</w:t>
+      </w:r>
+      <w:r>
+        <w:rPr>
+          <w:rFonts w:ascii="Times New Roman" w:hAnsi="Times New Roman"/>
+        </w:rPr>
+        <w:t xml:space="preserve"> anyway.</w:t>
       </w:r>
       <w:r>
         <w:rPr>
@@ -32844,55 +32855,13 @@
         <w:rPr>
           <w:rFonts w:ascii="Times New Roman" w:hAnsi="Times New Roman"/>
         </w:rPr>
-        <w:t xml:space="preserve">should tend to </w:t>
-      </w:r>
-      <w:r>
-        <w:rPr>
-          <w:rFonts w:ascii="Times New Roman" w:hAnsi="Times New Roman"/>
-        </w:rPr>
-        <w:t>1 (</w:t>
-      </w:r>
-      <w:r>
-        <w:rPr>
-          <w:rFonts w:ascii="Times New Roman" w:hAnsi="Times New Roman"/>
-        </w:rPr>
-        <w:t>LTE</w:t>
-      </w:r>
-      <w:r>
-        <w:rPr>
-          <w:rFonts w:ascii="Times New Roman" w:hAnsi="Times New Roman"/>
-        </w:rPr>
-        <w:t>)</w:t>
-      </w:r>
-      <w:r>
-        <w:rPr>
-          <w:rFonts w:ascii="Times New Roman" w:hAnsi="Times New Roman"/>
-        </w:rPr>
-        <w:t xml:space="preserve"> anyway.</w:t>
-      </w:r>
-      <w:r>
-        <w:rPr>
-          <w:rFonts w:ascii="Times New Roman" w:hAnsi="Times New Roman"/>
-        </w:rPr>
-        <w:t xml:space="preserve"> </w:t>
-      </w:r>
-      <w:r>
-        <w:rPr>
-          <w:rFonts w:ascii="Times New Roman" w:hAnsi="Times New Roman"/>
-        </w:rPr>
         <w:t xml:space="preserve">The functional form f=ap/(1+ap) </w:t>
       </w:r>
       <w:r>
         <w:rPr>
           <w:rFonts w:ascii="Times New Roman" w:hAnsi="Times New Roman"/>
         </w:rPr>
-        <w:t xml:space="preserve">applied to the Planck function </w:t>
-      </w:r>
-      <w:r>
-        <w:rPr>
-          <w:rFonts w:ascii="Times New Roman" w:hAnsi="Times New Roman"/>
-        </w:rPr>
-        <w:t>(p=pressure(</w:t>
+        <w:t>applied to the Planck function (p=pressure(</w:t>
       </w:r>
       <w:proofErr w:type="spellStart"/>
       <w:r>
@@ -32906,13 +32875,7 @@
         <w:rPr>
           <w:rFonts w:ascii="Times New Roman" w:hAnsi="Times New Roman"/>
         </w:rPr>
-        <w:t xml:space="preserve">), a=constant) </w:t>
-      </w:r>
-      <w:r>
-        <w:rPr>
-          <w:rFonts w:ascii="Times New Roman" w:hAnsi="Times New Roman"/>
-        </w:rPr>
-        <w:t>seems</w:t>
+        <w:t>), a=constant) seems</w:t>
       </w:r>
       <w:r>
         <w:rPr>
@@ -32924,21 +32887,7 @@
         <w:rPr>
           <w:rFonts w:ascii="Times New Roman" w:hAnsi="Times New Roman"/>
         </w:rPr>
-        <w:t>to more deta</w:t>
-      </w:r>
-      <w:proofErr w:type="spellStart"/>
-      <w:r>
-        <w:rPr>
-          <w:rFonts w:ascii="Times New Roman" w:hAnsi="Times New Roman"/>
-        </w:rPr>
-        <w:t>ile</w:t>
-      </w:r>
-      <w:proofErr w:type="spellEnd"/>
-      <w:r>
-        <w:rPr>
-          <w:rFonts w:ascii="Times New Roman" w:hAnsi="Times New Roman"/>
-        </w:rPr>
-        <w:t>d calculations</w:t>
+        <w:t>to more detailed calculations</w:t>
       </w:r>
       <w:r>
         <w:rPr>
@@ -33022,13 +32971,19 @@
         <w:rPr>
           <w:rFonts w:ascii="Times New Roman" w:hAnsi="Times New Roman"/>
         </w:rPr>
-        <w:t>This flag is passed via a common block to avoid altering too many routines.</w:t>
-      </w:r>
-      <w:r>
-        <w:rPr>
-          <w:rFonts w:ascii="Times New Roman" w:hAnsi="Times New Roman"/>
-        </w:rPr>
-        <w:t xml:space="preserve"> Possible flag values</w:t>
+        <w:t xml:space="preserve">This flag is </w:t>
+      </w:r>
+      <w:r>
+        <w:rPr>
+          <w:rFonts w:ascii="Times New Roman" w:hAnsi="Times New Roman"/>
+        </w:rPr>
+        <w:t xml:space="preserve">a real number and </w:t>
+      </w:r>
+      <w:r>
+        <w:rPr>
+          <w:rFonts w:ascii="Times New Roman" w:hAnsi="Times New Roman"/>
+        </w:rPr>
+        <w:t>passed via a common block to avoid altering too many routines. Possible flag values</w:t>
       </w:r>
       <w:r>
         <w:rPr>
@@ -33375,13 +33330,7 @@
               <w:rPr>
                 <w:rFonts w:ascii="Times New Roman" w:hAnsi="Times New Roman"/>
               </w:rPr>
-              <w:t xml:space="preserve">. </w:t>
-            </w:r>
-            <w:r>
-              <w:rPr>
-                <w:rFonts w:ascii="Times New Roman" w:hAnsi="Times New Roman"/>
-              </w:rPr>
-              <w:t>Planck function is scaled by:</w:t>
+              <w:t>. Planck function is scaled by:</w:t>
             </w:r>
           </w:p>
           <w:p>
@@ -33395,7 +33344,27 @@
               <w:rPr>
                 <w:rFonts w:ascii="Times New Roman" w:hAnsi="Times New Roman"/>
               </w:rPr>
+              <w:t xml:space="preserve"> </w:t>
+            </w:r>
+            <w:r>
+              <w:rPr>
+                <w:rFonts w:ascii="Times New Roman" w:hAnsi="Times New Roman"/>
+              </w:rPr>
               <w:t>f = p*1.3e8 / (1.0 + p*1.3e8)</w:t>
+            </w:r>
+          </w:p>
+          <w:p>
+            <w:pPr>
+              <w:jc w:val="both"/>
+              <w:rPr>
+                <w:rFonts w:ascii="Times New Roman" w:hAnsi="Times New Roman"/>
+              </w:rPr>
+            </w:pPr>
+            <w:r>
+              <w:rPr>
+                <w:rFonts w:ascii="Times New Roman" w:hAnsi="Times New Roman"/>
+              </w:rPr>
+              <w:t>[assumes a Titan typical T(p) profile]</w:t>
             </w:r>
           </w:p>
         </w:tc>
@@ -33513,7 +33482,27 @@
               <w:rPr>
                 <w:rFonts w:ascii="Times New Roman" w:hAnsi="Times New Roman"/>
               </w:rPr>
+              <w:t xml:space="preserve"> </w:t>
+            </w:r>
+            <w:r>
+              <w:rPr>
+                <w:rFonts w:ascii="Times New Roman" w:hAnsi="Times New Roman"/>
+              </w:rPr>
               <w:t>f = p*1.3e7 / (1.0 + p*1.3e7)</w:t>
+            </w:r>
+          </w:p>
+          <w:p>
+            <w:pPr>
+              <w:jc w:val="both"/>
+              <w:rPr>
+                <w:rFonts w:ascii="Times New Roman" w:hAnsi="Times New Roman"/>
+              </w:rPr>
+            </w:pPr>
+            <w:r>
+              <w:rPr>
+                <w:rFonts w:ascii="Times New Roman" w:hAnsi="Times New Roman"/>
+              </w:rPr>
+              <w:t>[assumes a Titan typical T(p) profile]</w:t>
             </w:r>
           </w:p>
         </w:tc>
@@ -33534,7 +33523,21 @@
               <w:rPr>
                 <w:rFonts w:ascii="Times New Roman" w:hAnsi="Times New Roman"/>
               </w:rPr>
-              <w:t>…</w:t>
+              <w:t>-</w:t>
+            </w:r>
+            <w:proofErr w:type="spellStart"/>
+            <w:r>
+              <w:rPr>
+                <w:rFonts w:ascii="Times New Roman" w:hAnsi="Times New Roman"/>
+              </w:rPr>
+              <w:t>ve</w:t>
+            </w:r>
+            <w:proofErr w:type="spellEnd"/>
+            <w:r>
+              <w:rPr>
+                <w:rFonts w:ascii="Times New Roman" w:hAnsi="Times New Roman"/>
+              </w:rPr>
+              <w:t xml:space="preserve"> real</w:t>
             </w:r>
           </w:p>
         </w:tc>
@@ -33549,6 +33552,456 @@
                 <w:rFonts w:ascii="Times New Roman" w:hAnsi="Times New Roman"/>
               </w:rPr>
             </w:pPr>
+            <w:r>
+              <w:rPr>
+                <w:rFonts w:ascii="Times New Roman" w:hAnsi="Times New Roman"/>
+              </w:rPr>
+              <w:t>If the flag is a negative number</w:t>
+            </w:r>
+            <w:r>
+              <w:rPr>
+                <w:rFonts w:ascii="Times New Roman" w:hAnsi="Times New Roman"/>
+              </w:rPr>
+              <w:t>,</w:t>
+            </w:r>
+            <w:r>
+              <w:rPr>
+                <w:rFonts w:ascii="Times New Roman" w:hAnsi="Times New Roman"/>
+              </w:rPr>
+              <w:t xml:space="preserve"> then the </w:t>
+            </w:r>
+            <w:proofErr w:type="spellStart"/>
+            <w:r>
+              <w:rPr>
+                <w:rFonts w:ascii="Times New Roman" w:hAnsi="Times New Roman"/>
+              </w:rPr>
+              <w:t>nLTE</w:t>
+            </w:r>
+            <w:proofErr w:type="spellEnd"/>
+            <w:r>
+              <w:rPr>
+                <w:rFonts w:ascii="Times New Roman" w:hAnsi="Times New Roman"/>
+              </w:rPr>
+              <w:t xml:space="preserve"> </w:t>
+            </w:r>
+            <w:r>
+              <w:rPr>
+                <w:rFonts w:ascii="Times New Roman" w:hAnsi="Times New Roman"/>
+              </w:rPr>
+              <w:t xml:space="preserve">rate </w:t>
+            </w:r>
+            <w:r>
+              <w:rPr>
+                <w:rFonts w:ascii="Times New Roman" w:hAnsi="Times New Roman"/>
+              </w:rPr>
+              <w:t>constant is assumed to be:</w:t>
+            </w:r>
+          </w:p>
+          <w:p>
+            <w:pPr>
+              <w:jc w:val="both"/>
+              <w:rPr>
+                <w:rFonts w:ascii="Times New Roman" w:hAnsi="Times New Roman"/>
+              </w:rPr>
+            </w:pPr>
+            <w:r>
+              <w:rPr>
+                <w:rFonts w:ascii="Times New Roman" w:hAnsi="Times New Roman"/>
+              </w:rPr>
+              <w:t xml:space="preserve">  k</w:t>
+            </w:r>
+            <w:r>
+              <w:rPr>
+                <w:rFonts w:ascii="Times New Roman" w:hAnsi="Times New Roman"/>
+                <w:vertAlign w:val="subscript"/>
+              </w:rPr>
+              <w:t>1</w:t>
+            </w:r>
+            <w:r>
+              <w:rPr>
+                <w:rFonts w:ascii="Times New Roman" w:hAnsi="Times New Roman"/>
+              </w:rPr>
+              <w:t xml:space="preserve"> = 10^inlte_flag</w:t>
+            </w:r>
+          </w:p>
+          <w:p>
+            <w:pPr>
+              <w:jc w:val="both"/>
+              <w:rPr>
+                <w:rFonts w:ascii="Times New Roman" w:hAnsi="Times New Roman"/>
+              </w:rPr>
+            </w:pPr>
+            <w:r>
+              <w:rPr>
+                <w:rFonts w:ascii="Times New Roman" w:hAnsi="Times New Roman"/>
+              </w:rPr>
+              <w:t xml:space="preserve">The Planck function is then scaled by this expression from </w:t>
+            </w:r>
+            <w:r>
+              <w:rPr>
+                <w:rFonts w:ascii="Times New Roman" w:hAnsi="Times New Roman"/>
+              </w:rPr>
+              <w:t xml:space="preserve">Manuel Lopez </w:t>
+            </w:r>
+            <w:proofErr w:type="spellStart"/>
+            <w:r>
+              <w:rPr>
+                <w:rFonts w:ascii="Times New Roman" w:hAnsi="Times New Roman"/>
+              </w:rPr>
+              <w:t>Puertas</w:t>
+            </w:r>
+            <w:proofErr w:type="spellEnd"/>
+            <w:r>
+              <w:rPr>
+                <w:rFonts w:ascii="Times New Roman" w:hAnsi="Times New Roman"/>
+              </w:rPr>
+              <w:t>:</w:t>
+            </w:r>
+          </w:p>
+          <w:p>
+            <w:pPr>
+              <w:jc w:val="both"/>
+              <w:rPr>
+                <w:rFonts w:ascii="Times New Roman" w:hAnsi="Times New Roman"/>
+              </w:rPr>
+            </w:pPr>
+            <w:r>
+              <w:rPr>
+                <w:rFonts w:ascii="Times New Roman" w:hAnsi="Times New Roman"/>
+              </w:rPr>
+              <w:t xml:space="preserve"> f = k</w:t>
+            </w:r>
+            <w:r>
+              <w:rPr>
+                <w:rFonts w:ascii="Times New Roman" w:hAnsi="Times New Roman"/>
+                <w:vertAlign w:val="subscript"/>
+              </w:rPr>
+              <w:t>1</w:t>
+            </w:r>
+            <w:r>
+              <w:rPr>
+                <w:rFonts w:ascii="Times New Roman" w:hAnsi="Times New Roman"/>
+              </w:rPr>
+              <w:t>*</w:t>
+            </w:r>
+            <w:proofErr w:type="spellStart"/>
+            <w:r>
+              <w:rPr>
+                <w:rFonts w:ascii="Times New Roman" w:hAnsi="Times New Roman"/>
+              </w:rPr>
+              <w:t>N</w:t>
+            </w:r>
+            <w:r>
+              <w:rPr>
+                <w:rFonts w:ascii="Times New Roman" w:hAnsi="Times New Roman"/>
+                <w:vertAlign w:val="subscript"/>
+              </w:rPr>
+              <w:t>tot</w:t>
+            </w:r>
+            <w:proofErr w:type="spellEnd"/>
+            <w:r>
+              <w:rPr>
+                <w:rFonts w:ascii="Times New Roman" w:hAnsi="Times New Roman"/>
+              </w:rPr>
+              <w:t xml:space="preserve"> / (A + k</w:t>
+            </w:r>
+            <w:r>
+              <w:rPr>
+                <w:rFonts w:ascii="Times New Roman" w:hAnsi="Times New Roman"/>
+                <w:vertAlign w:val="subscript"/>
+              </w:rPr>
+              <w:t>1</w:t>
+            </w:r>
+            <w:r>
+              <w:rPr>
+                <w:rFonts w:ascii="Times New Roman" w:hAnsi="Times New Roman"/>
+              </w:rPr>
+              <w:t>*</w:t>
+            </w:r>
+            <w:proofErr w:type="spellStart"/>
+            <w:r>
+              <w:rPr>
+                <w:rFonts w:ascii="Times New Roman" w:hAnsi="Times New Roman"/>
+              </w:rPr>
+              <w:t>N</w:t>
+            </w:r>
+            <w:r>
+              <w:rPr>
+                <w:rFonts w:ascii="Times New Roman" w:hAnsi="Times New Roman"/>
+                <w:vertAlign w:val="subscript"/>
+              </w:rPr>
+              <w:t>tot</w:t>
+            </w:r>
+            <w:proofErr w:type="spellEnd"/>
+            <w:r>
+              <w:rPr>
+                <w:rFonts w:ascii="Times New Roman" w:hAnsi="Times New Roman"/>
+              </w:rPr>
+              <w:t>)</w:t>
+            </w:r>
+          </w:p>
+          <w:p>
+            <w:pPr>
+              <w:jc w:val="both"/>
+              <w:rPr>
+                <w:rFonts w:ascii="Times New Roman" w:hAnsi="Times New Roman"/>
+              </w:rPr>
+            </w:pPr>
+            <w:r>
+              <w:rPr>
+                <w:rFonts w:ascii="Times New Roman" w:hAnsi="Times New Roman"/>
+              </w:rPr>
+              <w:t xml:space="preserve"> </w:t>
+            </w:r>
+            <w:r>
+              <w:rPr>
+                <w:rFonts w:ascii="Times New Roman" w:hAnsi="Times New Roman"/>
+              </w:rPr>
+              <w:t>where A = 3.23</w:t>
+            </w:r>
+          </w:p>
+          <w:p>
+            <w:pPr>
+              <w:jc w:val="both"/>
+              <w:rPr>
+                <w:rFonts w:ascii="Times New Roman" w:hAnsi="Times New Roman"/>
+              </w:rPr>
+            </w:pPr>
+            <w:proofErr w:type="spellStart"/>
+            <w:r>
+              <w:rPr>
+                <w:rFonts w:ascii="Times New Roman" w:hAnsi="Times New Roman"/>
+              </w:rPr>
+              <w:t>N</w:t>
+            </w:r>
+            <w:r>
+              <w:rPr>
+                <w:rFonts w:ascii="Times New Roman" w:hAnsi="Times New Roman"/>
+                <w:vertAlign w:val="subscript"/>
+              </w:rPr>
+              <w:t>tot</w:t>
+            </w:r>
+            <w:proofErr w:type="spellEnd"/>
+            <w:r>
+              <w:rPr>
+                <w:rFonts w:ascii="Times New Roman" w:hAnsi="Times New Roman"/>
+              </w:rPr>
+              <w:t xml:space="preserve"> = total number density in molecules/cm</w:t>
+            </w:r>
+            <w:r>
+              <w:rPr>
+                <w:rFonts w:ascii="Times New Roman" w:hAnsi="Times New Roman"/>
+                <w:vertAlign w:val="superscript"/>
+              </w:rPr>
+              <w:t>3</w:t>
+            </w:r>
+          </w:p>
+          <w:p>
+            <w:pPr>
+              <w:jc w:val="both"/>
+              <w:rPr>
+                <w:rFonts w:ascii="Times New Roman" w:hAnsi="Times New Roman"/>
+              </w:rPr>
+            </w:pPr>
+            <w:r>
+              <w:rPr>
+                <w:rFonts w:ascii="Times New Roman" w:hAnsi="Times New Roman"/>
+              </w:rPr>
+              <w:t xml:space="preserve">Using PV = </w:t>
+            </w:r>
+            <w:proofErr w:type="spellStart"/>
+            <w:r>
+              <w:rPr>
+                <w:rFonts w:ascii="Times New Roman" w:hAnsi="Times New Roman"/>
+              </w:rPr>
+              <w:t>NkT</w:t>
+            </w:r>
+            <w:proofErr w:type="spellEnd"/>
+            <w:r>
+              <w:rPr>
+                <w:rFonts w:ascii="Times New Roman" w:hAnsi="Times New Roman"/>
+              </w:rPr>
+              <w:t xml:space="preserve"> gives:</w:t>
+            </w:r>
+          </w:p>
+          <w:p>
+            <w:pPr>
+              <w:jc w:val="both"/>
+              <w:rPr>
+                <w:rFonts w:ascii="Times New Roman" w:hAnsi="Times New Roman"/>
+              </w:rPr>
+            </w:pPr>
+            <w:proofErr w:type="spellStart"/>
+            <w:r>
+              <w:rPr>
+                <w:rFonts w:ascii="Times New Roman" w:hAnsi="Times New Roman"/>
+              </w:rPr>
+              <w:t>N</w:t>
+            </w:r>
+            <w:r>
+              <w:rPr>
+                <w:rFonts w:ascii="Times New Roman" w:hAnsi="Times New Roman"/>
+                <w:vertAlign w:val="subscript"/>
+              </w:rPr>
+              <w:t>tot</w:t>
+            </w:r>
+            <w:proofErr w:type="spellEnd"/>
+            <w:r>
+              <w:rPr>
+                <w:rFonts w:ascii="Times New Roman" w:hAnsi="Times New Roman"/>
+              </w:rPr>
+              <w:t xml:space="preserve"> = </w:t>
+            </w:r>
+            <w:r>
+              <w:rPr>
+                <w:rFonts w:ascii="Times New Roman" w:hAnsi="Times New Roman"/>
+              </w:rPr>
+              <w:t>N/V=</w:t>
+            </w:r>
+            <w:r>
+              <w:rPr>
+                <w:rFonts w:ascii="Times New Roman" w:hAnsi="Times New Roman"/>
+              </w:rPr>
+              <w:t>p(</w:t>
+            </w:r>
+            <w:proofErr w:type="spellStart"/>
+            <w:r>
+              <w:rPr>
+                <w:rFonts w:ascii="Times New Roman" w:hAnsi="Times New Roman"/>
+              </w:rPr>
+              <w:t>atm</w:t>
+            </w:r>
+            <w:proofErr w:type="spellEnd"/>
+            <w:r>
+              <w:rPr>
+                <w:rFonts w:ascii="Times New Roman" w:hAnsi="Times New Roman"/>
+              </w:rPr>
+              <w:t>)*101325*1e-6 /(</w:t>
+            </w:r>
+            <w:proofErr w:type="spellStart"/>
+            <w:r>
+              <w:rPr>
+                <w:rFonts w:ascii="Times New Roman" w:hAnsi="Times New Roman"/>
+              </w:rPr>
+              <w:t>kboltz</w:t>
+            </w:r>
+            <w:proofErr w:type="spellEnd"/>
+            <w:r>
+              <w:rPr>
+                <w:rFonts w:ascii="Times New Roman" w:hAnsi="Times New Roman"/>
+              </w:rPr>
+              <w:t>*T)</w:t>
+            </w:r>
+          </w:p>
+          <w:p>
+            <w:pPr>
+              <w:jc w:val="both"/>
+              <w:rPr>
+                <w:rFonts w:ascii="Times New Roman" w:hAnsi="Times New Roman"/>
+              </w:rPr>
+            </w:pPr>
+          </w:p>
+          <w:p>
+            <w:pPr>
+              <w:jc w:val="both"/>
+              <w:rPr>
+                <w:rFonts w:ascii="Times New Roman" w:hAnsi="Times New Roman"/>
+              </w:rPr>
+            </w:pPr>
+            <w:r>
+              <w:rPr>
+                <w:rFonts w:ascii="Times New Roman" w:hAnsi="Times New Roman"/>
+              </w:rPr>
+              <w:t>Values of -12 are reasonable (</w:t>
+            </w:r>
+            <w:proofErr w:type="spellStart"/>
+            <w:proofErr w:type="gramStart"/>
+            <w:r>
+              <w:rPr>
+                <w:rFonts w:ascii="Times New Roman" w:hAnsi="Times New Roman"/>
+              </w:rPr>
+              <w:t>ie</w:t>
+            </w:r>
+            <w:proofErr w:type="spellEnd"/>
+            <w:proofErr w:type="gramEnd"/>
+            <w:r>
+              <w:rPr>
+                <w:rFonts w:ascii="Times New Roman" w:hAnsi="Times New Roman"/>
+              </w:rPr>
+              <w:t xml:space="preserve"> k</w:t>
+            </w:r>
+            <w:r>
+              <w:rPr>
+                <w:rFonts w:ascii="Times New Roman" w:hAnsi="Times New Roman"/>
+                <w:vertAlign w:val="subscript"/>
+              </w:rPr>
+              <w:t>1</w:t>
+            </w:r>
+            <w:r>
+              <w:rPr>
+                <w:rFonts w:ascii="Times New Roman" w:hAnsi="Times New Roman"/>
+              </w:rPr>
+              <w:t>=10</w:t>
+            </w:r>
+            <w:r>
+              <w:rPr>
+                <w:rFonts w:ascii="Times New Roman" w:hAnsi="Times New Roman"/>
+                <w:vertAlign w:val="superscript"/>
+              </w:rPr>
+              <w:t>-12</w:t>
+            </w:r>
+            <w:r>
+              <w:rPr>
+                <w:rFonts w:ascii="Times New Roman" w:hAnsi="Times New Roman"/>
+              </w:rPr>
+              <w:t xml:space="preserve">) for most trace gas collisions </w:t>
+            </w:r>
+            <w:r>
+              <w:rPr>
+                <w:rFonts w:ascii="Times New Roman" w:hAnsi="Times New Roman"/>
+              </w:rPr>
+              <w:t>at cold outer solar system temperatures</w:t>
+            </w:r>
+            <w:r>
+              <w:rPr>
+                <w:rFonts w:ascii="Times New Roman" w:hAnsi="Times New Roman"/>
+              </w:rPr>
+              <w:t>, but probably have an order of magnitude uncertainty.</w:t>
+            </w:r>
+          </w:p>
+          <w:p>
+            <w:pPr>
+              <w:jc w:val="both"/>
+              <w:rPr>
+                <w:rFonts w:ascii="Times New Roman" w:hAnsi="Times New Roman"/>
+              </w:rPr>
+            </w:pPr>
+          </w:p>
+          <w:p>
+            <w:pPr>
+              <w:jc w:val="both"/>
+              <w:rPr>
+                <w:rFonts w:ascii="Times New Roman" w:hAnsi="Times New Roman"/>
+              </w:rPr>
+            </w:pPr>
+            <w:r>
+              <w:rPr>
+                <w:rFonts w:ascii="Times New Roman" w:hAnsi="Times New Roman"/>
+              </w:rPr>
+              <w:t>This option is preferred over 2 and 3 as the Temperature of the atmosphere is accounted for</w:t>
+            </w:r>
+            <w:r>
+              <w:rPr>
+                <w:rFonts w:ascii="Times New Roman" w:hAnsi="Times New Roman"/>
+              </w:rPr>
+              <w:t xml:space="preserve"> in the scaling</w:t>
+            </w:r>
+            <w:r>
+              <w:rPr>
+                <w:rFonts w:ascii="Times New Roman" w:hAnsi="Times New Roman"/>
+              </w:rPr>
+              <w:t>.</w:t>
+            </w:r>
           </w:p>
         </w:tc>
       </w:tr>
@@ -33927,6 +34380,7 @@
         <w:rPr>
           <w:rFonts w:ascii="Times New Roman" w:hAnsi="Times New Roman"/>
         </w:rPr>
+        <w:lastRenderedPageBreak/>
         <w:t xml:space="preserve">The first line of the file gives the number of gases, NVP, whose abundances are to be limited by condensation. There then flow NVP lines, each listing: </w:t>
       </w:r>
     </w:p>
@@ -34480,7 +34934,6 @@
           <w:szCs w:val="24"/>
           <w:lang w:val="en-US"/>
         </w:rPr>
-        <w:lastRenderedPageBreak/>
         <w:t>N.B. T</w:t>
       </w:r>
       <w:r>
@@ -35288,6 +35741,7 @@
           <w:szCs w:val="24"/>
           <w:lang w:val="en-US"/>
         </w:rPr>
+        <w:lastRenderedPageBreak/>
         <w:t>#Leave a blank line below the last comment</w:t>
       </w:r>
     </w:p>
@@ -35748,7 +36202,6 @@
         <w:rPr>
           <w:rFonts w:ascii="Copperplate" w:hAnsi="Copperplate"/>
         </w:rPr>
-        <w:lastRenderedPageBreak/>
         <w:t>Nemesis</w:t>
       </w:r>
       <w:r>
@@ -36295,6 +36748,7 @@
         <w:rPr>
           <w:rFonts w:ascii="Times New Roman" w:hAnsi="Times New Roman"/>
         </w:rPr>
+        <w:lastRenderedPageBreak/>
         <w:t xml:space="preserve">A </w:t>
       </w:r>
       <w:r>
@@ -36742,7 +37196,6 @@
         <w:rPr>
           <w:rFonts w:ascii="Times New Roman" w:hAnsi="Times New Roman"/>
         </w:rPr>
-        <w:lastRenderedPageBreak/>
         <w:t xml:space="preserve">A </w:t>
       </w:r>
       <w:r>
@@ -37443,7 +37896,14 @@
         <w:rPr>
           <w:rFonts w:ascii="Times New Roman" w:hAnsi="Times New Roman"/>
         </w:rPr>
-        <w:t xml:space="preserve"> than the numerical differentiation scheme. To implement this in a way that gains any advantage may require some clever and elegant reprogramming.</w:t>
+        <w:t xml:space="preserve"> than the numerical differentiation scheme. To </w:t>
+      </w:r>
+      <w:r>
+        <w:rPr>
+          <w:rFonts w:ascii="Times New Roman" w:hAnsi="Times New Roman"/>
+        </w:rPr>
+        <w:lastRenderedPageBreak/>
+        <w:t>implement this in a way that gains any advantage may require some clever and elegant reprogramming.</w:t>
       </w:r>
     </w:p>
     <w:p>
@@ -37663,14 +38123,7 @@
         <w:rPr>
           <w:rFonts w:ascii="Times New Roman" w:hAnsi="Times New Roman"/>
         </w:rPr>
-        <w:t xml:space="preserve">is specifically designed for limb calculations. The atmosphere is split into the same number of layers, NLAYER, as before, but only once and from the specified </w:t>
-      </w:r>
-      <w:r>
-        <w:rPr>
-          <w:rFonts w:ascii="Times New Roman" w:hAnsi="Times New Roman"/>
-        </w:rPr>
-        <w:lastRenderedPageBreak/>
-        <w:t xml:space="preserve">lowest altitude. Limb paths are then calculated through these layers with 2 </w:t>
+        <w:t xml:space="preserve">is specifically designed for limb calculations. The atmosphere is split into the same number of layers, NLAYER, as before, but only once and from the specified lowest altitude. Limb paths are then calculated through these layers with 2 </w:t>
       </w:r>
       <w:r>
         <w:rPr>
@@ -38116,7 +38569,14 @@
         <w:rPr>
           <w:rFonts w:ascii="Times New Roman" w:hAnsi="Times New Roman"/>
         </w:rPr>
-        <w:t xml:space="preserve">, which require a complicated FOV combination of the individual path calculations. Other modifications are made in the way the </w:t>
+        <w:t xml:space="preserve">, which require a complicated FOV combination of the individual path </w:t>
+      </w:r>
+      <w:r>
+        <w:rPr>
+          <w:rFonts w:ascii="Times New Roman" w:hAnsi="Times New Roman"/>
+        </w:rPr>
+        <w:lastRenderedPageBreak/>
+        <w:t xml:space="preserve">calculations. Other modifications are made in the way the </w:t>
       </w:r>
       <w:proofErr w:type="spellStart"/>
       <w:r>
@@ -38450,7 +38910,6 @@
         <w:rPr>
           <w:rFonts w:ascii="Times New Roman" w:hAnsi="Times New Roman"/>
         </w:rPr>
-        <w:lastRenderedPageBreak/>
         <w:t>CIRSdrv_wave</w:t>
       </w:r>
       <w:proofErr w:type="spellEnd"/>
@@ -39065,7 +39524,14 @@
         <w:rPr>
           <w:rFonts w:ascii="Times New Roman" w:hAnsi="Times New Roman"/>
         </w:rPr>
-        <w:t>The output is also an ASCII file, but here there is one spectrum per defined path, smoothed with the FWHM defined in the .pat file and with the instrument function defined in the .sha file.</w:t>
+        <w:t xml:space="preserve">The output is also an ASCII file, but here there is one spectrum </w:t>
+      </w:r>
+      <w:r>
+        <w:rPr>
+          <w:rFonts w:ascii="Times New Roman" w:hAnsi="Times New Roman"/>
+        </w:rPr>
+        <w:lastRenderedPageBreak/>
+        <w:t>per defined path, smoothed with the FWHM defined in the .pat file and with the instrument function defined in the .sha file.</w:t>
       </w:r>
     </w:p>
     <w:p>
@@ -47694,7 +48160,7 @@
 </file>
 
 <file path=customXml/itemProps1.xml><?xml version="1.0" encoding="utf-8"?>
-<ds:datastoreItem xmlns:ds="http://schemas.openxmlformats.org/officeDocument/2006/customXml" ds:itemID="{4A355A2C-5EA4-6441-9C9A-9F534BC7F044}">
+<ds:datastoreItem xmlns:ds="http://schemas.openxmlformats.org/officeDocument/2006/customXml" ds:itemID="{AAA29315-6B41-884F-BB4D-A1F80E4B7350}">
   <ds:schemaRefs>
     <ds:schemaRef ds:uri="http://schemas.openxmlformats.org/officeDocument/2006/bibliography"/>
   </ds:schemaRefs>
@@ -47702,7 +48168,7 @@
 </file>
 
 <file path=customXml/itemProps2.xml><?xml version="1.0" encoding="utf-8"?>
-<ds:datastoreItem xmlns:ds="http://schemas.openxmlformats.org/officeDocument/2006/customXml" ds:itemID="{AAA29315-6B41-884F-BB4D-A1F80E4B7350}">
+<ds:datastoreItem xmlns:ds="http://schemas.openxmlformats.org/officeDocument/2006/customXml" ds:itemID="{4A355A2C-5EA4-6441-9C9A-9F534BC7F044}">
   <ds:schemaRefs>
     <ds:schemaRef ds:uri="http://schemas.openxmlformats.org/officeDocument/2006/bibliography"/>
   </ds:schemaRefs>

</xml_diff>

<commit_message>
Updated for model 52.
</commit_message>
<xml_diff>
--- a/manuals/Nemesis_3.0.docx
+++ b/manuals/Nemesis_3.0.docx
@@ -322,7 +322,15 @@
           <w:b/>
           <w:sz w:val="28"/>
         </w:rPr>
-        <w:t>Version 3.0 8/3/21</w:t>
+        <w:t xml:space="preserve">Version 3.0 </w:t>
+      </w:r>
+      <w:r>
+        <w:rPr>
+          <w:rFonts w:ascii="Times New Roman" w:hAnsi="Times New Roman"/>
+          <w:b/>
+          <w:sz w:val="28"/>
+        </w:rPr>
+        <w:t>30/4/24</w:t>
       </w:r>
       <w:r>
         <w:rPr>
@@ -23934,31 +23942,7 @@
           <w:rFonts w:ascii="Times New Roman" w:hAnsi="Times New Roman"/>
         </w:rPr>
         <w:lastRenderedPageBreak/>
-        <w:t>Similar to</w:t>
-      </w:r>
-      <w:r>
-        <w:rPr>
-          <w:rFonts w:ascii="Times New Roman" w:hAnsi="Times New Roman"/>
-        </w:rPr>
-        <w:t xml:space="preserve"> model </w:t>
-      </w:r>
-      <w:r>
-        <w:rPr>
-          <w:rFonts w:ascii="Times New Roman" w:hAnsi="Times New Roman"/>
-        </w:rPr>
-        <w:t>47</w:t>
-      </w:r>
-      <w:r>
-        <w:rPr>
-          <w:rFonts w:ascii="Times New Roman" w:hAnsi="Times New Roman"/>
-        </w:rPr>
-        <w:t xml:space="preserve">, but </w:t>
-      </w:r>
-      <w:r>
-        <w:rPr>
-          <w:rFonts w:ascii="Times New Roman" w:hAnsi="Times New Roman"/>
-        </w:rPr>
-        <w:t xml:space="preserve">here a cloud is specified by its integrated </w:t>
+        <w:t xml:space="preserve">Similar to model 47, but here a cloud is specified by its integrated </w:t>
       </w:r>
       <w:r>
         <w:rPr>
@@ -23982,43 +23966,7 @@
         <w:rPr>
           <w:rFonts w:ascii="Times New Roman" w:hAnsi="Times New Roman"/>
         </w:rPr>
-        <w:t xml:space="preserve"> (</w:t>
-      </w:r>
-      <w:r>
-        <w:rPr>
-          <w:rFonts w:ascii="Times New Roman" w:hAnsi="Times New Roman"/>
-        </w:rPr>
-        <w:t>log pressure units</w:t>
-      </w:r>
-      <w:r>
-        <w:rPr>
-          <w:rFonts w:ascii="Times New Roman" w:hAnsi="Times New Roman"/>
-        </w:rPr>
-        <w:t xml:space="preserve">) and the </w:t>
-      </w:r>
-      <w:r>
-        <w:rPr>
-          <w:rFonts w:ascii="Times New Roman" w:hAnsi="Times New Roman"/>
-        </w:rPr>
-        <w:t>FWHM (</w:t>
-      </w:r>
-      <w:r>
-        <w:rPr>
-          <w:rFonts w:ascii="Times New Roman" w:hAnsi="Times New Roman"/>
-        </w:rPr>
-        <w:t xml:space="preserve">also </w:t>
-      </w:r>
-      <w:r>
-        <w:rPr>
-          <w:rFonts w:ascii="Times New Roman" w:hAnsi="Times New Roman"/>
-        </w:rPr>
-        <w:t xml:space="preserve">log pressure units) </w:t>
-      </w:r>
-      <w:r>
-        <w:rPr>
-          <w:rFonts w:ascii="Times New Roman" w:hAnsi="Times New Roman"/>
-        </w:rPr>
-        <w:t xml:space="preserve">at which the opacity drops off above the top and below the bottom of the cloud. The specific density of the cloud is constant between the top and bottom pressures. </w:t>
+        <w:t xml:space="preserve"> (log pressure units) and the FWHM (also log pressure units) at which the opacity drops off above the top and below the bottom of the cloud. The specific density of the cloud is constant between the top and bottom pressures. </w:t>
       </w:r>
       <w:r>
         <w:rPr>
@@ -24112,14 +24060,7 @@
           <w:rFonts w:ascii="Times New Roman" w:hAnsi="Times New Roman"/>
           <w:color w:val="000000"/>
         </w:rPr>
-        <w:t xml:space="preserve"> </w:t>
-      </w:r>
-      <w:r>
-        <w:rPr>
-          <w:rFonts w:ascii="Times New Roman" w:hAnsi="Times New Roman"/>
-          <w:color w:val="000000"/>
-        </w:rPr>
-        <w:t xml:space="preserve"> difference between the top and bottom cloud pressures (log pressure) </w:t>
+        <w:t xml:space="preserve">  difference between the top and bottom cloud pressures (log pressure) </w:t>
       </w:r>
       <w:r>
         <w:rPr>
@@ -24213,6 +24154,143 @@
     </w:p>
     <w:p>
       <w:pPr>
+        <w:pStyle w:val="ListParagraph"/>
+        <w:numPr>
+          <w:ilvl w:val="0"/>
+          <w:numId w:val="18"/>
+        </w:numPr>
+        <w:tabs>
+          <w:tab w:val="left" w:pos="284"/>
+        </w:tabs>
+        <w:ind w:left="709"/>
+        <w:jc w:val="both"/>
+        <w:rPr>
+          <w:rFonts w:ascii="Times New Roman" w:hAnsi="Times New Roman"/>
+        </w:rPr>
+      </w:pPr>
+      <w:r>
+        <w:rPr>
+          <w:rFonts w:ascii="Times New Roman" w:hAnsi="Times New Roman"/>
+        </w:rPr>
+        <w:t xml:space="preserve">Similar to model 47, with cloud centred at a specified pressure, variable FWHM (log pressure units) and defined total opacity, but here the cloud has a different, fixed FWHM below the specified pressure.  </w:t>
+      </w:r>
+      <w:r>
+        <w:rPr>
+          <w:rFonts w:ascii="Times New Roman" w:hAnsi="Times New Roman"/>
+          <w:color w:val="000000"/>
+        </w:rPr>
+        <w:t>The next line</w:t>
+      </w:r>
+      <w:r>
+        <w:rPr>
+          <w:rFonts w:ascii="Times New Roman" w:hAnsi="Times New Roman"/>
+          <w:color w:val="000000"/>
+        </w:rPr>
+        <w:t>s</w:t>
+      </w:r>
+      <w:r>
+        <w:rPr>
+          <w:rFonts w:ascii="Times New Roman" w:hAnsi="Times New Roman"/>
+          <w:color w:val="000000"/>
+        </w:rPr>
+        <w:t xml:space="preserve"> of the .apr file then contain</w:t>
+      </w:r>
+      <w:r>
+        <w:rPr>
+          <w:rFonts w:ascii="Times New Roman" w:hAnsi="Times New Roman"/>
+          <w:color w:val="000000"/>
+        </w:rPr>
+        <w:t xml:space="preserve">: 1) </w:t>
+      </w:r>
+      <w:r>
+        <w:rPr>
+          <w:rFonts w:ascii="Times New Roman" w:hAnsi="Times New Roman"/>
+          <w:color w:val="000000"/>
+        </w:rPr>
+        <w:t xml:space="preserve">the </w:t>
+      </w:r>
+      <w:r>
+        <w:rPr>
+          <w:rFonts w:ascii="Times New Roman" w:hAnsi="Times New Roman"/>
+          <w:i/>
+          <w:color w:val="000000"/>
+        </w:rPr>
+        <w:t>a priori</w:t>
+      </w:r>
+      <w:r>
+        <w:rPr>
+          <w:rFonts w:ascii="Times New Roman" w:hAnsi="Times New Roman"/>
+          <w:color w:val="000000"/>
+        </w:rPr>
+        <w:t xml:space="preserve"> opacity; 2) </w:t>
+      </w:r>
+      <w:r>
+        <w:rPr>
+          <w:rFonts w:ascii="Times New Roman" w:hAnsi="Times New Roman"/>
+          <w:color w:val="000000"/>
+        </w:rPr>
+        <w:t xml:space="preserve">the </w:t>
+      </w:r>
+      <w:r>
+        <w:rPr>
+          <w:rFonts w:ascii="Times New Roman" w:hAnsi="Times New Roman"/>
+          <w:i/>
+          <w:color w:val="000000"/>
+        </w:rPr>
+        <w:t>a priori</w:t>
+      </w:r>
+      <w:r>
+        <w:rPr>
+          <w:rFonts w:ascii="Times New Roman" w:hAnsi="Times New Roman"/>
+          <w:color w:val="000000"/>
+        </w:rPr>
+        <w:t xml:space="preserve"> pressure where the distribution peaks; and 3) the </w:t>
+      </w:r>
+      <w:r>
+        <w:rPr>
+          <w:rFonts w:ascii="Times New Roman" w:hAnsi="Times New Roman"/>
+          <w:i/>
+          <w:color w:val="000000"/>
+        </w:rPr>
+        <w:t>a priori</w:t>
+      </w:r>
+      <w:r>
+        <w:rPr>
+          <w:rFonts w:ascii="Times New Roman" w:hAnsi="Times New Roman"/>
+          <w:color w:val="000000"/>
+        </w:rPr>
+        <w:t xml:space="preserve"> width (in units of log pressure), all with their respective errors. Finally, the fixed FWHM of the cloud below the peak pressure is listed. </w:t>
+      </w:r>
+      <w:r>
+        <w:rPr>
+          <w:rFonts w:ascii="Times New Roman" w:hAnsi="Times New Roman"/>
+          <w:color w:val="000000"/>
+        </w:rPr>
+        <w:t>A</w:t>
+      </w:r>
+      <w:r>
+        <w:rPr>
+          <w:rFonts w:ascii="Times New Roman" w:hAnsi="Times New Roman"/>
+          <w:color w:val="000000"/>
+        </w:rPr>
+        <w:t xml:space="preserve">ll quantities are taken as logs. </w:t>
+      </w:r>
+    </w:p>
+    <w:p>
+      <w:pPr>
+        <w:pStyle w:val="ListParagraph"/>
+        <w:tabs>
+          <w:tab w:val="left" w:pos="284"/>
+        </w:tabs>
+        <w:ind w:left="709"/>
+        <w:jc w:val="both"/>
+        <w:rPr>
+          <w:rFonts w:ascii="Times New Roman" w:hAnsi="Times New Roman"/>
+        </w:rPr>
+      </w:pPr>
+    </w:p>
+    <w:p>
+      <w:pPr>
         <w:jc w:val="both"/>
         <w:rPr>
           <w:rFonts w:ascii="Times New Roman" w:hAnsi="Times New Roman"/>
@@ -24722,6 +24800,7 @@
         <w:rPr>
           <w:rFonts w:ascii="Times New Roman" w:hAnsi="Times New Roman"/>
         </w:rPr>
+        <w:lastRenderedPageBreak/>
         <w:t xml:space="preserve">ISCAT = 1 indicates whether a multiple scattering calculation is required. If ISCAT = 0, then a thermal emission calculation (with addition of ground radiance for non-giant planets) is assumed. </w:t>
       </w:r>
       <w:r>
@@ -24830,14 +24909,7 @@
         <w:rPr>
           <w:rFonts w:ascii="Times New Roman" w:hAnsi="Times New Roman"/>
         </w:rPr>
-        <w:t xml:space="preserve"> If ISCAT = </w:t>
-      </w:r>
-      <w:r>
-        <w:rPr>
-          <w:rFonts w:ascii="Times New Roman" w:hAnsi="Times New Roman"/>
-        </w:rPr>
-        <w:lastRenderedPageBreak/>
-        <w:t>5, then an internal flux calculation is performed, in which case the .spx file contains the downwards radiances at several consecutive levels.</w:t>
+        <w:t xml:space="preserve"> If ISCAT = 5, then an internal flux calculation is performed, in which case the .spx file contains the downwards radiances at several consecutive levels.</w:t>
       </w:r>
     </w:p>
     <w:p>
@@ -25133,7 +25205,14 @@
         <w:rPr>
           <w:rFonts w:ascii="Times New Roman" w:hAnsi="Times New Roman"/>
         </w:rPr>
-        <w:t xml:space="preserve">are used both to fix the relevant variables at their last-retrieved value, and also to calculate the effect that their retrieval errors have on the current retrieval by calculating and adding this to the measurement covariance matrix </w:t>
+        <w:t xml:space="preserve">are used both to fix the relevant variables at their last-retrieved value, and also to calculate the effect that their retrieval errors have </w:t>
+      </w:r>
+      <w:r>
+        <w:rPr>
+          <w:rFonts w:ascii="Times New Roman" w:hAnsi="Times New Roman"/>
+        </w:rPr>
+        <w:lastRenderedPageBreak/>
+        <w:t xml:space="preserve">on the current retrieval by calculating and adding this to the measurement covariance matrix </w:t>
       </w:r>
       <w:r>
         <w:rPr>
@@ -25229,14 +25308,7 @@
         <w:rPr>
           <w:rFonts w:ascii="Times New Roman" w:hAnsi="Times New Roman"/>
         </w:rPr>
-        <w:t xml:space="preserve">If LIN is set to 2, then the previous retrievals are read in, and if any variable is the same as one of the variables to be retrieved (as listed in the .apr file) then </w:t>
-      </w:r>
-      <w:r>
-        <w:rPr>
-          <w:rFonts w:ascii="Times New Roman" w:hAnsi="Times New Roman"/>
-        </w:rPr>
-        <w:lastRenderedPageBreak/>
-        <w:t xml:space="preserve">the </w:t>
+        <w:t xml:space="preserve">If LIN is set to 2, then the previous retrievals are read in, and if any variable is the same as one of the variables to be retrieved (as listed in the .apr file) then the </w:t>
       </w:r>
       <w:r>
         <w:rPr>
@@ -25688,6 +25760,7 @@
         <w:rPr>
           <w:rFonts w:ascii="Times New Roman" w:hAnsi="Times New Roman"/>
         </w:rPr>
+        <w:lastRenderedPageBreak/>
         <w:t>FLAT(2,I), FLON(2,I), SOL_ ANG(2,I), EMISS_ANG(2,I), AZI_ANG(2,I), WGEOM(2,I)</w:t>
       </w:r>
     </w:p>
@@ -25776,7 +25849,6 @@
           <w:rFonts w:ascii="Times New Roman" w:hAnsi="Times New Roman"/>
           <w:lang w:val="fr-FR"/>
         </w:rPr>
-        <w:lastRenderedPageBreak/>
         <w:t>VCONV(2,NCONV), Y(2,NCONV), ERR(2,NCONV)</w:t>
       </w:r>
     </w:p>
@@ -26129,6 +26201,7 @@
         <w:rPr>
           <w:rFonts w:ascii="Times New Roman" w:hAnsi="Times New Roman"/>
         </w:rPr>
+        <w:lastRenderedPageBreak/>
         <w:t>Note that there is a special condition setup for performing integration along the central meridian using the Minnaert limb-darkening approximation</w:t>
       </w:r>
       <w:r>
@@ -26189,14 +26262,7 @@
         <w:rPr>
           <w:rFonts w:ascii="Times New Roman" w:hAnsi="Times New Roman"/>
         </w:rPr>
-        <w:t>. These two spectra can then be used to compute the Minnaert limb-</w:t>
-      </w:r>
-      <w:r>
-        <w:rPr>
-          <w:rFonts w:ascii="Times New Roman" w:hAnsi="Times New Roman"/>
-        </w:rPr>
-        <w:lastRenderedPageBreak/>
-        <w:t xml:space="preserve">darkening coefficient </w:t>
+        <w:t xml:space="preserve">. These two spectra can then be used to compute the Minnaert limb-darkening coefficient </w:t>
       </w:r>
       <m:oMath>
         <m:r>
@@ -27960,6 +28026,7 @@
         <w:rPr>
           <w:rFonts w:ascii="Times New Roman" w:hAnsi="Times New Roman"/>
         </w:rPr>
+        <w:lastRenderedPageBreak/>
         <w:t xml:space="preserve"> Distance from Sun (AU) :   5.200</w:t>
       </w:r>
     </w:p>
@@ -28050,7 +28117,6 @@
         <w:rPr>
           <w:rFonts w:ascii="Times New Roman" w:hAnsi="Times New Roman"/>
         </w:rPr>
-        <w:lastRenderedPageBreak/>
         <w:t xml:space="preserve"> Number of atm layers : 100</w:t>
       </w:r>
     </w:p>
@@ -28521,6 +28587,7 @@
         <w:rPr>
           <w:rFonts w:ascii="Times New Roman" w:hAnsi="Times New Roman"/>
         </w:rPr>
+        <w:lastRenderedPageBreak/>
         <w:t>The first</w:t>
       </w:r>
       <w:r>
@@ -29741,6 +29808,7 @@
         <w:rPr>
           <w:rFonts w:ascii="Times New Roman" w:hAnsi="Times New Roman"/>
         </w:rPr>
+        <w:lastRenderedPageBreak/>
         <w:t>IUVSCAT</w:t>
       </w:r>
       <w:r>
@@ -29748,14 +29816,7 @@
           <w:rFonts w:ascii="Times New Roman" w:hAnsi="Times New Roman"/>
         </w:rPr>
         <w:tab/>
-        <w:t xml:space="preserve">Used for ultraviolet reflectance spectra, otherwise set to (0). The value of this flag determines what molecular species are included in the absorption of the Rayleigh scattered light that dominates the ultraviolet spectrum. The value is a bitmap: for example, to include all the scattering species below, set IUVSCAT to 511 (the sum of all the bit </w:t>
-      </w:r>
-      <w:r>
-        <w:rPr>
-          <w:rFonts w:ascii="Times New Roman" w:hAnsi="Times New Roman"/>
-        </w:rPr>
-        <w:lastRenderedPageBreak/>
-        <w:t>values), or if you want include only C</w:t>
+        <w:t>Used for ultraviolet reflectance spectra, otherwise set to (0). The value of this flag determines what molecular species are included in the absorption of the Rayleigh scattered light that dominates the ultraviolet spectrum. The value is a bitmap: for example, to include all the scattering species below, set IUVSCAT to 511 (the sum of all the bit values), or if you want include only C</w:t>
       </w:r>
       <w:r>
         <w:rPr>
@@ -31191,6 +31252,7 @@
               <w:rPr>
                 <w:rFonts w:ascii="Times New Roman" w:hAnsi="Times New Roman"/>
               </w:rPr>
+              <w:lastRenderedPageBreak/>
               <w:t>-ve real</w:t>
             </w:r>
           </w:p>
@@ -31301,7 +31363,6 @@
               <w:rPr>
                 <w:rFonts w:ascii="Times New Roman" w:hAnsi="Times New Roman"/>
               </w:rPr>
-              <w:lastRenderedPageBreak/>
               <w:t xml:space="preserve"> f = k</w:t>
             </w:r>
             <w:r>
@@ -32187,6 +32248,14 @@
           <w:lang w:val="en-US"/>
         </w:rPr>
         <w:br/>
+      </w:r>
+      <w:r>
+        <w:rPr>
+          <w:rFonts w:ascii="Times New Roman" w:hAnsi="Times New Roman"/>
+          <w:szCs w:val="24"/>
+          <w:lang w:val="en-US"/>
+        </w:rPr>
+        <w:lastRenderedPageBreak/>
         <w:t>0.05 atm. The g</w:t>
       </w:r>
       <w:r>
@@ -32343,7 +32412,6 @@
           <w:szCs w:val="24"/>
           <w:lang w:val="en-US"/>
         </w:rPr>
-        <w:lastRenderedPageBreak/>
         <w:t xml:space="preserve">At the moment, </w:t>
       </w:r>
       <w:r>
@@ -33368,7 +33436,16 @@
           <w:szCs w:val="24"/>
           <w:lang w:val="en-US"/>
         </w:rPr>
-        <w:t>Note that the largest value of IRANK does not necessarily have to be smaller than MAXIRANK. It’s just that any wavelengths with IRANK&gt;MAXIRANK will be left out of the retrieval. This allows the user to easily remove any wavelengths out of the retrieval temporarily, without having to delete rows from the .spx file.</w:t>
+        <w:t xml:space="preserve">Note that the largest value of IRANK does not necessarily have to be smaller than MAXIRANK. It’s just that any wavelengths with IRANK&gt;MAXIRANK will be left </w:t>
+      </w:r>
+      <w:r>
+        <w:rPr>
+          <w:rFonts w:ascii="Times New Roman" w:hAnsi="Times New Roman"/>
+          <w:szCs w:val="24"/>
+          <w:lang w:val="en-US"/>
+        </w:rPr>
+        <w:lastRenderedPageBreak/>
+        <w:t>out of the retrieval. This allows the user to easily remove any wavelengths out of the retrieval temporarily, without having to delete rows from the .spx file.</w:t>
       </w:r>
     </w:p>
     <w:p>
@@ -33445,7 +33522,6 @@
         <w:rPr>
           <w:b/>
         </w:rPr>
-        <w:lastRenderedPageBreak/>
         <w:t>4.1 Running Nemesis in LBL mode</w:t>
       </w:r>
       <w:bookmarkEnd w:id="115"/>
@@ -34007,7 +34083,6 @@
         <w:rPr>
           <w:rFonts w:ascii="Times New Roman" w:hAnsi="Times New Roman"/>
         </w:rPr>
-        <w:lastRenderedPageBreak/>
         <w:t>A &lt;runname</w:t>
       </w:r>
       <w:r>
@@ -34707,7 +34782,14 @@
         <w:rPr>
           <w:rFonts w:ascii="Times New Roman" w:hAnsi="Times New Roman"/>
         </w:rPr>
-        <w:t xml:space="preserve"> version on the way they set up the spectral calculation and the way the underlying radiative transfer calculations are combined to give the final result. Specifically the different offshoots generate different .pat files, which in turn generates different .drv files and the outputting path calculations are recombined differently. The current offshoots are as follows.</w:t>
+        <w:t xml:space="preserve"> version on the way they set up the spectral calculation and the way the underlying radiative transfer calculations are combined to give the final result. </w:t>
+      </w:r>
+      <w:r>
+        <w:rPr>
+          <w:rFonts w:ascii="Times New Roman" w:hAnsi="Times New Roman"/>
+        </w:rPr>
+        <w:lastRenderedPageBreak/>
+        <w:t>Specifically the different offshoots generate different .pat files, which in turn generates different .drv files and the outputting path calculations are recombined differently. The current offshoots are as follows.</w:t>
       </w:r>
     </w:p>
     <w:p>
@@ -34737,7 +34819,6 @@
           <w:rFonts w:ascii="Times New Roman" w:hAnsi="Times New Roman"/>
           <w:b/>
         </w:rPr>
-        <w:lastRenderedPageBreak/>
         <w:t>8</w:t>
       </w:r>
       <w:r>
@@ -35436,14 +35517,7 @@
         <w:rPr>
           <w:rFonts w:ascii="Times New Roman" w:hAnsi="Times New Roman"/>
         </w:rPr>
-        <w:t xml:space="preserve"> programs, which write their own .pat files to </w:t>
-      </w:r>
-      <w:r>
-        <w:rPr>
-          <w:rFonts w:ascii="Times New Roman" w:hAnsi="Times New Roman"/>
-        </w:rPr>
-        <w:lastRenderedPageBreak/>
-        <w:t xml:space="preserve">model specific geometries. </w:t>
+        <w:t xml:space="preserve"> programs, which write their own .pat files to model specific geometries. </w:t>
       </w:r>
       <w:r>
         <w:rPr>
@@ -43622,7 +43696,7 @@
 </file>
 
 <file path=customXml/itemProps1.xml><?xml version="1.0" encoding="utf-8"?>
-<ds:datastoreItem xmlns:ds="http://schemas.openxmlformats.org/officeDocument/2006/customXml" ds:itemID="{AAA29315-6B41-884F-BB4D-A1F80E4B7350}">
+<ds:datastoreItem xmlns:ds="http://schemas.openxmlformats.org/officeDocument/2006/customXml" ds:itemID="{7C58F384-5FFD-2B4B-9AC9-24BC2A8C61F7}">
   <ds:schemaRefs>
     <ds:schemaRef ds:uri="http://schemas.openxmlformats.org/officeDocument/2006/bibliography"/>
   </ds:schemaRefs>
@@ -43630,7 +43704,7 @@
 </file>
 
 <file path=customXml/itemProps2.xml><?xml version="1.0" encoding="utf-8"?>
-<ds:datastoreItem xmlns:ds="http://schemas.openxmlformats.org/officeDocument/2006/customXml" ds:itemID="{7C58F384-5FFD-2B4B-9AC9-24BC2A8C61F7}">
+<ds:datastoreItem xmlns:ds="http://schemas.openxmlformats.org/officeDocument/2006/customXml" ds:itemID="{4A355A2C-5EA4-6441-9C9A-9F534BC7F044}">
   <ds:schemaRefs>
     <ds:schemaRef ds:uri="http://schemas.openxmlformats.org/officeDocument/2006/bibliography"/>
   </ds:schemaRefs>
@@ -43638,7 +43712,7 @@
 </file>
 
 <file path=customXml/itemProps3.xml><?xml version="1.0" encoding="utf-8"?>
-<ds:datastoreItem xmlns:ds="http://schemas.openxmlformats.org/officeDocument/2006/customXml" ds:itemID="{4A355A2C-5EA4-6441-9C9A-9F534BC7F044}">
+<ds:datastoreItem xmlns:ds="http://schemas.openxmlformats.org/officeDocument/2006/customXml" ds:itemID="{AAA29315-6B41-884F-BB4D-A1F80E4B7350}">
   <ds:schemaRefs>
     <ds:schemaRef ds:uri="http://schemas.openxmlformats.org/officeDocument/2006/bibliography"/>
   </ds:schemaRefs>

</xml_diff>

<commit_message>
Updated instructions for continuous apriori model = 0
</commit_message>
<xml_diff>
--- a/manuals/Nemesis_3.0.docx
+++ b/manuals/Nemesis_3.0.docx
@@ -17833,7 +17833,34 @@
         <w:rPr>
           <w:rFonts w:ascii="Times New Roman" w:hAnsi="Times New Roman"/>
         </w:rPr>
-        <w:t xml:space="preserve"> profile as a function of height and should have the same number of levels as the .ref file. This filename has the following format:</w:t>
+        <w:t xml:space="preserve"> profile as a function of </w:t>
+      </w:r>
+      <w:r>
+        <w:rPr>
+          <w:rFonts w:ascii="Times New Roman" w:hAnsi="Times New Roman"/>
+          <w:b/>
+          <w:bCs/>
+          <w:u w:val="single"/>
+        </w:rPr>
+        <w:t>pressure</w:t>
+      </w:r>
+      <w:r>
+        <w:rPr>
+          <w:rFonts w:ascii="Times New Roman" w:hAnsi="Times New Roman"/>
+        </w:rPr>
+        <w:t xml:space="preserve"> and should have the same number of levels </w:t>
+      </w:r>
+      <w:r>
+        <w:rPr>
+          <w:rFonts w:ascii="Times New Roman" w:hAnsi="Times New Roman"/>
+        </w:rPr>
+        <w:t xml:space="preserve">and the same pressures </w:t>
+      </w:r>
+      <w:r>
+        <w:rPr>
+          <w:rFonts w:ascii="Times New Roman" w:hAnsi="Times New Roman"/>
+        </w:rPr>
+        <w:t>as the .ref file. This filename has the following format:</w:t>
       </w:r>
     </w:p>
     <w:p>
@@ -28702,14 +28729,7 @@
           <w:rFonts w:ascii="Times New Roman" w:hAnsi="Times New Roman"/>
           <w:color w:val="000000"/>
         </w:rPr>
-        <w:t xml:space="preserve">; and 4) </w:t>
-      </w:r>
-      <w:r>
-        <w:rPr>
-          <w:rFonts w:ascii="Times New Roman" w:hAnsi="Times New Roman"/>
-          <w:color w:val="000000"/>
-        </w:rPr>
-        <w:t xml:space="preserve">the </w:t>
+        <w:t xml:space="preserve">; and 4) the </w:t>
       </w:r>
       <w:r>
         <w:rPr>
@@ -28724,42 +28744,71 @@
           <w:rFonts w:ascii="Times New Roman" w:hAnsi="Times New Roman"/>
           <w:color w:val="000000"/>
         </w:rPr>
-        <w:t xml:space="preserve"> width </w:t>
-      </w:r>
+        <w:t xml:space="preserve"> width below the cloud peak (in units of log pressure</w:t>
+      </w:r>
+      <w:proofErr w:type="gramStart"/>
       <w:r>
         <w:rPr>
           <w:rFonts w:ascii="Times New Roman" w:hAnsi="Times New Roman"/>
           <w:color w:val="000000"/>
         </w:rPr>
-        <w:t>below</w:t>
+        <w:t>)</w:t>
       </w:r>
       <w:r>
         <w:rPr>
           <w:rFonts w:ascii="Times New Roman" w:hAnsi="Times New Roman"/>
           <w:color w:val="000000"/>
         </w:rPr>
-        <w:t xml:space="preserve"> the cloud peak (in units of log pressure</w:t>
-      </w:r>
-      <w:proofErr w:type="gramStart"/>
+        <w:t xml:space="preserve">, </w:t>
+      </w:r>
       <w:r>
         <w:rPr>
           <w:rFonts w:ascii="Times New Roman" w:hAnsi="Times New Roman"/>
           <w:color w:val="000000"/>
         </w:rPr>
-        <w:t>)</w:t>
+        <w:t xml:space="preserve"> </w:t>
       </w:r>
       <w:r>
         <w:rPr>
           <w:rFonts w:ascii="Times New Roman" w:hAnsi="Times New Roman"/>
           <w:color w:val="000000"/>
         </w:rPr>
-        <w:t xml:space="preserve">, </w:t>
-      </w:r>
+        <w:t>all</w:t>
+      </w:r>
+      <w:proofErr w:type="gramEnd"/>
       <w:r>
         <w:rPr>
           <w:rFonts w:ascii="Times New Roman" w:hAnsi="Times New Roman"/>
           <w:color w:val="000000"/>
         </w:rPr>
+        <w:t xml:space="preserve"> with their respective errors. Finally, the fixed </w:t>
+      </w:r>
+      <w:r>
+        <w:rPr>
+          <w:rFonts w:ascii="Times New Roman" w:hAnsi="Times New Roman"/>
+          <w:color w:val="000000"/>
+        </w:rPr>
+        <w:t xml:space="preserve">peak pressure and </w:t>
+      </w:r>
+      <w:r>
+        <w:rPr>
+          <w:rFonts w:ascii="Times New Roman" w:hAnsi="Times New Roman"/>
+          <w:color w:val="000000"/>
+        </w:rPr>
+        <w:t xml:space="preserve">FWHM of the </w:t>
+      </w:r>
+      <w:r>
+        <w:rPr>
+          <w:rFonts w:ascii="Times New Roman" w:hAnsi="Times New Roman"/>
+          <w:color w:val="000000"/>
+        </w:rPr>
+        <w:t>haze above this cloud deck is given. The opacity of the cloud is forced to zero where it overlaps the upper cloud and does not increase again at higher altitudes.</w:t>
+      </w:r>
+      <w:r>
+        <w:rPr>
+          <w:rFonts w:ascii="Times New Roman" w:hAnsi="Times New Roman"/>
+          <w:color w:val="000000"/>
+        </w:rPr>
         <w:t xml:space="preserve"> </w:t>
       </w:r>
       <w:r>
@@ -28767,66 +28816,183 @@
           <w:rFonts w:ascii="Times New Roman" w:hAnsi="Times New Roman"/>
           <w:color w:val="000000"/>
         </w:rPr>
-        <w:t>all</w:t>
-      </w:r>
-      <w:proofErr w:type="gramEnd"/>
+        <w:t>A</w:t>
+      </w:r>
       <w:r>
         <w:rPr>
           <w:rFonts w:ascii="Times New Roman" w:hAnsi="Times New Roman"/>
           <w:color w:val="000000"/>
         </w:rPr>
-        <w:t xml:space="preserve"> with their respective errors. Finally, the fixed </w:t>
-      </w:r>
-      <w:r>
-        <w:rPr>
-          <w:rFonts w:ascii="Times New Roman" w:hAnsi="Times New Roman"/>
-          <w:color w:val="000000"/>
-        </w:rPr>
-        <w:t xml:space="preserve">peak pressure and </w:t>
-      </w:r>
-      <w:r>
-        <w:rPr>
-          <w:rFonts w:ascii="Times New Roman" w:hAnsi="Times New Roman"/>
-          <w:color w:val="000000"/>
-        </w:rPr>
-        <w:t xml:space="preserve">FWHM of the </w:t>
-      </w:r>
-      <w:r>
-        <w:rPr>
-          <w:rFonts w:ascii="Times New Roman" w:hAnsi="Times New Roman"/>
-          <w:color w:val="000000"/>
-        </w:rPr>
-        <w:t>haze above this cloud deck is given. The opacity of the cloud is forced to zero where it overlaps the upper cloud and does not increase again at higher altitudes.</w:t>
-      </w:r>
-      <w:r>
-        <w:rPr>
-          <w:rFonts w:ascii="Times New Roman" w:hAnsi="Times New Roman"/>
-          <w:color w:val="000000"/>
-        </w:rPr>
-        <w:t xml:space="preserve"> </w:t>
-      </w:r>
-      <w:r>
-        <w:rPr>
-          <w:rFonts w:ascii="Times New Roman" w:hAnsi="Times New Roman"/>
-          <w:color w:val="000000"/>
-        </w:rPr>
-        <w:t>A</w:t>
-      </w:r>
-      <w:r>
-        <w:rPr>
-          <w:rFonts w:ascii="Times New Roman" w:hAnsi="Times New Roman"/>
-          <w:color w:val="000000"/>
-        </w:rPr>
         <w:t xml:space="preserve">ll quantities are taken as logs. </w:t>
       </w:r>
     </w:p>
     <w:p>
       <w:pPr>
         <w:pStyle w:val="ListParagraph"/>
+        <w:rPr>
+          <w:rFonts w:ascii="Times New Roman" w:hAnsi="Times New Roman"/>
+        </w:rPr>
+      </w:pPr>
+    </w:p>
+    <w:p>
+      <w:pPr>
+        <w:numPr>
+          <w:ilvl w:val="0"/>
+          <w:numId w:val="18"/>
+        </w:numPr>
         <w:tabs>
           <w:tab w:val="left" w:pos="284"/>
         </w:tabs>
-        <w:ind w:left="709"/>
+        <w:ind w:left="709" w:hanging="425"/>
+        <w:jc w:val="both"/>
+        <w:rPr>
+          <w:rFonts w:ascii="Times New Roman" w:hAnsi="Times New Roman"/>
+        </w:rPr>
+      </w:pPr>
+      <w:r>
+        <w:rPr>
+          <w:rFonts w:ascii="Times New Roman" w:hAnsi="Times New Roman"/>
+        </w:rPr>
+        <w:t>Very similar to case when VARIDENT(IVAR,3) = 7 in that the profile is to be represented by value at a certain ‘reference’ pressure, and then a defined fractional scale height both above and below this level. However, the deep value is also limited to not exceed a user-defined limit (and error).</w:t>
+      </w:r>
+    </w:p>
+    <w:p>
+      <w:pPr>
+        <w:pStyle w:val="ListParagraph"/>
+        <w:rPr>
+          <w:rFonts w:ascii="Times New Roman" w:hAnsi="Times New Roman"/>
+        </w:rPr>
+      </w:pPr>
+    </w:p>
+    <w:p>
+      <w:pPr>
+        <w:numPr>
+          <w:ilvl w:val="0"/>
+          <w:numId w:val="18"/>
+        </w:numPr>
+        <w:tabs>
+          <w:tab w:val="left" w:pos="284"/>
+        </w:tabs>
+        <w:ind w:left="709" w:hanging="425"/>
+        <w:jc w:val="both"/>
+        <w:rPr>
+          <w:rFonts w:ascii="Times New Roman" w:hAnsi="Times New Roman"/>
+        </w:rPr>
+      </w:pPr>
+      <w:proofErr w:type="gramStart"/>
+      <w:r>
+        <w:rPr>
+          <w:rFonts w:ascii="Times New Roman" w:hAnsi="Times New Roman"/>
+        </w:rPr>
+        <w:t>Similar to</w:t>
+      </w:r>
+      <w:proofErr w:type="gramEnd"/>
+      <w:r>
+        <w:rPr>
+          <w:rFonts w:ascii="Times New Roman" w:hAnsi="Times New Roman"/>
+        </w:rPr>
+        <w:t xml:space="preserve"> model 52, with cloud centred at a specified pressure, variable FWHM (log pressure units) and defined total opacity, but here the cloud has a different, variable FWHM below the specified pressure, and the density falls off as an exponential above the base pressure, rather than exponential, to better mimic the main cloud seen by the Galileo probe nephelometer.  </w:t>
+      </w:r>
+      <w:r>
+        <w:rPr>
+          <w:rFonts w:ascii="Times New Roman" w:hAnsi="Times New Roman"/>
+          <w:color w:val="000000"/>
+        </w:rPr>
+        <w:t>The next lines of the .</w:t>
+      </w:r>
+      <w:proofErr w:type="spellStart"/>
+      <w:r>
+        <w:rPr>
+          <w:rFonts w:ascii="Times New Roman" w:hAnsi="Times New Roman"/>
+          <w:color w:val="000000"/>
+        </w:rPr>
+        <w:t>apr</w:t>
+      </w:r>
+      <w:proofErr w:type="spellEnd"/>
+      <w:r>
+        <w:rPr>
+          <w:rFonts w:ascii="Times New Roman" w:hAnsi="Times New Roman"/>
+          <w:color w:val="000000"/>
+        </w:rPr>
+        <w:t xml:space="preserve"> file then contain: 1) the </w:t>
+      </w:r>
+      <w:r>
+        <w:rPr>
+          <w:rFonts w:ascii="Times New Roman" w:hAnsi="Times New Roman"/>
+          <w:i/>
+          <w:color w:val="000000"/>
+        </w:rPr>
+        <w:t>a priori</w:t>
+      </w:r>
+      <w:r>
+        <w:rPr>
+          <w:rFonts w:ascii="Times New Roman" w:hAnsi="Times New Roman"/>
+          <w:color w:val="000000"/>
+        </w:rPr>
+        <w:t xml:space="preserve"> opacity; 2) the </w:t>
+      </w:r>
+      <w:r>
+        <w:rPr>
+          <w:rFonts w:ascii="Times New Roman" w:hAnsi="Times New Roman"/>
+          <w:i/>
+          <w:color w:val="000000"/>
+        </w:rPr>
+        <w:t>a priori</w:t>
+      </w:r>
+      <w:r>
+        <w:rPr>
+          <w:rFonts w:ascii="Times New Roman" w:hAnsi="Times New Roman"/>
+          <w:color w:val="000000"/>
+        </w:rPr>
+        <w:t xml:space="preserve"> pressure where the distribution peaks; 3) the </w:t>
+      </w:r>
+      <w:r>
+        <w:rPr>
+          <w:rFonts w:ascii="Times New Roman" w:hAnsi="Times New Roman"/>
+          <w:i/>
+          <w:color w:val="000000"/>
+        </w:rPr>
+        <w:t>a priori</w:t>
+      </w:r>
+      <w:r>
+        <w:rPr>
+          <w:rFonts w:ascii="Times New Roman" w:hAnsi="Times New Roman"/>
+          <w:color w:val="000000"/>
+        </w:rPr>
+        <w:t xml:space="preserve"> width above the cloud peak (in units of log pressure); and 4) the </w:t>
+      </w:r>
+      <w:r>
+        <w:rPr>
+          <w:rFonts w:ascii="Times New Roman" w:hAnsi="Times New Roman"/>
+          <w:i/>
+          <w:color w:val="000000"/>
+        </w:rPr>
+        <w:t>a priori</w:t>
+      </w:r>
+      <w:r>
+        <w:rPr>
+          <w:rFonts w:ascii="Times New Roman" w:hAnsi="Times New Roman"/>
+          <w:color w:val="000000"/>
+        </w:rPr>
+        <w:t xml:space="preserve"> width below the cloud peak (in units of log pressure), all with their respective errors. All quantities are taken as logs. </w:t>
+      </w:r>
+    </w:p>
+    <w:p>
+      <w:pPr>
+        <w:tabs>
+          <w:tab w:val="left" w:pos="284"/>
+        </w:tabs>
+        <w:jc w:val="both"/>
+        <w:rPr>
+          <w:rFonts w:ascii="Times New Roman" w:hAnsi="Times New Roman"/>
+        </w:rPr>
+      </w:pPr>
+    </w:p>
+    <w:p>
+      <w:pPr>
+        <w:tabs>
+          <w:tab w:val="left" w:pos="284"/>
+        </w:tabs>
         <w:jc w:val="both"/>
         <w:rPr>
           <w:rFonts w:ascii="Times New Roman" w:hAnsi="Times New Roman"/>
@@ -29362,15 +29528,7 @@
           <w:rFonts w:ascii="Times New Roman" w:hAnsi="Times New Roman"/>
           <w:u w:val="single"/>
         </w:rPr>
-        <w:t xml:space="preserve">N.B. all other </w:t>
-      </w:r>
-      <w:r>
-        <w:rPr>
-          <w:rFonts w:ascii="Times New Roman" w:hAnsi="Times New Roman"/>
-          <w:u w:val="single"/>
-        </w:rPr>
-        <w:lastRenderedPageBreak/>
-        <w:t>tabulated spectra files (</w:t>
+        <w:t>N.B. all other tabulated spectra files (</w:t>
       </w:r>
       <w:r>
         <w:rPr>
@@ -29803,6 +29961,7 @@
         <w:rPr>
           <w:rFonts w:ascii="Times New Roman" w:hAnsi="Times New Roman"/>
         </w:rPr>
+        <w:lastRenderedPageBreak/>
         <w:t>PHILIMIT is the percentage convergence limit. If the percentage reduction of the cost function PHI between iterations is less than PHILIMIT then the retrieval is deemed to have converged, and the retrieval terminated early.</w:t>
       </w:r>
     </w:p>
@@ -29970,7 +30129,6 @@
         <w:rPr>
           <w:rFonts w:ascii="Times New Roman" w:hAnsi="Times New Roman"/>
         </w:rPr>
-        <w:lastRenderedPageBreak/>
         <w:t xml:space="preserve">If LIN is set to 1, then the previous retrievals </w:t>
       </w:r>
       <w:r>
@@ -30399,6 +30557,7 @@
           <w:rFonts w:ascii="Times New Roman" w:hAnsi="Times New Roman"/>
           <w:b/>
         </w:rPr>
+        <w:lastRenderedPageBreak/>
         <w:t>3</w:t>
       </w:r>
       <w:r>
@@ -30718,7 +30877,6 @@
         <w:rPr>
           <w:rFonts w:ascii="Times New Roman" w:hAnsi="Times New Roman"/>
         </w:rPr>
-        <w:lastRenderedPageBreak/>
         <w:t>NCONV(</w:t>
       </w:r>
       <w:proofErr w:type="gramEnd"/>
@@ -31176,6 +31334,7 @@
         <w:rPr>
           <w:rFonts w:ascii="Times New Roman" w:hAnsi="Times New Roman"/>
         </w:rPr>
+        <w:lastRenderedPageBreak/>
         <w:t>NAV</w:t>
       </w:r>
       <w:r>
@@ -31259,7 +31418,6 @@
         <w:rPr>
           <w:rFonts w:ascii="Times New Roman" w:hAnsi="Times New Roman"/>
         </w:rPr>
-        <w:lastRenderedPageBreak/>
         <w:t>If simulating a Selective Chopper Radiometer (SCR) then for each spectrum, the first NCONV/2 rows list the sideband radiances and the second NCONV/2 rows list the wideband radiances. The wavenumbers/wavelengths of these two blocks should match.</w:t>
       </w:r>
     </w:p>
@@ -32888,7 +33046,14 @@
         <w:rPr>
           <w:rFonts w:ascii="Times New Roman" w:hAnsi="Times New Roman"/>
         </w:rPr>
-        <w:t>When reading in the viewing angles, a negative emission zenith angle (EMISS_ANG) indicates that the observed spectrum is actually a limb observation where the solar zenith angle (SOL_ANG) then contains the tangent altitude (km). The definition of these angles is explained in Fig. 1. N.B. Setting AZI_ANG=0 implies FORWARD scattering.</w:t>
+        <w:t xml:space="preserve">When reading in the viewing angles, a negative emission zenith angle (EMISS_ANG) indicates that the observed spectrum is actually a limb observation where the solar zenith angle (SOL_ANG) then contains the tangent altitude (km). The definition of </w:t>
+      </w:r>
+      <w:r>
+        <w:rPr>
+          <w:rFonts w:ascii="Times New Roman" w:hAnsi="Times New Roman"/>
+        </w:rPr>
+        <w:lastRenderedPageBreak/>
+        <w:t>these angles is explained in Fig. 1. N.B. Setting AZI_ANG=0 implies FORWARD scattering.</w:t>
       </w:r>
     </w:p>
     <w:p>
@@ -33094,7 +33259,6 @@
         <w:rPr>
           <w:rFonts w:ascii="Times New Roman" w:hAnsi="Times New Roman"/>
         </w:rPr>
-        <w:lastRenderedPageBreak/>
         <w:t xml:space="preserve">   1.00000000000000        2.22222222222222D-002</w:t>
       </w:r>
     </w:p>
@@ -33731,7 +33895,14 @@
         <w:rPr>
           <w:rFonts w:ascii="Times New Roman" w:hAnsi="Times New Roman"/>
         </w:rPr>
-        <w:t xml:space="preserve"> file and dust profile file). The following lines then contain the profile heights, fractional cloud cover and identifiers as to which cloud particle types contribute to the fractional cloud. Hence, the first few lines of the </w:t>
+        <w:t xml:space="preserve"> file and dust profile file). The </w:t>
+      </w:r>
+      <w:r>
+        <w:rPr>
+          <w:rFonts w:ascii="Times New Roman" w:hAnsi="Times New Roman"/>
+        </w:rPr>
+        <w:lastRenderedPageBreak/>
+        <w:t xml:space="preserve">following lines then contain the profile heights, fractional cloud cover and identifiers as to which cloud particle types contribute to the fractional cloud. Hence, the first few lines of the </w:t>
       </w:r>
       <w:proofErr w:type="spellStart"/>
       <w:r>
@@ -33988,7 +34159,6 @@
         <w:rPr>
           <w:rFonts w:ascii="Times New Roman" w:hAnsi="Times New Roman"/>
         </w:rPr>
-        <w:lastRenderedPageBreak/>
         <w:t xml:space="preserve">This file </w:t>
       </w:r>
       <w:r>
@@ -34968,6 +35138,7 @@
         <w:rPr>
           <w:rFonts w:ascii="Times New Roman" w:hAnsi="Times New Roman"/>
         </w:rPr>
+        <w:lastRenderedPageBreak/>
         <w:tab/>
       </w:r>
       <w:r>
@@ -35448,7 +35619,6 @@
         <w:rPr>
           <w:rFonts w:ascii="Times New Roman" w:hAnsi="Times New Roman"/>
         </w:rPr>
-        <w:lastRenderedPageBreak/>
         <w:t>IMIE</w:t>
       </w:r>
       <w:r>
@@ -36415,7 +36585,14 @@
         <w:rPr>
           <w:rFonts w:ascii="Times New Roman" w:hAnsi="Times New Roman"/>
         </w:rPr>
-        <w:t>to more detailed calculations</w:t>
+        <w:t xml:space="preserve">to </w:t>
+      </w:r>
+      <w:r>
+        <w:rPr>
+          <w:rFonts w:ascii="Times New Roman" w:hAnsi="Times New Roman"/>
+        </w:rPr>
+        <w:lastRenderedPageBreak/>
+        <w:t>more detailed calculations</w:t>
       </w:r>
       <w:r>
         <w:rPr>
@@ -36893,7 +37070,6 @@
               <w:rPr>
                 <w:rFonts w:ascii="Times New Roman" w:hAnsi="Times New Roman"/>
               </w:rPr>
-              <w:lastRenderedPageBreak/>
               <w:t>3</w:t>
             </w:r>
           </w:p>
@@ -37751,6 +37927,7 @@
           <w:rFonts w:ascii="Times New Roman" w:hAnsi="Times New Roman"/>
           <w:b/>
         </w:rPr>
+        <w:lastRenderedPageBreak/>
         <w:t>3.10</w:t>
       </w:r>
       <w:r>
@@ -37930,7 +38107,6 @@
           <w:szCs w:val="24"/>
           <w:lang w:val="en-US"/>
         </w:rPr>
-        <w:lastRenderedPageBreak/>
         <w:t>0</w:t>
       </w:r>
       <w:r>
@@ -39018,7 +39194,16 @@
           <w:szCs w:val="24"/>
           <w:lang w:val="en-US"/>
         </w:rPr>
-        <w:t>all wavelengths of IRANK&lt;=MAXIRANK are included. Once convergence is achieved with wavelengths of IRANK&lt;=MAXIRANK, the retrieval ends.</w:t>
+        <w:t xml:space="preserve">all wavelengths of IRANK&lt;=MAXIRANK are </w:t>
+      </w:r>
+      <w:r>
+        <w:rPr>
+          <w:rFonts w:ascii="Times New Roman" w:hAnsi="Times New Roman"/>
+          <w:szCs w:val="24"/>
+          <w:lang w:val="en-US"/>
+        </w:rPr>
+        <w:lastRenderedPageBreak/>
+        <w:t>included. Once convergence is achieved with wavelengths of IRANK&lt;=MAXIRANK, the retrieval ends.</w:t>
       </w:r>
     </w:p>
     <w:p>
@@ -39424,7 +39609,6 @@
           <w:szCs w:val="24"/>
           <w:lang w:val="en-US"/>
         </w:rPr>
-        <w:lastRenderedPageBreak/>
         <w:t>…</w:t>
       </w:r>
     </w:p>
@@ -39982,7 +40166,15 @@
           <w:rFonts w:ascii="Times New Roman" w:hAnsi="Times New Roman"/>
           <w:u w:val="single"/>
         </w:rPr>
-        <w:t>NB VREL will automatically be used to extend the wavenumber range defined by VMIN, VMAX. There is no need to pre-add/subtract VREL to the requested wavenumber range.</w:t>
+        <w:t xml:space="preserve">NB VREL will automatically be used to extend </w:t>
+      </w:r>
+      <w:r>
+        <w:rPr>
+          <w:rFonts w:ascii="Times New Roman" w:hAnsi="Times New Roman"/>
+          <w:u w:val="single"/>
+        </w:rPr>
+        <w:lastRenderedPageBreak/>
+        <w:t>the wavenumber range defined by VMIN, VMAX. There is no need to pre-add/subtract VREL to the requested wavenumber range.</w:t>
       </w:r>
     </w:p>
     <w:p>
@@ -40348,14 +40540,7 @@
         <w:rPr>
           <w:rFonts w:ascii="Times New Roman" w:hAnsi="Times New Roman"/>
         </w:rPr>
-        <w:t xml:space="preserve"> is used for all gases. If present, the file contains one row for each gas </w:t>
-      </w:r>
-      <w:r>
-        <w:rPr>
-          <w:rFonts w:ascii="Times New Roman" w:hAnsi="Times New Roman"/>
-        </w:rPr>
-        <w:lastRenderedPageBreak/>
-        <w:t xml:space="preserve">to be modified </w:t>
+        <w:t xml:space="preserve"> is used for all gases. If present, the file contains one row for each gas to be modified </w:t>
       </w:r>
       <w:r>
         <w:rPr>
@@ -41206,6 +41391,7 @@
           <w:rFonts w:ascii="Times New Roman" w:hAnsi="Times New Roman"/>
           <w:b/>
         </w:rPr>
+        <w:lastRenderedPageBreak/>
         <w:t xml:space="preserve">7. </w:t>
       </w:r>
       <w:r>
@@ -41391,14 +41577,7 @@
         <w:rPr>
           <w:rFonts w:ascii="Times New Roman" w:hAnsi="Times New Roman"/>
         </w:rPr>
-        <w:t xml:space="preserve"> is to provide a single retrieval code that can be applied to any planet and in which improvements and debugs made in one research </w:t>
-      </w:r>
-      <w:r>
-        <w:rPr>
-          <w:rFonts w:ascii="Times New Roman" w:hAnsi="Times New Roman"/>
-        </w:rPr>
-        <w:lastRenderedPageBreak/>
-        <w:t xml:space="preserve">application are then available to researchers analysing different data. While every attempt has been made to adhere to this goal, some cases have arisen where it has proven necessary to form an offshoot. These versions are different from the central </w:t>
+        <w:t xml:space="preserve"> is to provide a single retrieval code that can be applied to any planet and in which improvements and debugs made in one research application are then available to researchers analysing different data. While every attempt has been made to adhere to this goal, some cases have arisen where it has proven necessary to form an offshoot. These versions are different from the central </w:t>
       </w:r>
       <w:r>
         <w:rPr>
@@ -41784,7 +41963,14 @@
         <w:rPr>
           <w:rFonts w:ascii="Times New Roman" w:hAnsi="Times New Roman"/>
         </w:rPr>
-        <w:t>For most cases the Jacobeans can be calculated analytically, for which INUM=0. However, when trying to retrieve temperature and pressure together, the effects of varying each changes the atmospheric profile in a complicated and non-linear way. Hence, these Jacobeans have to be calculated by numerical differencing, set by INUM=1.</w:t>
+        <w:t xml:space="preserve">For most cases the Jacobeans can be calculated analytically, for which INUM=0. However, when trying to retrieve temperature and pressure together, the effects of varying each changes the atmospheric profile in a complicated and non-linear </w:t>
+      </w:r>
+      <w:r>
+        <w:rPr>
+          <w:rFonts w:ascii="Times New Roman" w:hAnsi="Times New Roman"/>
+        </w:rPr>
+        <w:lastRenderedPageBreak/>
+        <w:t>way. Hence, these Jacobeans have to be calculated by numerical differencing, set by INUM=1.</w:t>
       </w:r>
     </w:p>
     <w:p>
@@ -42750,7 +42936,14 @@
         <w:rPr>
           <w:rFonts w:ascii="Times New Roman" w:hAnsi="Times New Roman"/>
         </w:rPr>
-        <w:t xml:space="preserve"> is an ASCII file containing the computed spectra for each path defined in the .pat file. Two spectra are output per path, one which is the raw spectrum calculated at the k-table wavelengths/wavenumbers spanning the requested range and the second is this spectrum convolved with a box of width FWHM (defined in the .pat file) and output at the wavelengths/wavenumbers specified in the .pat file.</w:t>
+        <w:t xml:space="preserve"> is an ASCII file containing the computed spectra for each path defined in the .pat file. Two spectra are output per path, one which is the raw spectrum calculated at the k-table wavelengths/wavenumbers spanning the requested range and the second is this spectrum convolved with a box of width FWHM </w:t>
+      </w:r>
+      <w:r>
+        <w:rPr>
+          <w:rFonts w:ascii="Times New Roman" w:hAnsi="Times New Roman"/>
+        </w:rPr>
+        <w:lastRenderedPageBreak/>
+        <w:t>(defined in the .pat file) and output at the wavelengths/wavenumbers specified in the .pat file.</w:t>
       </w:r>
     </w:p>
     <w:p>
@@ -49368,6 +49561,122 @@
     </w:lvl>
   </w:abstractNum>
   <w:abstractNum w:abstractNumId="28" w15:restartNumberingAfterBreak="0">
+    <w:nsid w:val="705C576D"/>
+    <w:multiLevelType w:val="hybridMultilevel"/>
+    <w:tmpl w:val="543E4CF4"/>
+    <w:lvl w:ilvl="0" w:tplc="FFFFFFFF">
+      <w:start w:val="5"/>
+      <w:numFmt w:val="decimal"/>
+      <w:lvlText w:val="%1"/>
+      <w:lvlJc w:val="left"/>
+      <w:pPr>
+        <w:tabs>
+          <w:tab w:val="num" w:pos="644"/>
+        </w:tabs>
+        <w:ind w:left="644" w:hanging="360"/>
+      </w:pPr>
+      <w:rPr>
+        <w:rFonts w:hint="default"/>
+      </w:rPr>
+    </w:lvl>
+    <w:lvl w:ilvl="1" w:tplc="FFFFFFFF">
+      <w:start w:val="1"/>
+      <w:numFmt w:val="lowerLetter"/>
+      <w:lvlText w:val="%2."/>
+      <w:lvlJc w:val="left"/>
+      <w:pPr>
+        <w:tabs>
+          <w:tab w:val="num" w:pos="1506"/>
+        </w:tabs>
+        <w:ind w:left="1506" w:hanging="360"/>
+      </w:pPr>
+    </w:lvl>
+    <w:lvl w:ilvl="2" w:tplc="FFFFFFFF">
+      <w:start w:val="1"/>
+      <w:numFmt w:val="lowerRoman"/>
+      <w:lvlText w:val="%3."/>
+      <w:lvlJc w:val="right"/>
+      <w:pPr>
+        <w:tabs>
+          <w:tab w:val="num" w:pos="2226"/>
+        </w:tabs>
+        <w:ind w:left="2226" w:hanging="180"/>
+      </w:pPr>
+    </w:lvl>
+    <w:lvl w:ilvl="3" w:tplc="FFFFFFFF" w:tentative="1">
+      <w:start w:val="1"/>
+      <w:numFmt w:val="decimal"/>
+      <w:lvlText w:val="%4."/>
+      <w:lvlJc w:val="left"/>
+      <w:pPr>
+        <w:tabs>
+          <w:tab w:val="num" w:pos="2946"/>
+        </w:tabs>
+        <w:ind w:left="2946" w:hanging="360"/>
+      </w:pPr>
+    </w:lvl>
+    <w:lvl w:ilvl="4" w:tplc="FFFFFFFF" w:tentative="1">
+      <w:start w:val="1"/>
+      <w:numFmt w:val="lowerLetter"/>
+      <w:lvlText w:val="%5."/>
+      <w:lvlJc w:val="left"/>
+      <w:pPr>
+        <w:tabs>
+          <w:tab w:val="num" w:pos="3666"/>
+        </w:tabs>
+        <w:ind w:left="3666" w:hanging="360"/>
+      </w:pPr>
+    </w:lvl>
+    <w:lvl w:ilvl="5" w:tplc="FFFFFFFF" w:tentative="1">
+      <w:start w:val="1"/>
+      <w:numFmt w:val="lowerRoman"/>
+      <w:lvlText w:val="%6."/>
+      <w:lvlJc w:val="right"/>
+      <w:pPr>
+        <w:tabs>
+          <w:tab w:val="num" w:pos="4386"/>
+        </w:tabs>
+        <w:ind w:left="4386" w:hanging="180"/>
+      </w:pPr>
+    </w:lvl>
+    <w:lvl w:ilvl="6" w:tplc="FFFFFFFF" w:tentative="1">
+      <w:start w:val="1"/>
+      <w:numFmt w:val="decimal"/>
+      <w:lvlText w:val="%7."/>
+      <w:lvlJc w:val="left"/>
+      <w:pPr>
+        <w:tabs>
+          <w:tab w:val="num" w:pos="5106"/>
+        </w:tabs>
+        <w:ind w:left="5106" w:hanging="360"/>
+      </w:pPr>
+    </w:lvl>
+    <w:lvl w:ilvl="7" w:tplc="FFFFFFFF" w:tentative="1">
+      <w:start w:val="1"/>
+      <w:numFmt w:val="lowerLetter"/>
+      <w:lvlText w:val="%8."/>
+      <w:lvlJc w:val="left"/>
+      <w:pPr>
+        <w:tabs>
+          <w:tab w:val="num" w:pos="5826"/>
+        </w:tabs>
+        <w:ind w:left="5826" w:hanging="360"/>
+      </w:pPr>
+    </w:lvl>
+    <w:lvl w:ilvl="8" w:tplc="FFFFFFFF" w:tentative="1">
+      <w:start w:val="1"/>
+      <w:numFmt w:val="lowerRoman"/>
+      <w:lvlText w:val="%9."/>
+      <w:lvlJc w:val="right"/>
+      <w:pPr>
+        <w:tabs>
+          <w:tab w:val="num" w:pos="6546"/>
+        </w:tabs>
+        <w:ind w:left="6546" w:hanging="180"/>
+      </w:pPr>
+    </w:lvl>
+  </w:abstractNum>
+  <w:abstractNum w:abstractNumId="29" w15:restartNumberingAfterBreak="0">
     <w:nsid w:val="72B435A1"/>
     <w:multiLevelType w:val="hybridMultilevel"/>
     <w:tmpl w:val="543E4CF4"/>
@@ -49535,7 +49844,7 @@
     <w:abstractNumId w:val="14"/>
   </w:num>
   <w:num w:numId="18" w16cid:durableId="91122629">
-    <w:abstractNumId w:val="28"/>
+    <w:abstractNumId w:val="29"/>
   </w:num>
   <w:num w:numId="19" w16cid:durableId="309404929">
     <w:abstractNumId w:val="20"/>
@@ -49569,6 +49878,9 @@
   </w:num>
   <w:num w:numId="29" w16cid:durableId="1845241913">
     <w:abstractNumId w:val="10"/>
+  </w:num>
+  <w:num w:numId="30" w16cid:durableId="676688794">
+    <w:abstractNumId w:val="28"/>
   </w:num>
   <w:numIdMacAtCleanup w:val="23"/>
 </w:numbering>
@@ -51485,7 +51797,7 @@
 </file>
 
 <file path=customXml/itemProps2.xml><?xml version="1.0" encoding="utf-8"?>
-<ds:datastoreItem xmlns:ds="http://schemas.openxmlformats.org/officeDocument/2006/customXml" ds:itemID="{4A355A2C-5EA4-6441-9C9A-9F534BC7F044}">
+<ds:datastoreItem xmlns:ds="http://schemas.openxmlformats.org/officeDocument/2006/customXml" ds:itemID="{7C58F384-5FFD-2B4B-9AC9-24BC2A8C61F7}">
   <ds:schemaRefs>
     <ds:schemaRef ds:uri="http://schemas.openxmlformats.org/officeDocument/2006/bibliography"/>
   </ds:schemaRefs>
@@ -51493,7 +51805,7 @@
 </file>
 
 <file path=customXml/itemProps3.xml><?xml version="1.0" encoding="utf-8"?>
-<ds:datastoreItem xmlns:ds="http://schemas.openxmlformats.org/officeDocument/2006/customXml" ds:itemID="{7C58F384-5FFD-2B4B-9AC9-24BC2A8C61F7}">
+<ds:datastoreItem xmlns:ds="http://schemas.openxmlformats.org/officeDocument/2006/customXml" ds:itemID="{4A355A2C-5EA4-6441-9C9A-9F534BC7F044}">
   <ds:schemaRefs>
     <ds:schemaRef ds:uri="http://schemas.openxmlformats.org/officeDocument/2006/bibliography"/>
   </ds:schemaRefs>

</xml_diff>

<commit_message>
Updates to NEMESIS manual for new paramterisations.
</commit_message>
<xml_diff>
--- a/manuals/Nemesis_3.0.docx
+++ b/manuals/Nemesis_3.0.docx
@@ -11284,21 +11284,7 @@
         <w:rPr>
           <w:rFonts w:ascii="Times New Roman" w:hAnsi="Times New Roman"/>
         </w:rPr>
-        <w:t xml:space="preserve"> then it is assumed that it’s in the near-IR in which </w:t>
-      </w:r>
-      <w:proofErr w:type="gramStart"/>
-      <w:r>
-        <w:rPr>
-          <w:rFonts w:ascii="Times New Roman" w:hAnsi="Times New Roman"/>
-        </w:rPr>
-        <w:t>case</w:t>
-      </w:r>
-      <w:proofErr w:type="gramEnd"/>
-      <w:r>
-        <w:rPr>
-          <w:rFonts w:ascii="Times New Roman" w:hAnsi="Times New Roman"/>
-        </w:rPr>
-        <w:t xml:space="preserve"> there is not yet a tabulation of how CIA varies with para-H</w:t>
+        <w:t xml:space="preserve"> then it is assumed that it’s in the near-IR in which case there is not yet a tabulation of how CIA varies with para-H</w:t>
       </w:r>
       <w:r>
         <w:rPr>
@@ -14826,21 +14812,7 @@
           <w:rFonts w:ascii="Times New Roman" w:hAnsi="Times New Roman"/>
         </w:rPr>
         <w:tab/>
-        <w:t xml:space="preserve">Raw fitted state vectors and covariance matrices. These are output in case the results of previous retrievals (including retrieval errors) are required in later </w:t>
-      </w:r>
-      <w:proofErr w:type="gramStart"/>
-      <w:r>
-        <w:rPr>
-          <w:rFonts w:ascii="Times New Roman" w:hAnsi="Times New Roman"/>
-        </w:rPr>
-        <w:t>retrievals,</w:t>
-      </w:r>
-      <w:proofErr w:type="gramEnd"/>
-      <w:r>
-        <w:rPr>
-          <w:rFonts w:ascii="Times New Roman" w:hAnsi="Times New Roman"/>
-        </w:rPr>
-        <w:t xml:space="preserve"> in which case this file is renamed as &lt;</w:t>
+        <w:t>Raw fitted state vectors and covariance matrices. These are output in case the results of previous retrievals (including retrieval errors) are required in later retrievals, in which case this file is renamed as &lt;</w:t>
       </w:r>
       <w:proofErr w:type="spellStart"/>
       <w:r>
@@ -15990,21 +15962,7 @@
         <w:rPr>
           <w:rFonts w:ascii="Times New Roman" w:hAnsi="Times New Roman"/>
         </w:rPr>
-        <w:t xml:space="preserve">, or </w:t>
-      </w:r>
-      <w:proofErr w:type="spellStart"/>
-      <w:r>
-        <w:rPr>
-          <w:rFonts w:ascii="Times New Roman" w:hAnsi="Times New Roman"/>
-        </w:rPr>
-        <w:t>cont</w:t>
-      </w:r>
-      <w:proofErr w:type="spellEnd"/>
-      <w:r>
-        <w:rPr>
-          <w:rFonts w:ascii="Times New Roman" w:hAnsi="Times New Roman"/>
-        </w:rPr>
-        <w:t>)</w:t>
+        <w:t>, or cont)</w:t>
       </w:r>
     </w:p>
     <w:p>
@@ -30889,13 +30847,27 @@
           <w:rFonts w:ascii="Times New Roman" w:hAnsi="Times New Roman"/>
           <w:color w:val="000000"/>
         </w:rPr>
-        <w:t>ondensing gas, but no associated cloud. Model requires</w:t>
+        <w:t xml:space="preserve">ondensing gas, </w:t>
       </w:r>
       <w:r>
         <w:rPr>
           <w:rFonts w:ascii="Times New Roman" w:hAnsi="Times New Roman"/>
           <w:color w:val="000000"/>
         </w:rPr>
+        <w:t xml:space="preserve">and </w:t>
+      </w:r>
+      <w:r>
+        <w:rPr>
+          <w:rFonts w:ascii="Times New Roman" w:hAnsi="Times New Roman"/>
+          <w:color w:val="000000"/>
+        </w:rPr>
+        <w:t>no associated cloud. Model requires</w:t>
+      </w:r>
+      <w:r>
+        <w:rPr>
+          <w:rFonts w:ascii="Times New Roman" w:hAnsi="Times New Roman"/>
+          <w:color w:val="000000"/>
+        </w:rPr>
         <w:t xml:space="preserve"> </w:t>
       </w:r>
       <w:r>
@@ -30938,14 +30910,77 @@
           <w:rFonts w:ascii="Times New Roman" w:hAnsi="Times New Roman"/>
           <w:color w:val="000000"/>
         </w:rPr>
-        <w:t xml:space="preserve"> humidity</w:t>
-      </w:r>
-      <w:r>
+        <w:t xml:space="preserve"> humidity.</w:t>
+      </w:r>
+    </w:p>
+    <w:p>
+      <w:pPr>
+        <w:pStyle w:val="ListParagraph"/>
         <w:rPr>
           <w:rFonts w:ascii="Times New Roman" w:hAnsi="Times New Roman"/>
           <w:color w:val="000000"/>
         </w:rPr>
-        <w:t>.</w:t>
+      </w:pPr>
+    </w:p>
+    <w:p>
+      <w:pPr>
+        <w:numPr>
+          <w:ilvl w:val="0"/>
+          <w:numId w:val="18"/>
+        </w:numPr>
+        <w:ind w:left="709" w:hanging="425"/>
+        <w:jc w:val="both"/>
+        <w:rPr>
+          <w:rFonts w:ascii="Times New Roman" w:hAnsi="Times New Roman"/>
+          <w:color w:val="000000"/>
+        </w:rPr>
+      </w:pPr>
+      <w:r>
+        <w:rPr>
+          <w:rFonts w:ascii="Times New Roman" w:hAnsi="Times New Roman"/>
+          <w:color w:val="000000"/>
+        </w:rPr>
+        <w:lastRenderedPageBreak/>
+        <w:t xml:space="preserve">Gas profile </w:t>
+      </w:r>
+      <w:r>
+        <w:rPr>
+          <w:rFonts w:ascii="Times New Roman" w:hAnsi="Times New Roman"/>
+          <w:color w:val="000000"/>
+        </w:rPr>
+        <w:t xml:space="preserve">where the abundance is constant up to a knee pressure and then falls linearly with respect to log pressure to a second abundance defined </w:t>
+      </w:r>
+      <w:proofErr w:type="spellStart"/>
+      <w:r>
+        <w:rPr>
+          <w:rFonts w:ascii="Times New Roman" w:hAnsi="Times New Roman"/>
+          <w:color w:val="000000"/>
+        </w:rPr>
+        <w:t xml:space="preserve">at </w:t>
+      </w:r>
+      <w:proofErr w:type="spellEnd"/>
+      <w:r>
+        <w:rPr>
+          <w:rFonts w:ascii="Times New Roman" w:hAnsi="Times New Roman"/>
+          <w:color w:val="000000"/>
+        </w:rPr>
+        <w:t xml:space="preserve">a lower stratospheric pressure. The profile is further linearly extrapolated to lower pressures. First line defines the pressures PKNEE, PSTRAT. Second line gives </w:t>
+      </w:r>
+      <w:proofErr w:type="spellStart"/>
+      <w:r>
+        <w:rPr>
+          <w:rFonts w:ascii="Times New Roman" w:hAnsi="Times New Roman"/>
+          <w:color w:val="000000"/>
+        </w:rPr>
+        <w:t>apriori</w:t>
+      </w:r>
+      <w:proofErr w:type="spellEnd"/>
+      <w:r>
+        <w:rPr>
+          <w:rFonts w:ascii="Times New Roman" w:hAnsi="Times New Roman"/>
+          <w:color w:val="000000"/>
+        </w:rPr>
+        <w:t xml:space="preserve"> deep abundance and error. Third line gives stratospheric abundance and error.</w:t>
       </w:r>
     </w:p>
     <w:p>
@@ -30981,7 +31016,6 @@
         <w:rPr>
           <w:rFonts w:ascii="Times New Roman" w:hAnsi="Times New Roman"/>
         </w:rPr>
-        <w:lastRenderedPageBreak/>
         <w:t>Further parameterisation schemes may be defined in the future as required. Any additional parameters (e.g.</w:t>
       </w:r>
       <w:r>
@@ -31790,6 +31824,7 @@
         <w:rPr>
           <w:rFonts w:ascii="Times New Roman" w:hAnsi="Times New Roman"/>
         </w:rPr>
+        <w:lastRenderedPageBreak/>
         <w:t>ILBL = 0 indicates that a correlated-K calculation is required. ILBL=1</w:t>
       </w:r>
       <w:r>
@@ -31901,7 +31936,6 @@
         <w:rPr>
           <w:rFonts w:ascii="Times New Roman" w:hAnsi="Times New Roman"/>
         </w:rPr>
-        <w:lastRenderedPageBreak/>
         <w:t>WOFF is any wavenumber/wavelength calibration error</w:t>
       </w:r>
       <w:r>
@@ -32402,6 +32436,7 @@
         <w:rPr>
           <w:rFonts w:ascii="Times New Roman" w:hAnsi="Times New Roman"/>
         </w:rPr>
+        <w:lastRenderedPageBreak/>
         <w:t>If LIN is set to 3, then the previous retrievals are read in, and if any variable is the same as one of the variables to be retrieved (as listed in the .</w:t>
       </w:r>
       <w:proofErr w:type="spellStart"/>
@@ -33657,6 +33692,7 @@
         <w:rPr>
           <w:rFonts w:ascii="Times New Roman" w:hAnsi="Times New Roman"/>
         </w:rPr>
+        <w:lastRenderedPageBreak/>
         <w:t>… weights, angles and spectra repeated for NGEOM spectra in total.</w:t>
       </w:r>
     </w:p>
@@ -33743,14 +33779,7 @@
         <w:rPr>
           <w:rFonts w:ascii="Times New Roman" w:hAnsi="Times New Roman"/>
         </w:rPr>
-        <w:t xml:space="preserve">, which reads in the filter function and then determines </w:t>
-      </w:r>
-      <w:r>
-        <w:rPr>
-          <w:rFonts w:ascii="Times New Roman" w:hAnsi="Times New Roman"/>
-        </w:rPr>
-        <w:lastRenderedPageBreak/>
-        <w:t xml:space="preserve">the wavenumbers/wavelengths in the k-tables for which the radiances need to be calculated </w:t>
+        <w:t xml:space="preserve">, which reads in the filter function and then determines the wavenumbers/wavelengths in the k-tables for which the radiances need to be calculated </w:t>
       </w:r>
       <w:proofErr w:type="gramStart"/>
       <w:r>
@@ -33792,21 +33821,7 @@
         <w:rPr>
           <w:rFonts w:ascii="Times New Roman" w:hAnsi="Times New Roman"/>
         </w:rPr>
-        <w:t xml:space="preserve"> assumes that channel-integrated k-tables have been </w:t>
-      </w:r>
-      <w:proofErr w:type="gramStart"/>
-      <w:r>
-        <w:rPr>
-          <w:rFonts w:ascii="Times New Roman" w:hAnsi="Times New Roman"/>
-        </w:rPr>
-        <w:t>defined</w:t>
-      </w:r>
-      <w:proofErr w:type="gramEnd"/>
-      <w:r>
-        <w:rPr>
-          <w:rFonts w:ascii="Times New Roman" w:hAnsi="Times New Roman"/>
-        </w:rPr>
-        <w:t xml:space="preserve"> and so no further convolution is required.</w:t>
+        <w:t xml:space="preserve"> assumes that channel-integrated k-tables have been defined and so no further convolution is required.</w:t>
       </w:r>
       <w:r>
         <w:rPr>
@@ -34380,7 +34395,7 @@
     </w:p>
     <w:p>
       <w:pPr>
-        <w:jc w:val="both"/>
+        <w:jc w:val="center"/>
         <w:rPr>
           <w:rFonts w:ascii="Times New Roman" w:hAnsi="Times New Roman"/>
         </w:rPr>
@@ -34389,1205 +34404,43 @@
         <w:rPr>
           <w:rFonts w:ascii="Times New Roman" w:hAnsi="Times New Roman"/>
           <w:noProof/>
-          <w:lang w:val="en-US"/>
         </w:rPr>
         <w:lastRenderedPageBreak/>
-        <mc:AlternateContent>
-          <mc:Choice Requires="wpg">
-            <w:drawing>
-              <wp:inline distT="0" distB="0" distL="0" distR="0" wp14:anchorId="36F35B91" wp14:editId="310CA0F8">
-                <wp:extent cx="4697730" cy="2818130"/>
-                <wp:effectExtent l="0" t="0" r="0" b="0"/>
-                <wp:docPr id="18" name="Group 18"/>
-                <wp:cNvGraphicFramePr>
-                  <a:graphicFrameLocks xmlns:a="http://schemas.openxmlformats.org/drawingml/2006/main"/>
-                </wp:cNvGraphicFramePr>
-                <a:graphic xmlns:a="http://schemas.openxmlformats.org/drawingml/2006/main">
-                  <a:graphicData uri="http://schemas.microsoft.com/office/word/2010/wordprocessingGroup">
-                    <wpg:wgp>
-                      <wpg:cNvGrpSpPr>
-                        <a:grpSpLocks/>
-                      </wpg:cNvGrpSpPr>
-                      <wpg:grpSpPr bwMode="auto">
-                        <a:xfrm>
-                          <a:off x="0" y="0"/>
-                          <a:ext cx="4697730" cy="2818130"/>
-                          <a:chOff x="2526" y="5356"/>
-                          <a:chExt cx="7200" cy="4320"/>
-                        </a:xfrm>
-                      </wpg:grpSpPr>
-                      <wps:wsp>
-                        <wps:cNvPr id="19" name="AutoShape 2"/>
-                        <wps:cNvSpPr>
-                          <a:spLocks/>
-                        </wps:cNvSpPr>
-                        <wps:spPr bwMode="auto">
-                          <a:xfrm>
-                            <a:off x="2526" y="5356"/>
-                            <a:ext cx="7200" cy="4320"/>
-                          </a:xfrm>
-                          <a:prstGeom prst="rect">
-                            <a:avLst/>
-                          </a:prstGeom>
-                          <a:noFill/>
-                          <a:ln>
-                            <a:noFill/>
-                          </a:ln>
-                          <a:extLst>
-                            <a:ext uri="{909E8E84-426E-40DD-AFC4-6F175D3DCCD1}">
-                              <a14:hiddenFill xmlns:a14="http://schemas.microsoft.com/office/drawing/2010/main">
-                                <a:solidFill>
-                                  <a:srgbClr val="FFFFFF"/>
-                                </a:solidFill>
-                              </a14:hiddenFill>
-                            </a:ext>
-                            <a:ext uri="{91240B29-F687-4F45-9708-019B960494DF}">
-                              <a14:hiddenLine xmlns:a14="http://schemas.microsoft.com/office/drawing/2010/main" w="9525">
-                                <a:solidFill>
-                                  <a:srgbClr val="000000"/>
-                                </a:solidFill>
-                                <a:miter lim="800000"/>
-                                <a:headEnd/>
-                                <a:tailEnd/>
-                              </a14:hiddenLine>
-                            </a:ext>
-                          </a:extLst>
-                        </wps:spPr>
-                        <wps:bodyPr rot="0" vert="horz" wrap="square" lIns="91440" tIns="45720" rIns="91440" bIns="45720" anchor="t" anchorCtr="0" upright="1">
-                          <a:noAutofit/>
-                        </wps:bodyPr>
-                      </wps:wsp>
-                      <wps:wsp>
-                        <wps:cNvPr id="20" name="Line 4"/>
-                        <wps:cNvCnPr>
-                          <a:cxnSpLocks/>
-                        </wps:cNvCnPr>
-                        <wps:spPr bwMode="auto">
-                          <a:xfrm>
-                            <a:off x="3742" y="7600"/>
-                            <a:ext cx="4484" cy="1074"/>
-                          </a:xfrm>
-                          <a:prstGeom prst="line">
-                            <a:avLst/>
-                          </a:prstGeom>
-                          <a:noFill/>
-                          <a:ln w="9525">
-                            <a:solidFill>
-                              <a:srgbClr val="000000"/>
-                            </a:solidFill>
-                            <a:round/>
-                            <a:headEnd/>
-                            <a:tailEnd/>
-                          </a:ln>
-                          <a:extLst>
-                            <a:ext uri="{909E8E84-426E-40DD-AFC4-6F175D3DCCD1}">
-                              <a14:hiddenFill xmlns:a14="http://schemas.microsoft.com/office/drawing/2010/main">
-                                <a:noFill/>
-                              </a14:hiddenFill>
-                            </a:ext>
-                          </a:extLst>
-                        </wps:spPr>
-                        <wps:bodyPr/>
-                      </wps:wsp>
-                      <wps:wsp>
-                        <wps:cNvPr id="21" name="Line 5"/>
-                        <wps:cNvCnPr>
-                          <a:cxnSpLocks/>
-                        </wps:cNvCnPr>
-                        <wps:spPr bwMode="auto">
-                          <a:xfrm flipV="1">
-                            <a:off x="4921" y="6843"/>
-                            <a:ext cx="2989" cy="1894"/>
-                          </a:xfrm>
-                          <a:prstGeom prst="line">
-                            <a:avLst/>
-                          </a:prstGeom>
-                          <a:noFill/>
-                          <a:ln w="9525">
-                            <a:solidFill>
-                              <a:srgbClr val="000000"/>
-                            </a:solidFill>
-                            <a:round/>
-                            <a:headEnd/>
-                            <a:tailEnd/>
-                          </a:ln>
-                          <a:extLst>
-                            <a:ext uri="{909E8E84-426E-40DD-AFC4-6F175D3DCCD1}">
-                              <a14:hiddenFill xmlns:a14="http://schemas.microsoft.com/office/drawing/2010/main">
-                                <a:noFill/>
-                              </a14:hiddenFill>
-                            </a:ext>
-                          </a:extLst>
-                        </wps:spPr>
-                        <wps:bodyPr/>
-                      </wps:wsp>
-                      <wps:wsp>
-                        <wps:cNvPr id="22" name="Line 6"/>
-                        <wps:cNvCnPr>
-                          <a:cxnSpLocks/>
-                        </wps:cNvCnPr>
-                        <wps:spPr bwMode="auto">
-                          <a:xfrm>
-                            <a:off x="5889" y="6191"/>
-                            <a:ext cx="1" cy="2925"/>
-                          </a:xfrm>
-                          <a:prstGeom prst="line">
-                            <a:avLst/>
-                          </a:prstGeom>
-                          <a:noFill/>
-                          <a:ln w="9525">
-                            <a:solidFill>
-                              <a:srgbClr val="000000"/>
-                            </a:solidFill>
-                            <a:round/>
-                            <a:headEnd/>
-                            <a:tailEnd/>
-                          </a:ln>
-                          <a:extLst>
-                            <a:ext uri="{909E8E84-426E-40DD-AFC4-6F175D3DCCD1}">
-                              <a14:hiddenFill xmlns:a14="http://schemas.microsoft.com/office/drawing/2010/main">
-                                <a:noFill/>
-                              </a14:hiddenFill>
-                            </a:ext>
-                          </a:extLst>
-                        </wps:spPr>
-                        <wps:bodyPr/>
-                      </wps:wsp>
-                      <wps:wsp>
-                        <wps:cNvPr id="23" name="Line 7"/>
-                        <wps:cNvCnPr>
-                          <a:cxnSpLocks/>
-                        </wps:cNvCnPr>
-                        <wps:spPr bwMode="auto">
-                          <a:xfrm>
-                            <a:off x="4521" y="6253"/>
-                            <a:ext cx="1348" cy="1852"/>
-                          </a:xfrm>
-                          <a:prstGeom prst="line">
-                            <a:avLst/>
-                          </a:prstGeom>
-                          <a:noFill/>
-                          <a:ln w="9525">
-                            <a:solidFill>
-                              <a:srgbClr val="000000"/>
-                            </a:solidFill>
-                            <a:round/>
-                            <a:headEnd/>
-                            <a:tailEnd type="triangle" w="med" len="med"/>
-                          </a:ln>
-                          <a:extLst>
-                            <a:ext uri="{909E8E84-426E-40DD-AFC4-6F175D3DCCD1}">
-                              <a14:hiddenFill xmlns:a14="http://schemas.microsoft.com/office/drawing/2010/main">
-                                <a:noFill/>
-                              </a14:hiddenFill>
-                            </a:ext>
-                          </a:extLst>
-                        </wps:spPr>
-                        <wps:bodyPr/>
-                      </wps:wsp>
-                      <wps:wsp>
-                        <wps:cNvPr id="24" name="Line 8"/>
-                        <wps:cNvCnPr>
-                          <a:cxnSpLocks/>
-                        </wps:cNvCnPr>
-                        <wps:spPr bwMode="auto">
-                          <a:xfrm flipV="1">
-                            <a:off x="5889" y="6674"/>
-                            <a:ext cx="1369" cy="1431"/>
-                          </a:xfrm>
-                          <a:prstGeom prst="line">
-                            <a:avLst/>
-                          </a:prstGeom>
-                          <a:noFill/>
-                          <a:ln w="9525">
-                            <a:solidFill>
-                              <a:srgbClr val="000000"/>
-                            </a:solidFill>
-                            <a:round/>
-                            <a:headEnd/>
-                            <a:tailEnd type="triangle" w="med" len="med"/>
-                          </a:ln>
-                          <a:extLst>
-                            <a:ext uri="{909E8E84-426E-40DD-AFC4-6F175D3DCCD1}">
-                              <a14:hiddenFill xmlns:a14="http://schemas.microsoft.com/office/drawing/2010/main">
-                                <a:noFill/>
-                              </a14:hiddenFill>
-                            </a:ext>
-                          </a:extLst>
-                        </wps:spPr>
-                        <wps:bodyPr/>
-                      </wps:wsp>
-                      <wps:wsp>
-                        <wps:cNvPr id="25" name="Line 9"/>
-                        <wps:cNvCnPr>
-                          <a:cxnSpLocks/>
-                        </wps:cNvCnPr>
-                        <wps:spPr bwMode="auto">
-                          <a:xfrm>
-                            <a:off x="7258" y="6674"/>
-                            <a:ext cx="21" cy="1094"/>
-                          </a:xfrm>
-                          <a:prstGeom prst="line">
-                            <a:avLst/>
-                          </a:prstGeom>
-                          <a:noFill/>
-                          <a:ln w="9525" cap="rnd">
-                            <a:solidFill>
-                              <a:srgbClr val="000000"/>
-                            </a:solidFill>
-                            <a:prstDash val="sysDot"/>
-                            <a:round/>
-                            <a:headEnd/>
-                            <a:tailEnd/>
-                          </a:ln>
-                          <a:extLst>
-                            <a:ext uri="{909E8E84-426E-40DD-AFC4-6F175D3DCCD1}">
-                              <a14:hiddenFill xmlns:a14="http://schemas.microsoft.com/office/drawing/2010/main">
-                                <a:noFill/>
-                              </a14:hiddenFill>
-                            </a:ext>
-                          </a:extLst>
-                        </wps:spPr>
-                        <wps:bodyPr/>
-                      </wps:wsp>
-                      <wps:wsp>
-                        <wps:cNvPr id="26" name="Line 10"/>
-                        <wps:cNvCnPr>
-                          <a:cxnSpLocks/>
-                        </wps:cNvCnPr>
-                        <wps:spPr bwMode="auto">
-                          <a:xfrm flipH="1">
-                            <a:off x="5026" y="6969"/>
-                            <a:ext cx="21" cy="947"/>
-                          </a:xfrm>
-                          <a:prstGeom prst="line">
-                            <a:avLst/>
-                          </a:prstGeom>
-                          <a:noFill/>
-                          <a:ln w="9525" cap="rnd">
-                            <a:solidFill>
-                              <a:srgbClr val="000000"/>
-                            </a:solidFill>
-                            <a:prstDash val="sysDot"/>
-                            <a:round/>
-                            <a:headEnd/>
-                            <a:tailEnd/>
-                          </a:ln>
-                          <a:extLst>
-                            <a:ext uri="{909E8E84-426E-40DD-AFC4-6F175D3DCCD1}">
-                              <a14:hiddenFill xmlns:a14="http://schemas.microsoft.com/office/drawing/2010/main">
-                                <a:noFill/>
-                              </a14:hiddenFill>
-                            </a:ext>
-                          </a:extLst>
-                        </wps:spPr>
-                        <wps:bodyPr/>
-                      </wps:wsp>
-                      <wps:wsp>
-                        <wps:cNvPr id="27" name="Line 11"/>
-                        <wps:cNvCnPr>
-                          <a:cxnSpLocks/>
-                        </wps:cNvCnPr>
-                        <wps:spPr bwMode="auto">
-                          <a:xfrm flipV="1">
-                            <a:off x="5869" y="7769"/>
-                            <a:ext cx="1410" cy="336"/>
-                          </a:xfrm>
-                          <a:prstGeom prst="line">
-                            <a:avLst/>
-                          </a:prstGeom>
-                          <a:noFill/>
-                          <a:ln w="9525">
-                            <a:solidFill>
-                              <a:srgbClr val="000000"/>
-                            </a:solidFill>
-                            <a:prstDash val="dash"/>
-                            <a:round/>
-                            <a:headEnd/>
-                            <a:tailEnd/>
-                          </a:ln>
-                          <a:extLst>
-                            <a:ext uri="{909E8E84-426E-40DD-AFC4-6F175D3DCCD1}">
-                              <a14:hiddenFill xmlns:a14="http://schemas.microsoft.com/office/drawing/2010/main">
-                                <a:noFill/>
-                              </a14:hiddenFill>
-                            </a:ext>
-                          </a:extLst>
-                        </wps:spPr>
-                        <wps:bodyPr/>
-                      </wps:wsp>
-                      <wps:wsp>
-                        <wps:cNvPr id="28" name="Text Box 14"/>
-                        <wps:cNvSpPr txBox="1">
-                          <a:spLocks/>
-                        </wps:cNvSpPr>
-                        <wps:spPr bwMode="auto">
-                          <a:xfrm>
-                            <a:off x="6426" y="8056"/>
-                            <a:ext cx="1275" cy="450"/>
-                          </a:xfrm>
-                          <a:prstGeom prst="rect">
-                            <a:avLst/>
-                          </a:prstGeom>
-                          <a:noFill/>
-                          <a:ln>
-                            <a:noFill/>
-                          </a:ln>
-                          <a:extLst>
-                            <a:ext uri="{909E8E84-426E-40DD-AFC4-6F175D3DCCD1}">
-                              <a14:hiddenFill xmlns:a14="http://schemas.microsoft.com/office/drawing/2010/main">
-                                <a:solidFill>
-                                  <a:srgbClr val="FFFFFF"/>
-                                </a:solidFill>
-                              </a14:hiddenFill>
-                            </a:ext>
-                            <a:ext uri="{91240B29-F687-4F45-9708-019B960494DF}">
-                              <a14:hiddenLine xmlns:a14="http://schemas.microsoft.com/office/drawing/2010/main" w="9525">
-                                <a:solidFill>
-                                  <a:srgbClr val="000000"/>
-                                </a:solidFill>
-                                <a:miter lim="800000"/>
-                                <a:headEnd/>
-                                <a:tailEnd/>
-                              </a14:hiddenLine>
-                            </a:ext>
-                          </a:extLst>
-                        </wps:spPr>
-                        <wps:txbx>
-                          <w:txbxContent>
-                            <w:p>
-                              <w:pPr>
-                                <w:rPr>
-                                  <w:rFonts w:ascii="Abadi MT Condensed Light" w:hAnsi="Abadi MT Condensed Light"/>
-                                  <w:sz w:val="16"/>
-                                  <w:szCs w:val="16"/>
-                                </w:rPr>
-                              </w:pPr>
-                              <w:r>
-                                <w:rPr>
-                                  <w:rFonts w:ascii="Abadi MT Condensed Light" w:hAnsi="Abadi MT Condensed Light"/>
-                                  <w:sz w:val="16"/>
-                                  <w:szCs w:val="16"/>
-                                </w:rPr>
-                                <w:t>AZI_ANG</w:t>
-                              </w:r>
-                            </w:p>
-                          </w:txbxContent>
-                        </wps:txbx>
-                        <wps:bodyPr rot="0" vert="horz" wrap="square" lIns="91440" tIns="45720" rIns="91440" bIns="45720" anchor="t" anchorCtr="0" upright="1">
-                          <a:noAutofit/>
-                        </wps:bodyPr>
-                      </wps:wsp>
-                      <wps:wsp>
-                        <wps:cNvPr id="29" name="Freeform 15"/>
-                        <wps:cNvSpPr>
-                          <a:spLocks/>
-                        </wps:cNvSpPr>
-                        <wps:spPr bwMode="auto">
-                          <a:xfrm>
-                            <a:off x="5476" y="7416"/>
-                            <a:ext cx="413" cy="141"/>
-                          </a:xfrm>
-                          <a:custGeom>
-                            <a:avLst/>
-                            <a:gdLst>
-                              <a:gd name="T0" fmla="*/ 0 w 495"/>
-                              <a:gd name="T1" fmla="*/ 141 h 169"/>
-                              <a:gd name="T2" fmla="*/ 75 w 495"/>
-                              <a:gd name="T3" fmla="*/ 78 h 169"/>
-                              <a:gd name="T4" fmla="*/ 188 w 495"/>
-                              <a:gd name="T5" fmla="*/ 41 h 169"/>
-                              <a:gd name="T6" fmla="*/ 263 w 495"/>
-                              <a:gd name="T7" fmla="*/ 3 h 169"/>
-                              <a:gd name="T8" fmla="*/ 413 w 495"/>
-                              <a:gd name="T9" fmla="*/ 3 h 169"/>
-                              <a:gd name="T10" fmla="*/ 0 60000 65536"/>
-                              <a:gd name="T11" fmla="*/ 0 60000 65536"/>
-                              <a:gd name="T12" fmla="*/ 0 60000 65536"/>
-                              <a:gd name="T13" fmla="*/ 0 60000 65536"/>
-                              <a:gd name="T14" fmla="*/ 0 60000 65536"/>
-                            </a:gdLst>
-                            <a:ahLst/>
-                            <a:cxnLst>
-                              <a:cxn ang="T10">
-                                <a:pos x="T0" y="T1"/>
-                              </a:cxn>
-                              <a:cxn ang="T11">
-                                <a:pos x="T2" y="T3"/>
-                              </a:cxn>
-                              <a:cxn ang="T12">
-                                <a:pos x="T4" y="T5"/>
-                              </a:cxn>
-                              <a:cxn ang="T13">
-                                <a:pos x="T6" y="T7"/>
-                              </a:cxn>
-                              <a:cxn ang="T14">
-                                <a:pos x="T8" y="T9"/>
-                              </a:cxn>
-                            </a:cxnLst>
-                            <a:rect l="0" t="0" r="r" b="b"/>
-                            <a:pathLst>
-                              <a:path w="495" h="169">
-                                <a:moveTo>
-                                  <a:pt x="0" y="169"/>
-                                </a:moveTo>
-                                <a:cubicBezTo>
-                                  <a:pt x="28" y="141"/>
-                                  <a:pt x="52" y="111"/>
-                                  <a:pt x="90" y="94"/>
-                                </a:cubicBezTo>
-                                <a:cubicBezTo>
-                                  <a:pt x="133" y="75"/>
-                                  <a:pt x="186" y="75"/>
-                                  <a:pt x="225" y="49"/>
-                                </a:cubicBezTo>
-                                <a:cubicBezTo>
-                                  <a:pt x="252" y="31"/>
-                                  <a:pt x="280" y="6"/>
-                                  <a:pt x="315" y="4"/>
-                                </a:cubicBezTo>
-                                <a:cubicBezTo>
-                                  <a:pt x="375" y="0"/>
-                                  <a:pt x="435" y="4"/>
-                                  <a:pt x="495" y="4"/>
-                                </a:cubicBezTo>
-                              </a:path>
-                            </a:pathLst>
-                          </a:custGeom>
-                          <a:noFill/>
-                          <a:ln w="9525">
-                            <a:solidFill>
-                              <a:srgbClr val="000000"/>
-                            </a:solidFill>
-                            <a:round/>
-                            <a:headEnd/>
-                            <a:tailEnd/>
-                          </a:ln>
-                          <a:extLst>
-                            <a:ext uri="{909E8E84-426E-40DD-AFC4-6F175D3DCCD1}">
-                              <a14:hiddenFill xmlns:a14="http://schemas.microsoft.com/office/drawing/2010/main">
-                                <a:solidFill>
-                                  <a:srgbClr val="FFFFFF"/>
-                                </a:solidFill>
-                              </a14:hiddenFill>
-                            </a:ext>
-                          </a:extLst>
-                        </wps:spPr>
-                        <wps:bodyPr rot="0" vert="horz" wrap="square" lIns="91440" tIns="45720" rIns="91440" bIns="45720" anchor="t" anchorCtr="0" upright="1">
-                          <a:noAutofit/>
-                        </wps:bodyPr>
-                      </wps:wsp>
-                      <wps:wsp>
-                        <wps:cNvPr id="30" name="Text Box 16"/>
-                        <wps:cNvSpPr txBox="1">
-                          <a:spLocks/>
-                        </wps:cNvSpPr>
-                        <wps:spPr bwMode="auto">
-                          <a:xfrm>
-                            <a:off x="5002" y="6694"/>
-                            <a:ext cx="1200" cy="588"/>
-                          </a:xfrm>
-                          <a:prstGeom prst="rect">
-                            <a:avLst/>
-                          </a:prstGeom>
-                          <a:noFill/>
-                          <a:ln>
-                            <a:noFill/>
-                          </a:ln>
-                          <a:extLst>
-                            <a:ext uri="{909E8E84-426E-40DD-AFC4-6F175D3DCCD1}">
-                              <a14:hiddenFill xmlns:a14="http://schemas.microsoft.com/office/drawing/2010/main">
-                                <a:solidFill>
-                                  <a:srgbClr val="FFFFFF"/>
-                                </a:solidFill>
-                              </a14:hiddenFill>
-                            </a:ext>
-                            <a:ext uri="{91240B29-F687-4F45-9708-019B960494DF}">
-                              <a14:hiddenLine xmlns:a14="http://schemas.microsoft.com/office/drawing/2010/main" w="9525">
-                                <a:solidFill>
-                                  <a:srgbClr val="000000"/>
-                                </a:solidFill>
-                                <a:miter lim="800000"/>
-                                <a:headEnd/>
-                                <a:tailEnd/>
-                              </a14:hiddenLine>
-                            </a:ext>
-                          </a:extLst>
-                        </wps:spPr>
-                        <wps:txbx>
-                          <w:txbxContent>
-                            <w:p>
-                              <w:pPr>
-                                <w:rPr>
-                                  <w:rFonts w:ascii="Abadi MT Condensed Light" w:hAnsi="Abadi MT Condensed Light"/>
-                                  <w:sz w:val="16"/>
-                                  <w:szCs w:val="16"/>
-                                </w:rPr>
-                              </w:pPr>
-                              <w:r>
-                                <w:rPr>
-                                  <w:rFonts w:ascii="Abadi MT Condensed Light" w:hAnsi="Abadi MT Condensed Light"/>
-                                  <w:sz w:val="16"/>
-                                  <w:szCs w:val="16"/>
-                                </w:rPr>
-                                <w:t>SOL_ANG</w:t>
-                              </w:r>
-                            </w:p>
-                          </w:txbxContent>
-                        </wps:txbx>
-                        <wps:bodyPr rot="0" vert="horz" wrap="square" lIns="91440" tIns="45720" rIns="91440" bIns="45720" anchor="t" anchorCtr="0" upright="1">
-                          <a:noAutofit/>
-                        </wps:bodyPr>
-                      </wps:wsp>
-                      <wps:wsp>
-                        <wps:cNvPr id="31" name="Freeform 17"/>
-                        <wps:cNvSpPr>
-                          <a:spLocks/>
-                        </wps:cNvSpPr>
-                        <wps:spPr bwMode="auto">
-                          <a:xfrm>
-                            <a:off x="5889" y="7212"/>
-                            <a:ext cx="577" cy="270"/>
-                          </a:xfrm>
-                          <a:custGeom>
-                            <a:avLst/>
-                            <a:gdLst>
-                              <a:gd name="T0" fmla="*/ 0 w 693"/>
-                              <a:gd name="T1" fmla="*/ 20 h 324"/>
-                              <a:gd name="T2" fmla="*/ 375 w 693"/>
-                              <a:gd name="T3" fmla="*/ 70 h 324"/>
-                              <a:gd name="T4" fmla="*/ 475 w 693"/>
-                              <a:gd name="T5" fmla="*/ 170 h 324"/>
-                              <a:gd name="T6" fmla="*/ 550 w 693"/>
-                              <a:gd name="T7" fmla="*/ 220 h 324"/>
-                              <a:gd name="T8" fmla="*/ 575 w 693"/>
-                              <a:gd name="T9" fmla="*/ 270 h 324"/>
-                              <a:gd name="T10" fmla="*/ 0 60000 65536"/>
-                              <a:gd name="T11" fmla="*/ 0 60000 65536"/>
-                              <a:gd name="T12" fmla="*/ 0 60000 65536"/>
-                              <a:gd name="T13" fmla="*/ 0 60000 65536"/>
-                              <a:gd name="T14" fmla="*/ 0 60000 65536"/>
-                            </a:gdLst>
-                            <a:ahLst/>
-                            <a:cxnLst>
-                              <a:cxn ang="T10">
-                                <a:pos x="T0" y="T1"/>
-                              </a:cxn>
-                              <a:cxn ang="T11">
-                                <a:pos x="T2" y="T3"/>
-                              </a:cxn>
-                              <a:cxn ang="T12">
-                                <a:pos x="T4" y="T5"/>
-                              </a:cxn>
-                              <a:cxn ang="T13">
-                                <a:pos x="T6" y="T7"/>
-                              </a:cxn>
-                              <a:cxn ang="T14">
-                                <a:pos x="T8" y="T9"/>
-                              </a:cxn>
-                            </a:cxnLst>
-                            <a:rect l="0" t="0" r="r" b="b"/>
-                            <a:pathLst>
-                              <a:path w="693" h="324">
-                                <a:moveTo>
-                                  <a:pt x="0" y="24"/>
-                                </a:moveTo>
-                                <a:cubicBezTo>
-                                  <a:pt x="198" y="33"/>
-                                  <a:pt x="303" y="0"/>
-                                  <a:pt x="450" y="84"/>
-                                </a:cubicBezTo>
-                                <a:cubicBezTo>
-                                  <a:pt x="506" y="116"/>
-                                  <a:pt x="525" y="165"/>
-                                  <a:pt x="570" y="204"/>
-                                </a:cubicBezTo>
-                                <a:cubicBezTo>
-                                  <a:pt x="597" y="228"/>
-                                  <a:pt x="660" y="264"/>
-                                  <a:pt x="660" y="264"/>
-                                </a:cubicBezTo>
-                                <a:cubicBezTo>
-                                  <a:pt x="693" y="313"/>
-                                  <a:pt x="690" y="291"/>
-                                  <a:pt x="690" y="324"/>
-                                </a:cubicBezTo>
-                              </a:path>
-                            </a:pathLst>
-                          </a:custGeom>
-                          <a:noFill/>
-                          <a:ln w="9525">
-                            <a:solidFill>
-                              <a:srgbClr val="000000"/>
-                            </a:solidFill>
-                            <a:round/>
-                            <a:headEnd/>
-                            <a:tailEnd/>
-                          </a:ln>
-                          <a:extLst>
-                            <a:ext uri="{909E8E84-426E-40DD-AFC4-6F175D3DCCD1}">
-                              <a14:hiddenFill xmlns:a14="http://schemas.microsoft.com/office/drawing/2010/main">
-                                <a:solidFill>
-                                  <a:srgbClr val="FFFFFF"/>
-                                </a:solidFill>
-                              </a14:hiddenFill>
-                            </a:ext>
-                          </a:extLst>
-                        </wps:spPr>
-                        <wps:bodyPr rot="0" vert="horz" wrap="square" lIns="91440" tIns="45720" rIns="91440" bIns="45720" anchor="t" anchorCtr="0" upright="1">
-                          <a:noAutofit/>
-                        </wps:bodyPr>
-                      </wps:wsp>
-                      <wps:wsp>
-                        <wps:cNvPr id="32" name="Text Box 18"/>
-                        <wps:cNvSpPr txBox="1">
-                          <a:spLocks/>
-                        </wps:cNvSpPr>
-                        <wps:spPr bwMode="auto">
-                          <a:xfrm>
-                            <a:off x="5926" y="6644"/>
-                            <a:ext cx="1113" cy="588"/>
-                          </a:xfrm>
-                          <a:prstGeom prst="rect">
-                            <a:avLst/>
-                          </a:prstGeom>
-                          <a:noFill/>
-                          <a:ln>
-                            <a:noFill/>
-                          </a:ln>
-                          <a:extLst>
-                            <a:ext uri="{909E8E84-426E-40DD-AFC4-6F175D3DCCD1}">
-                              <a14:hiddenFill xmlns:a14="http://schemas.microsoft.com/office/drawing/2010/main">
-                                <a:solidFill>
-                                  <a:srgbClr val="FFFFFF"/>
-                                </a:solidFill>
-                              </a14:hiddenFill>
-                            </a:ext>
-                            <a:ext uri="{91240B29-F687-4F45-9708-019B960494DF}">
-                              <a14:hiddenLine xmlns:a14="http://schemas.microsoft.com/office/drawing/2010/main" w="9525">
-                                <a:solidFill>
-                                  <a:srgbClr val="000000"/>
-                                </a:solidFill>
-                                <a:miter lim="800000"/>
-                                <a:headEnd/>
-                                <a:tailEnd/>
-                              </a14:hiddenLine>
-                            </a:ext>
-                          </a:extLst>
-                        </wps:spPr>
-                        <wps:txbx>
-                          <w:txbxContent>
-                            <w:p>
-                              <w:pPr>
-                                <w:rPr>
-                                  <w:rFonts w:ascii="Abadi MT Condensed Light" w:hAnsi="Abadi MT Condensed Light"/>
-                                  <w:sz w:val="16"/>
-                                  <w:szCs w:val="16"/>
-                                </w:rPr>
-                              </w:pPr>
-                              <w:r>
-                                <w:rPr>
-                                  <w:rFonts w:ascii="Abadi MT Condensed Light" w:hAnsi="Abadi MT Condensed Light"/>
-                                  <w:sz w:val="16"/>
-                                  <w:szCs w:val="16"/>
-                                </w:rPr>
-                                <w:t>EMISS_ANG</w:t>
-                              </w:r>
-                            </w:p>
-                          </w:txbxContent>
-                        </wps:txbx>
-                        <wps:bodyPr rot="0" vert="horz" wrap="square" lIns="91440" tIns="45720" rIns="91440" bIns="45720" anchor="t" anchorCtr="0" upright="1">
-                          <a:noAutofit/>
-                        </wps:bodyPr>
-                      </wps:wsp>
-                      <wps:wsp>
-                        <wps:cNvPr id="33" name="Text Box 19"/>
-                        <wps:cNvSpPr txBox="1">
-                          <a:spLocks/>
-                        </wps:cNvSpPr>
-                        <wps:spPr bwMode="auto">
-                          <a:xfrm>
-                            <a:off x="7889" y="8569"/>
-                            <a:ext cx="700" cy="438"/>
-                          </a:xfrm>
-                          <a:prstGeom prst="rect">
-                            <a:avLst/>
-                          </a:prstGeom>
-                          <a:noFill/>
-                          <a:ln>
-                            <a:noFill/>
-                          </a:ln>
-                          <a:extLst>
-                            <a:ext uri="{909E8E84-426E-40DD-AFC4-6F175D3DCCD1}">
-                              <a14:hiddenFill xmlns:a14="http://schemas.microsoft.com/office/drawing/2010/main">
-                                <a:solidFill>
-                                  <a:srgbClr val="FFFFFF"/>
-                                </a:solidFill>
-                              </a14:hiddenFill>
-                            </a:ext>
-                            <a:ext uri="{91240B29-F687-4F45-9708-019B960494DF}">
-                              <a14:hiddenLine xmlns:a14="http://schemas.microsoft.com/office/drawing/2010/main" w="9525">
-                                <a:solidFill>
-                                  <a:srgbClr val="000000"/>
-                                </a:solidFill>
-                                <a:miter lim="800000"/>
-                                <a:headEnd/>
-                                <a:tailEnd/>
-                              </a14:hiddenLine>
-                            </a:ext>
-                          </a:extLst>
-                        </wps:spPr>
-                        <wps:txbx>
-                          <w:txbxContent>
-                            <w:p>
-                              <w:pPr>
-                                <w:rPr>
-                                  <w:i/>
-                                  <w:sz w:val="18"/>
-                                  <w:szCs w:val="18"/>
-                                </w:rPr>
-                              </w:pPr>
-                              <w:r>
-                                <w:rPr>
-                                  <w:i/>
-                                  <w:sz w:val="18"/>
-                                  <w:szCs w:val="18"/>
-                                </w:rPr>
-                                <w:t>x</w:t>
-                              </w:r>
-                            </w:p>
-                          </w:txbxContent>
-                        </wps:txbx>
-                        <wps:bodyPr rot="0" vert="horz" wrap="square" lIns="91440" tIns="45720" rIns="91440" bIns="45720" anchor="t" anchorCtr="0" upright="1">
-                          <a:noAutofit/>
-                        </wps:bodyPr>
-                      </wps:wsp>
-                      <wps:wsp>
-                        <wps:cNvPr id="34" name="Text Box 20"/>
-                        <wps:cNvSpPr txBox="1">
-                          <a:spLocks/>
-                        </wps:cNvSpPr>
-                        <wps:spPr bwMode="auto">
-                          <a:xfrm>
-                            <a:off x="7902" y="6807"/>
-                            <a:ext cx="825" cy="375"/>
-                          </a:xfrm>
-                          <a:prstGeom prst="rect">
-                            <a:avLst/>
-                          </a:prstGeom>
-                          <a:noFill/>
-                          <a:ln>
-                            <a:noFill/>
-                          </a:ln>
-                          <a:extLst>
-                            <a:ext uri="{909E8E84-426E-40DD-AFC4-6F175D3DCCD1}">
-                              <a14:hiddenFill xmlns:a14="http://schemas.microsoft.com/office/drawing/2010/main">
-                                <a:solidFill>
-                                  <a:srgbClr val="FFFFFF"/>
-                                </a:solidFill>
-                              </a14:hiddenFill>
-                            </a:ext>
-                            <a:ext uri="{91240B29-F687-4F45-9708-019B960494DF}">
-                              <a14:hiddenLine xmlns:a14="http://schemas.microsoft.com/office/drawing/2010/main" w="9525">
-                                <a:solidFill>
-                                  <a:srgbClr val="000000"/>
-                                </a:solidFill>
-                                <a:miter lim="800000"/>
-                                <a:headEnd/>
-                                <a:tailEnd/>
-                              </a14:hiddenLine>
-                            </a:ext>
-                          </a:extLst>
-                        </wps:spPr>
-                        <wps:txbx>
-                          <w:txbxContent>
-                            <w:p>
-                              <w:pPr>
-                                <w:rPr>
-                                  <w:i/>
-                                  <w:sz w:val="18"/>
-                                  <w:szCs w:val="18"/>
-                                </w:rPr>
-                              </w:pPr>
-                              <w:r>
-                                <w:rPr>
-                                  <w:i/>
-                                  <w:sz w:val="18"/>
-                                  <w:szCs w:val="18"/>
-                                </w:rPr>
-                                <w:t>y</w:t>
-                              </w:r>
-                            </w:p>
-                          </w:txbxContent>
-                        </wps:txbx>
-                        <wps:bodyPr rot="0" vert="horz" wrap="square" lIns="91440" tIns="45720" rIns="91440" bIns="45720" anchor="t" anchorCtr="0" upright="1">
-                          <a:noAutofit/>
-                        </wps:bodyPr>
-                      </wps:wsp>
-                      <wps:wsp>
-                        <wps:cNvPr id="35" name="Text Box 21"/>
-                        <wps:cNvSpPr txBox="1">
-                          <a:spLocks/>
-                        </wps:cNvSpPr>
-                        <wps:spPr bwMode="auto">
-                          <a:xfrm>
-                            <a:off x="5889" y="6044"/>
-                            <a:ext cx="888" cy="463"/>
-                          </a:xfrm>
-                          <a:prstGeom prst="rect">
-                            <a:avLst/>
-                          </a:prstGeom>
-                          <a:noFill/>
-                          <a:ln>
-                            <a:noFill/>
-                          </a:ln>
-                          <a:extLst>
-                            <a:ext uri="{909E8E84-426E-40DD-AFC4-6F175D3DCCD1}">
-                              <a14:hiddenFill xmlns:a14="http://schemas.microsoft.com/office/drawing/2010/main">
-                                <a:solidFill>
-                                  <a:srgbClr val="FFFFFF"/>
-                                </a:solidFill>
-                              </a14:hiddenFill>
-                            </a:ext>
-                            <a:ext uri="{91240B29-F687-4F45-9708-019B960494DF}">
-                              <a14:hiddenLine xmlns:a14="http://schemas.microsoft.com/office/drawing/2010/main" w="9525">
-                                <a:solidFill>
-                                  <a:srgbClr val="000000"/>
-                                </a:solidFill>
-                                <a:miter lim="800000"/>
-                                <a:headEnd/>
-                                <a:tailEnd/>
-                              </a14:hiddenLine>
-                            </a:ext>
-                          </a:extLst>
-                        </wps:spPr>
-                        <wps:txbx>
-                          <w:txbxContent>
-                            <w:p>
-                              <w:pPr>
-                                <w:rPr>
-                                  <w:i/>
-                                  <w:sz w:val="18"/>
-                                  <w:szCs w:val="18"/>
-                                </w:rPr>
-                              </w:pPr>
-                              <w:r>
-                                <w:rPr>
-                                  <w:i/>
-                                  <w:sz w:val="18"/>
-                                  <w:szCs w:val="18"/>
-                                </w:rPr>
-                                <w:t>z</w:t>
-                              </w:r>
-                            </w:p>
-                          </w:txbxContent>
-                        </wps:txbx>
-                        <wps:bodyPr rot="0" vert="horz" wrap="square" lIns="91440" tIns="45720" rIns="91440" bIns="45720" anchor="t" anchorCtr="0" upright="1">
-                          <a:noAutofit/>
-                        </wps:bodyPr>
-                      </wps:wsp>
-                      <wps:wsp>
-                        <wps:cNvPr id="36" name="Arc 44"/>
-                        <wps:cNvSpPr>
-                          <a:spLocks/>
-                        </wps:cNvSpPr>
-                        <wps:spPr bwMode="auto">
-                          <a:xfrm flipV="1">
-                            <a:off x="6426" y="7968"/>
-                            <a:ext cx="150" cy="238"/>
-                          </a:xfrm>
-                          <a:custGeom>
-                            <a:avLst/>
-                            <a:gdLst>
-                              <a:gd name="T0" fmla="*/ 0 w 21600"/>
-                              <a:gd name="T1" fmla="*/ 0 h 21600"/>
-                              <a:gd name="T2" fmla="*/ 121 w 21600"/>
-                              <a:gd name="T3" fmla="*/ 238 h 21600"/>
-                              <a:gd name="T4" fmla="*/ 0 w 21600"/>
-                              <a:gd name="T5" fmla="*/ 150 h 21600"/>
-                              <a:gd name="T6" fmla="*/ 0 60000 65536"/>
-                              <a:gd name="T7" fmla="*/ 0 60000 65536"/>
-                              <a:gd name="T8" fmla="*/ 0 60000 65536"/>
-                            </a:gdLst>
-                            <a:ahLst/>
-                            <a:cxnLst>
-                              <a:cxn ang="T6">
-                                <a:pos x="T0" y="T1"/>
-                              </a:cxn>
-                              <a:cxn ang="T7">
-                                <a:pos x="T2" y="T3"/>
-                              </a:cxn>
-                              <a:cxn ang="T8">
-                                <a:pos x="T4" y="T5"/>
-                              </a:cxn>
-                            </a:cxnLst>
-                            <a:rect l="0" t="0" r="r" b="b"/>
-                            <a:pathLst>
-                              <a:path w="21600" h="21600" fill="none" extrusionOk="0">
-                                <a:moveTo>
-                                  <a:pt x="0" y="-1"/>
-                                </a:moveTo>
-                                <a:cubicBezTo>
-                                  <a:pt x="11929" y="0"/>
-                                  <a:pt x="21600" y="9670"/>
-                                  <a:pt x="21600" y="21600"/>
-                                </a:cubicBezTo>
-                                <a:cubicBezTo>
-                                  <a:pt x="21600" y="26194"/>
-                                  <a:pt x="20135" y="30668"/>
-                                  <a:pt x="17418" y="34373"/>
-                                </a:cubicBezTo>
-                              </a:path>
-                              <a:path w="21600" h="21600" stroke="0" extrusionOk="0">
-                                <a:moveTo>
-                                  <a:pt x="0" y="-1"/>
-                                </a:moveTo>
-                                <a:cubicBezTo>
-                                  <a:pt x="11929" y="0"/>
-                                  <a:pt x="21600" y="9670"/>
-                                  <a:pt x="21600" y="21600"/>
-                                </a:cubicBezTo>
-                                <a:cubicBezTo>
-                                  <a:pt x="21600" y="26194"/>
-                                  <a:pt x="20135" y="30668"/>
-                                  <a:pt x="17418" y="34373"/>
-                                </a:cubicBezTo>
-                                <a:lnTo>
-                                  <a:pt x="0" y="21600"/>
-                                </a:lnTo>
-                                <a:lnTo>
-                                  <a:pt x="0" y="-1"/>
-                                </a:lnTo>
-                                <a:close/>
-                              </a:path>
-                            </a:pathLst>
-                          </a:custGeom>
-                          <a:noFill/>
-                          <a:ln w="9525">
-                            <a:solidFill>
-                              <a:srgbClr val="000000"/>
-                            </a:solidFill>
-                            <a:round/>
-                            <a:headEnd/>
-                            <a:tailEnd/>
-                          </a:ln>
-                          <a:extLst>
-                            <a:ext uri="{909E8E84-426E-40DD-AFC4-6F175D3DCCD1}">
-                              <a14:hiddenFill xmlns:a14="http://schemas.microsoft.com/office/drawing/2010/main">
-                                <a:solidFill>
-                                  <a:srgbClr val="FFFFFF"/>
-                                </a:solidFill>
-                              </a14:hiddenFill>
-                            </a:ext>
-                          </a:extLst>
-                        </wps:spPr>
-                        <wps:bodyPr rot="0" vert="horz" wrap="square" lIns="91440" tIns="45720" rIns="91440" bIns="45720" anchor="t" anchorCtr="0" upright="1">
-                          <a:noAutofit/>
-                        </wps:bodyPr>
-                      </wps:wsp>
-                    </wpg:wgp>
-                  </a:graphicData>
-                </a:graphic>
-              </wp:inline>
-            </w:drawing>
-          </mc:Choice>
-          <mc:Fallback>
-            <w:pict>
-              <v:group w14:anchorId="36F35B91" id="Group 18" o:spid="_x0000_s1026" style="width:369.9pt;height:221.9pt;mso-position-horizontal-relative:char;mso-position-vertical-relative:line" coordorigin="2526,5356" coordsize="7200,4320" o:gfxdata="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">
-                <v:rect id="AutoShape 2" o:spid="_x0000_s1027" style="position:absolute;left:2526;top:5356;width:7200;height:4320;visibility:visible;mso-wrap-style:square;v-text-anchor:top" o:gfxdata="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" filled="f" stroked="f">
-                  <v:path arrowok="t"/>
-                </v:rect>
-                <v:line id="Line 4" o:spid="_x0000_s1028" style="position:absolute;visibility:visible;mso-wrap-style:square" from="3742,7600" to="8226,8674" o:connectortype="straight" o:gfxdata="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">
-                  <o:lock v:ext="edit" shapetype="f"/>
-                </v:line>
-                <v:line id="Line 5" o:spid="_x0000_s1029" style="position:absolute;flip:y;visibility:visible;mso-wrap-style:square" from="4921,6843" to="7910,8737" o:connectortype="straight" o:gfxdata="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">
-                  <o:lock v:ext="edit" shapetype="f"/>
-                </v:line>
-                <v:line id="Line 6" o:spid="_x0000_s1030" style="position:absolute;visibility:visible;mso-wrap-style:square" from="5889,6191" to="5890,9116" o:connectortype="straight" o:gfxdata="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">
-                  <o:lock v:ext="edit" shapetype="f"/>
-                </v:line>
-                <v:line id="Line 7" o:spid="_x0000_s1031" style="position:absolute;visibility:visible;mso-wrap-style:square" from="4521,6253" to="5869,8105" o:connectortype="straight" o:gfxdata="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">
-                  <v:stroke endarrow="block"/>
-                  <o:lock v:ext="edit" shapetype="f"/>
-                </v:line>
-                <v:line id="Line 8" o:spid="_x0000_s1032" style="position:absolute;flip:y;visibility:visible;mso-wrap-style:square" from="5889,6674" to="7258,8105" o:connectortype="straight" o:gfxdata="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">
-                  <v:stroke endarrow="block"/>
-                  <o:lock v:ext="edit" shapetype="f"/>
-                </v:line>
-                <v:line id="Line 9" o:spid="_x0000_s1033" style="position:absolute;visibility:visible;mso-wrap-style:square" from="7258,6674" to="7279,7768" o:connectortype="straight" o:gfxdata="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">
-                  <v:stroke dashstyle="1 1" endcap="round"/>
-                  <o:lock v:ext="edit" shapetype="f"/>
-                </v:line>
-                <v:line id="Line 10" o:spid="_x0000_s1034" style="position:absolute;flip:x;visibility:visible;mso-wrap-style:square" from="5026,6969" to="5047,7916" o:connectortype="straight" o:gfxdata="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">
-                  <v:stroke dashstyle="1 1" endcap="round"/>
-                  <o:lock v:ext="edit" shapetype="f"/>
-                </v:line>
-                <v:line id="Line 11" o:spid="_x0000_s1035" style="position:absolute;flip:y;visibility:visible;mso-wrap-style:square" from="5869,7769" to="7279,8105" o:connectortype="straight" o:gfxdata="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">
-                  <v:stroke dashstyle="dash"/>
-                  <o:lock v:ext="edit" shapetype="f"/>
-                </v:line>
-                <v:shapetype id="_x0000_t202" coordsize="21600,21600" o:spt="202" path="m,l,21600r21600,l21600,xe">
-                  <v:stroke joinstyle="miter"/>
-                  <v:path gradientshapeok="t" o:connecttype="rect"/>
-                </v:shapetype>
-                <v:shape id="Text Box 14" o:spid="_x0000_s1036" type="#_x0000_t202" style="position:absolute;left:6426;top:8056;width:1275;height:450;visibility:visible;mso-wrap-style:square;v-text-anchor:top" o:gfxdata="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" filled="f" stroked="f">
-                  <v:path arrowok="t"/>
-                  <v:textbox>
-                    <w:txbxContent>
-                      <w:p>
-                        <w:pPr>
-                          <w:rPr>
-                            <w:rFonts w:ascii="Abadi MT Condensed Light" w:hAnsi="Abadi MT Condensed Light"/>
-                            <w:sz w:val="16"/>
-                            <w:szCs w:val="16"/>
-                          </w:rPr>
-                        </w:pPr>
-                        <w:r>
-                          <w:rPr>
-                            <w:rFonts w:ascii="Abadi MT Condensed Light" w:hAnsi="Abadi MT Condensed Light"/>
-                            <w:sz w:val="16"/>
-                            <w:szCs w:val="16"/>
-                          </w:rPr>
-                          <w:t>AZI_ANG</w:t>
-                        </w:r>
-                      </w:p>
-                    </w:txbxContent>
-                  </v:textbox>
-                </v:shape>
-                <v:shape id="Freeform 15" o:spid="_x0000_s1037" style="position:absolute;left:5476;top:7416;width:413;height:141;visibility:visible;mso-wrap-style:square;v-text-anchor:top" coordsize="495,169" o:gfxdata="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" path="m,169c28,141,52,111,90,94,133,75,186,75,225,49,252,31,280,6,315,4v60,-4,120,,180,e" filled="f">
-                  <v:path arrowok="t" o:connecttype="custom" o:connectlocs="0,118;63,65;157,34;219,3;345,3" o:connectangles="0,0,0,0,0"/>
-                </v:shape>
-                <v:shape id="Text Box 16" o:spid="_x0000_s1038" type="#_x0000_t202" style="position:absolute;left:5002;top:6694;width:1200;height:588;visibility:visible;mso-wrap-style:square;v-text-anchor:top" o:gfxdata="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" filled="f" stroked="f">
-                  <v:path arrowok="t"/>
-                  <v:textbox>
-                    <w:txbxContent>
-                      <w:p>
-                        <w:pPr>
-                          <w:rPr>
-                            <w:rFonts w:ascii="Abadi MT Condensed Light" w:hAnsi="Abadi MT Condensed Light"/>
-                            <w:sz w:val="16"/>
-                            <w:szCs w:val="16"/>
-                          </w:rPr>
-                        </w:pPr>
-                        <w:r>
-                          <w:rPr>
-                            <w:rFonts w:ascii="Abadi MT Condensed Light" w:hAnsi="Abadi MT Condensed Light"/>
-                            <w:sz w:val="16"/>
-                            <w:szCs w:val="16"/>
-                          </w:rPr>
-                          <w:t>SOL_ANG</w:t>
-                        </w:r>
-                      </w:p>
-                    </w:txbxContent>
-                  </v:textbox>
-                </v:shape>
-                <v:shape id="Freeform 17" o:spid="_x0000_s1039" style="position:absolute;left:5889;top:7212;width:577;height:270;visibility:visible;mso-wrap-style:square;v-text-anchor:top" coordsize="693,324" o:gfxdata="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" path="m,24c198,33,303,,450,84v56,32,75,81,120,120c597,228,660,264,660,264v33,49,30,27,30,60e" filled="f">
-                  <v:path arrowok="t" o:connecttype="custom" o:connectlocs="0,17;312,58;395,142;458,183;479,225" o:connectangles="0,0,0,0,0"/>
-                </v:shape>
-                <v:shape id="Text Box 18" o:spid="_x0000_s1040" type="#_x0000_t202" style="position:absolute;left:5926;top:6644;width:1113;height:588;visibility:visible;mso-wrap-style:square;v-text-anchor:top" o:gfxdata="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" filled="f" stroked="f">
-                  <v:path arrowok="t"/>
-                  <v:textbox>
-                    <w:txbxContent>
-                      <w:p>
-                        <w:pPr>
-                          <w:rPr>
-                            <w:rFonts w:ascii="Abadi MT Condensed Light" w:hAnsi="Abadi MT Condensed Light"/>
-                            <w:sz w:val="16"/>
-                            <w:szCs w:val="16"/>
-                          </w:rPr>
-                        </w:pPr>
-                        <w:r>
-                          <w:rPr>
-                            <w:rFonts w:ascii="Abadi MT Condensed Light" w:hAnsi="Abadi MT Condensed Light"/>
-                            <w:sz w:val="16"/>
-                            <w:szCs w:val="16"/>
-                          </w:rPr>
-                          <w:t>EMISS_ANG</w:t>
-                        </w:r>
-                      </w:p>
-                    </w:txbxContent>
-                  </v:textbox>
-                </v:shape>
-                <v:shape id="Text Box 19" o:spid="_x0000_s1041" type="#_x0000_t202" style="position:absolute;left:7889;top:8569;width:700;height:438;visibility:visible;mso-wrap-style:square;v-text-anchor:top" o:gfxdata="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" filled="f" stroked="f">
-                  <v:path arrowok="t"/>
-                  <v:textbox>
-                    <w:txbxContent>
-                      <w:p>
-                        <w:pPr>
-                          <w:rPr>
-                            <w:i/>
-                            <w:sz w:val="18"/>
-                            <w:szCs w:val="18"/>
-                          </w:rPr>
-                        </w:pPr>
-                        <w:r>
-                          <w:rPr>
-                            <w:i/>
-                            <w:sz w:val="18"/>
-                            <w:szCs w:val="18"/>
-                          </w:rPr>
-                          <w:t>x</w:t>
-                        </w:r>
-                      </w:p>
-                    </w:txbxContent>
-                  </v:textbox>
-                </v:shape>
-                <v:shape id="Text Box 20" o:spid="_x0000_s1042" type="#_x0000_t202" style="position:absolute;left:7902;top:6807;width:825;height:375;visibility:visible;mso-wrap-style:square;v-text-anchor:top" o:gfxdata="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" filled="f" stroked="f">
-                  <v:path arrowok="t"/>
-                  <v:textbox>
-                    <w:txbxContent>
-                      <w:p>
-                        <w:pPr>
-                          <w:rPr>
-                            <w:i/>
-                            <w:sz w:val="18"/>
-                            <w:szCs w:val="18"/>
-                          </w:rPr>
-                        </w:pPr>
-                        <w:r>
-                          <w:rPr>
-                            <w:i/>
-                            <w:sz w:val="18"/>
-                            <w:szCs w:val="18"/>
-                          </w:rPr>
-                          <w:t>y</w:t>
-                        </w:r>
-                      </w:p>
-                    </w:txbxContent>
-                  </v:textbox>
-                </v:shape>
-                <v:shape id="Text Box 21" o:spid="_x0000_s1043" type="#_x0000_t202" style="position:absolute;left:5889;top:6044;width:888;height:463;visibility:visible;mso-wrap-style:square;v-text-anchor:top" o:gfxdata="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" filled="f" stroked="f">
-                  <v:path arrowok="t"/>
-                  <v:textbox>
-                    <w:txbxContent>
-                      <w:p>
-                        <w:pPr>
-                          <w:rPr>
-                            <w:i/>
-                            <w:sz w:val="18"/>
-                            <w:szCs w:val="18"/>
-                          </w:rPr>
-                        </w:pPr>
-                        <w:r>
-                          <w:rPr>
-                            <w:i/>
-                            <w:sz w:val="18"/>
-                            <w:szCs w:val="18"/>
-                          </w:rPr>
-                          <w:t>z</w:t>
-                        </w:r>
-                      </w:p>
-                    </w:txbxContent>
-                  </v:textbox>
-                </v:shape>
-                <v:shape id="Arc 44" o:spid="_x0000_s1044" style="position:absolute;left:6426;top:7968;width:150;height:238;flip:y;visibility:visible;mso-wrap-style:square;v-text-anchor:top" coordsize="21600,21600" o:gfxdata="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" path="m,-1nfc11929,,21600,9670,21600,21600v,4594,-1465,9068,-4182,12773em,-1nsc11929,,21600,9670,21600,21600v,4594,-1465,9068,-4182,12773l,21600,,-1xe" filled="f">
-                  <v:path arrowok="t" o:extrusionok="f" o:connecttype="custom" o:connectlocs="0,0;1,3;0,2" o:connectangles="0,0,0"/>
-                </v:shape>
-                <w10:anchorlock/>
-              </v:group>
-            </w:pict>
-          </mc:Fallback>
-        </mc:AlternateContent>
+        <w:drawing>
+          <wp:inline distT="0" distB="0" distL="0" distR="0" wp14:anchorId="363BC331" wp14:editId="3DD5782D">
+            <wp:extent cx="3319397" cy="2652718"/>
+            <wp:effectExtent l="0" t="0" r="0" b="1905"/>
+            <wp:docPr id="1417111018" name="Picture 21" descr="A diagram of a sun&#10;&#10;AI-generated content may be incorrect."/>
+            <wp:cNvGraphicFramePr>
+              <a:graphicFrameLocks xmlns:a="http://schemas.openxmlformats.org/drawingml/2006/main" noChangeAspect="1"/>
+            </wp:cNvGraphicFramePr>
+            <a:graphic xmlns:a="http://schemas.openxmlformats.org/drawingml/2006/main">
+              <a:graphicData uri="http://schemas.openxmlformats.org/drawingml/2006/picture">
+                <pic:pic xmlns:pic="http://schemas.openxmlformats.org/drawingml/2006/picture">
+                  <pic:nvPicPr>
+                    <pic:cNvPr id="1417111018" name="Picture 21" descr="A diagram of a sun&#10;&#10;AI-generated content may be incorrect."/>
+                    <pic:cNvPicPr/>
+                  </pic:nvPicPr>
+                  <pic:blipFill>
+                    <a:blip r:embed="rId11"/>
+                    <a:stretch>
+                      <a:fillRect/>
+                    </a:stretch>
+                  </pic:blipFill>
+                  <pic:spPr>
+                    <a:xfrm>
+                      <a:off x="0" y="0"/>
+                      <a:ext cx="3329092" cy="2660466"/>
+                    </a:xfrm>
+                    <a:prstGeom prst="rect">
+                      <a:avLst/>
+                    </a:prstGeom>
+                  </pic:spPr>
+                </pic:pic>
+              </a:graphicData>
+            </a:graphic>
+          </wp:inline>
+        </w:drawing>
       </w:r>
     </w:p>
     <w:p>
@@ -36308,7 +35161,6 @@
         <w:rPr>
           <w:rFonts w:ascii="Times New Roman" w:hAnsi="Times New Roman"/>
         </w:rPr>
-        <w:lastRenderedPageBreak/>
         <w:t xml:space="preserve"> </w:t>
       </w:r>
       <w:r>
@@ -44207,7 +43059,7 @@
         </w:rPr>
         <w:t xml:space="preserve"> </w:t>
       </w:r>
-      <w:hyperlink r:id="rId11" w:history="1">
+      <w:hyperlink r:id="rId12" w:history="1">
         <w:r>
           <w:rPr>
             <w:rStyle w:val="Hyperlink"/>
@@ -46854,7 +45706,7 @@
                     </pic:cNvPicPr>
                   </pic:nvPicPr>
                   <pic:blipFill>
-                    <a:blip r:embed="rId12">
+                    <a:blip r:embed="rId13">
                       <a:extLst>
                         <a:ext uri="{28A0092B-C50C-407E-A947-70E740481C1C}">
                           <a14:useLocalDpi xmlns:a14="http://schemas.microsoft.com/office/drawing/2010/main" val="0"/>
@@ -47076,7 +45928,7 @@
                     </pic:cNvPicPr>
                   </pic:nvPicPr>
                   <pic:blipFill>
-                    <a:blip r:embed="rId13">
+                    <a:blip r:embed="rId14">
                       <a:extLst>
                         <a:ext uri="{28A0092B-C50C-407E-A947-70E740481C1C}">
                           <a14:useLocalDpi xmlns:a14="http://schemas.microsoft.com/office/drawing/2010/main" val="0"/>
@@ -47152,7 +46004,7 @@
                     </pic:cNvPicPr>
                   </pic:nvPicPr>
                   <pic:blipFill>
-                    <a:blip r:embed="rId14">
+                    <a:blip r:embed="rId15">
                       <a:extLst>
                         <a:ext uri="{28A0092B-C50C-407E-A947-70E740481C1C}">
                           <a14:useLocalDpi xmlns:a14="http://schemas.microsoft.com/office/drawing/2010/main" val="0"/>
@@ -47360,7 +46212,7 @@
                     </pic:cNvPicPr>
                   </pic:nvPicPr>
                   <pic:blipFill>
-                    <a:blip r:embed="rId15">
+                    <a:blip r:embed="rId16">
                       <a:extLst>
                         <a:ext uri="{28A0092B-C50C-407E-A947-70E740481C1C}">
                           <a14:useLocalDpi xmlns:a14="http://schemas.microsoft.com/office/drawing/2010/main" val="0"/>
@@ -47506,7 +46358,7 @@
                     </pic:cNvPicPr>
                   </pic:nvPicPr>
                   <pic:blipFill>
-                    <a:blip r:embed="rId16">
+                    <a:blip r:embed="rId17">
                       <a:extLst>
                         <a:ext uri="{28A0092B-C50C-407E-A947-70E740481C1C}">
                           <a14:useLocalDpi xmlns:a14="http://schemas.microsoft.com/office/drawing/2010/main" val="0"/>
@@ -47624,7 +46476,7 @@
                     </pic:cNvPicPr>
                   </pic:nvPicPr>
                   <pic:blipFill>
-                    <a:blip r:embed="rId17">
+                    <a:blip r:embed="rId18">
                       <a:extLst>
                         <a:ext uri="{28A0092B-C50C-407E-A947-70E740481C1C}">
                           <a14:useLocalDpi xmlns:a14="http://schemas.microsoft.com/office/drawing/2010/main" val="0"/>
@@ -47705,7 +46557,7 @@
                     </pic:cNvPicPr>
                   </pic:nvPicPr>
                   <pic:blipFill>
-                    <a:blip r:embed="rId18">
+                    <a:blip r:embed="rId19">
                       <a:extLst>
                         <a:ext uri="{28A0092B-C50C-407E-A947-70E740481C1C}">
                           <a14:useLocalDpi xmlns:a14="http://schemas.microsoft.com/office/drawing/2010/main" val="0"/>
@@ -47822,7 +46674,7 @@
                     </pic:cNvPicPr>
                   </pic:nvPicPr>
                   <pic:blipFill>
-                    <a:blip r:embed="rId18">
+                    <a:blip r:embed="rId19">
                       <a:extLst>
                         <a:ext uri="{28A0092B-C50C-407E-A947-70E740481C1C}">
                           <a14:useLocalDpi xmlns:a14="http://schemas.microsoft.com/office/drawing/2010/main" val="0"/>
@@ -48098,7 +46950,7 @@
                     </pic:cNvPicPr>
                   </pic:nvPicPr>
                   <pic:blipFill>
-                    <a:blip r:embed="rId12">
+                    <a:blip r:embed="rId13">
                       <a:extLst>
                         <a:ext uri="{28A0092B-C50C-407E-A947-70E740481C1C}">
                           <a14:useLocalDpi xmlns:a14="http://schemas.microsoft.com/office/drawing/2010/main" val="0"/>
@@ -48180,7 +47032,7 @@
                     </pic:cNvPicPr>
                   </pic:nvPicPr>
                   <pic:blipFill>
-                    <a:blip r:embed="rId19">
+                    <a:blip r:embed="rId20">
                       <a:extLst>
                         <a:ext uri="{28A0092B-C50C-407E-A947-70E740481C1C}">
                           <a14:useLocalDpi xmlns:a14="http://schemas.microsoft.com/office/drawing/2010/main" val="0"/>
@@ -48302,7 +47154,7 @@
                     </pic:cNvPicPr>
                   </pic:nvPicPr>
                   <pic:blipFill>
-                    <a:blip r:embed="rId20">
+                    <a:blip r:embed="rId21">
                       <a:extLst>
                         <a:ext uri="{28A0092B-C50C-407E-A947-70E740481C1C}">
                           <a14:useLocalDpi xmlns:a14="http://schemas.microsoft.com/office/drawing/2010/main" val="0"/>
@@ -48373,7 +47225,7 @@
                     </pic:cNvPicPr>
                   </pic:nvPicPr>
                   <pic:blipFill>
-                    <a:blip r:embed="rId21">
+                    <a:blip r:embed="rId22">
                       <a:extLst>
                         <a:ext uri="{28A0092B-C50C-407E-A947-70E740481C1C}">
                           <a14:useLocalDpi xmlns:a14="http://schemas.microsoft.com/office/drawing/2010/main" val="0"/>
@@ -48459,7 +47311,7 @@
                     </pic:cNvPicPr>
                   </pic:nvPicPr>
                   <pic:blipFill>
-                    <a:blip r:embed="rId22">
+                    <a:blip r:embed="rId23">
                       <a:extLst>
                         <a:ext uri="{28A0092B-C50C-407E-A947-70E740481C1C}">
                           <a14:useLocalDpi xmlns:a14="http://schemas.microsoft.com/office/drawing/2010/main" val="0"/>
@@ -48540,7 +47392,7 @@
                     </pic:cNvPicPr>
                   </pic:nvPicPr>
                   <pic:blipFill>
-                    <a:blip r:embed="rId23">
+                    <a:blip r:embed="rId24">
                       <a:extLst>
                         <a:ext uri="{28A0092B-C50C-407E-A947-70E740481C1C}">
                           <a14:useLocalDpi xmlns:a14="http://schemas.microsoft.com/office/drawing/2010/main" val="0"/>
@@ -48827,7 +47679,21 @@
         <w:rPr>
           <w:rFonts w:ascii="Times New Roman" w:hAnsi="Times New Roman"/>
         </w:rPr>
-        <w:t xml:space="preserve">which of the state vector elements need to be held internally as log values and which are held as linear values. For example, we always hold volume mixing ratios as log values so that the actual </w:t>
+        <w:t xml:space="preserve">which of the state vector elements need to be held internally as log </w:t>
+      </w:r>
+      <w:proofErr w:type="gramStart"/>
+      <w:r>
+        <w:rPr>
+          <w:rFonts w:ascii="Times New Roman" w:hAnsi="Times New Roman"/>
+        </w:rPr>
+        <w:t>values</w:t>
+      </w:r>
+      <w:proofErr w:type="gramEnd"/>
+      <w:r>
+        <w:rPr>
+          <w:rFonts w:ascii="Times New Roman" w:hAnsi="Times New Roman"/>
+        </w:rPr>
+        <w:t xml:space="preserve"> and which are held as linear values. For example, we always hold volume mixing ratios as log values so that the actual </w:t>
       </w:r>
       <w:proofErr w:type="spellStart"/>
       <w:r>
@@ -50582,8 +49448,8 @@
       </w:pPr>
     </w:p>
     <w:sectPr>
-      <w:headerReference w:type="default" r:id="rId24"/>
-      <w:footerReference w:type="default" r:id="rId25"/>
+      <w:headerReference w:type="default" r:id="rId25"/>
+      <w:footerReference w:type="default" r:id="rId26"/>
       <w:pgSz w:w="11900" w:h="16840" w:code="1"/>
       <w:pgMar w:top="1440" w:right="1800" w:bottom="1440" w:left="1800" w:header="720" w:footer="720" w:gutter="0"/>
       <w:pgNumType w:start="1"/>

</xml_diff>

<commit_message>
Updated description of model 49
</commit_message>
<xml_diff>
--- a/manuals/Nemesis_3.0.docx
+++ b/manuals/Nemesis_3.0.docx
@@ -432,7 +432,7 @@
             <w:noProof/>
             <w:webHidden/>
           </w:rPr>
-          <w:t>5</w:t>
+          <w:t>4</w:t>
         </w:r>
         <w:r>
           <w:rPr>
@@ -507,7 +507,7 @@
             <w:noProof/>
             <w:webHidden/>
           </w:rPr>
-          <w:t>5</w:t>
+          <w:t>4</w:t>
         </w:r>
         <w:r>
           <w:rPr>
@@ -582,7 +582,7 @@
             <w:noProof/>
             <w:webHidden/>
           </w:rPr>
-          <w:t>5</w:t>
+          <w:t>4</w:t>
         </w:r>
         <w:r>
           <w:rPr>
@@ -657,7 +657,7 @@
             <w:noProof/>
             <w:webHidden/>
           </w:rPr>
-          <w:t>5</w:t>
+          <w:t>4</w:t>
         </w:r>
         <w:r>
           <w:rPr>
@@ -748,7 +748,7 @@
             <w:noProof/>
             <w:webHidden/>
           </w:rPr>
-          <w:t>6</w:t>
+          <w:t>5</w:t>
         </w:r>
         <w:r>
           <w:rPr>
@@ -823,7 +823,7 @@
             <w:noProof/>
             <w:webHidden/>
           </w:rPr>
-          <w:t>7</w:t>
+          <w:t>6</w:t>
         </w:r>
         <w:r>
           <w:rPr>
@@ -898,7 +898,7 @@
             <w:noProof/>
             <w:webHidden/>
           </w:rPr>
-          <w:t>8</w:t>
+          <w:t>7</w:t>
         </w:r>
         <w:r>
           <w:rPr>
@@ -981,7 +981,7 @@
             <w:noProof/>
             <w:webHidden/>
           </w:rPr>
-          <w:t>9</w:t>
+          <w:t>8</w:t>
         </w:r>
         <w:r>
           <w:rPr>
@@ -1064,7 +1064,7 @@
             <w:noProof/>
             <w:webHidden/>
           </w:rPr>
-          <w:t>9</w:t>
+          <w:t>8</w:t>
         </w:r>
         <w:r>
           <w:rPr>
@@ -1139,7 +1139,7 @@
             <w:noProof/>
             <w:webHidden/>
           </w:rPr>
-          <w:t>12</w:t>
+          <w:t>11</w:t>
         </w:r>
         <w:r>
           <w:rPr>
@@ -1214,7 +1214,7 @@
             <w:noProof/>
             <w:webHidden/>
           </w:rPr>
-          <w:t>13</w:t>
+          <w:t>12</w:t>
         </w:r>
         <w:r>
           <w:rPr>
@@ -1289,7 +1289,7 @@
             <w:noProof/>
             <w:webHidden/>
           </w:rPr>
-          <w:t>13</w:t>
+          <w:t>12</w:t>
         </w:r>
         <w:r>
           <w:rPr>
@@ -1381,7 +1381,7 @@
             <w:noProof/>
             <w:webHidden/>
           </w:rPr>
-          <w:t>14</w:t>
+          <w:t>13</w:t>
         </w:r>
         <w:r>
           <w:rPr>
@@ -1456,7 +1456,7 @@
             <w:noProof/>
             <w:webHidden/>
           </w:rPr>
-          <w:t>28</w:t>
+          <w:t>27</w:t>
         </w:r>
         <w:r>
           <w:rPr>
@@ -1531,7 +1531,7 @@
             <w:noProof/>
             <w:webHidden/>
           </w:rPr>
-          <w:t>30</w:t>
+          <w:t>29</w:t>
         </w:r>
         <w:r>
           <w:rPr>
@@ -1681,7 +1681,7 @@
             <w:noProof/>
             <w:webHidden/>
           </w:rPr>
-          <w:t>33</w:t>
+          <w:t>32</w:t>
         </w:r>
         <w:r>
           <w:rPr>
@@ -1756,7 +1756,7 @@
             <w:noProof/>
             <w:webHidden/>
           </w:rPr>
-          <w:t>34</w:t>
+          <w:t>33</w:t>
         </w:r>
         <w:r>
           <w:rPr>
@@ -1831,7 +1831,7 @@
             <w:noProof/>
             <w:webHidden/>
           </w:rPr>
-          <w:t>34</w:t>
+          <w:t>33</w:t>
         </w:r>
         <w:r>
           <w:rPr>
@@ -1906,7 +1906,7 @@
             <w:noProof/>
             <w:webHidden/>
           </w:rPr>
-          <w:t>34</w:t>
+          <w:t>33</w:t>
         </w:r>
         <w:r>
           <w:rPr>
@@ -1981,7 +1981,7 @@
             <w:noProof/>
             <w:webHidden/>
           </w:rPr>
-          <w:t>35</w:t>
+          <w:t>34</w:t>
         </w:r>
         <w:r>
           <w:rPr>
@@ -2130,7 +2130,7 @@
             <w:noProof/>
             <w:webHidden/>
           </w:rPr>
-          <w:t>38</w:t>
+          <w:t>37</w:t>
         </w:r>
         <w:r>
           <w:rPr>
@@ -2204,7 +2204,7 @@
             <w:noProof/>
             <w:webHidden/>
           </w:rPr>
-          <w:t>38</w:t>
+          <w:t>37</w:t>
         </w:r>
         <w:r>
           <w:rPr>
@@ -2279,7 +2279,7 @@
             <w:noProof/>
             <w:webHidden/>
           </w:rPr>
-          <w:t>39</w:t>
+          <w:t>38</w:t>
         </w:r>
         <w:r>
           <w:rPr>
@@ -2354,7 +2354,7 @@
             <w:noProof/>
             <w:webHidden/>
           </w:rPr>
-          <w:t>39</w:t>
+          <w:t>38</w:t>
         </w:r>
         <w:r>
           <w:rPr>
@@ -2504,7 +2504,7 @@
             <w:noProof/>
             <w:webHidden/>
           </w:rPr>
-          <w:t>40</w:t>
+          <w:t>39</w:t>
         </w:r>
         <w:r>
           <w:rPr>
@@ -2579,7 +2579,7 @@
             <w:noProof/>
             <w:webHidden/>
           </w:rPr>
-          <w:t>40</w:t>
+          <w:t>39</w:t>
         </w:r>
         <w:r>
           <w:rPr>
@@ -2654,7 +2654,7 @@
             <w:noProof/>
             <w:webHidden/>
           </w:rPr>
-          <w:t>40</w:t>
+          <w:t>39</w:t>
         </w:r>
         <w:r>
           <w:rPr>
@@ -2729,7 +2729,7 @@
             <w:noProof/>
             <w:webHidden/>
           </w:rPr>
-          <w:t>41</w:t>
+          <w:t>40</w:t>
         </w:r>
         <w:r>
           <w:rPr>
@@ -2804,7 +2804,7 @@
             <w:noProof/>
             <w:webHidden/>
           </w:rPr>
-          <w:t>41</w:t>
+          <w:t>40</w:t>
         </w:r>
         <w:r>
           <w:rPr>
@@ -2879,7 +2879,7 @@
             <w:noProof/>
             <w:webHidden/>
           </w:rPr>
-          <w:t>41</w:t>
+          <w:t>40</w:t>
         </w:r>
         <w:r>
           <w:rPr>
@@ -2954,7 +2954,7 @@
             <w:noProof/>
             <w:webHidden/>
           </w:rPr>
-          <w:t>41</w:t>
+          <w:t>40</w:t>
         </w:r>
         <w:r>
           <w:rPr>
@@ -3029,7 +3029,7 @@
             <w:noProof/>
             <w:webHidden/>
           </w:rPr>
-          <w:t>42</w:t>
+          <w:t>41</w:t>
         </w:r>
         <w:r>
           <w:rPr>
@@ -3104,7 +3104,7 @@
             <w:noProof/>
             <w:webHidden/>
           </w:rPr>
-          <w:t>43</w:t>
+          <w:t>42</w:t>
         </w:r>
         <w:r>
           <w:rPr>
@@ -3179,7 +3179,7 @@
             <w:noProof/>
             <w:webHidden/>
           </w:rPr>
-          <w:t>43</w:t>
+          <w:t>42</w:t>
         </w:r>
         <w:r>
           <w:rPr>
@@ -3254,7 +3254,7 @@
             <w:noProof/>
             <w:webHidden/>
           </w:rPr>
-          <w:t>43</w:t>
+          <w:t>42</w:t>
         </w:r>
         <w:r>
           <w:rPr>
@@ -3329,7 +3329,7 @@
             <w:noProof/>
             <w:webHidden/>
           </w:rPr>
-          <w:t>45</w:t>
+          <w:t>44</w:t>
         </w:r>
         <w:r>
           <w:rPr>
@@ -3404,7 +3404,7 @@
             <w:noProof/>
             <w:webHidden/>
           </w:rPr>
-          <w:t>45</w:t>
+          <w:t>44</w:t>
         </w:r>
         <w:r>
           <w:rPr>
@@ -3479,7 +3479,7 @@
             <w:noProof/>
             <w:webHidden/>
           </w:rPr>
-          <w:t>47</w:t>
+          <w:t>46</w:t>
         </w:r>
         <w:r>
           <w:rPr>
@@ -3555,7 +3555,7 @@
             <w:noProof/>
             <w:webHidden/>
           </w:rPr>
-          <w:t>47</w:t>
+          <w:t>46</w:t>
         </w:r>
         <w:r>
           <w:rPr>
@@ -25975,21 +25975,69 @@
         <w:rPr>
           <w:rFonts w:ascii="Times New Roman" w:hAnsi="Times New Roman"/>
         </w:rPr>
-        <w:t xml:space="preserve">Profile is a multiplier of another gas profile. Useful if, for example, you want to set the CH3D profile as a multiple of the CH4 profile, which is a variable and varies with height. First line contains the ID, ISO of the profile you want </w:t>
+        <w:t xml:space="preserve">Profile is a multiplier of another gas </w:t>
+      </w:r>
+      <w:r>
+        <w:rPr>
+          <w:rFonts w:ascii="Times New Roman" w:hAnsi="Times New Roman"/>
+        </w:rPr>
+        <w:t xml:space="preserve">or cloud </w:t>
+      </w:r>
+      <w:r>
+        <w:rPr>
+          <w:rFonts w:ascii="Times New Roman" w:hAnsi="Times New Roman"/>
+        </w:rPr>
+        <w:t xml:space="preserve">profile. Useful if, for example, you want to set the CH3D profile as a multiple of the CH4 profile, which is a variable and varies with height. </w:t>
+      </w:r>
+      <w:r>
+        <w:rPr>
+          <w:rFonts w:ascii="Times New Roman" w:hAnsi="Times New Roman"/>
+        </w:rPr>
+        <w:t xml:space="preserve">Or if you want a cloud profile that is a multiple of another. </w:t>
+      </w:r>
+      <w:r>
+        <w:rPr>
+          <w:rFonts w:ascii="Times New Roman" w:hAnsi="Times New Roman"/>
+        </w:rPr>
+        <w:t>First line contains the ID, ISO of the profile you want to multipl</w:t>
+      </w:r>
+      <w:r>
+        <w:rPr>
+          <w:rFonts w:ascii="Times New Roman" w:hAnsi="Times New Roman"/>
+        </w:rPr>
+        <w:t>y</w:t>
+      </w:r>
+      <w:r>
+        <w:rPr>
+          <w:rFonts w:ascii="Times New Roman" w:hAnsi="Times New Roman"/>
+        </w:rPr>
+        <w:t xml:space="preserve">. </w:t>
+      </w:r>
+      <w:r>
+        <w:rPr>
+          <w:rFonts w:ascii="Times New Roman" w:hAnsi="Times New Roman"/>
+        </w:rPr>
+        <w:t xml:space="preserve">If ID &lt; 0 then it is assumed that you want to multiply the cloud profile: </w:t>
       </w:r>
       <w:proofErr w:type="gramStart"/>
       <w:r>
         <w:rPr>
           <w:rFonts w:ascii="Times New Roman" w:hAnsi="Times New Roman"/>
         </w:rPr>
-        <w:t>to</w:t>
+        <w:t>mod(</w:t>
       </w:r>
       <w:proofErr w:type="gramEnd"/>
       <w:r>
         <w:rPr>
           <w:rFonts w:ascii="Times New Roman" w:hAnsi="Times New Roman"/>
         </w:rPr>
-        <w:t xml:space="preserve"> multiple. The second line contains the multiplying factor and error.</w:t>
+        <w:t xml:space="preserve">ID). </w:t>
+      </w:r>
+      <w:r>
+        <w:rPr>
+          <w:rFonts w:ascii="Times New Roman" w:hAnsi="Times New Roman"/>
+        </w:rPr>
+        <w:t>The second line contains the multiplying factor and error.</w:t>
       </w:r>
     </w:p>
     <w:p>
@@ -26080,7 +26128,15 @@
           <w:rFonts w:ascii="Times New Roman" w:hAnsi="Times New Roman"/>
           <w:color w:val="000000"/>
         </w:rPr>
-        <w:t xml:space="preserve"> pressure where the distribution peaks, and the </w:t>
+        <w:t xml:space="preserve"> pressure where the </w:t>
+      </w:r>
+      <w:r>
+        <w:rPr>
+          <w:rFonts w:ascii="Times New Roman" w:hAnsi="Times New Roman"/>
+          <w:color w:val="000000"/>
+        </w:rPr>
+        <w:lastRenderedPageBreak/>
+        <w:t xml:space="preserve">distribution peaks, and the </w:t>
       </w:r>
       <w:r>
         <w:rPr>
@@ -26144,7 +26200,6 @@
         <w:rPr>
           <w:rFonts w:ascii="Times New Roman" w:hAnsi="Times New Roman"/>
         </w:rPr>
-        <w:lastRenderedPageBreak/>
         <w:t xml:space="preserve">Similar to model 47, but here a cloud is specified by its integrated </w:t>
       </w:r>
       <w:r>
@@ -27128,7 +27183,15 @@
           <w:rFonts w:ascii="Times New Roman" w:hAnsi="Times New Roman"/>
           <w:color w:val="000000"/>
         </w:rPr>
-        <w:t>, middle gas abundance (above a fixed pressure level)</w:t>
+        <w:t xml:space="preserve">, middle gas abundance (above a fixed pressure </w:t>
+      </w:r>
+      <w:r>
+        <w:rPr>
+          <w:rFonts w:ascii="Times New Roman" w:hAnsi="Times New Roman"/>
+          <w:color w:val="000000"/>
+        </w:rPr>
+        <w:lastRenderedPageBreak/>
+        <w:t>level)</w:t>
       </w:r>
       <w:r>
         <w:rPr>
@@ -27201,28 +27264,7 @@
           <w:rFonts w:ascii="Times New Roman" w:hAnsi="Times New Roman"/>
           <w:color w:val="000000"/>
         </w:rPr>
-        <w:t xml:space="preserve">deep </w:t>
-      </w:r>
-      <w:r>
-        <w:rPr>
-          <w:rFonts w:ascii="Times New Roman" w:hAnsi="Times New Roman"/>
-          <w:color w:val="000000"/>
-        </w:rPr>
-        <w:t>abundance</w:t>
-      </w:r>
-      <w:r>
-        <w:rPr>
-          <w:rFonts w:ascii="Times New Roman" w:hAnsi="Times New Roman"/>
-          <w:color w:val="000000"/>
-        </w:rPr>
-        <w:t xml:space="preserve"> and error; </w:t>
-      </w:r>
-      <w:r>
-        <w:rPr>
-          <w:rFonts w:ascii="Times New Roman" w:hAnsi="Times New Roman"/>
-          <w:color w:val="000000"/>
-        </w:rPr>
-        <w:t xml:space="preserve">1) the </w:t>
+        <w:t xml:space="preserve">deep abundance and error; 1) the </w:t>
       </w:r>
       <w:r>
         <w:rPr>
@@ -27244,28 +27286,7 @@
           <w:rFonts w:ascii="Times New Roman" w:hAnsi="Times New Roman"/>
           <w:color w:val="000000"/>
         </w:rPr>
-        <w:t>middle</w:t>
-      </w:r>
-      <w:r>
-        <w:rPr>
-          <w:rFonts w:ascii="Times New Roman" w:hAnsi="Times New Roman"/>
-          <w:color w:val="000000"/>
-        </w:rPr>
-        <w:t xml:space="preserve"> abundance and error</w:t>
-      </w:r>
-      <w:r>
-        <w:rPr>
-          <w:rFonts w:ascii="Times New Roman" w:hAnsi="Times New Roman"/>
-          <w:color w:val="000000"/>
-        </w:rPr>
-        <w:t xml:space="preserve">; 3) </w:t>
-      </w:r>
-      <w:r>
-        <w:rPr>
-          <w:rFonts w:ascii="Times New Roman" w:hAnsi="Times New Roman"/>
-          <w:color w:val="000000"/>
-        </w:rPr>
-        <w:t xml:space="preserve">the </w:t>
+        <w:t xml:space="preserve">middle abundance and error; 3) the </w:t>
       </w:r>
       <w:r>
         <w:rPr>
@@ -27287,15 +27308,7 @@
           <w:rFonts w:ascii="Times New Roman" w:hAnsi="Times New Roman"/>
           <w:color w:val="000000"/>
         </w:rPr>
-        <w:t xml:space="preserve">relative humidity (RH) and error; and 4) </w:t>
-      </w:r>
-      <w:r>
-        <w:rPr>
-          <w:rFonts w:ascii="Times New Roman" w:hAnsi="Times New Roman"/>
-          <w:color w:val="000000"/>
-        </w:rPr>
-        <w:lastRenderedPageBreak/>
-        <w:t xml:space="preserve">the reference pressure </w:t>
+        <w:t xml:space="preserve">relative humidity (RH) and error; and 4) the reference pressure </w:t>
       </w:r>
       <w:proofErr w:type="spellStart"/>
       <w:r>
@@ -27342,21 +27355,7 @@
           <w:rFonts w:ascii="Times New Roman" w:hAnsi="Times New Roman"/>
           <w:color w:val="000000"/>
         </w:rPr>
-        <w:t xml:space="preserve"> at any level. If ICOND=1 then the gas </w:t>
-      </w:r>
-      <w:r>
-        <w:rPr>
-          <w:rFonts w:ascii="Times New Roman" w:hAnsi="Times New Roman"/>
-          <w:color w:val="000000"/>
-        </w:rPr>
-        <w:t>partial pressure</w:t>
-      </w:r>
-      <w:r>
-        <w:rPr>
-          <w:rFonts w:ascii="Times New Roman" w:hAnsi="Times New Roman"/>
-          <w:color w:val="000000"/>
-        </w:rPr>
-        <w:t xml:space="preserve"> cannot exceed P</w:t>
+        <w:t xml:space="preserve"> at any level. If ICOND=1 then the gas partial pressure cannot exceed P</w:t>
       </w:r>
       <w:r>
         <w:rPr>
@@ -27371,28 +27370,7 @@
           <w:rFonts w:ascii="Times New Roman" w:hAnsi="Times New Roman"/>
           <w:color w:val="000000"/>
         </w:rPr>
-        <w:t xml:space="preserve">, but once above the condensation level the </w:t>
-      </w:r>
-      <w:r>
-        <w:rPr>
-          <w:rFonts w:ascii="Times New Roman" w:hAnsi="Times New Roman"/>
-          <w:color w:val="000000"/>
-        </w:rPr>
-        <w:t xml:space="preserve">gas partial pressure </w:t>
-      </w:r>
-      <w:r>
-        <w:rPr>
-          <w:rFonts w:ascii="Times New Roman" w:hAnsi="Times New Roman"/>
-          <w:color w:val="000000"/>
-        </w:rPr>
-        <w:t>is set to</w:t>
-      </w:r>
-      <w:r>
-        <w:rPr>
-          <w:rFonts w:ascii="Times New Roman" w:hAnsi="Times New Roman"/>
-          <w:color w:val="000000"/>
-        </w:rPr>
-        <w:t xml:space="preserve"> RH*P</w:t>
+        <w:t>, but once above the condensation level the gas partial pressure is set to RH*P</w:t>
       </w:r>
       <w:r>
         <w:rPr>
@@ -27497,7 +27475,15 @@
           <w:rFonts w:ascii="Times New Roman" w:hAnsi="Times New Roman"/>
           <w:color w:val="000000"/>
         </w:rPr>
-        <w:t>pknee</w:t>
+        <w:t>p</w:t>
+      </w:r>
+      <w:r>
+        <w:rPr>
+          <w:rFonts w:ascii="Times New Roman" w:hAnsi="Times New Roman"/>
+          <w:color w:val="000000"/>
+          <w:vertAlign w:val="subscript"/>
+        </w:rPr>
+        <w:t>knee</w:t>
       </w:r>
       <w:proofErr w:type="spellEnd"/>
       <w:r>
@@ -27584,21 +27570,19 @@
         <w:rPr>
           <w:rFonts w:ascii="Times New Roman" w:hAnsi="Times New Roman"/>
         </w:rPr>
-        <w:t xml:space="preserve">Condensing gas profile, which has a deep abundance, middle abundance </w:t>
-      </w:r>
-      <w:proofErr w:type="spellStart"/>
-      <w:r>
-        <w:rPr>
-          <w:rFonts w:ascii="Times New Roman" w:hAnsi="Times New Roman"/>
-        </w:rPr>
-        <w:t>abive</w:t>
-      </w:r>
-      <w:proofErr w:type="spellEnd"/>
-      <w:r>
-        <w:rPr>
-          <w:rFonts w:ascii="Times New Roman" w:hAnsi="Times New Roman"/>
-        </w:rPr>
-        <w:t xml:space="preserve"> knee pressure, fractional scale height in middle region and maximum relative humidity. </w:t>
+        <w:t>Condensing gas profile, which has a deep abundance, middle abundance ab</w:t>
+      </w:r>
+      <w:r>
+        <w:rPr>
+          <w:rFonts w:ascii="Times New Roman" w:hAnsi="Times New Roman"/>
+        </w:rPr>
+        <w:t>o</w:t>
+      </w:r>
+      <w:r>
+        <w:rPr>
+          <w:rFonts w:ascii="Times New Roman" w:hAnsi="Times New Roman"/>
+        </w:rPr>
+        <w:t xml:space="preserve">ve knee pressure, fractional scale height in middle region and maximum relative humidity. </w:t>
       </w:r>
       <w:r>
         <w:rPr>
@@ -28190,7 +28174,6 @@
         <w:rPr>
           <w:rFonts w:ascii="Times New Roman" w:hAnsi="Times New Roman"/>
         </w:rPr>
-        <w:lastRenderedPageBreak/>
         <w:t>This file contains specific run information and used to be read in from the standard input. The format is:</w:t>
       </w:r>
     </w:p>
@@ -28871,6 +28854,7 @@
         <w:rPr>
           <w:rFonts w:ascii="Times New Roman" w:hAnsi="Times New Roman"/>
         </w:rPr>
+        <w:lastRenderedPageBreak/>
         <w:t>PHILIMIT is the percentage convergence limit. If the percentage reduction of the cost function PHI between iterations is less than PHILIMIT then the retrieval is deemed to have converged, and the retrieval terminated early.</w:t>
       </w:r>
     </w:p>
@@ -29472,6 +29456,7 @@
           <w:rFonts w:ascii="Times New Roman" w:hAnsi="Times New Roman"/>
           <w:b/>
         </w:rPr>
+        <w:lastRenderedPageBreak/>
         <w:t>3</w:t>
       </w:r>
       <w:r>
@@ -29530,7 +29515,6 @@
         <w:rPr>
           <w:rFonts w:ascii="Times New Roman" w:hAnsi="Times New Roman"/>
         </w:rPr>
-        <w:lastRenderedPageBreak/>
         <w:t>This file contains the spectrum to be fitted together with FOV averaging details. It has a similar format to its .</w:t>
       </w:r>
       <w:proofErr w:type="spellStart"/>
@@ -50459,7 +50443,7 @@
 </file>
 
 <file path=customXml/itemProps2.xml><?xml version="1.0" encoding="utf-8"?>
-<ds:datastoreItem xmlns:ds="http://schemas.openxmlformats.org/officeDocument/2006/customXml" ds:itemID="{4A355A2C-5EA4-6441-9C9A-9F534BC7F044}">
+<ds:datastoreItem xmlns:ds="http://schemas.openxmlformats.org/officeDocument/2006/customXml" ds:itemID="{AAA29315-6B41-884F-BB4D-A1F80E4B7350}">
   <ds:schemaRefs>
     <ds:schemaRef ds:uri="http://schemas.openxmlformats.org/officeDocument/2006/bibliography"/>
   </ds:schemaRefs>
@@ -50467,7 +50451,7 @@
 </file>
 
 <file path=customXml/itemProps3.xml><?xml version="1.0" encoding="utf-8"?>
-<ds:datastoreItem xmlns:ds="http://schemas.openxmlformats.org/officeDocument/2006/customXml" ds:itemID="{AAA29315-6B41-884F-BB4D-A1F80E4B7350}">
+<ds:datastoreItem xmlns:ds="http://schemas.openxmlformats.org/officeDocument/2006/customXml" ds:itemID="{4A355A2C-5EA4-6441-9C9A-9F534BC7F044}">
   <ds:schemaRefs>
     <ds:schemaRef ds:uri="http://schemas.openxmlformats.org/officeDocument/2006/bibliography"/>
   </ds:schemaRefs>

</xml_diff>